<commit_message>
Protocole et planning final
</commit_message>
<xml_diff>
--- a/Administratif/rapport.docx
+++ b/Administratif/rapport.docx
@@ -145,18 +145,8 @@
                         <w:sz w:val="24"/>
                         <w:szCs w:val="24"/>
                       </w:rPr>
-                      <w:t xml:space="preserve">Travail de </w:t>
+                      <w:t>Travail de bachelor</w:t>
                     </w:r>
-                    <w:proofErr w:type="spellStart"/>
-                    <w:r>
-                      <w:rPr>
-                        <w:color w:val="2E74B5" w:themeColor="accent1" w:themeShade="BF"/>
-                        <w:sz w:val="24"/>
-                        <w:szCs w:val="24"/>
-                      </w:rPr>
-                      <w:t>bachelor</w:t>
-                    </w:r>
-                    <w:proofErr w:type="spellEnd"/>
                   </w:p>
                 </w:tc>
               </w:sdtContent>
@@ -219,18 +209,8 @@
                     <w:sz w:val="28"/>
                     <w:szCs w:val="28"/>
                   </w:rPr>
-                  <w:t xml:space="preserve">Professeur : François </w:t>
+                  <w:t>Professeur : François Birling</w:t>
                 </w:r>
-                <w:proofErr w:type="spellStart"/>
-                <w:r>
-                  <w:rPr>
-                    <w:color w:val="5B9BD5" w:themeColor="accent1"/>
-                    <w:sz w:val="28"/>
-                    <w:szCs w:val="28"/>
-                  </w:rPr>
-                  <w:t>Birling</w:t>
-                </w:r>
-                <w:proofErr w:type="spellEnd"/>
               </w:p>
               <w:sdt>
                 <w:sdtPr>
@@ -317,27 +297,7 @@
               <w:sz w:val="20"/>
               <w:szCs w:val="20"/>
             </w:rPr>
-            <w:t xml:space="preserve">La HEIG-VD a déjà réalisé un robot Xylophoniste anthropomorphe, appelé </w:t>
-          </w:r>
-          <w:proofErr w:type="spellStart"/>
-          <w:r>
-            <w:rPr>
-              <w:rFonts w:ascii="Arial" w:hAnsi="Arial" w:cs="Arial"/>
-              <w:color w:val="000000"/>
-              <w:sz w:val="20"/>
-              <w:szCs w:val="20"/>
-            </w:rPr>
-            <w:t>Xylobot</w:t>
-          </w:r>
-          <w:proofErr w:type="spellEnd"/>
-          <w:r>
-            <w:rPr>
-              <w:rFonts w:ascii="Arial" w:hAnsi="Arial" w:cs="Arial"/>
-              <w:color w:val="000000"/>
-              <w:sz w:val="20"/>
-              <w:szCs w:val="20"/>
-            </w:rPr>
-            <w:t>. Du fait de sa structure, il peut jouer à une vitesse proche de l'humain.</w:t>
+            <w:t>La HEIG-VD a déjà réalisé un robot Xylophoniste anthropomorphe, appelé Xylobot. Du fait de sa structure, il peut jouer à une vitesse proche de l'humain.</w:t>
           </w:r>
         </w:p>
         <w:p>
@@ -377,27 +337,7 @@
               <w:sz w:val="20"/>
               <w:szCs w:val="20"/>
             </w:rPr>
-            <w:t xml:space="preserve">En complément, la réalisation d'une interface utilisateur permettant de contrôler le système depuis un smartphone et de sélectionner le morceau à jouer peut s'inscrire dans ce travail de </w:t>
-          </w:r>
-          <w:proofErr w:type="spellStart"/>
-          <w:r>
-            <w:rPr>
-              <w:rFonts w:ascii="Arial" w:hAnsi="Arial" w:cs="Arial"/>
-              <w:color w:val="000000"/>
-              <w:sz w:val="20"/>
-              <w:szCs w:val="20"/>
-            </w:rPr>
-            <w:t>Bachelor</w:t>
-          </w:r>
-          <w:proofErr w:type="spellEnd"/>
-          <w:r>
-            <w:rPr>
-              <w:rFonts w:ascii="Arial" w:hAnsi="Arial" w:cs="Arial"/>
-              <w:color w:val="000000"/>
-              <w:sz w:val="20"/>
-              <w:szCs w:val="20"/>
-            </w:rPr>
-            <w:t>.</w:t>
+            <w:t>En complément, la réalisation d'une interface utilisateur permettant de contrôler le système depuis un smartphone et de sélectionner le morceau à jouer peut s'inscrire dans ce travail de Bachelor.</w:t>
           </w:r>
         </w:p>
         <w:p>
@@ -1968,18 +1908,10 @@
     </w:p>
     <w:p>
       <w:r>
-        <w:t xml:space="preserve">Dans le cadre du travail de </w:t>
-      </w:r>
-      <w:proofErr w:type="spellStart"/>
-      <w:r>
-        <w:t>bac</w:t>
-      </w:r>
-      <w:r>
-        <w:t>helor</w:t>
-      </w:r>
-      <w:proofErr w:type="spellEnd"/>
-      <w:r>
-        <w:t>, nous avons eu le choix entre plusieurs projets.</w:t>
+        <w:t>Dans le cadre du travail de bac</w:t>
+      </w:r>
+      <w:r>
+        <w:t>helor, nous avons eu le choix entre plusieurs projets.</w:t>
       </w:r>
       <w:r>
         <w:t xml:space="preserve"> Mon choix </w:t>
@@ -1988,50 +1920,10 @@
         <w:t>s’est porté</w:t>
       </w:r>
       <w:r>
-        <w:t xml:space="preserve"> sur le </w:t>
-      </w:r>
-      <w:proofErr w:type="spellStart"/>
-      <w:r>
-        <w:t>xylobot</w:t>
-      </w:r>
-      <w:proofErr w:type="spellEnd"/>
-      <w:r>
-        <w:t xml:space="preserve"> proposé par </w:t>
-      </w:r>
-      <w:proofErr w:type="spellStart"/>
-      <w:r>
-        <w:t>mr.Birling</w:t>
-      </w:r>
-      <w:proofErr w:type="spellEnd"/>
-      <w:r>
-        <w:t>.</w:t>
-      </w:r>
-      <w:r>
-        <w:t xml:space="preserve"> Le </w:t>
-      </w:r>
-      <w:proofErr w:type="spellStart"/>
-      <w:r>
-        <w:t>xylobot</w:t>
-      </w:r>
-      <w:proofErr w:type="spellEnd"/>
-      <w:r>
-        <w:t xml:space="preserve"> a pour but de jouer des partitions qu’on lui transmet. Il dispose, pour ceci, d’un actuateur sur chacune des notes. Comme le projet terminer sera pour faire la « promotion » de la </w:t>
-      </w:r>
-      <w:proofErr w:type="spellStart"/>
-      <w:r>
-        <w:t>heig</w:t>
-      </w:r>
-      <w:proofErr w:type="spellEnd"/>
-      <w:r>
-        <w:t xml:space="preserve"> via les portes ouvertes, une interface web interactive sera implémentée pour que les personnes puissent proposer des partitions et suivre l’exécution du </w:t>
-      </w:r>
-      <w:proofErr w:type="spellStart"/>
-      <w:r>
-        <w:t>xylobot</w:t>
-      </w:r>
-      <w:proofErr w:type="spellEnd"/>
-      <w:r>
-        <w:t xml:space="preserve"> à l’aide de leur smartphone.</w:t>
+        <w:t xml:space="preserve"> sur le xylobot proposé par mr.Birling.</w:t>
+      </w:r>
+      <w:r>
+        <w:t xml:space="preserve"> Le xylobot a pour but de jouer des partitions qu’on lui transmet. Il dispose, pour ceci, d’un actuateur sur chacune des notes. Comme le projet terminer sera pour faire la « promotion » de la heig via les portes ouvertes, une interface web interactive sera implémentée pour que les personnes puissent proposer des partitions et suivre l’exécution du xylobot à l’aide de leur smartphone.</w:t>
       </w:r>
     </w:p>
     <w:p>
@@ -2210,15 +2102,7 @@
           </w:tcPr>
           <w:p>
             <w:r>
-              <w:t xml:space="preserve">L’interface web devrait permettre de voir un aperçu du </w:t>
-            </w:r>
-            <w:proofErr w:type="spellStart"/>
-            <w:r>
-              <w:t>xylobot</w:t>
-            </w:r>
-            <w:proofErr w:type="spellEnd"/>
-            <w:r>
-              <w:t xml:space="preserve"> avec chaque note et montrer quelles notes sont jouées en directe.</w:t>
+              <w:t>L’interface web devrait permettre de voir un aperçu du xylobot avec chaque note et montrer quelles notes sont jouées en directe.</w:t>
             </w:r>
           </w:p>
         </w:tc>
@@ -2450,15 +2334,7 @@
           </w:tcPr>
           <w:p>
             <w:r>
-              <w:t xml:space="preserve">L’écran tactile devrait permettre de voir un aperçu du </w:t>
-            </w:r>
-            <w:proofErr w:type="spellStart"/>
-            <w:r>
-              <w:t>xylobot</w:t>
-            </w:r>
-            <w:proofErr w:type="spellEnd"/>
-            <w:r>
-              <w:t xml:space="preserve"> avec chaque note et montrer quelles notes sont jouées en directe.</w:t>
+              <w:t>L’écran tactile devrait permettre de voir un aperçu du xylobot avec chaque note et montrer quelles notes sont jouées en directe.</w:t>
             </w:r>
           </w:p>
         </w:tc>
@@ -2621,15 +2497,7 @@
           </w:tcPr>
           <w:p>
             <w:r>
-              <w:t xml:space="preserve">Le </w:t>
-            </w:r>
-            <w:proofErr w:type="spellStart"/>
-            <w:r>
-              <w:t>start</w:t>
-            </w:r>
-            <w:proofErr w:type="spellEnd"/>
-            <w:r>
-              <w:t xml:space="preserve"> permettra </w:t>
+              <w:t xml:space="preserve">Le start permettra </w:t>
             </w:r>
             <w:r>
               <w:t>de jouer, depuis le début, la partition de la playlist qui a été stoppée.</w:t>
@@ -2806,15 +2674,7 @@
           </w:tcPr>
           <w:p>
             <w:r>
-              <w:t xml:space="preserve">Il devrait être possible de changer la vitesse de lecture du </w:t>
-            </w:r>
-            <w:proofErr w:type="spellStart"/>
-            <w:r>
-              <w:t>xylobot</w:t>
-            </w:r>
-            <w:proofErr w:type="spellEnd"/>
-            <w:r>
-              <w:t>.</w:t>
+              <w:t>Il devrait être possible de changer la vitesse de lecture du xylobot.</w:t>
             </w:r>
           </w:p>
         </w:tc>
@@ -3561,16 +3421,8 @@
         <w:rPr>
           <w:rStyle w:val="lev"/>
         </w:rPr>
-        <w:t xml:space="preserve"> au </w:t>
-      </w:r>
-      <w:proofErr w:type="spellStart"/>
-      <w:r>
-        <w:rPr>
-          <w:rStyle w:val="lev"/>
-        </w:rPr>
-        <w:t>xylobot</w:t>
-      </w:r>
-      <w:proofErr w:type="spellEnd"/>
+        <w:t xml:space="preserve"> au xylobot</w:t>
+      </w:r>
     </w:p>
     <w:tbl>
       <w:tblPr>
@@ -3610,23 +3462,7 @@
               <w:t xml:space="preserve">Le programme </w:t>
             </w:r>
             <w:r>
-              <w:t xml:space="preserve">doit permettre de transmettre une partition au </w:t>
-            </w:r>
-            <w:proofErr w:type="spellStart"/>
-            <w:r>
-              <w:t>xylobot</w:t>
-            </w:r>
-            <w:proofErr w:type="spellEnd"/>
-            <w:r>
-              <w:t xml:space="preserve"> à l’aide de </w:t>
-            </w:r>
-            <w:proofErr w:type="spellStart"/>
-            <w:r>
-              <w:t>woopsa</w:t>
-            </w:r>
-            <w:proofErr w:type="spellEnd"/>
-            <w:r>
-              <w:t>.</w:t>
+              <w:t>doit permettre de transmettre une partition au xylobot à l’aide de woopsa.</w:t>
             </w:r>
           </w:p>
         </w:tc>
@@ -3719,10 +3555,16 @@
                 <w:sz w:val="30"/>
                 <w:szCs w:val="30"/>
               </w:rPr>
-              <w:t xml:space="preserve">Windows </w:t>
-            </w:r>
-            <w:proofErr w:type="spellStart"/>
-            <w:r>
+              <w:t>Windows iot</w:t>
+            </w:r>
+          </w:p>
+        </w:tc>
+        <w:tc>
+          <w:tcPr>
+            <w:tcW w:w="1842" w:type="dxa"/>
+          </w:tcPr>
+          <w:p>
+            <w:pPr>
               <w:rPr>
                 <w:rFonts w:ascii="Calibri" w:hAnsi="Calibri"/>
                 <w:b/>
@@ -3731,17 +3573,8 @@
                 <w:sz w:val="30"/>
                 <w:szCs w:val="30"/>
               </w:rPr>
-              <w:t>iot</w:t>
-            </w:r>
-            <w:proofErr w:type="spellEnd"/>
-          </w:p>
-        </w:tc>
-        <w:tc>
-          <w:tcPr>
-            <w:tcW w:w="1842" w:type="dxa"/>
-          </w:tcPr>
-          <w:p>
-            <w:pPr>
+            </w:pPr>
+            <w:r>
               <w:rPr>
                 <w:rFonts w:ascii="Calibri" w:hAnsi="Calibri"/>
                 <w:b/>
@@ -3750,8 +3583,16 @@
                 <w:sz w:val="30"/>
                 <w:szCs w:val="30"/>
               </w:rPr>
-            </w:pPr>
-            <w:r>
+              <w:t>Windows iot + arduino</w:t>
+            </w:r>
+          </w:p>
+        </w:tc>
+        <w:tc>
+          <w:tcPr>
+            <w:tcW w:w="1809" w:type="dxa"/>
+          </w:tcPr>
+          <w:p>
+            <w:pPr>
               <w:rPr>
                 <w:rFonts w:ascii="Calibri" w:hAnsi="Calibri"/>
                 <w:b/>
@@ -3760,9 +3601,7 @@
                 <w:sz w:val="30"/>
                 <w:szCs w:val="30"/>
               </w:rPr>
-              <w:t xml:space="preserve">Windows </w:t>
-            </w:r>
-            <w:proofErr w:type="spellStart"/>
+            </w:pPr>
             <w:r>
               <w:rPr>
                 <w:rFonts w:ascii="Calibri" w:hAnsi="Calibri"/>
@@ -3772,74 +3611,8 @@
                 <w:sz w:val="30"/>
                 <w:szCs w:val="30"/>
               </w:rPr>
-              <w:t>iot</w:t>
-            </w:r>
-            <w:proofErr w:type="spellEnd"/>
-            <w:r>
-              <w:rPr>
-                <w:rFonts w:ascii="Calibri" w:hAnsi="Calibri"/>
-                <w:b/>
-                <w:bCs/>
-                <w:color w:val="1F497D"/>
-                <w:sz w:val="30"/>
-                <w:szCs w:val="30"/>
-              </w:rPr>
-              <w:t xml:space="preserve"> + </w:t>
-            </w:r>
-            <w:proofErr w:type="spellStart"/>
-            <w:r>
-              <w:rPr>
-                <w:rFonts w:ascii="Calibri" w:hAnsi="Calibri"/>
-                <w:b/>
-                <w:bCs/>
-                <w:color w:val="1F497D"/>
-                <w:sz w:val="30"/>
-                <w:szCs w:val="30"/>
-              </w:rPr>
-              <w:t>arduino</w:t>
-            </w:r>
-            <w:proofErr w:type="spellEnd"/>
-          </w:p>
-        </w:tc>
-        <w:tc>
-          <w:tcPr>
-            <w:tcW w:w="1809" w:type="dxa"/>
-          </w:tcPr>
-          <w:p>
-            <w:pPr>
-              <w:rPr>
-                <w:rFonts w:ascii="Calibri" w:hAnsi="Calibri"/>
-                <w:b/>
-                <w:bCs/>
-                <w:color w:val="1F497D"/>
-                <w:sz w:val="30"/>
-                <w:szCs w:val="30"/>
-              </w:rPr>
-            </w:pPr>
-            <w:r>
-              <w:rPr>
-                <w:rFonts w:ascii="Calibri" w:hAnsi="Calibri"/>
-                <w:b/>
-                <w:bCs/>
-                <w:color w:val="1F497D"/>
-                <w:sz w:val="30"/>
-                <w:szCs w:val="30"/>
-              </w:rPr>
-              <w:t xml:space="preserve">NUC + </w:t>
-            </w:r>
-            <w:proofErr w:type="spellStart"/>
-            <w:r>
-              <w:rPr>
-                <w:rFonts w:ascii="Calibri" w:hAnsi="Calibri"/>
-                <w:b/>
-                <w:bCs/>
-                <w:color w:val="1F497D"/>
-                <w:sz w:val="30"/>
-                <w:szCs w:val="30"/>
-              </w:rPr>
-              <w:t>Arduino</w:t>
-            </w:r>
-            <w:proofErr w:type="spellEnd"/>
+              <w:t>NUC + Arduino</w:t>
+            </w:r>
           </w:p>
         </w:tc>
       </w:tr>
@@ -4079,21 +3852,7 @@
               <w:rPr>
                 <w:color w:val="000000" w:themeColor="text1"/>
               </w:rPr>
-              <w:t xml:space="preserve">Test exemple de </w:t>
-            </w:r>
-            <w:proofErr w:type="spellStart"/>
-            <w:r>
-              <w:rPr>
-                <w:color w:val="000000" w:themeColor="text1"/>
-              </w:rPr>
-              <w:t>msdn</w:t>
-            </w:r>
-            <w:proofErr w:type="spellEnd"/>
-            <w:r>
-              <w:rPr>
-                <w:color w:val="000000" w:themeColor="text1"/>
-              </w:rPr>
-              <w:t xml:space="preserve"> ne fonctionne pas</w:t>
+              <w:t>Test exemple de msdn ne fonctionne pas</w:t>
             </w:r>
           </w:p>
         </w:tc>
@@ -4119,21 +3878,7 @@
               <w:rPr>
                 <w:color w:val="000000" w:themeColor="text1"/>
               </w:rPr>
-              <w:t xml:space="preserve">Test exemple de </w:t>
-            </w:r>
-            <w:proofErr w:type="spellStart"/>
-            <w:r>
-              <w:rPr>
-                <w:color w:val="000000" w:themeColor="text1"/>
-              </w:rPr>
-              <w:t>msdn</w:t>
-            </w:r>
-            <w:proofErr w:type="spellEnd"/>
-            <w:r>
-              <w:rPr>
-                <w:color w:val="000000" w:themeColor="text1"/>
-              </w:rPr>
-              <w:t xml:space="preserve"> ne fonctionne pas</w:t>
+              <w:t>Test exemple de msdn ne fonctionne pas</w:t>
             </w:r>
           </w:p>
         </w:tc>
@@ -4220,16 +3965,8 @@
               <w:rPr>
                 <w:color w:val="000000" w:themeColor="text1"/>
               </w:rPr>
-              <w:t xml:space="preserve">Largement suffisant pour le </w:t>
-            </w:r>
-            <w:proofErr w:type="spellStart"/>
-            <w:r>
-              <w:rPr>
-                <w:color w:val="000000" w:themeColor="text1"/>
-              </w:rPr>
-              <w:t>xylobot</w:t>
-            </w:r>
-            <w:proofErr w:type="spellEnd"/>
+              <w:t>Largement suffisant pour le xylobot</w:t>
+            </w:r>
           </w:p>
         </w:tc>
         <w:tc>
@@ -4285,21 +4022,7 @@
               <w:rPr>
                 <w:color w:val="000000" w:themeColor="text1"/>
               </w:rPr>
-              <w:t>Gérer par l’</w:t>
-            </w:r>
-            <w:proofErr w:type="spellStart"/>
-            <w:r>
-              <w:rPr>
-                <w:color w:val="000000" w:themeColor="text1"/>
-              </w:rPr>
-              <w:t>arduino</w:t>
-            </w:r>
-            <w:proofErr w:type="spellEnd"/>
-            <w:r>
-              <w:rPr>
-                <w:color w:val="000000" w:themeColor="text1"/>
-              </w:rPr>
-              <w:t>, largement suffisant</w:t>
+              <w:t>Gérer par l’arduino, largement suffisant</w:t>
             </w:r>
           </w:p>
           <w:p>
@@ -4337,21 +4060,7 @@
               <w:rPr>
                 <w:color w:val="000000" w:themeColor="text1"/>
               </w:rPr>
-              <w:t>Gérer par l’</w:t>
-            </w:r>
-            <w:proofErr w:type="spellStart"/>
-            <w:r>
-              <w:rPr>
-                <w:color w:val="000000" w:themeColor="text1"/>
-              </w:rPr>
-              <w:t>arduino</w:t>
-            </w:r>
-            <w:proofErr w:type="spellEnd"/>
-            <w:r>
-              <w:rPr>
-                <w:color w:val="000000" w:themeColor="text1"/>
-              </w:rPr>
-              <w:t>, largement suffisant</w:t>
+              <w:t>Gérer par l’arduino, largement suffisant</w:t>
             </w:r>
           </w:p>
         </w:tc>
@@ -4443,21 +4152,7 @@
               <w:rPr>
                 <w:color w:val="000000" w:themeColor="text1"/>
               </w:rPr>
-              <w:t xml:space="preserve">Implémenter directement du </w:t>
-            </w:r>
-            <w:proofErr w:type="spellStart"/>
-            <w:r>
-              <w:rPr>
-                <w:color w:val="000000" w:themeColor="text1"/>
-              </w:rPr>
-              <w:t>raspberry</w:t>
-            </w:r>
-            <w:proofErr w:type="spellEnd"/>
-            <w:r>
-              <w:rPr>
-                <w:color w:val="000000" w:themeColor="text1"/>
-              </w:rPr>
-              <w:t xml:space="preserve"> au xylophone</w:t>
+              <w:t>Implémenter directement du raspberry au xylophone</w:t>
             </w:r>
           </w:p>
         </w:tc>
@@ -4488,16 +4183,8 @@
               <w:rPr>
                 <w:color w:val="000000" w:themeColor="text1"/>
               </w:rPr>
-              <w:t>Passe par l’intermédiaire de l’</w:t>
-            </w:r>
-            <w:proofErr w:type="spellStart"/>
-            <w:r>
-              <w:rPr>
-                <w:color w:val="000000" w:themeColor="text1"/>
-              </w:rPr>
-              <w:t>arduino</w:t>
-            </w:r>
-            <w:proofErr w:type="spellEnd"/>
+              <w:t>Passe par l’intermédiaire de l’arduino</w:t>
+            </w:r>
           </w:p>
           <w:p>
             <w:pPr>
@@ -4534,16 +4221,8 @@
               <w:rPr>
                 <w:color w:val="000000" w:themeColor="text1"/>
               </w:rPr>
-              <w:t>Passe par l’intermédiaire de l’</w:t>
-            </w:r>
-            <w:proofErr w:type="spellStart"/>
-            <w:r>
-              <w:rPr>
-                <w:color w:val="000000" w:themeColor="text1"/>
-              </w:rPr>
-              <w:t>arduino</w:t>
-            </w:r>
-            <w:proofErr w:type="spellEnd"/>
+              <w:t>Passe par l’intermédiaire de l’arduino</w:t>
+            </w:r>
           </w:p>
           <w:p>
             <w:pPr>
@@ -4572,7 +4251,6 @@
                 <w:color w:val="1F497D"/>
               </w:rPr>
             </w:pPr>
-            <w:proofErr w:type="spellStart"/>
             <w:r>
               <w:rPr>
                 <w:rFonts w:ascii="Calibri" w:hAnsi="Calibri"/>
@@ -4582,7 +4260,6 @@
               </w:rPr>
               <w:t>Woopsa</w:t>
             </w:r>
-            <w:proofErr w:type="spellEnd"/>
           </w:p>
         </w:tc>
         <w:tc>
@@ -4803,16 +4480,8 @@
               <w:rPr>
                 <w:color w:val="000000" w:themeColor="text1"/>
               </w:rPr>
-              <w:t xml:space="preserve">Inconnu sur la partie </w:t>
-            </w:r>
-            <w:proofErr w:type="spellStart"/>
-            <w:r>
-              <w:rPr>
-                <w:color w:val="000000" w:themeColor="text1"/>
-              </w:rPr>
-              <w:t>arduino</w:t>
-            </w:r>
-            <w:proofErr w:type="spellEnd"/>
+              <w:t>Inconnu sur la partie arduino</w:t>
+            </w:r>
           </w:p>
         </w:tc>
         <w:tc>
@@ -4847,7 +4516,6 @@
                 <w:color w:val="1F497D"/>
               </w:rPr>
             </w:pPr>
-            <w:proofErr w:type="spellStart"/>
             <w:r>
               <w:rPr>
                 <w:rFonts w:ascii="Calibri" w:hAnsi="Calibri"/>
@@ -4857,7 +4525,6 @@
               </w:rPr>
               <w:t>Debugging</w:t>
             </w:r>
-            <w:proofErr w:type="spellEnd"/>
           </w:p>
         </w:tc>
         <w:tc>
@@ -4988,27 +4655,105 @@
               <w:rPr>
                 <w:color w:val="000000" w:themeColor="text1"/>
               </w:rPr>
-              <w:t xml:space="preserve">Revoir certain point déjà connu sur </w:t>
-            </w:r>
-            <w:proofErr w:type="spellStart"/>
-            <w:r>
+              <w:t>Revoir certain point déjà connu sur iot</w:t>
+            </w:r>
+          </w:p>
+        </w:tc>
+        <w:tc>
+          <w:tcPr>
+            <w:tcW w:w="1843" w:type="dxa"/>
+          </w:tcPr>
+          <w:p>
+            <w:pPr>
               <w:rPr>
                 <w:color w:val="000000" w:themeColor="text1"/>
               </w:rPr>
-              <w:t>iot</w:t>
-            </w:r>
-            <w:proofErr w:type="spellEnd"/>
-          </w:p>
-        </w:tc>
-        <w:tc>
-          <w:tcPr>
-            <w:tcW w:w="1843" w:type="dxa"/>
+            </w:pPr>
+            <w:r>
+              <w:rPr>
+                <w:color w:val="FF0000"/>
+              </w:rPr>
+              <w:t>-</w:t>
+            </w:r>
+            <w:r>
+              <w:rPr>
+                <w:color w:val="FF0000"/>
+              </w:rPr>
+              <w:t xml:space="preserve"> </w:t>
+            </w:r>
+            <w:r>
+              <w:rPr>
+                <w:color w:val="000000" w:themeColor="text1"/>
+              </w:rPr>
+              <w:t>Apporter des modifications à Woopsa</w:t>
+            </w:r>
+          </w:p>
+        </w:tc>
+        <w:tc>
+          <w:tcPr>
+            <w:tcW w:w="1842" w:type="dxa"/>
           </w:tcPr>
           <w:p>
             <w:pPr>
               <w:rPr>
+                <w:color w:val="FF0000"/>
+              </w:rPr>
+            </w:pPr>
+            <w:r>
+              <w:rPr>
+                <w:color w:val="FF0000"/>
+              </w:rPr>
+              <w:t>-</w:t>
+            </w:r>
+            <w:r>
+              <w:rPr>
+                <w:color w:val="FF0000"/>
+              </w:rPr>
+              <w:t xml:space="preserve"> </w:t>
+            </w:r>
+            <w:r>
+              <w:rPr>
                 <w:color w:val="000000" w:themeColor="text1"/>
               </w:rPr>
+              <w:t>Apporter des modifications à Woopsa</w:t>
+            </w:r>
+            <w:r>
+              <w:rPr>
+                <w:color w:val="FF0000"/>
+              </w:rPr>
+              <w:t xml:space="preserve"> </w:t>
+            </w:r>
+          </w:p>
+          <w:p>
+            <w:r>
+              <w:rPr>
+                <w:color w:val="FF0000"/>
+              </w:rPr>
+              <w:t>-</w:t>
+            </w:r>
+            <w:r>
+              <w:rPr>
+                <w:color w:val="FF0000"/>
+              </w:rPr>
+              <w:t xml:space="preserve"> </w:t>
+            </w:r>
+            <w:r>
+              <w:rPr>
+                <w:color w:val="000000" w:themeColor="text1"/>
+              </w:rPr>
+              <w:t>Apprendre à utiliser arduino</w:t>
+            </w:r>
+          </w:p>
+        </w:tc>
+        <w:tc>
+          <w:tcPr>
+            <w:tcW w:w="1809" w:type="dxa"/>
+          </w:tcPr>
+          <w:p>
+            <w:pPr>
+              <w:rPr>
+                <w:color w:val="000000" w:themeColor="text1"/>
+              </w:rPr>
             </w:pPr>
             <w:r>
               <w:rPr>
@@ -5026,126 +4771,8 @@
               <w:rPr>
                 <w:color w:val="000000" w:themeColor="text1"/>
               </w:rPr>
-              <w:t xml:space="preserve">Apporter des modifications à </w:t>
-            </w:r>
-            <w:proofErr w:type="spellStart"/>
-            <w:r>
-              <w:rPr>
-                <w:color w:val="000000" w:themeColor="text1"/>
-              </w:rPr>
-              <w:t>Woopsa</w:t>
-            </w:r>
-            <w:proofErr w:type="spellEnd"/>
-          </w:p>
-        </w:tc>
-        <w:tc>
-          <w:tcPr>
-            <w:tcW w:w="1842" w:type="dxa"/>
-          </w:tcPr>
-          <w:p>
-            <w:pPr>
-              <w:rPr>
-                <w:color w:val="FF0000"/>
-              </w:rPr>
-            </w:pPr>
-            <w:r>
-              <w:rPr>
-                <w:color w:val="FF0000"/>
-              </w:rPr>
-              <w:t>-</w:t>
-            </w:r>
-            <w:r>
-              <w:rPr>
-                <w:color w:val="FF0000"/>
-              </w:rPr>
-              <w:t xml:space="preserve"> </w:t>
-            </w:r>
-            <w:r>
-              <w:rPr>
-                <w:color w:val="000000" w:themeColor="text1"/>
-              </w:rPr>
-              <w:t xml:space="preserve">Apporter des modifications à </w:t>
-            </w:r>
-            <w:proofErr w:type="spellStart"/>
-            <w:r>
-              <w:rPr>
-                <w:color w:val="000000" w:themeColor="text1"/>
-              </w:rPr>
-              <w:t>Woopsa</w:t>
-            </w:r>
-            <w:proofErr w:type="spellEnd"/>
-            <w:r>
-              <w:rPr>
-                <w:color w:val="FF0000"/>
-              </w:rPr>
-              <w:t xml:space="preserve"> </w:t>
-            </w:r>
-          </w:p>
-          <w:p>
-            <w:r>
-              <w:rPr>
-                <w:color w:val="FF0000"/>
-              </w:rPr>
-              <w:t>-</w:t>
-            </w:r>
-            <w:r>
-              <w:rPr>
-                <w:color w:val="FF0000"/>
-              </w:rPr>
-              <w:t xml:space="preserve"> </w:t>
-            </w:r>
-            <w:r>
-              <w:rPr>
-                <w:color w:val="000000" w:themeColor="text1"/>
-              </w:rPr>
-              <w:t xml:space="preserve">Apprendre à utiliser </w:t>
-            </w:r>
-            <w:proofErr w:type="spellStart"/>
-            <w:r>
-              <w:rPr>
-                <w:color w:val="000000" w:themeColor="text1"/>
-              </w:rPr>
-              <w:t>arduino</w:t>
-            </w:r>
-            <w:proofErr w:type="spellEnd"/>
-          </w:p>
-        </w:tc>
-        <w:tc>
-          <w:tcPr>
-            <w:tcW w:w="1809" w:type="dxa"/>
-          </w:tcPr>
-          <w:p>
-            <w:pPr>
-              <w:rPr>
-                <w:color w:val="000000" w:themeColor="text1"/>
-              </w:rPr>
-            </w:pPr>
-            <w:r>
-              <w:rPr>
-                <w:color w:val="FF0000"/>
-              </w:rPr>
-              <w:t>-</w:t>
-            </w:r>
-            <w:r>
-              <w:rPr>
-                <w:color w:val="FF0000"/>
-              </w:rPr>
-              <w:t xml:space="preserve"> </w:t>
-            </w:r>
-            <w:r>
-              <w:rPr>
-                <w:color w:val="000000" w:themeColor="text1"/>
-              </w:rPr>
-              <w:t xml:space="preserve">Apprendre à utiliser </w:t>
-            </w:r>
-            <w:proofErr w:type="spellStart"/>
-            <w:r>
-              <w:rPr>
-                <w:color w:val="000000" w:themeColor="text1"/>
-              </w:rPr>
-              <w:t>arduino</w:t>
-            </w:r>
-            <w:proofErr w:type="spellEnd"/>
+              <w:t>Apprendre à utiliser arduino</w:t>
+            </w:r>
           </w:p>
           <w:p>
             <w:pPr>
@@ -5178,44 +4805,20 @@
     <w:p/>
     <w:p>
       <w:r>
-        <w:t xml:space="preserve">Suite au tableau ci-dessus, le choix du NUC de Intel avec un </w:t>
-      </w:r>
-      <w:proofErr w:type="spellStart"/>
-      <w:r>
-        <w:t>arduino</w:t>
-      </w:r>
-      <w:proofErr w:type="spellEnd"/>
-      <w:r>
-        <w:t xml:space="preserve"> est le choix optimal. L’autre choix qui pourrait être pris</w:t>
+        <w:t>Suite au tableau ci-dessus, le choix du NUC de Intel avec un arduino est le choix optimal. L’autre choix qui pourrait être pris</w:t>
       </w:r>
       <w:r>
         <w:t>,</w:t>
       </w:r>
       <w:r>
-        <w:t xml:space="preserve"> serait le </w:t>
-      </w:r>
-      <w:proofErr w:type="spellStart"/>
-      <w:r>
-        <w:t>raspberry</w:t>
-      </w:r>
-      <w:proofErr w:type="spellEnd"/>
-      <w:r>
-        <w:t xml:space="preserve"> avec mono</w:t>
+        <w:t xml:space="preserve"> serait le raspberry avec mono</w:t>
       </w:r>
       <w:r>
         <w:t xml:space="preserve"> mais celui-ci n’offre pas la fonctionnalité </w:t>
       </w:r>
       <w:r>
         <w:lastRenderedPageBreak/>
-        <w:t xml:space="preserve">importante du </w:t>
-      </w:r>
-      <w:proofErr w:type="spellStart"/>
-      <w:r>
-        <w:t>debugging</w:t>
-      </w:r>
-      <w:proofErr w:type="spellEnd"/>
-      <w:r>
-        <w:t>.</w:t>
+        <w:t>importante du debugging.</w:t>
       </w:r>
       <w:r>
         <w:t xml:space="preserve"> Par contre, pour la partie I2C, il n’y pas besoin de traitement particulier pour déléguer la communication avec le xylophone.</w:t>
@@ -5294,23 +4897,7 @@
     </w:p>
     <w:p>
       <w:r>
-        <w:t xml:space="preserve">L’adressage pour le MCP23017 est sur 7 bits. Les 4 </w:t>
-      </w:r>
-      <w:proofErr w:type="spellStart"/>
-      <w:r>
-        <w:t>msb</w:t>
-      </w:r>
-      <w:proofErr w:type="spellEnd"/>
-      <w:r>
-        <w:t xml:space="preserve"> sont fixés et les 3 derniers peuvent être choisis. Dans notre cas, les 3 </w:t>
-      </w:r>
-      <w:proofErr w:type="spellStart"/>
-      <w:r>
-        <w:t>lsb</w:t>
-      </w:r>
-      <w:proofErr w:type="spellEnd"/>
-      <w:r>
-        <w:t xml:space="preserve"> valent 0, nous avons comme adresse 010 0000</w:t>
+        <w:t>L’adressage pour le MCP23017 est sur 7 bits. Les 4 msb sont fixés et les 3 derniers peuvent être choisis. Dans notre cas, les 3 lsb valent 0, nous avons comme adresse 010 0000</w:t>
       </w:r>
       <w:r>
         <w:rPr>
@@ -5405,28 +4992,12 @@
     </w:p>
     <w:p>
       <w:r>
-        <w:t xml:space="preserve">Pour les fichiers son, le midi allait parfaitement étant donné qu’il permet d’obtenir chaque notes jouées et de les séparé par instrument (les </w:t>
-      </w:r>
-      <w:proofErr w:type="spellStart"/>
-      <w:r>
-        <w:t>channels</w:t>
-      </w:r>
-      <w:proofErr w:type="spellEnd"/>
-      <w:r>
-        <w:t>). De plus, il y a énormément de fichier midi à télécharger sur internet, de quoi couvrir tous les goûts.</w:t>
+        <w:t>Pour les fichiers son, le midi allait parfaitement étant donné qu’il permet d’obtenir chaque notes jouées et de les séparé par instrument (les channels). De plus, il y a énormément de fichier midi à télécharger sur internet, de quoi couvrir tous les goûts.</w:t>
       </w:r>
     </w:p>
     <w:p>
       <w:r>
-        <w:t xml:space="preserve">La lecture des fichiers midi est faîte à l’aide d’une librairie, libre d’utilisation, qui est </w:t>
-      </w:r>
-      <w:proofErr w:type="spellStart"/>
-      <w:r>
-        <w:t>miditoolkit</w:t>
-      </w:r>
-      <w:proofErr w:type="spellEnd"/>
-      <w:r>
-        <w:t>. Celle-ci permet de récupérer les notes de la partition avec le temps auquel elles sont jouées ainsi que leur canal.</w:t>
+        <w:t>La lecture des fichiers midi est faîte à l’aide d’une librairie, libre d’utilisation, qui est miditoolkit. Celle-ci permet de récupérer les notes de la partition avec le temps auquel elles sont jouées ainsi que leur canal.</w:t>
       </w:r>
     </w:p>
     <w:p>
@@ -5436,86 +5007,23 @@
       <w:bookmarkStart w:id="12" w:name="_Toc448575829"/>
       <w:r>
         <w:lastRenderedPageBreak/>
-        <w:t xml:space="preserve">Performance </w:t>
-      </w:r>
-      <w:proofErr w:type="spellStart"/>
-      <w:r>
-        <w:t>iot</w:t>
+        <w:t>Performance iot</w:t>
       </w:r>
       <w:bookmarkEnd w:id="12"/>
-      <w:proofErr w:type="spellEnd"/>
     </w:p>
     <w:p>
       <w:r>
-        <w:t xml:space="preserve">En attente active, Windows </w:t>
-      </w:r>
-      <w:proofErr w:type="spellStart"/>
-      <w:r>
-        <w:t>iot</w:t>
-      </w:r>
-      <w:proofErr w:type="spellEnd"/>
-      <w:r>
-        <w:t xml:space="preserve"> permettrais de piloter le </w:t>
-      </w:r>
-      <w:proofErr w:type="spellStart"/>
-      <w:r>
-        <w:t>xylobot</w:t>
-      </w:r>
-      <w:proofErr w:type="spellEnd"/>
-      <w:r>
-        <w:t xml:space="preserve"> avec des temps de l’ordre de la milliseconde. Malheureusement l’attente active n’est l’objectif souhaité car il fait tourner un thread à 100%.</w:t>
+        <w:t>En attente active, Windows iot permettrais de piloter le xylobot avec des temps de l’ordre de la milliseconde. Malheureusement l’attente active n’est l’objectif souhaité car il fait tourner un thread à 100%.</w:t>
       </w:r>
     </w:p>
     <w:p>
       <w:r>
-        <w:t xml:space="preserve">Pour ce qui est de l’attente passive, </w:t>
-      </w:r>
-      <w:proofErr w:type="spellStart"/>
-      <w:r>
-        <w:t>windows</w:t>
-      </w:r>
-      <w:proofErr w:type="spellEnd"/>
-      <w:r>
-        <w:t xml:space="preserve"> </w:t>
-      </w:r>
-      <w:proofErr w:type="spellStart"/>
-      <w:r>
-        <w:t>iot</w:t>
-      </w:r>
-      <w:proofErr w:type="spellEnd"/>
-      <w:r>
-        <w:t xml:space="preserve"> ne tient pas la route car il offre une précision de l’ordre des 15ms. </w:t>
+        <w:t xml:space="preserve">Pour ce qui est de l’attente passive, windows iot ne tient pas la route car il offre une précision de l’ordre des 15ms. </w:t>
       </w:r>
     </w:p>
     <w:p>
       <w:r>
-        <w:t xml:space="preserve">Ce problème est du à plusieurs choses, premièrement l’absence de la fonction </w:t>
-      </w:r>
-      <w:proofErr w:type="spellStart"/>
-      <w:proofErr w:type="gramStart"/>
-      <w:r>
-        <w:t>Sleep</w:t>
-      </w:r>
-      <w:proofErr w:type="spellEnd"/>
-      <w:r>
-        <w:t>(</w:t>
-      </w:r>
-      <w:proofErr w:type="gramEnd"/>
-      <w:r>
-        <w:t xml:space="preserve">) pour les threads. Deuxièmement  la fonction </w:t>
-      </w:r>
-      <w:proofErr w:type="spellStart"/>
-      <w:proofErr w:type="gramStart"/>
-      <w:r>
-        <w:t>Task.Delay</w:t>
-      </w:r>
-      <w:proofErr w:type="spellEnd"/>
-      <w:r>
-        <w:t>(</w:t>
-      </w:r>
-      <w:proofErr w:type="gramEnd"/>
-      <w:r>
-        <w:t>) est utilisable mais s’applique seulement à la tâche principale. Or la tâche principale n’arrive pas à faire des pauses stables avec Windows qui tournent derrière.</w:t>
+        <w:t>Ce problème est du à plusieurs choses, premièrement l’absence de la fonction Sleep() pour les threads. Deuxièmement  la fonction Task.Delay() est utilisable mais s’applique seulement à la tâche principale. Or la tâche principale n’arrive pas à faire des pauses stables avec Windows qui tournent derrière.</w:t>
       </w:r>
     </w:p>
     <w:p>
@@ -5523,24 +5031,14 @@
         <w:pStyle w:val="Titre3"/>
       </w:pPr>
       <w:bookmarkStart w:id="13" w:name="_Toc448575830"/>
-      <w:proofErr w:type="spellStart"/>
       <w:r>
         <w:t>Woopsa</w:t>
       </w:r>
       <w:bookmarkEnd w:id="13"/>
-      <w:proofErr w:type="spellEnd"/>
     </w:p>
     <w:p>
       <w:r>
-        <w:t xml:space="preserve">Après avoir effectué un petit programme de test, il s’est avéré que </w:t>
-      </w:r>
-      <w:proofErr w:type="spellStart"/>
-      <w:r>
-        <w:t>Woopsa</w:t>
-      </w:r>
-      <w:proofErr w:type="spellEnd"/>
-      <w:r>
-        <w:t xml:space="preserve"> est </w:t>
+        <w:t xml:space="preserve">Après avoir effectué un petit programme de test, il s’est avéré que Woopsa est </w:t>
       </w:r>
       <w:r>
         <w:t>très</w:t>
@@ -5574,18 +5072,11 @@
       <w:r>
         <w:t xml:space="preserve"> pour l’application de test car </w:t>
       </w:r>
-      <w:proofErr w:type="spellStart"/>
       <w:r>
         <w:t>W</w:t>
       </w:r>
-      <w:bookmarkStart w:id="14" w:name="_GoBack"/>
-      <w:bookmarkEnd w:id="14"/>
-      <w:r>
-        <w:t>oopsa</w:t>
-      </w:r>
-      <w:proofErr w:type="spellEnd"/>
-      <w:r>
-        <w:t xml:space="preserve"> gère quasiment tout mais par contre le JavaScript est surement un peu fouillis du faite qu’il n’est pas encore maîtrisé suffisamment pour obtenir un code propre et efficace.</w:t>
+      <w:r>
+        <w:t>oopsa gère quasiment tout mais par contre le JavaScript est surement un peu fouillis du faite qu’il n’est pas encore maîtrisé suffisamment pour obtenir un code propre et efficace.</w:t>
       </w:r>
     </w:p>
     <w:p>
@@ -5598,23 +5089,7 @@
     </w:p>
     <w:p>
       <w:r>
-        <w:t xml:space="preserve">Dans le cadre de mon travail de </w:t>
-      </w:r>
-      <w:proofErr w:type="spellStart"/>
-      <w:r>
-        <w:t>bachelor</w:t>
-      </w:r>
-      <w:proofErr w:type="spellEnd"/>
-      <w:r>
-        <w:t xml:space="preserve">, concept est très intéressant car il permet de facilement enregistrer/charger des données au format XML, offre un gain de temps pour l’implémentation de l’interface graphique et comme la partie </w:t>
-      </w:r>
-      <w:proofErr w:type="spellStart"/>
-      <w:r>
-        <w:t>xylobot</w:t>
-      </w:r>
-      <w:proofErr w:type="spellEnd"/>
-      <w:r>
-        <w:t xml:space="preserve"> sera aussi faîte sur Windows 10, concept peut être utilisé. </w:t>
+        <w:t xml:space="preserve">Dans le cadre de mon travail de bachelor, concept est très intéressant car il permet de facilement enregistrer/charger des données au format XML, offre un gain de temps pour l’implémentation de l’interface graphique et comme la partie xylobot sera aussi faîte sur Windows 10, concept peut être utilisé. </w:t>
       </w:r>
     </w:p>
     <w:p>
@@ -5629,23 +5104,15 @@
       <w:pPr>
         <w:pStyle w:val="Titre2"/>
       </w:pPr>
-      <w:bookmarkStart w:id="15" w:name="_Toc448575831"/>
+      <w:bookmarkStart w:id="14" w:name="_Toc448575831"/>
       <w:r>
         <w:t>Choix du matériel</w:t>
       </w:r>
-      <w:bookmarkEnd w:id="15"/>
+      <w:bookmarkEnd w:id="14"/>
     </w:p>
     <w:p>
       <w:r>
-        <w:t>Après avoir fait le comparatif, il a fallu choisir le matériel. Pour ce qui est de l’</w:t>
-      </w:r>
-      <w:proofErr w:type="spellStart"/>
-      <w:r>
-        <w:t>arduino</w:t>
-      </w:r>
-      <w:proofErr w:type="spellEnd"/>
-      <w:r>
-        <w:t>, j’ai repris celui déjà présent sur le xylophone.</w:t>
+        <w:t>Après avoir fait le comparatif, il a fallu choisir le matériel. Pour ce qui est de l’arduino, j’ai repris celui déjà présent sur le xylophone.</w:t>
       </w:r>
     </w:p>
     <w:p>
@@ -5668,15 +5135,7 @@
         </w:numPr>
       </w:pPr>
       <w:r>
-        <w:t xml:space="preserve">Un disque dur </w:t>
-      </w:r>
-      <w:proofErr w:type="spellStart"/>
-      <w:r>
-        <w:t>ssd</w:t>
-      </w:r>
-      <w:proofErr w:type="spellEnd"/>
-      <w:r>
-        <w:t xml:space="preserve"> 32Go implémenté de base</w:t>
+        <w:t>Un disque dur ssd 32Go implémenté de base</w:t>
       </w:r>
     </w:p>
     <w:p>
@@ -5732,13 +5191,857 @@
       <w:pPr>
         <w:pStyle w:val="Titre1"/>
       </w:pPr>
-      <w:bookmarkStart w:id="16" w:name="_Toc448575832"/>
+      <w:bookmarkStart w:id="15" w:name="_Toc448575832"/>
       <w:r>
         <w:t>Projet</w:t>
       </w:r>
-      <w:bookmarkEnd w:id="16"/>
+      <w:bookmarkEnd w:id="15"/>
     </w:p>
+    <w:p>
+      <w:pPr>
+        <w:pStyle w:val="Titre2"/>
+      </w:pPr>
+      <w:r>
+        <w:t>Protocole de communication</w:t>
+      </w:r>
+    </w:p>
+    <w:p>
+      <w:pPr>
+        <w:pStyle w:val="Titre3"/>
+      </w:pPr>
+      <w:r>
+        <w:t>Composition des messages</w:t>
+      </w:r>
+    </w:p>
+    <w:tbl>
+      <w:tblPr>
+        <w:tblStyle w:val="Grilledutableau"/>
+        <w:tblW w:w="0" w:type="auto"/>
+        <w:tblLook w:val="04A0" w:firstRow="1" w:lastRow="0" w:firstColumn="1" w:lastColumn="0" w:noHBand="0" w:noVBand="1"/>
+      </w:tblPr>
+      <w:tblGrid>
+        <w:gridCol w:w="2264"/>
+        <w:gridCol w:w="2149"/>
+        <w:gridCol w:w="2264"/>
+        <w:gridCol w:w="2385"/>
+      </w:tblGrid>
+      <w:tr>
+        <w:tc>
+          <w:tcPr>
+            <w:tcW w:w="4413" w:type="dxa"/>
+            <w:gridSpan w:val="2"/>
+          </w:tcPr>
+          <w:p>
+            <w:pPr>
+              <w:rPr>
+                <w:b/>
+              </w:rPr>
+            </w:pPr>
+            <w:r>
+              <w:rPr>
+                <w:b/>
+              </w:rPr>
+              <w:t>NUC</w:t>
+            </w:r>
+          </w:p>
+        </w:tc>
+        <w:tc>
+          <w:tcPr>
+            <w:tcW w:w="4649" w:type="dxa"/>
+            <w:gridSpan w:val="2"/>
+          </w:tcPr>
+          <w:p>
+            <w:pPr>
+              <w:rPr>
+                <w:b/>
+              </w:rPr>
+            </w:pPr>
+            <w:r>
+              <w:rPr>
+                <w:b/>
+              </w:rPr>
+              <w:t>Arduino</w:t>
+            </w:r>
+          </w:p>
+        </w:tc>
+      </w:tr>
+      <w:tr>
+        <w:tc>
+          <w:tcPr>
+            <w:tcW w:w="2264" w:type="dxa"/>
+            <w:tcBorders>
+              <w:top w:val="nil"/>
+              <w:left w:val="nil"/>
+              <w:bottom w:val="nil"/>
+              <w:right w:val="single" w:sz="4" w:space="0" w:color="auto"/>
+            </w:tcBorders>
+          </w:tcPr>
+          <w:p>
+            <w:r>
+              <w:t>Byte de start</w:t>
+            </w:r>
+          </w:p>
+        </w:tc>
+        <w:tc>
+          <w:tcPr>
+            <w:tcW w:w="2149" w:type="dxa"/>
+            <w:tcBorders>
+              <w:top w:val="nil"/>
+              <w:left w:val="single" w:sz="4" w:space="0" w:color="auto"/>
+              <w:bottom w:val="nil"/>
+              <w:right w:val="single" w:sz="4" w:space="0" w:color="auto"/>
+            </w:tcBorders>
+          </w:tcPr>
+          <w:p>
+            <w:r>
+              <w:t>1 Byte</w:t>
+            </w:r>
+          </w:p>
+        </w:tc>
+        <w:tc>
+          <w:tcPr>
+            <w:tcW w:w="2264" w:type="dxa"/>
+            <w:tcBorders>
+              <w:top w:val="nil"/>
+              <w:left w:val="single" w:sz="4" w:space="0" w:color="auto"/>
+              <w:bottom w:val="nil"/>
+              <w:right w:val="single" w:sz="4" w:space="0" w:color="auto"/>
+            </w:tcBorders>
+          </w:tcPr>
+          <w:p>
+            <w:r>
+              <w:t>Byte de start</w:t>
+            </w:r>
+          </w:p>
+        </w:tc>
+        <w:tc>
+          <w:tcPr>
+            <w:tcW w:w="2385" w:type="dxa"/>
+            <w:tcBorders>
+              <w:top w:val="nil"/>
+              <w:left w:val="single" w:sz="4" w:space="0" w:color="auto"/>
+              <w:bottom w:val="nil"/>
+              <w:right w:val="nil"/>
+            </w:tcBorders>
+          </w:tcPr>
+          <w:p>
+            <w:r>
+              <w:t>1 Byte</w:t>
+            </w:r>
+          </w:p>
+        </w:tc>
+      </w:tr>
+      <w:tr>
+        <w:tc>
+          <w:tcPr>
+            <w:tcW w:w="2264" w:type="dxa"/>
+            <w:tcBorders>
+              <w:top w:val="nil"/>
+              <w:left w:val="nil"/>
+              <w:bottom w:val="nil"/>
+              <w:right w:val="single" w:sz="4" w:space="0" w:color="auto"/>
+            </w:tcBorders>
+          </w:tcPr>
+          <w:p>
+            <w:r>
+              <w:t>N°</w:t>
+            </w:r>
+          </w:p>
+        </w:tc>
+        <w:tc>
+          <w:tcPr>
+            <w:tcW w:w="2149" w:type="dxa"/>
+            <w:tcBorders>
+              <w:top w:val="nil"/>
+              <w:left w:val="single" w:sz="4" w:space="0" w:color="auto"/>
+              <w:bottom w:val="nil"/>
+              <w:right w:val="single" w:sz="4" w:space="0" w:color="auto"/>
+            </w:tcBorders>
+          </w:tcPr>
+          <w:p>
+            <w:r>
+              <w:t>1 Byte</w:t>
+            </w:r>
+          </w:p>
+        </w:tc>
+        <w:tc>
+          <w:tcPr>
+            <w:tcW w:w="2264" w:type="dxa"/>
+            <w:tcBorders>
+              <w:top w:val="nil"/>
+              <w:left w:val="single" w:sz="4" w:space="0" w:color="auto"/>
+              <w:bottom w:val="nil"/>
+              <w:right w:val="single" w:sz="4" w:space="0" w:color="auto"/>
+            </w:tcBorders>
+          </w:tcPr>
+          <w:p>
+            <w:r>
+              <w:t>N°</w:t>
+            </w:r>
+          </w:p>
+        </w:tc>
+        <w:tc>
+          <w:tcPr>
+            <w:tcW w:w="2385" w:type="dxa"/>
+            <w:tcBorders>
+              <w:top w:val="nil"/>
+              <w:left w:val="single" w:sz="4" w:space="0" w:color="auto"/>
+              <w:bottom w:val="nil"/>
+              <w:right w:val="nil"/>
+            </w:tcBorders>
+          </w:tcPr>
+          <w:p>
+            <w:r>
+              <w:t>1 Byte</w:t>
+            </w:r>
+          </w:p>
+        </w:tc>
+      </w:tr>
+      <w:tr>
+        <w:tc>
+          <w:tcPr>
+            <w:tcW w:w="2264" w:type="dxa"/>
+            <w:tcBorders>
+              <w:top w:val="nil"/>
+              <w:left w:val="nil"/>
+              <w:bottom w:val="nil"/>
+              <w:right w:val="single" w:sz="4" w:space="0" w:color="auto"/>
+            </w:tcBorders>
+          </w:tcPr>
+          <w:p>
+            <w:r>
+              <w:lastRenderedPageBreak/>
+              <w:t>Type</w:t>
+            </w:r>
+          </w:p>
+        </w:tc>
+        <w:tc>
+          <w:tcPr>
+            <w:tcW w:w="2149" w:type="dxa"/>
+            <w:tcBorders>
+              <w:top w:val="nil"/>
+              <w:left w:val="single" w:sz="4" w:space="0" w:color="auto"/>
+              <w:bottom w:val="nil"/>
+              <w:right w:val="single" w:sz="4" w:space="0" w:color="auto"/>
+            </w:tcBorders>
+          </w:tcPr>
+          <w:p>
+            <w:r>
+              <w:t>1 Byte</w:t>
+            </w:r>
+          </w:p>
+        </w:tc>
+        <w:tc>
+          <w:tcPr>
+            <w:tcW w:w="2264" w:type="dxa"/>
+            <w:tcBorders>
+              <w:top w:val="nil"/>
+              <w:left w:val="single" w:sz="4" w:space="0" w:color="auto"/>
+              <w:bottom w:val="nil"/>
+              <w:right w:val="single" w:sz="4" w:space="0" w:color="auto"/>
+            </w:tcBorders>
+          </w:tcPr>
+          <w:p>
+            <w:r>
+              <w:t>Type</w:t>
+            </w:r>
+          </w:p>
+        </w:tc>
+        <w:tc>
+          <w:tcPr>
+            <w:tcW w:w="2385" w:type="dxa"/>
+            <w:tcBorders>
+              <w:top w:val="nil"/>
+              <w:left w:val="single" w:sz="4" w:space="0" w:color="auto"/>
+              <w:bottom w:val="nil"/>
+              <w:right w:val="nil"/>
+            </w:tcBorders>
+          </w:tcPr>
+          <w:p>
+            <w:r>
+              <w:t>1 Byte</w:t>
+            </w:r>
+          </w:p>
+        </w:tc>
+      </w:tr>
+      <w:tr>
+        <w:tc>
+          <w:tcPr>
+            <w:tcW w:w="2264" w:type="dxa"/>
+            <w:tcBorders>
+              <w:top w:val="nil"/>
+              <w:left w:val="nil"/>
+              <w:bottom w:val="nil"/>
+              <w:right w:val="single" w:sz="4" w:space="0" w:color="auto"/>
+            </w:tcBorders>
+          </w:tcPr>
+          <w:p>
+            <w:r>
+              <w:t>Data size</w:t>
+            </w:r>
+          </w:p>
+        </w:tc>
+        <w:tc>
+          <w:tcPr>
+            <w:tcW w:w="2149" w:type="dxa"/>
+            <w:tcBorders>
+              <w:top w:val="nil"/>
+              <w:left w:val="single" w:sz="4" w:space="0" w:color="auto"/>
+              <w:bottom w:val="nil"/>
+              <w:right w:val="single" w:sz="4" w:space="0" w:color="auto"/>
+            </w:tcBorders>
+          </w:tcPr>
+          <w:p>
+            <w:r>
+              <w:t>1 Byte</w:t>
+            </w:r>
+          </w:p>
+        </w:tc>
+        <w:tc>
+          <w:tcPr>
+            <w:tcW w:w="2264" w:type="dxa"/>
+            <w:tcBorders>
+              <w:top w:val="nil"/>
+              <w:left w:val="single" w:sz="4" w:space="0" w:color="auto"/>
+              <w:bottom w:val="nil"/>
+              <w:right w:val="single" w:sz="4" w:space="0" w:color="auto"/>
+            </w:tcBorders>
+          </w:tcPr>
+          <w:p>
+            <w:r>
+              <w:t>Size available</w:t>
+            </w:r>
+          </w:p>
+        </w:tc>
+        <w:tc>
+          <w:tcPr>
+            <w:tcW w:w="2385" w:type="dxa"/>
+            <w:tcBorders>
+              <w:top w:val="nil"/>
+              <w:left w:val="single" w:sz="4" w:space="0" w:color="auto"/>
+              <w:bottom w:val="nil"/>
+              <w:right w:val="nil"/>
+            </w:tcBorders>
+          </w:tcPr>
+          <w:p>
+            <w:r>
+              <w:t>1 Byte</w:t>
+            </w:r>
+          </w:p>
+        </w:tc>
+      </w:tr>
+      <w:tr>
+        <w:tc>
+          <w:tcPr>
+            <w:tcW w:w="2264" w:type="dxa"/>
+            <w:tcBorders>
+              <w:top w:val="nil"/>
+              <w:left w:val="nil"/>
+              <w:bottom w:val="nil"/>
+              <w:right w:val="single" w:sz="4" w:space="0" w:color="auto"/>
+            </w:tcBorders>
+          </w:tcPr>
+          <w:p>
+            <w:r>
+              <w:t>Data</w:t>
+            </w:r>
+          </w:p>
+        </w:tc>
+        <w:tc>
+          <w:tcPr>
+            <w:tcW w:w="2149" w:type="dxa"/>
+            <w:tcBorders>
+              <w:top w:val="nil"/>
+              <w:left w:val="single" w:sz="4" w:space="0" w:color="auto"/>
+              <w:bottom w:val="nil"/>
+              <w:right w:val="single" w:sz="4" w:space="0" w:color="auto"/>
+            </w:tcBorders>
+          </w:tcPr>
+          <w:p>
+            <w:r>
+              <w:t>x Byte</w:t>
+            </w:r>
+          </w:p>
+        </w:tc>
+        <w:tc>
+          <w:tcPr>
+            <w:tcW w:w="2264" w:type="dxa"/>
+            <w:tcBorders>
+              <w:top w:val="nil"/>
+              <w:left w:val="single" w:sz="4" w:space="0" w:color="auto"/>
+              <w:bottom w:val="nil"/>
+              <w:right w:val="single" w:sz="4" w:space="0" w:color="auto"/>
+            </w:tcBorders>
+          </w:tcPr>
+          <w:p/>
+        </w:tc>
+        <w:tc>
+          <w:tcPr>
+            <w:tcW w:w="2385" w:type="dxa"/>
+            <w:tcBorders>
+              <w:top w:val="nil"/>
+              <w:left w:val="single" w:sz="4" w:space="0" w:color="auto"/>
+              <w:bottom w:val="nil"/>
+              <w:right w:val="nil"/>
+            </w:tcBorders>
+          </w:tcPr>
+          <w:p/>
+        </w:tc>
+      </w:tr>
+    </w:tbl>
     <w:p/>
+    <w:p>
+      <w:pPr>
+        <w:pStyle w:val="Titre3"/>
+      </w:pPr>
+      <w:r>
+        <w:t>Types de messages</w:t>
+      </w:r>
+    </w:p>
+    <w:tbl>
+      <w:tblPr>
+        <w:tblStyle w:val="Grilledutableau"/>
+        <w:tblW w:w="0" w:type="auto"/>
+        <w:tblLook w:val="04A0" w:firstRow="1" w:lastRow="0" w:firstColumn="1" w:lastColumn="0" w:noHBand="0" w:noVBand="1"/>
+      </w:tblPr>
+      <w:tblGrid>
+        <w:gridCol w:w="2264"/>
+        <w:gridCol w:w="2149"/>
+        <w:gridCol w:w="2264"/>
+        <w:gridCol w:w="2385"/>
+      </w:tblGrid>
+      <w:tr>
+        <w:tc>
+          <w:tcPr>
+            <w:tcW w:w="4413" w:type="dxa"/>
+            <w:gridSpan w:val="2"/>
+          </w:tcPr>
+          <w:p>
+            <w:pPr>
+              <w:rPr>
+                <w:b/>
+              </w:rPr>
+            </w:pPr>
+            <w:r>
+              <w:rPr>
+                <w:b/>
+              </w:rPr>
+              <w:t>NUC</w:t>
+            </w:r>
+          </w:p>
+        </w:tc>
+        <w:tc>
+          <w:tcPr>
+            <w:tcW w:w="4649" w:type="dxa"/>
+            <w:gridSpan w:val="2"/>
+          </w:tcPr>
+          <w:p>
+            <w:pPr>
+              <w:rPr>
+                <w:b/>
+              </w:rPr>
+            </w:pPr>
+            <w:r>
+              <w:rPr>
+                <w:b/>
+              </w:rPr>
+              <w:t>Arduino</w:t>
+            </w:r>
+          </w:p>
+        </w:tc>
+      </w:tr>
+      <w:tr>
+        <w:tc>
+          <w:tcPr>
+            <w:tcW w:w="2264" w:type="dxa"/>
+            <w:tcBorders>
+              <w:top w:val="nil"/>
+              <w:left w:val="nil"/>
+              <w:bottom w:val="nil"/>
+              <w:right w:val="single" w:sz="4" w:space="0" w:color="auto"/>
+            </w:tcBorders>
+          </w:tcPr>
+          <w:p>
+            <w:r>
+              <w:t>Tempo</w:t>
+            </w:r>
+          </w:p>
+        </w:tc>
+        <w:tc>
+          <w:tcPr>
+            <w:tcW w:w="2149" w:type="dxa"/>
+            <w:tcBorders>
+              <w:top w:val="nil"/>
+              <w:left w:val="single" w:sz="4" w:space="0" w:color="auto"/>
+              <w:bottom w:val="nil"/>
+              <w:right w:val="single" w:sz="4" w:space="0" w:color="auto"/>
+            </w:tcBorders>
+          </w:tcPr>
+          <w:p>
+            <w:r>
+              <w:t>0000 0000</w:t>
+            </w:r>
+            <w:r>
+              <w:rPr>
+                <w:vertAlign w:val="subscript"/>
+              </w:rPr>
+              <w:t>2</w:t>
+            </w:r>
+          </w:p>
+        </w:tc>
+        <w:tc>
+          <w:tcPr>
+            <w:tcW w:w="2264" w:type="dxa"/>
+            <w:tcBorders>
+              <w:top w:val="nil"/>
+              <w:left w:val="single" w:sz="4" w:space="0" w:color="auto"/>
+              <w:bottom w:val="nil"/>
+              <w:right w:val="single" w:sz="4" w:space="0" w:color="auto"/>
+            </w:tcBorders>
+          </w:tcPr>
+          <w:p>
+            <w:r>
+              <w:t>Ok</w:t>
+            </w:r>
+          </w:p>
+        </w:tc>
+        <w:tc>
+          <w:tcPr>
+            <w:tcW w:w="2385" w:type="dxa"/>
+            <w:tcBorders>
+              <w:top w:val="nil"/>
+              <w:left w:val="single" w:sz="4" w:space="0" w:color="auto"/>
+              <w:bottom w:val="nil"/>
+              <w:right w:val="nil"/>
+            </w:tcBorders>
+          </w:tcPr>
+          <w:p>
+            <w:r>
+              <w:t>0000 0000</w:t>
+            </w:r>
+            <w:r>
+              <w:rPr>
+                <w:vertAlign w:val="subscript"/>
+              </w:rPr>
+              <w:t>2</w:t>
+            </w:r>
+          </w:p>
+        </w:tc>
+      </w:tr>
+      <w:tr>
+        <w:tc>
+          <w:tcPr>
+            <w:tcW w:w="2264" w:type="dxa"/>
+            <w:tcBorders>
+              <w:top w:val="nil"/>
+              <w:left w:val="nil"/>
+              <w:bottom w:val="nil"/>
+              <w:right w:val="single" w:sz="4" w:space="0" w:color="auto"/>
+            </w:tcBorders>
+          </w:tcPr>
+          <w:p>
+            <w:r>
+              <w:t>Notes</w:t>
+            </w:r>
+          </w:p>
+        </w:tc>
+        <w:tc>
+          <w:tcPr>
+            <w:tcW w:w="2149" w:type="dxa"/>
+            <w:tcBorders>
+              <w:top w:val="nil"/>
+              <w:left w:val="single" w:sz="4" w:space="0" w:color="auto"/>
+              <w:bottom w:val="nil"/>
+              <w:right w:val="single" w:sz="4" w:space="0" w:color="auto"/>
+            </w:tcBorders>
+          </w:tcPr>
+          <w:p>
+            <w:r>
+              <w:t>0000 0001</w:t>
+            </w:r>
+            <w:r>
+              <w:rPr>
+                <w:vertAlign w:val="subscript"/>
+              </w:rPr>
+              <w:t>2</w:t>
+            </w:r>
+          </w:p>
+        </w:tc>
+        <w:tc>
+          <w:tcPr>
+            <w:tcW w:w="2264" w:type="dxa"/>
+            <w:tcBorders>
+              <w:top w:val="nil"/>
+              <w:left w:val="single" w:sz="4" w:space="0" w:color="auto"/>
+              <w:bottom w:val="nil"/>
+              <w:right w:val="single" w:sz="4" w:space="0" w:color="auto"/>
+            </w:tcBorders>
+          </w:tcPr>
+          <w:p>
+            <w:r>
+              <w:t>Too many data</w:t>
+            </w:r>
+          </w:p>
+        </w:tc>
+        <w:tc>
+          <w:tcPr>
+            <w:tcW w:w="2385" w:type="dxa"/>
+            <w:tcBorders>
+              <w:top w:val="nil"/>
+              <w:left w:val="single" w:sz="4" w:space="0" w:color="auto"/>
+              <w:bottom w:val="nil"/>
+              <w:right w:val="nil"/>
+            </w:tcBorders>
+          </w:tcPr>
+          <w:p>
+            <w:r>
+              <w:t>0000 0000</w:t>
+            </w:r>
+            <w:r>
+              <w:rPr>
+                <w:vertAlign w:val="subscript"/>
+              </w:rPr>
+              <w:t>2</w:t>
+            </w:r>
+          </w:p>
+        </w:tc>
+      </w:tr>
+      <w:tr>
+        <w:tc>
+          <w:tcPr>
+            <w:tcW w:w="2264" w:type="dxa"/>
+            <w:tcBorders>
+              <w:top w:val="nil"/>
+              <w:left w:val="nil"/>
+              <w:bottom w:val="nil"/>
+              <w:right w:val="single" w:sz="4" w:space="0" w:color="auto"/>
+            </w:tcBorders>
+          </w:tcPr>
+          <w:p>
+            <w:r>
+              <w:t>Start</w:t>
+            </w:r>
+          </w:p>
+        </w:tc>
+        <w:tc>
+          <w:tcPr>
+            <w:tcW w:w="2149" w:type="dxa"/>
+            <w:tcBorders>
+              <w:top w:val="nil"/>
+              <w:left w:val="single" w:sz="4" w:space="0" w:color="auto"/>
+              <w:bottom w:val="nil"/>
+              <w:right w:val="single" w:sz="4" w:space="0" w:color="auto"/>
+            </w:tcBorders>
+          </w:tcPr>
+          <w:p>
+            <w:r>
+              <w:t>0000 0010</w:t>
+            </w:r>
+            <w:r>
+              <w:rPr>
+                <w:vertAlign w:val="subscript"/>
+              </w:rPr>
+              <w:t>2</w:t>
+            </w:r>
+          </w:p>
+        </w:tc>
+        <w:tc>
+          <w:tcPr>
+            <w:tcW w:w="2264" w:type="dxa"/>
+            <w:tcBorders>
+              <w:top w:val="nil"/>
+              <w:left w:val="single" w:sz="4" w:space="0" w:color="auto"/>
+              <w:bottom w:val="nil"/>
+              <w:right w:val="single" w:sz="4" w:space="0" w:color="auto"/>
+            </w:tcBorders>
+          </w:tcPr>
+          <w:p/>
+        </w:tc>
+        <w:tc>
+          <w:tcPr>
+            <w:tcW w:w="2385" w:type="dxa"/>
+            <w:tcBorders>
+              <w:top w:val="nil"/>
+              <w:left w:val="single" w:sz="4" w:space="0" w:color="auto"/>
+              <w:bottom w:val="nil"/>
+              <w:right w:val="nil"/>
+            </w:tcBorders>
+          </w:tcPr>
+          <w:p/>
+        </w:tc>
+      </w:tr>
+      <w:tr>
+        <w:tc>
+          <w:tcPr>
+            <w:tcW w:w="2264" w:type="dxa"/>
+            <w:tcBorders>
+              <w:top w:val="nil"/>
+              <w:left w:val="nil"/>
+              <w:bottom w:val="nil"/>
+              <w:right w:val="single" w:sz="4" w:space="0" w:color="auto"/>
+            </w:tcBorders>
+          </w:tcPr>
+          <w:p>
+            <w:r>
+              <w:t>Stop</w:t>
+            </w:r>
+          </w:p>
+        </w:tc>
+        <w:tc>
+          <w:tcPr>
+            <w:tcW w:w="2149" w:type="dxa"/>
+            <w:tcBorders>
+              <w:top w:val="nil"/>
+              <w:left w:val="single" w:sz="4" w:space="0" w:color="auto"/>
+              <w:bottom w:val="nil"/>
+              <w:right w:val="single" w:sz="4" w:space="0" w:color="auto"/>
+            </w:tcBorders>
+          </w:tcPr>
+          <w:p>
+            <w:r>
+              <w:t>0000 0011</w:t>
+            </w:r>
+            <w:r>
+              <w:rPr>
+                <w:vertAlign w:val="subscript"/>
+              </w:rPr>
+              <w:t>2</w:t>
+            </w:r>
+          </w:p>
+        </w:tc>
+        <w:tc>
+          <w:tcPr>
+            <w:tcW w:w="2264" w:type="dxa"/>
+            <w:tcBorders>
+              <w:top w:val="nil"/>
+              <w:left w:val="single" w:sz="4" w:space="0" w:color="auto"/>
+              <w:bottom w:val="nil"/>
+              <w:right w:val="single" w:sz="4" w:space="0" w:color="auto"/>
+            </w:tcBorders>
+          </w:tcPr>
+          <w:p/>
+        </w:tc>
+        <w:tc>
+          <w:tcPr>
+            <w:tcW w:w="2385" w:type="dxa"/>
+            <w:tcBorders>
+              <w:top w:val="nil"/>
+              <w:left w:val="single" w:sz="4" w:space="0" w:color="auto"/>
+              <w:bottom w:val="nil"/>
+              <w:right w:val="nil"/>
+            </w:tcBorders>
+          </w:tcPr>
+          <w:p/>
+        </w:tc>
+      </w:tr>
+      <w:tr>
+        <w:tc>
+          <w:tcPr>
+            <w:tcW w:w="2264" w:type="dxa"/>
+            <w:tcBorders>
+              <w:top w:val="nil"/>
+              <w:left w:val="nil"/>
+              <w:bottom w:val="nil"/>
+              <w:right w:val="single" w:sz="4" w:space="0" w:color="auto"/>
+            </w:tcBorders>
+          </w:tcPr>
+          <w:p>
+            <w:r>
+              <w:t>Pause</w:t>
+            </w:r>
+          </w:p>
+        </w:tc>
+        <w:tc>
+          <w:tcPr>
+            <w:tcW w:w="2149" w:type="dxa"/>
+            <w:tcBorders>
+              <w:top w:val="nil"/>
+              <w:left w:val="single" w:sz="4" w:space="0" w:color="auto"/>
+              <w:bottom w:val="nil"/>
+              <w:right w:val="single" w:sz="4" w:space="0" w:color="auto"/>
+            </w:tcBorders>
+          </w:tcPr>
+          <w:p>
+            <w:r>
+              <w:t>0000 0100</w:t>
+            </w:r>
+            <w:bookmarkStart w:id="16" w:name="_GoBack"/>
+            <w:bookmarkEnd w:id="16"/>
+            <w:r>
+              <w:rPr>
+                <w:vertAlign w:val="subscript"/>
+              </w:rPr>
+              <w:t>2</w:t>
+            </w:r>
+          </w:p>
+        </w:tc>
+        <w:tc>
+          <w:tcPr>
+            <w:tcW w:w="2264" w:type="dxa"/>
+            <w:tcBorders>
+              <w:top w:val="nil"/>
+              <w:left w:val="single" w:sz="4" w:space="0" w:color="auto"/>
+              <w:bottom w:val="nil"/>
+              <w:right w:val="single" w:sz="4" w:space="0" w:color="auto"/>
+            </w:tcBorders>
+          </w:tcPr>
+          <w:p/>
+        </w:tc>
+        <w:tc>
+          <w:tcPr>
+            <w:tcW w:w="2385" w:type="dxa"/>
+            <w:tcBorders>
+              <w:top w:val="nil"/>
+              <w:left w:val="single" w:sz="4" w:space="0" w:color="auto"/>
+              <w:bottom w:val="nil"/>
+              <w:right w:val="nil"/>
+            </w:tcBorders>
+          </w:tcPr>
+          <w:p/>
+        </w:tc>
+      </w:tr>
+    </w:tbl>
+    <w:p/>
+    <w:p>
+      <w:r>
+        <w:t>Le NUC envoie un paquet à l’arduino avec un numéro de message. L’arduino traite le message et renvoie au NUC un message avec le même numéro et ainsi de suite.</w:t>
+      </w:r>
+    </w:p>
+    <w:p>
+      <w:r>
+        <w:t>Si le NUC ne reçoit pas le message de réponse après un delay, il renvoie une fois les données et après cela, s’il n’a toujours pas de réponse, il génère une erreur.</w:t>
+      </w:r>
+    </w:p>
+    <w:p>
+      <w:r>
+        <w:t xml:space="preserve"> Quand l’arduino reçoit un message qu’il a déjà reçu, il ne le traite pas mais renvoie quand même une réponse. Si la taille des données qu’il reçoit est trop grande, l’arduino renvoie « Too many data ».</w:t>
+      </w:r>
+    </w:p>
+    <w:p>
+      <w:r>
+        <w:t>Si le NUC ne reçoit pas de réponse avant un certain temps, il génère une erreur.</w:t>
+      </w:r>
+    </w:p>
+    <w:p>
+      <w:r>
+        <w:t>La vitesse de transmission des données n’est pas modifiable. Elle est définit dans le code.</w:t>
+      </w:r>
+    </w:p>
+    <w:p>
+      <w:pPr>
+        <w:tabs>
+          <w:tab w:val="left" w:pos="7725"/>
+        </w:tabs>
+      </w:pPr>
+      <w:r>
+        <w:tab/>
+      </w:r>
+    </w:p>
+    <w:p>
+      <w:pPr>
+        <w:ind w:firstLine="708"/>
+      </w:pPr>
+    </w:p>
     <w:p/>
     <w:p>
       <w:pPr>
@@ -5757,7 +6060,6 @@
       </w:pPr>
       <w:bookmarkStart w:id="18" w:name="_Toc448575834"/>
       <w:r>
-        <w:lastRenderedPageBreak/>
         <w:t>Liste des références</w:t>
       </w:r>
       <w:bookmarkEnd w:id="18"/>
@@ -7115,6 +7417,7 @@
     <w:rsid w:val="00104833"/>
     <w:rsid w:val="00180DB0"/>
     <w:rsid w:val="00273F57"/>
+    <w:rsid w:val="0035769F"/>
     <w:rsid w:val="003F4D93"/>
     <w:rsid w:val="005C6FD6"/>
     <w:rsid w:val="005C774C"/>
@@ -7123,6 +7426,7 @@
     <w:rsid w:val="008764DC"/>
     <w:rsid w:val="009E471C"/>
     <w:rsid w:val="00B31150"/>
+    <w:rsid w:val="00B751A3"/>
     <w:rsid w:val="00C060F7"/>
     <w:rsid w:val="00C32D10"/>
     <w:rsid w:val="00D133BA"/>
@@ -7886,7 +8190,7 @@
 </file>
 
 <file path=customXml/itemProps2.xml><?xml version="1.0" encoding="utf-8"?>
-<ds:datastoreItem xmlns:ds="http://schemas.openxmlformats.org/officeDocument/2006/customXml" ds:itemID="{EEEC3203-9CE0-4EEF-98D4-5E2CAB8B325F}">
+<ds:datastoreItem xmlns:ds="http://schemas.openxmlformats.org/officeDocument/2006/customXml" ds:itemID="{F6191CAC-CE40-4399-825F-E3E8ED7F1577}">
   <ds:schemaRefs>
     <ds:schemaRef ds:uri="http://schemas.openxmlformats.org/officeDocument/2006/bibliography"/>
   </ds:schemaRefs>

</xml_diff>

<commit_message>
Début de la classe SérialUsb et administratif
</commit_message>
<xml_diff>
--- a/Administratif/rapport.docx
+++ b/Administratif/rapport.docx
@@ -5493,7 +5493,10 @@
           </w:tcPr>
           <w:p>
             <w:r>
-              <w:t>1 Byte</w:t>
+              <w:t>2</w:t>
+            </w:r>
+            <w:r>
+              <w:t xml:space="preserve"> Byte</w:t>
             </w:r>
           </w:p>
         </w:tc>
@@ -5795,8 +5798,10 @@
           </w:tcPr>
           <w:p>
             <w:r>
-              <w:t>0000 0000</w:t>
-            </w:r>
+              <w:t>0000 0001</w:t>
+            </w:r>
+            <w:bookmarkStart w:id="16" w:name="_GoBack"/>
+            <w:bookmarkEnd w:id="16"/>
             <w:r>
               <w:rPr>
                 <w:vertAlign w:val="subscript"/>
@@ -5965,8 +5970,6 @@
             <w:r>
               <w:t>0000 0100</w:t>
             </w:r>
-            <w:bookmarkStart w:id="16" w:name="_GoBack"/>
-            <w:bookmarkEnd w:id="16"/>
             <w:r>
               <w:rPr>
                 <w:vertAlign w:val="subscript"/>
@@ -7425,6 +7428,7 @@
     <w:rsid w:val="008213E0"/>
     <w:rsid w:val="008764DC"/>
     <w:rsid w:val="009E471C"/>
+    <w:rsid w:val="00B30B10"/>
     <w:rsid w:val="00B31150"/>
     <w:rsid w:val="00B751A3"/>
     <w:rsid w:val="00C060F7"/>
@@ -8190,7 +8194,7 @@
 </file>
 
 <file path=customXml/itemProps2.xml><?xml version="1.0" encoding="utf-8"?>
-<ds:datastoreItem xmlns:ds="http://schemas.openxmlformats.org/officeDocument/2006/customXml" ds:itemID="{F6191CAC-CE40-4399-825F-E3E8ED7F1577}">
+<ds:datastoreItem xmlns:ds="http://schemas.openxmlformats.org/officeDocument/2006/customXml" ds:itemID="{16C45392-9FCC-4187-B7EA-96DB9229AEB0}">
   <ds:schemaRefs>
     <ds:schemaRef ds:uri="http://schemas.openxmlformats.org/officeDocument/2006/bibliography"/>
   </ds:schemaRefs>

</xml_diff>

<commit_message>
Intensité des notes et tempo
</commit_message>
<xml_diff>
--- a/Administratif/rapport.docx
+++ b/Administratif/rapport.docx
@@ -10,6 +10,7 @@
           <w:docPartUnique/>
         </w:docPartObj>
       </w:sdtPr>
+      <w:sdtEndPr/>
       <w:sdtContent>
         <w:p/>
         <w:tbl>
@@ -44,6 +45,7 @@
                 <w:dataBinding w:prefixMappings="xmlns:ns0='http://schemas.openxmlformats.org/officeDocument/2006/extended-properties'" w:xpath="/ns0:Properties[1]/ns0:Company[1]" w:storeItemID="{6668398D-A668-4E3E-A5EB-62B293D839F1}"/>
                 <w:text/>
               </w:sdtPr>
+              <w:sdtEndPr/>
               <w:sdtContent>
                 <w:tc>
                   <w:tcPr>
@@ -119,6 +121,7 @@
                 <w:dataBinding w:prefixMappings="xmlns:ns0='http://schemas.openxmlformats.org/package/2006/metadata/core-properties' xmlns:ns1='http://purl.org/dc/elements/1.1/'" w:xpath="/ns0:coreProperties[1]/ns1:subject[1]" w:storeItemID="{6C3C8BC8-F283-45AE-878A-BAB7291924A1}"/>
                 <w:text/>
               </w:sdtPr>
+              <w:sdtEndPr/>
               <w:sdtContent>
                 <w:tc>
                   <w:tcPr>
@@ -249,6 +252,7 @@
                     <w:calendar w:val="gregorian"/>
                   </w:date>
                 </w:sdtPr>
+                <w:sdtEndPr/>
                 <w:sdtContent>
                   <w:p>
                     <w:pPr>
@@ -5765,7 +5769,7 @@
         <w:tc>
           <w:tcPr>
             <w:tcW w:w="1737" w:type="dxa"/>
-            <w:shd w:val="clear" w:color="auto" w:fill="FFFF00"/>
+            <w:shd w:val="clear" w:color="auto" w:fill="FFC000"/>
           </w:tcPr>
           <w:p>
             <w:pPr>
@@ -6579,6 +6583,8 @@
             </w:r>
           </w:p>
         </w:tc>
+        <w:bookmarkStart w:id="9" w:name="_GoBack"/>
+        <w:bookmarkEnd w:id="9"/>
       </w:tr>
       <w:tr>
         <w:trPr>
@@ -6753,7 +6759,7 @@
         <w:tc>
           <w:tcPr>
             <w:tcW w:w="1737" w:type="dxa"/>
-            <w:shd w:val="clear" w:color="auto" w:fill="FFC000"/>
+            <w:shd w:val="clear" w:color="auto" w:fill="FF0000"/>
           </w:tcPr>
           <w:p>
             <w:pPr>
@@ -7171,21 +7177,21 @@
       <w:pPr>
         <w:pStyle w:val="Titre2"/>
       </w:pPr>
-      <w:bookmarkStart w:id="9" w:name="_Toc454143203"/>
+      <w:bookmarkStart w:id="10" w:name="_Toc454143203"/>
       <w:r>
         <w:t>Evaluation des risques</w:t>
       </w:r>
-      <w:bookmarkEnd w:id="9"/>
+      <w:bookmarkEnd w:id="10"/>
     </w:p>
     <w:p>
       <w:pPr>
         <w:pStyle w:val="Titre3"/>
       </w:pPr>
-      <w:bookmarkStart w:id="10" w:name="_Toc454143204"/>
+      <w:bookmarkStart w:id="11" w:name="_Toc454143204"/>
       <w:r>
         <w:t>I2C</w:t>
       </w:r>
-      <w:bookmarkEnd w:id="10"/>
+      <w:bookmarkEnd w:id="11"/>
     </w:p>
     <w:p>
       <w:r>
@@ -7292,11 +7298,11 @@
       <w:pPr>
         <w:pStyle w:val="Titre3"/>
       </w:pPr>
-      <w:bookmarkStart w:id="11" w:name="_Toc454143205"/>
+      <w:bookmarkStart w:id="12" w:name="_Toc454143205"/>
       <w:r>
         <w:t>Midi</w:t>
       </w:r>
-      <w:bookmarkEnd w:id="11"/>
+      <w:bookmarkEnd w:id="12"/>
     </w:p>
     <w:p>
       <w:r>
@@ -7370,7 +7376,7 @@
       <w:pPr>
         <w:pStyle w:val="Titre3"/>
       </w:pPr>
-      <w:bookmarkStart w:id="12" w:name="_Toc454143206"/>
+      <w:bookmarkStart w:id="13" w:name="_Toc454143206"/>
       <w:r>
         <w:t xml:space="preserve">Performance </w:t>
       </w:r>
@@ -7378,7 +7384,7 @@
       <w:r>
         <w:t>iot</w:t>
       </w:r>
-      <w:bookmarkEnd w:id="12"/>
+      <w:bookmarkEnd w:id="13"/>
       <w:proofErr w:type="spellEnd"/>
     </w:p>
     <w:p>
@@ -7459,12 +7465,12 @@
       <w:pPr>
         <w:pStyle w:val="Titre3"/>
       </w:pPr>
-      <w:bookmarkStart w:id="13" w:name="_Toc454143207"/>
+      <w:bookmarkStart w:id="14" w:name="_Toc454143207"/>
       <w:proofErr w:type="spellStart"/>
       <w:r>
         <w:t>Woopsa</w:t>
       </w:r>
-      <w:bookmarkEnd w:id="13"/>
+      <w:bookmarkEnd w:id="14"/>
       <w:proofErr w:type="spellEnd"/>
     </w:p>
     <w:p>
@@ -7547,11 +7553,11 @@
       <w:pPr>
         <w:pStyle w:val="Titre3"/>
       </w:pPr>
-      <w:bookmarkStart w:id="14" w:name="_Toc454143208"/>
+      <w:bookmarkStart w:id="15" w:name="_Toc454143208"/>
       <w:r>
         <w:t>Concept</w:t>
       </w:r>
-      <w:bookmarkEnd w:id="14"/>
+      <w:bookmarkEnd w:id="15"/>
     </w:p>
     <w:p>
       <w:r>
@@ -7597,11 +7603,11 @@
       <w:pPr>
         <w:pStyle w:val="Titre2"/>
       </w:pPr>
-      <w:bookmarkStart w:id="15" w:name="_Toc454143209"/>
+      <w:bookmarkStart w:id="16" w:name="_Toc454143209"/>
       <w:r>
         <w:t>Choix du matériel</w:t>
       </w:r>
-      <w:bookmarkEnd w:id="15"/>
+      <w:bookmarkEnd w:id="16"/>
     </w:p>
     <w:p>
       <w:r>
@@ -7700,11 +7706,11 @@
       <w:pPr>
         <w:pStyle w:val="Titre2"/>
       </w:pPr>
-      <w:bookmarkStart w:id="16" w:name="_Toc454143210"/>
+      <w:bookmarkStart w:id="17" w:name="_Toc454143210"/>
       <w:r>
         <w:t>UML</w:t>
       </w:r>
-      <w:bookmarkEnd w:id="16"/>
+      <w:bookmarkEnd w:id="17"/>
     </w:p>
     <w:p>
       <w:r>
@@ -7994,10 +8000,7 @@
     </w:p>
     <w:p>
       <w:r>
-        <w:t xml:space="preserve">La partie </w:t>
-      </w:r>
-      <w:r>
-        <w:t>« </w:t>
+        <w:t>La partie « </w:t>
       </w:r>
       <w:proofErr w:type="spellStart"/>
       <w:r>
@@ -8005,10 +8008,7 @@
       </w:r>
       <w:proofErr w:type="spellEnd"/>
       <w:r>
-        <w:t> »</w:t>
-      </w:r>
-      <w:r>
-        <w:t xml:space="preserve"> utilise la playlist pour accéder à ces propriétés et les modifiées.</w:t>
+        <w:t> » utilise la playlist pour accéder à ces propriétés et les modifiées.</w:t>
       </w:r>
       <w:r>
         <w:t xml:space="preserve"> Pouvant ainsi permettre à l’utilisateur de modifié la playlist du xylophone par le bief du </w:t>
@@ -8024,13 +8024,7 @@
     </w:p>
     <w:p>
       <w:r>
-        <w:t xml:space="preserve">La partie </w:t>
-      </w:r>
-      <w:r>
-        <w:t>« Supervision »</w:t>
-      </w:r>
-      <w:r>
-        <w:t xml:space="preserve"> utilise le séquencer offrant à l’utilisateur les fonctions </w:t>
+        <w:t xml:space="preserve">La partie « Supervision » utilise le séquencer offrant à l’utilisateur les fonctions </w:t>
       </w:r>
       <w:proofErr w:type="spellStart"/>
       <w:r>
@@ -8181,11 +8175,9 @@
       <w:r>
         <w:t xml:space="preserve">Il reste le </w:t>
       </w:r>
-      <w:proofErr w:type="spellStart"/>
-      <w:r>
-        <w:t>diragramme</w:t>
-      </w:r>
-      <w:proofErr w:type="spellEnd"/>
+      <w:r>
+        <w:t>diagramme</w:t>
+      </w:r>
       <w:r>
         <w:t xml:space="preserve"> pour le serveur web :</w:t>
       </w:r>
@@ -8549,7 +8541,6 @@
       <w:pPr>
         <w:rPr>
           <w:noProof/>
-          <w:lang w:val="en-US"/>
         </w:rPr>
       </w:pPr>
       <w:r>
@@ -8565,10 +8556,7 @@
       </w:r>
       <w:proofErr w:type="spellStart"/>
       <w:r>
-        <w:t>PartitionM</w:t>
-      </w:r>
-      <w:r>
-        <w:t>idi</w:t>
+        <w:t>PartitionMidi</w:t>
       </w:r>
       <w:proofErr w:type="spellEnd"/>
       <w:r>
@@ -8651,31 +8639,31 @@
       <w:pPr>
         <w:pStyle w:val="Titre1"/>
       </w:pPr>
-      <w:bookmarkStart w:id="17" w:name="_Toc454143211"/>
+      <w:bookmarkStart w:id="18" w:name="_Toc454143211"/>
       <w:r>
         <w:t>Projet</w:t>
       </w:r>
-      <w:bookmarkEnd w:id="17"/>
+      <w:bookmarkEnd w:id="18"/>
     </w:p>
     <w:p>
       <w:pPr>
         <w:pStyle w:val="Titre2"/>
       </w:pPr>
-      <w:bookmarkStart w:id="18" w:name="_Toc454143212"/>
+      <w:bookmarkStart w:id="19" w:name="_Toc454143212"/>
       <w:r>
         <w:t>Protocole de communication</w:t>
       </w:r>
-      <w:bookmarkEnd w:id="18"/>
+      <w:bookmarkEnd w:id="19"/>
     </w:p>
     <w:p>
       <w:pPr>
         <w:pStyle w:val="Titre3"/>
       </w:pPr>
-      <w:bookmarkStart w:id="19" w:name="_Toc454143213"/>
+      <w:bookmarkStart w:id="20" w:name="_Toc454143213"/>
       <w:r>
         <w:t>Composition des messages</w:t>
       </w:r>
-      <w:bookmarkEnd w:id="19"/>
+      <w:bookmarkEnd w:id="20"/>
     </w:p>
     <w:tbl>
       <w:tblPr>
@@ -9078,11 +9066,11 @@
       <w:pPr>
         <w:pStyle w:val="Titre3"/>
       </w:pPr>
-      <w:bookmarkStart w:id="20" w:name="_Toc454143214"/>
+      <w:bookmarkStart w:id="21" w:name="_Toc454143214"/>
       <w:r>
         <w:t>Types de messages</w:t>
       </w:r>
-      <w:bookmarkEnd w:id="20"/>
+      <w:bookmarkEnd w:id="21"/>
     </w:p>
     <w:tbl>
       <w:tblPr>
@@ -9641,11 +9629,11 @@
       <w:r>
         <w:tab/>
       </w:r>
-      <w:bookmarkStart w:id="21" w:name="_Toc454143215"/>
+      <w:bookmarkStart w:id="22" w:name="_Toc454143215"/>
       <w:r>
         <w:t>Serial</w:t>
       </w:r>
-      <w:bookmarkEnd w:id="21"/>
+      <w:bookmarkEnd w:id="22"/>
     </w:p>
     <w:p>
       <w:r>
@@ -10429,11 +10417,11 @@
       <w:pPr>
         <w:pStyle w:val="Titre2"/>
       </w:pPr>
-      <w:bookmarkStart w:id="22" w:name="_Toc454143216"/>
+      <w:bookmarkStart w:id="23" w:name="_Toc454143216"/>
       <w:r>
         <w:t>I2C</w:t>
       </w:r>
-      <w:bookmarkEnd w:id="22"/>
+      <w:bookmarkEnd w:id="23"/>
     </w:p>
     <w:p>
       <w:r>
@@ -10797,17 +10785,17 @@
       <w:pPr>
         <w:pStyle w:val="Titre2"/>
       </w:pPr>
-      <w:bookmarkStart w:id="23" w:name="_Toc454143217"/>
+      <w:bookmarkStart w:id="24" w:name="_Toc454143217"/>
       <w:r>
         <w:t>Programme de conversion</w:t>
       </w:r>
-      <w:bookmarkEnd w:id="23"/>
+      <w:bookmarkEnd w:id="24"/>
     </w:p>
     <w:p>
       <w:pPr>
         <w:pStyle w:val="Titre3"/>
       </w:pPr>
-      <w:bookmarkStart w:id="24" w:name="_Toc454143218"/>
+      <w:bookmarkStart w:id="25" w:name="_Toc454143218"/>
       <w:r>
         <w:t xml:space="preserve">Conversion midi </w:t>
       </w:r>
@@ -10820,7 +10808,7 @@
       <w:r>
         <w:t>XML</w:t>
       </w:r>
-      <w:bookmarkEnd w:id="24"/>
+      <w:bookmarkEnd w:id="25"/>
     </w:p>
     <w:p>
       <w:r>
@@ -10960,8 +10948,6 @@
       <w:r>
         <w:t>.</w:t>
       </w:r>
-      <w:bookmarkStart w:id="25" w:name="_GoBack"/>
-      <w:bookmarkEnd w:id="25"/>
       <w:r>
         <w:rPr>
           <w:noProof/>
@@ -12426,7 +12412,7 @@
     <w:charset w:val="00"/>
     <w:family w:val="roman"/>
     <w:pitch w:val="variable"/>
-    <w:sig w:usb0="E0002EFF" w:usb1="C0007843" w:usb2="00000009" w:usb3="00000000" w:csb0="000001FF" w:csb1="00000000"/>
+    <w:sig w:usb0="E0002AFF" w:usb1="C0007843" w:usb2="00000009" w:usb3="00000000" w:csb0="000001FF" w:csb1="00000000"/>
   </w:font>
   <w:font w:name="Courier New">
     <w:panose1 w:val="02070309020205020404"/>
@@ -12468,7 +12454,7 @@
     <w:charset w:val="00"/>
     <w:family w:val="swiss"/>
     <w:pitch w:val="variable"/>
-    <w:sig w:usb0="E0002EFF" w:usb1="C0007843" w:usb2="00000009" w:usb3="00000000" w:csb0="000001FF" w:csb1="00000000"/>
+    <w:sig w:usb0="E0002AFF" w:usb1="C0007843" w:usb2="00000009" w:usb3="00000000" w:csb0="000001FF" w:csb1="00000000"/>
   </w:font>
 </w:fonts>
 </file>
@@ -12493,6 +12479,7 @@
     <w:rsid w:val="000A2430"/>
     <w:rsid w:val="00104833"/>
     <w:rsid w:val="00180DB0"/>
+    <w:rsid w:val="00265ED2"/>
     <w:rsid w:val="00273F57"/>
     <w:rsid w:val="0035769F"/>
     <w:rsid w:val="003F4D93"/>
@@ -12515,6 +12502,7 @@
     <w:rsid w:val="00DF3CAA"/>
     <w:rsid w:val="00E068D1"/>
     <w:rsid w:val="00E933D6"/>
+    <w:rsid w:val="00F50BBF"/>
     <w:rsid w:val="00FF4011"/>
   </w:rsids>
   <m:mathPr>
@@ -13273,7 +13261,7 @@
 </file>
 
 <file path=customXml/itemProps2.xml><?xml version="1.0" encoding="utf-8"?>
-<ds:datastoreItem xmlns:ds="http://schemas.openxmlformats.org/officeDocument/2006/customXml" ds:itemID="{4AD2E3A4-A36E-4C2D-96F0-27053505E97F}">
+<ds:datastoreItem xmlns:ds="http://schemas.openxmlformats.org/officeDocument/2006/customXml" ds:itemID="{3C0BF62A-EF71-4A42-991D-0365E7833308}">
   <ds:schemaRefs>
     <ds:schemaRef ds:uri="http://schemas.openxmlformats.org/officeDocument/2006/bibliography"/>
   </ds:schemaRefs>

</xml_diff>

<commit_message>
style virtuoso et rapport
</commit_message>
<xml_diff>
--- a/Administratif/rapport.docx
+++ b/Administratif/rapport.docx
@@ -60,7 +60,6 @@
                         <w:sz w:val="24"/>
                       </w:rPr>
                     </w:pPr>
-                    <w:proofErr w:type="spellStart"/>
                     <w:r>
                       <w:rPr>
                         <w:color w:val="2E74B5" w:themeColor="accent1" w:themeShade="BF"/>
@@ -69,7 +68,6 @@
                       </w:rPr>
                       <w:t>Heig-vd</w:t>
                     </w:r>
-                    <w:proofErr w:type="spellEnd"/>
                   </w:p>
                 </w:tc>
               </w:sdtContent>
@@ -141,18 +139,8 @@
                         <w:sz w:val="24"/>
                         <w:szCs w:val="24"/>
                       </w:rPr>
-                      <w:t xml:space="preserve">Travail de </w:t>
+                      <w:t>Travail de bachelor</w:t>
                     </w:r>
-                    <w:proofErr w:type="spellStart"/>
-                    <w:r>
-                      <w:rPr>
-                        <w:color w:val="2E74B5" w:themeColor="accent1" w:themeShade="BF"/>
-                        <w:sz w:val="24"/>
-                        <w:szCs w:val="24"/>
-                      </w:rPr>
-                      <w:t>bachelor</w:t>
-                    </w:r>
-                    <w:proofErr w:type="spellEnd"/>
                   </w:p>
                 </w:tc>
               </w:sdtContent>
@@ -215,18 +203,8 @@
                     <w:sz w:val="28"/>
                     <w:szCs w:val="28"/>
                   </w:rPr>
-                  <w:t xml:space="preserve">Professeur : François </w:t>
+                  <w:t>Professeur : François Birling</w:t>
                 </w:r>
-                <w:proofErr w:type="spellStart"/>
-                <w:r>
-                  <w:rPr>
-                    <w:color w:val="5B9BD5" w:themeColor="accent1"/>
-                    <w:sz w:val="28"/>
-                    <w:szCs w:val="28"/>
-                  </w:rPr>
-                  <w:t>Birling</w:t>
-                </w:r>
-                <w:proofErr w:type="spellEnd"/>
               </w:p>
               <w:sdt>
                 <w:sdtPr>
@@ -3780,7 +3758,6 @@
         </w:rPr>
         <w:t xml:space="preserve">La HEIG-VD a déjà réalisé un robot Xylophoniste anthropomorphe, appelé </w:t>
       </w:r>
-      <w:proofErr w:type="spellStart"/>
       <w:r>
         <w:rPr>
           <w:rFonts w:ascii="Arial" w:hAnsi="Arial" w:cs="Arial"/>
@@ -3790,7 +3767,6 @@
         </w:rPr>
         <w:t>Virtuoso</w:t>
       </w:r>
-      <w:proofErr w:type="spellEnd"/>
       <w:r>
         <w:rPr>
           <w:rFonts w:ascii="Arial" w:hAnsi="Arial" w:cs="Arial"/>
@@ -3840,7 +3816,6 @@
         </w:rPr>
         <w:t xml:space="preserve">En complément, la réalisation d'une interface utilisateur permettant de contrôler le système depuis un smartphone et de sélectionner le morceau à jouer peut s'inscrire dans ce travail de </w:t>
       </w:r>
-      <w:proofErr w:type="spellStart"/>
       <w:r>
         <w:rPr>
           <w:rFonts w:ascii="Arial" w:hAnsi="Arial" w:cs="Arial"/>
@@ -3848,9 +3823,8 @@
           <w:sz w:val="20"/>
           <w:szCs w:val="20"/>
         </w:rPr>
-        <w:t>Bachelor</w:t>
-      </w:r>
-      <w:proofErr w:type="spellEnd"/>
+        <w:t>b</w:t>
+      </w:r>
       <w:r>
         <w:rPr>
           <w:rFonts w:ascii="Arial" w:hAnsi="Arial" w:cs="Arial"/>
@@ -3858,7 +3832,7 @@
           <w:sz w:val="20"/>
           <w:szCs w:val="20"/>
         </w:rPr>
-        <w:t>.</w:t>
+        <w:t>achelor.</w:t>
       </w:r>
     </w:p>
     <w:p>
@@ -3903,18 +3877,10 @@
     </w:p>
     <w:p>
       <w:r>
-        <w:t xml:space="preserve">Dans le cadre du travail de </w:t>
-      </w:r>
-      <w:proofErr w:type="spellStart"/>
-      <w:r>
-        <w:t>bac</w:t>
-      </w:r>
-      <w:r>
-        <w:t>helor</w:t>
-      </w:r>
-      <w:proofErr w:type="spellEnd"/>
-      <w:r>
-        <w:t>, nous avons eu le choix entre plusieurs projets.</w:t>
+        <w:t>Dans le cadre du travail de bac</w:t>
+      </w:r>
+      <w:r>
+        <w:t>helor, nous avons eu le choix entre plusieurs projets.</w:t>
       </w:r>
       <w:r>
         <w:t xml:space="preserve"> Mon choix </w:t>
@@ -3928,34 +3894,17 @@
       <w:r>
         <w:t xml:space="preserve">le </w:t>
       </w:r>
-      <w:proofErr w:type="spellStart"/>
       <w:r>
         <w:t>Virtuoso</w:t>
       </w:r>
-      <w:proofErr w:type="spellEnd"/>
-      <w:r>
-        <w:t xml:space="preserve"> proposé par </w:t>
-      </w:r>
-      <w:proofErr w:type="spellStart"/>
-      <w:proofErr w:type="gramStart"/>
-      <w:r>
-        <w:t>mr.Birling</w:t>
-      </w:r>
-      <w:proofErr w:type="spellEnd"/>
-      <w:proofErr w:type="gramEnd"/>
-      <w:r>
-        <w:t>.</w:t>
+      <w:r>
+        <w:t xml:space="preserve"> proposé par mr.Birling.</w:t>
       </w:r>
       <w:r>
         <w:t xml:space="preserve"> Le </w:t>
       </w:r>
-      <w:proofErr w:type="spellStart"/>
-      <w:r>
-        <w:t>Virtuoso</w:t>
-      </w:r>
-      <w:proofErr w:type="spellEnd"/>
-      <w:r>
-        <w:t xml:space="preserve"> </w:t>
+      <w:r>
+        <w:t xml:space="preserve">Virtuoso </w:t>
       </w:r>
       <w:r>
         <w:t>a pour but de jouer des partitions qu’on lui transmet. Il dispose, pour ceci, d’un actuateur sur chacune des</w:t>
@@ -3964,23 +3913,10 @@
         <w:t xml:space="preserve"> notes. Comme le projet terminé</w:t>
       </w:r>
       <w:r>
-        <w:t xml:space="preserve"> sera pour faire la « promotion » de la </w:t>
-      </w:r>
-      <w:proofErr w:type="spellStart"/>
-      <w:r>
-        <w:t>heig</w:t>
-      </w:r>
-      <w:proofErr w:type="spellEnd"/>
-      <w:r>
-        <w:t xml:space="preserve"> via les portes ouvertes, une interface web interactive implémentée pour que les personnes puissent proposer des partitions et suivre l’exécution du </w:t>
-      </w:r>
-      <w:proofErr w:type="spellStart"/>
-      <w:r>
-        <w:t>Virtuoso</w:t>
-      </w:r>
-      <w:proofErr w:type="spellEnd"/>
-      <w:r>
-        <w:t xml:space="preserve"> </w:t>
+        <w:t xml:space="preserve"> sera pour faire la « promotion » de la heig via les portes ouvertes, une interface web interactive implémentée pour que les personnes puissent proposer des partitions et suivre l’exécution du </w:t>
+      </w:r>
+      <w:r>
+        <w:t xml:space="preserve">Virtuoso </w:t>
       </w:r>
       <w:r>
         <w:t>à l’aide de leur smartphone.</w:t>
@@ -4064,13 +4000,8 @@
         </w:r>
       </w:fldSimple>
       <w:r>
-        <w:t xml:space="preserve"> : </w:t>
-      </w:r>
-      <w:proofErr w:type="spellStart"/>
-      <w:r>
-        <w:t>Virutoso</w:t>
-      </w:r>
-      <w:proofErr w:type="spellEnd"/>
+        <w:t xml:space="preserve"> : Virutoso</w:t>
+      </w:r>
     </w:p>
     <w:p>
       <w:pPr>
@@ -4113,15 +4044,7 @@
         <w:t xml:space="preserve"> </w:t>
       </w:r>
       <w:r>
-        <w:t xml:space="preserve">Pour bien séparé le </w:t>
-      </w:r>
-      <w:proofErr w:type="spellStart"/>
-      <w:r>
-        <w:t>Virtuoso</w:t>
-      </w:r>
-      <w:proofErr w:type="spellEnd"/>
-      <w:r>
-        <w:t xml:space="preserve"> du programme pour la conversion des fichiers, deux diagrammes distincts ont été réalisé. Ceux-ci sont </w:t>
+        <w:t xml:space="preserve">Pour bien séparé le Virtuoso du programme pour la conversion des fichiers, deux diagrammes distincts ont été réalisé. Ceux-ci sont </w:t>
       </w:r>
       <w:r>
         <w:t>montrés au</w:t>
@@ -4377,11 +4300,9 @@
             <w:r>
               <w:t xml:space="preserve">L’interface web devrait permettre de voir un aperçu du </w:t>
             </w:r>
-            <w:proofErr w:type="spellStart"/>
             <w:r>
               <w:t>Virtuoso</w:t>
             </w:r>
-            <w:proofErr w:type="spellEnd"/>
             <w:r>
               <w:t xml:space="preserve"> avec chaque note et montrer quelles notes sont jouées en directe.</w:t>
             </w:r>
@@ -4502,11 +4423,9 @@
             <w:tcW w:w="8103" w:type="dxa"/>
           </w:tcPr>
           <w:p>
-            <w:proofErr w:type="gramStart"/>
-            <w:r>
-              <w:t>l’interface</w:t>
-            </w:r>
-            <w:proofErr w:type="gramEnd"/>
+            <w:r>
+              <w:t>L’interface</w:t>
+            </w:r>
             <w:r>
               <w:t xml:space="preserve"> web devrait permettre de faire </w:t>
             </w:r>
@@ -4622,11 +4541,9 @@
             <w:r>
               <w:t xml:space="preserve">L’écran tactile devrait permettre de voir un aperçu du </w:t>
             </w:r>
-            <w:proofErr w:type="spellStart"/>
             <w:r>
               <w:t>Virtuoso</w:t>
             </w:r>
-            <w:proofErr w:type="spellEnd"/>
             <w:r>
               <w:t xml:space="preserve"> avec chaque note et montrer quelles notes sont jouées en directe.</w:t>
             </w:r>
@@ -4791,15 +4708,7 @@
           </w:tcPr>
           <w:p>
             <w:r>
-              <w:t xml:space="preserve">Le </w:t>
-            </w:r>
-            <w:proofErr w:type="spellStart"/>
-            <w:r>
-              <w:t>start</w:t>
-            </w:r>
-            <w:proofErr w:type="spellEnd"/>
-            <w:r>
-              <w:t xml:space="preserve"> permettra </w:t>
+              <w:t xml:space="preserve">Le start permettra </w:t>
             </w:r>
             <w:r>
               <w:t>de jouer, depuis le début, la partition de la playlist qui a été stoppée.</w:t>
@@ -4978,11 +4887,9 @@
             <w:r>
               <w:t xml:space="preserve">Il devrait être possible de changer la vitesse de lecture du </w:t>
             </w:r>
-            <w:proofErr w:type="spellStart"/>
             <w:r>
               <w:t>Virtuoso</w:t>
             </w:r>
-            <w:proofErr w:type="spellEnd"/>
             <w:r>
               <w:t>.</w:t>
             </w:r>
@@ -5859,7 +5766,6 @@
         </w:rPr>
         <w:t xml:space="preserve"> au </w:t>
       </w:r>
-      <w:proofErr w:type="spellStart"/>
       <w:r>
         <w:rPr>
           <w:b/>
@@ -5867,7 +5773,6 @@
         </w:rPr>
         <w:t>Virtuoso</w:t>
       </w:r>
-      <w:proofErr w:type="spellEnd"/>
     </w:p>
     <w:tbl>
       <w:tblPr>
@@ -5912,24 +5817,17 @@
             <w:r>
               <w:t xml:space="preserve"> permettre de transmettre une partition au </w:t>
             </w:r>
-            <w:proofErr w:type="spellStart"/>
-            <w:r>
-              <w:t>Virtuoso</w:t>
-            </w:r>
-            <w:proofErr w:type="spellEnd"/>
-            <w:r>
-              <w:t xml:space="preserve"> </w:t>
+            <w:r>
+              <w:t xml:space="preserve">Virtuoso </w:t>
             </w:r>
             <w:r>
               <w:t xml:space="preserve">à l’aide de </w:t>
             </w:r>
-            <w:proofErr w:type="spellStart"/>
-            <w:r>
-              <w:t>woopsa</w:t>
-            </w:r>
-            <w:proofErr w:type="spellEnd"/>
-            <w:r>
-              <w:t>.</w:t>
+            <w:r>
+              <w:t>W</w:t>
+            </w:r>
+            <w:r>
+              <w:t>oopsa.</w:t>
             </w:r>
           </w:p>
         </w:tc>
@@ -5959,15 +5857,7 @@
       </w:r>
       <w:bookmarkEnd w:id="12"/>
       <w:r>
-        <w:t xml:space="preserve"> entre un </w:t>
-      </w:r>
-      <w:proofErr w:type="spellStart"/>
-      <w:r>
-        <w:t>Raspberry</w:t>
-      </w:r>
-      <w:proofErr w:type="spellEnd"/>
-      <w:r>
-        <w:t xml:space="preserve"> et un MCP23017</w:t>
+        <w:t xml:space="preserve"> entre un Raspberry et un MCP23017</w:t>
       </w:r>
     </w:p>
     <w:p>
@@ -5980,15 +5870,7 @@
     </w:p>
     <w:p>
       <w:r>
-        <w:t xml:space="preserve">Comme la partie électronique du </w:t>
-      </w:r>
-      <w:proofErr w:type="spellStart"/>
-      <w:r>
-        <w:t>Virtuoso</w:t>
-      </w:r>
-      <w:proofErr w:type="spellEnd"/>
-      <w:r>
-        <w:t xml:space="preserve"> était implémentée avec des MCP23017 et prévu pour communiquer en I2C, le choix de la communication pour piloter les actuateurs s’est fait d’office.</w:t>
+        <w:t>Comme la partie électronique du Virtuoso était implémentée avec des MCP23017 et prévu pour communiquer en I2C, le choix de la communication pour piloter les actuateurs s’est fait d’office.</w:t>
       </w:r>
     </w:p>
     <w:p>
@@ -6001,23 +5883,7 @@
     </w:p>
     <w:p>
       <w:r>
-        <w:t xml:space="preserve">Ainsi pour tester l’I2C, un programme de test a été codé sur un </w:t>
-      </w:r>
-      <w:proofErr w:type="spellStart"/>
-      <w:r>
-        <w:t>Raspberry</w:t>
-      </w:r>
-      <w:proofErr w:type="spellEnd"/>
-      <w:r>
-        <w:t xml:space="preserve">. Celui-ci fut créé juste pour tester l’I2C et savoir comment l’implémenté sur Windows </w:t>
-      </w:r>
-      <w:proofErr w:type="spellStart"/>
-      <w:r>
-        <w:t>IoT</w:t>
-      </w:r>
-      <w:proofErr w:type="spellEnd"/>
-      <w:r>
-        <w:t xml:space="preserve">. </w:t>
+        <w:t xml:space="preserve">Ainsi pour tester l’I2C, un programme de test a été codé sur un Raspberry. Celui-ci fut créé juste pour tester l’I2C et savoir comment l’implémenté sur Windows IoT. </w:t>
       </w:r>
     </w:p>
     <w:p>
@@ -6083,23 +5949,7 @@
     <w:p>
       <w:r>
         <w:lastRenderedPageBreak/>
-        <w:t xml:space="preserve">L’adressage pour le MCP23017 est sur 7 bits. Les 4 </w:t>
-      </w:r>
-      <w:proofErr w:type="spellStart"/>
-      <w:r>
-        <w:t>msb</w:t>
-      </w:r>
-      <w:proofErr w:type="spellEnd"/>
-      <w:r>
-        <w:t xml:space="preserve"> sont fixés et les 3 derniers peuvent être choisis. Dans notre cas, les 3 </w:t>
-      </w:r>
-      <w:proofErr w:type="spellStart"/>
-      <w:r>
-        <w:t>lsb</w:t>
-      </w:r>
-      <w:proofErr w:type="spellEnd"/>
-      <w:r>
-        <w:t xml:space="preserve"> valent 0, nous avons comme adresse 010 0000</w:t>
+        <w:t>L’adressage pour le MCP23017 est sur 7 bits. Les 4 msb sont fixés et les 3 derniers peuvent être choisis. Dans notre cas, les 3 lsb valent 0, nous avons comme adresse 010 0000</w:t>
       </w:r>
       <w:r>
         <w:rPr>
@@ -6342,16 +6192,11 @@
         <w:lastRenderedPageBreak/>
         <w:t xml:space="preserve">Type de fichier convertit pour le </w:t>
       </w:r>
-      <w:proofErr w:type="spellStart"/>
       <w:r>
         <w:t>V</w:t>
       </w:r>
       <w:r>
-        <w:t>irtuoso</w:t>
-      </w:r>
-      <w:proofErr w:type="spellEnd"/>
-      <w:r>
-        <w:t xml:space="preserve"> : </w:t>
+        <w:t xml:space="preserve">irtuoso : </w:t>
       </w:r>
       <w:r>
         <w:t>Midi</w:t>
@@ -6368,15 +6213,7 @@
     </w:p>
     <w:p>
       <w:r>
-        <w:t xml:space="preserve">Pour « alimenter » le </w:t>
-      </w:r>
-      <w:proofErr w:type="spellStart"/>
-      <w:r>
-        <w:t>Virtuoso</w:t>
-      </w:r>
-      <w:proofErr w:type="spellEnd"/>
-      <w:r>
-        <w:t xml:space="preserve"> en musique, il faut trouver un type de fichier à convertir</w:t>
+        <w:t>Pour « alimenter » le Virtuoso en musique, il faut trouver un type de fichier à convertir</w:t>
       </w:r>
       <w:r>
         <w:t>. Dans l’idéal, il faut un type qui aurait une grande « bibliothèque » de musique. De plus, on a besoin de fichiers qui sont sous forme de partition pour récupérer facilement les notes (et d’autre information).</w:t>
@@ -6415,15 +6252,7 @@
         <w:t>es</w:t>
       </w:r>
       <w:r>
-        <w:t xml:space="preserve"> par instrument (les </w:t>
-      </w:r>
-      <w:proofErr w:type="spellStart"/>
-      <w:r>
-        <w:t>channels</w:t>
-      </w:r>
-      <w:proofErr w:type="spellEnd"/>
-      <w:r>
-        <w:t>). De plus, il y a énormément de fichier midi télécharge</w:t>
+        <w:t xml:space="preserve"> par instrument (les channels). De plus, il y a énormément de fichier midi télécharge</w:t>
       </w:r>
       <w:r>
         <w:t>able</w:t>
@@ -6442,11 +6271,9 @@
       <w:r>
         <w:t xml:space="preserve"> a été trouvée. Elle se nomme </w:t>
       </w:r>
-      <w:proofErr w:type="spellStart"/>
       <w:r>
         <w:t>miditoolkit</w:t>
       </w:r>
-      <w:proofErr w:type="spellEnd"/>
       <w:r>
         <w:t xml:space="preserve"> et à l’avantage d’être libre d’utilisation</w:t>
       </w:r>
@@ -6529,13 +6356,8 @@
         <w:pStyle w:val="Titre4"/>
       </w:pPr>
       <w:r>
-        <w:t xml:space="preserve">Test de la librairie </w:t>
-      </w:r>
-      <w:proofErr w:type="spellStart"/>
-      <w:r>
-        <w:t>miditoolkit</w:t>
-      </w:r>
-      <w:proofErr w:type="spellEnd"/>
+        <w:t>Test de la librairie miditoolkit</w:t>
+      </w:r>
     </w:p>
     <w:p>
       <w:r>
@@ -6595,15 +6417,7 @@
     </w:p>
     <w:p>
       <w:r>
-        <w:t xml:space="preserve">Puis il parcourt le fichier et charge les données dans une </w:t>
-      </w:r>
-      <w:proofErr w:type="spellStart"/>
-      <w:r>
-        <w:t>ListBox</w:t>
-      </w:r>
-      <w:proofErr w:type="spellEnd"/>
-      <w:r>
-        <w:t> :</w:t>
+        <w:t>Puis il parcourt le fichier et charge les données dans une ListBox :</w:t>
       </w:r>
     </w:p>
     <w:p>
@@ -6664,23 +6478,7 @@
         <w:t>Le code ci-dessus explore chaque note de la partition en enregistrant la note dans l’instance « partition »</w:t>
       </w:r>
       <w:r>
-        <w:t xml:space="preserve"> et l’affiche à l’aide de la </w:t>
-      </w:r>
-      <w:proofErr w:type="spellStart"/>
-      <w:r>
-        <w:t>ListBox</w:t>
-      </w:r>
-      <w:proofErr w:type="spellEnd"/>
-      <w:r>
-        <w:t xml:space="preserve">. Il affiche aussi le canal pour chaque note ainsi que le </w:t>
-      </w:r>
-      <w:proofErr w:type="spellStart"/>
-      <w:r>
-        <w:t>tick</w:t>
-      </w:r>
-      <w:proofErr w:type="spellEnd"/>
-      <w:r>
-        <w:t>.</w:t>
+        <w:t xml:space="preserve"> et l’affiche à l’aide de la ListBox. Il affiche aussi le canal pour chaque note ainsi que le tick.</w:t>
       </w:r>
     </w:p>
     <w:p>
@@ -6754,6 +6552,9 @@
         <w:t>résultats</w:t>
       </w:r>
       <w:r>
+        <w:t xml:space="preserve"> avec 3 colonnes (la note, le canal et le tick)</w:t>
+      </w:r>
+      <w:r>
         <w:t>.</w:t>
       </w:r>
     </w:p>
@@ -6762,298 +6563,516 @@
         <w:pStyle w:val="Titre3"/>
       </w:pPr>
       <w:r>
-        <w:t xml:space="preserve">Windows </w:t>
-      </w:r>
-      <w:proofErr w:type="spellStart"/>
+        <w:t>Windows IoT</w:t>
+      </w:r>
+    </w:p>
+    <w:p>
+      <w:pPr>
+        <w:pStyle w:val="Titre4"/>
+      </w:pPr>
+      <w:r>
+        <w:t>Qu’est-ce que c’est ?</w:t>
+      </w:r>
+    </w:p>
+    <w:p>
+      <w:r>
+        <w:t>Windows IoT est une version de Windows simplifiée pour les microcontrôleurs comme le Raspberry pi. Il a l’avantage de pouvoir développer à l’aide de Visual studio sur un pc et de compiler facilement sur le Raspberry. De plus, pour son utilisation, toutes les démarches sont décrites sur le site de Windows (il suffit de chercher un tout petit peu).</w:t>
+      </w:r>
+    </w:p>
+    <w:p>
+      <w:pPr>
+        <w:pStyle w:val="Titre4"/>
+      </w:pPr>
+      <w:r>
+        <w:t>Performances de Windows IoT</w:t>
+      </w:r>
+    </w:p>
+    <w:p>
+      <w:pPr>
+        <w:pStyle w:val="Titre5"/>
+      </w:pPr>
+      <w:r>
+        <w:t>Problème</w:t>
+      </w:r>
+    </w:p>
+    <w:p>
+      <w:r>
+        <w:t xml:space="preserve">Pour savoir si les performances de Windows IoT seraient concluantes pour le pilotage du xylophone, des tests ont été effectué. </w:t>
+      </w:r>
+    </w:p>
+    <w:p>
+      <w:pPr>
+        <w:pStyle w:val="Titre5"/>
+      </w:pPr>
+      <w:r>
+        <w:t>Démarche</w:t>
+      </w:r>
+    </w:p>
+    <w:p>
+      <w:r>
+        <w:t>Afin de pouvoir piloter le Vituoso comme il faut, nous avons besoin d’un temps de réponse précis à la ms. Par conséquence, des tests ont été réalisé avec différentes manière.</w:t>
+      </w:r>
+    </w:p>
+    <w:p>
+      <w:r>
+        <w:t>Les tests sont des clignotement d’une sortie du Raspberry pi qui ont été mesuré à l’oscilloscope avec une rémanence infinie pour observer la gigue.</w:t>
+      </w:r>
+    </w:p>
+    <w:p>
+      <w:r>
+        <w:t>Le premier test est avec une application normal sans thread :</w:t>
+      </w:r>
+    </w:p>
+    <w:p>
+      <w:pPr>
+        <w:jc w:val="center"/>
+      </w:pPr>
+      <w:r>
+        <w:rPr>
+          <w:noProof/>
+          <w:lang w:eastAsia="fr-CH"/>
+        </w:rPr>
+        <w:drawing>
+          <wp:inline distT="0" distB="0" distL="0" distR="0">
+            <wp:extent cx="4099725" cy="2304288"/>
+            <wp:effectExtent l="0" t="0" r="0" b="1270"/>
+            <wp:docPr id="18" name="Image 18"/>
+            <wp:cNvGraphicFramePr>
+              <a:graphicFrameLocks xmlns:a="http://schemas.openxmlformats.org/drawingml/2006/main" noChangeAspect="1"/>
+            </wp:cNvGraphicFramePr>
+            <a:graphic xmlns:a="http://schemas.openxmlformats.org/drawingml/2006/main">
+              <a:graphicData uri="http://schemas.openxmlformats.org/drawingml/2006/picture">
+                <pic:pic xmlns:pic="http://schemas.openxmlformats.org/drawingml/2006/picture">
+                  <pic:nvPicPr>
+                    <pic:cNvPr id="18" name="tache_normal.jpg"/>
+                    <pic:cNvPicPr/>
+                  </pic:nvPicPr>
+                  <pic:blipFill>
+                    <a:blip r:embed="rId18" cstate="print">
+                      <a:extLst>
+                        <a:ext uri="{28A0092B-C50C-407E-A947-70E740481C1C}">
+                          <a14:useLocalDpi xmlns:a14="http://schemas.microsoft.com/office/drawing/2010/main" val="0"/>
+                        </a:ext>
+                      </a:extLst>
+                    </a:blip>
+                    <a:stretch>
+                      <a:fillRect/>
+                    </a:stretch>
+                  </pic:blipFill>
+                  <pic:spPr>
+                    <a:xfrm>
+                      <a:off x="0" y="0"/>
+                      <a:ext cx="4115045" cy="2312899"/>
+                    </a:xfrm>
+                    <a:prstGeom prst="rect">
+                      <a:avLst/>
+                    </a:prstGeom>
+                  </pic:spPr>
+                </pic:pic>
+              </a:graphicData>
+            </a:graphic>
+          </wp:inline>
+        </w:drawing>
+      </w:r>
+    </w:p>
+    <w:p>
+      <w:r>
+        <w:lastRenderedPageBreak/>
+        <w:t>Le deuxième est avec un thread qui tourne avec des attentes passives :</w:t>
+      </w:r>
+    </w:p>
+    <w:p>
+      <w:pPr>
+        <w:jc w:val="center"/>
+      </w:pPr>
+      <w:r>
+        <w:rPr>
+          <w:noProof/>
+          <w:lang w:eastAsia="fr-CH"/>
+        </w:rPr>
+        <w:drawing>
+          <wp:inline distT="0" distB="0" distL="0" distR="0">
+            <wp:extent cx="4094954" cy="3087014"/>
+            <wp:effectExtent l="0" t="0" r="1270" b="0"/>
+            <wp:docPr id="20" name="Image 20"/>
+            <wp:cNvGraphicFramePr>
+              <a:graphicFrameLocks xmlns:a="http://schemas.openxmlformats.org/drawingml/2006/main" noChangeAspect="1"/>
+            </wp:cNvGraphicFramePr>
+            <a:graphic xmlns:a="http://schemas.openxmlformats.org/drawingml/2006/main">
+              <a:graphicData uri="http://schemas.openxmlformats.org/drawingml/2006/picture">
+                <pic:pic xmlns:pic="http://schemas.openxmlformats.org/drawingml/2006/picture">
+                  <pic:nvPicPr>
+                    <pic:cNvPr id="20" name="threadHautePrio.jpg"/>
+                    <pic:cNvPicPr/>
+                  </pic:nvPicPr>
+                  <pic:blipFill>
+                    <a:blip r:embed="rId19" cstate="print">
+                      <a:extLst>
+                        <a:ext uri="{28A0092B-C50C-407E-A947-70E740481C1C}">
+                          <a14:useLocalDpi xmlns:a14="http://schemas.microsoft.com/office/drawing/2010/main" val="0"/>
+                        </a:ext>
+                      </a:extLst>
+                    </a:blip>
+                    <a:stretch>
+                      <a:fillRect/>
+                    </a:stretch>
+                  </pic:blipFill>
+                  <pic:spPr>
+                    <a:xfrm>
+                      <a:off x="0" y="0"/>
+                      <a:ext cx="4098106" cy="3089390"/>
+                    </a:xfrm>
+                    <a:prstGeom prst="rect">
+                      <a:avLst/>
+                    </a:prstGeom>
+                  </pic:spPr>
+                </pic:pic>
+              </a:graphicData>
+            </a:graphic>
+          </wp:inline>
+        </w:drawing>
+      </w:r>
+    </w:p>
+    <w:p>
+      <w:r>
+        <w:t>Et l</w:t>
+      </w:r>
+      <w:r>
+        <w:t>e troisième test est avec un thread qui tourne à 100% avec un attente active :</w:t>
+      </w:r>
+    </w:p>
+    <w:p>
+      <w:pPr>
+        <w:jc w:val="center"/>
+      </w:pPr>
+      <w:r>
+        <w:rPr>
+          <w:noProof/>
+          <w:lang w:eastAsia="fr-CH"/>
+        </w:rPr>
+        <w:drawing>
+          <wp:inline distT="0" distB="0" distL="0" distR="0">
+            <wp:extent cx="3787365" cy="2128723"/>
+            <wp:effectExtent l="0" t="0" r="3810" b="5080"/>
+            <wp:docPr id="23" name="Image 23"/>
+            <wp:cNvGraphicFramePr>
+              <a:graphicFrameLocks xmlns:a="http://schemas.openxmlformats.org/drawingml/2006/main" noChangeAspect="1"/>
+            </wp:cNvGraphicFramePr>
+            <a:graphic xmlns:a="http://schemas.openxmlformats.org/drawingml/2006/main">
+              <a:graphicData uri="http://schemas.openxmlformats.org/drawingml/2006/picture">
+                <pic:pic xmlns:pic="http://schemas.openxmlformats.org/drawingml/2006/picture">
+                  <pic:nvPicPr>
+                    <pic:cNvPr id="23" name="thread100%.jpg"/>
+                    <pic:cNvPicPr/>
+                  </pic:nvPicPr>
+                  <pic:blipFill>
+                    <a:blip r:embed="rId20" cstate="print">
+                      <a:extLst>
+                        <a:ext uri="{28A0092B-C50C-407E-A947-70E740481C1C}">
+                          <a14:useLocalDpi xmlns:a14="http://schemas.microsoft.com/office/drawing/2010/main" val="0"/>
+                        </a:ext>
+                      </a:extLst>
+                    </a:blip>
+                    <a:stretch>
+                      <a:fillRect/>
+                    </a:stretch>
+                  </pic:blipFill>
+                  <pic:spPr>
+                    <a:xfrm>
+                      <a:off x="0" y="0"/>
+                      <a:ext cx="3793274" cy="2132044"/>
+                    </a:xfrm>
+                    <a:prstGeom prst="rect">
+                      <a:avLst/>
+                    </a:prstGeom>
+                  </pic:spPr>
+                </pic:pic>
+              </a:graphicData>
+            </a:graphic>
+          </wp:inline>
+        </w:drawing>
+      </w:r>
+    </w:p>
+    <w:p>
+      <w:r>
+        <w:t xml:space="preserve">Un autre test a été réalisé avec un application qui tourne en arrière-plan aussi avec un thread qui fonctionne à 100% : </w:t>
+      </w:r>
+    </w:p>
+    <w:p>
+      <w:pPr>
+        <w:jc w:val="center"/>
+      </w:pPr>
+      <w:r>
+        <w:rPr>
+          <w:noProof/>
+          <w:lang w:eastAsia="fr-CH"/>
+        </w:rPr>
+        <w:drawing>
+          <wp:inline distT="0" distB="0" distL="0" distR="0">
+            <wp:extent cx="3904501" cy="2194560"/>
+            <wp:effectExtent l="0" t="0" r="1270" b="0"/>
+            <wp:docPr id="25" name="Image 25"/>
+            <wp:cNvGraphicFramePr>
+              <a:graphicFrameLocks xmlns:a="http://schemas.openxmlformats.org/drawingml/2006/main" noChangeAspect="1"/>
+            </wp:cNvGraphicFramePr>
+            <a:graphic xmlns:a="http://schemas.openxmlformats.org/drawingml/2006/main">
+              <a:graphicData uri="http://schemas.openxmlformats.org/drawingml/2006/picture">
+                <pic:pic xmlns:pic="http://schemas.openxmlformats.org/drawingml/2006/picture">
+                  <pic:nvPicPr>
+                    <pic:cNvPr id="25" name="thread100%backgroundApp.jpg"/>
+                    <pic:cNvPicPr/>
+                  </pic:nvPicPr>
+                  <pic:blipFill>
+                    <a:blip r:embed="rId21" cstate="print">
+                      <a:extLst>
+                        <a:ext uri="{28A0092B-C50C-407E-A947-70E740481C1C}">
+                          <a14:useLocalDpi xmlns:a14="http://schemas.microsoft.com/office/drawing/2010/main" val="0"/>
+                        </a:ext>
+                      </a:extLst>
+                    </a:blip>
+                    <a:stretch>
+                      <a:fillRect/>
+                    </a:stretch>
+                  </pic:blipFill>
+                  <pic:spPr>
+                    <a:xfrm>
+                      <a:off x="0" y="0"/>
+                      <a:ext cx="3910337" cy="2197840"/>
+                    </a:xfrm>
+                    <a:prstGeom prst="rect">
+                      <a:avLst/>
+                    </a:prstGeom>
+                  </pic:spPr>
+                </pic:pic>
+              </a:graphicData>
+            </a:graphic>
+          </wp:inline>
+        </w:drawing>
+      </w:r>
+    </w:p>
+    <w:p>
+      <w:r>
+        <w:lastRenderedPageBreak/>
+        <w:t>Après ces tests, il a été constaté les faits suivants :</w:t>
+      </w:r>
+    </w:p>
+    <w:p>
+      <w:r>
+        <w:t xml:space="preserve">En attente active, Windows </w:t>
+      </w:r>
       <w:r>
         <w:t>IoT</w:t>
       </w:r>
-      <w:proofErr w:type="spellEnd"/>
+      <w:r>
+        <w:t xml:space="preserve"> </w:t>
+      </w:r>
+      <w:r>
+        <w:t>permettrait</w:t>
+      </w:r>
+      <w:r>
+        <w:t xml:space="preserve"> de piloter le </w:t>
+      </w:r>
+      <w:r>
+        <w:t xml:space="preserve">Virtuoso </w:t>
+      </w:r>
+      <w:r>
+        <w:t>avec des temps de l’ordre de la milliseconde</w:t>
+      </w:r>
+      <w:r>
+        <w:t xml:space="preserve"> avec une gigue de 500 microsecondes</w:t>
+      </w:r>
+      <w:r>
+        <w:t>. Malheureusement l’attente active n’est l’objectif souhaité car il fait tourner un thread à 100%.</w:t>
+      </w:r>
+    </w:p>
+    <w:p>
+      <w:r>
+        <w:t xml:space="preserve">Pour ce qui est de l’attente passive, </w:t>
+      </w:r>
+      <w:r>
+        <w:t>W</w:t>
+      </w:r>
+      <w:r>
+        <w:t xml:space="preserve">indows </w:t>
+      </w:r>
+      <w:r>
+        <w:t xml:space="preserve">IoT </w:t>
+      </w:r>
+      <w:r>
+        <w:t xml:space="preserve">ne tient pas la route car il offre une précision de l’ordre des 15ms. </w:t>
+      </w:r>
     </w:p>
     <w:p>
       <w:pPr>
         <w:pStyle w:val="Titre3"/>
       </w:pPr>
-      <w:r>
-        <w:t>Performances de Windows IoT</w:t>
-      </w:r>
-      <w:bookmarkStart w:id="14" w:name="_GoBack"/>
+      <w:bookmarkStart w:id="14" w:name="_Toc454143207"/>
+      <w:r>
+        <w:t>Woopsa</w:t>
+      </w:r>
       <w:bookmarkEnd w:id="14"/>
     </w:p>
     <w:p>
-      <w:r>
-        <w:t xml:space="preserve">En attente active, Windows </w:t>
-      </w:r>
-      <w:proofErr w:type="spellStart"/>
-      <w:r>
-        <w:t>iot</w:t>
-      </w:r>
-      <w:proofErr w:type="spellEnd"/>
-      <w:r>
-        <w:t xml:space="preserve"> permettrais de piloter le </w:t>
-      </w:r>
-      <w:proofErr w:type="spellStart"/>
-      <w:r>
-        <w:t>Virtuoso</w:t>
-      </w:r>
-      <w:proofErr w:type="spellEnd"/>
+      <w:pPr>
+        <w:pStyle w:val="Titre4"/>
+      </w:pPr>
+      <w:r>
+        <w:t>Qu’est-ce que c’est ?</w:t>
+      </w:r>
+    </w:p>
+    <w:p>
+      <w:r>
+        <w:t>Woopsa est un protocole de communication pour le web qui est opensource. Il fonctionne avec un principe d’orienté objet.</w:t>
+      </w:r>
+    </w:p>
+    <w:p>
+      <w:pPr>
+        <w:pStyle w:val="Titre4"/>
+      </w:pPr>
+      <w:r>
+        <w:t>Problème</w:t>
+      </w:r>
+    </w:p>
+    <w:p>
+      <w:r>
+        <w:t>Woopsa fait partit des exigences pour le développement du Virutoso. Car le Virtuoso doit émettre un réseau wifi et gérer la communication à l’aide de Woopsa.</w:t>
+      </w:r>
+    </w:p>
+    <w:p>
+      <w:pPr>
+        <w:pStyle w:val="Titre4"/>
+      </w:pPr>
+      <w:r>
+        <w:t>Démarche</w:t>
+      </w:r>
+    </w:p>
+    <w:p/>
+    <w:p>
+      <w:bookmarkStart w:id="15" w:name="_GoBack"/>
+      <w:bookmarkEnd w:id="15"/>
+    </w:p>
+    <w:p>
+      <w:r>
+        <w:t xml:space="preserve">Après avoir effectué un petit programme de test, il s’est avéré que Woopsa est </w:t>
+      </w:r>
+      <w:r>
+        <w:t>très</w:t>
+      </w:r>
+      <w:r>
+        <w:t xml:space="preserve"> simple à utiliser. Notamment grâce à son côté orienté objet.</w:t>
+      </w:r>
+      <w:r>
+        <w:t xml:space="preserve"> Mis à part pour les listes dynamiques.</w:t>
+      </w:r>
+      <w:r>
+        <w:t xml:space="preserve"> Malgré cela, le programme de test à prix un bon bout de t</w:t>
+      </w:r>
+      <w:r>
+        <w:t xml:space="preserve">emps car il </w:t>
+      </w:r>
+      <w:r>
+        <w:t>m’a</w:t>
+      </w:r>
       <w:r>
         <w:t xml:space="preserve"> </w:t>
       </w:r>
       <w:r>
-        <w:t>avec des temps de l’ordre de la milliseconde. Malheureusement l’attente active n’est l’objectif souhaité car il fait tourner un thread à 100%.</w:t>
-      </w:r>
-    </w:p>
-    <w:p>
-      <w:r>
-        <w:t xml:space="preserve">Pour ce qui est de l’attente passive, </w:t>
-      </w:r>
-      <w:proofErr w:type="spellStart"/>
-      <w:r>
-        <w:t>windows</w:t>
-      </w:r>
-      <w:proofErr w:type="spellEnd"/>
-      <w:r>
-        <w:t xml:space="preserve"> </w:t>
-      </w:r>
-      <w:proofErr w:type="spellStart"/>
-      <w:r>
-        <w:t>iot</w:t>
-      </w:r>
-      <w:proofErr w:type="spellEnd"/>
-      <w:r>
-        <w:t xml:space="preserve"> ne tient pas la route car il offre une précision de l’ordre des 15ms. </w:t>
-      </w:r>
-    </w:p>
-    <w:p>
-      <w:r>
-        <w:t xml:space="preserve">Ce problème est du à plusieurs choses, premièrement l’absence de la fonction </w:t>
-      </w:r>
-      <w:proofErr w:type="spellStart"/>
-      <w:proofErr w:type="gramStart"/>
-      <w:r>
-        <w:t>Sleep</w:t>
-      </w:r>
-      <w:proofErr w:type="spellEnd"/>
-      <w:r>
-        <w:t>(</w:t>
-      </w:r>
-      <w:proofErr w:type="gramEnd"/>
-      <w:r>
-        <w:t xml:space="preserve">) pour les threads. </w:t>
-      </w:r>
-      <w:r>
-        <w:t>Deuxièmement la</w:t>
-      </w:r>
-      <w:r>
-        <w:t xml:space="preserve"> fonction </w:t>
-      </w:r>
-      <w:proofErr w:type="spellStart"/>
-      <w:r>
-        <w:t>Task.Delay</w:t>
-      </w:r>
-      <w:proofErr w:type="spellEnd"/>
-      <w:r>
-        <w:t>() est utilisable mais s’applique seulement à la tâche principale. Or la tâche principale n’arrive pas à faire des pauses stables avec Windows qui tournent derrière.</w:t>
+        <w:t xml:space="preserve">fallu apprendre </w:t>
+      </w:r>
+      <w:r>
+        <w:t>toute la partie html/JavaScript</w:t>
+      </w:r>
+      <w:r>
+        <w:t>.</w:t>
+      </w:r>
+    </w:p>
+    <w:p>
+      <w:r>
+        <w:t>En soit le code C# est très simple</w:t>
+      </w:r>
+      <w:r>
+        <w:t xml:space="preserve"> pour l’application de test car </w:t>
+      </w:r>
+      <w:r>
+        <w:t>W</w:t>
+      </w:r>
+      <w:r>
+        <w:t>oopsa gère quasiment tout mais par contre le JavaScript est surement un peu fouillis d</w:t>
+      </w:r>
+      <w:r>
+        <w:t>u</w:t>
+      </w:r>
+      <w:r>
+        <w:t xml:space="preserve"> faite qu’il n’est pas encore maîtrisé suffisamment pour obtenir un code propre et efficace.</w:t>
       </w:r>
     </w:p>
     <w:p>
       <w:pPr>
         <w:pStyle w:val="Titre3"/>
       </w:pPr>
-      <w:bookmarkStart w:id="15" w:name="_Toc454143207"/>
-      <w:proofErr w:type="spellStart"/>
-      <w:r>
-        <w:t>Woopsa</w:t>
-      </w:r>
-      <w:bookmarkEnd w:id="15"/>
-      <w:proofErr w:type="spellEnd"/>
-    </w:p>
-    <w:p>
-      <w:r>
-        <w:t xml:space="preserve">Après avoir effectué un petit programme de test, il s’est avéré que </w:t>
-      </w:r>
-      <w:proofErr w:type="spellStart"/>
-      <w:r>
-        <w:t>Woopsa</w:t>
-      </w:r>
-      <w:proofErr w:type="spellEnd"/>
-      <w:r>
-        <w:t xml:space="preserve"> est </w:t>
-      </w:r>
-      <w:r>
-        <w:t>très</w:t>
-      </w:r>
-      <w:r>
-        <w:t xml:space="preserve"> simple à utiliser. Notamment grâce à son côté orienté objet.</w:t>
-      </w:r>
-      <w:r>
-        <w:t xml:space="preserve"> Mis à part pour les listes dynamiques.</w:t>
-      </w:r>
-      <w:r>
-        <w:t xml:space="preserve"> Malgré cela, le programme de test à prix un bon bout de t</w:t>
-      </w:r>
-      <w:r>
-        <w:t xml:space="preserve">emps car il </w:t>
-      </w:r>
-      <w:r>
-        <w:t>m’a</w:t>
-      </w:r>
-      <w:r>
-        <w:t xml:space="preserve"> </w:t>
-      </w:r>
-      <w:r>
-        <w:t xml:space="preserve">fallu apprendre </w:t>
-      </w:r>
-      <w:r>
-        <w:t>toute la partie html/JavaScript</w:t>
-      </w:r>
-      <w:r>
-        <w:t>.</w:t>
-      </w:r>
-    </w:p>
-    <w:p>
-      <w:r>
-        <w:t>En soit le code C# est très simple</w:t>
-      </w:r>
-      <w:r>
-        <w:t xml:space="preserve"> pour l’application de test car </w:t>
-      </w:r>
-      <w:proofErr w:type="spellStart"/>
-      <w:r>
-        <w:t>W</w:t>
-      </w:r>
-      <w:r>
-        <w:t>oopsa</w:t>
-      </w:r>
-      <w:proofErr w:type="spellEnd"/>
-      <w:r>
-        <w:t xml:space="preserve"> gère quasiment tout mais par contre le JavaScript est surement un peu fouillis </w:t>
-      </w:r>
-      <w:proofErr w:type="gramStart"/>
-      <w:r>
-        <w:t>d</w:t>
-      </w:r>
-      <w:r>
-        <w:t>u</w:t>
-      </w:r>
-      <w:r>
-        <w:t xml:space="preserve"> faite</w:t>
-      </w:r>
-      <w:proofErr w:type="gramEnd"/>
-      <w:r>
-        <w:t xml:space="preserve"> qu’il n’est pas encore maîtrisé suffisamment pour obtenir un code propre et efficace.</w:t>
-      </w:r>
+      <w:bookmarkStart w:id="16" w:name="_Toc454143208"/>
+      <w:r>
+        <w:t>Concept</w:t>
+      </w:r>
+      <w:bookmarkEnd w:id="16"/>
+    </w:p>
+    <w:p>
+      <w:r>
+        <w:t>Dans le cadre de mon travail de bachelor, concept est très intéressant car il permet de facilement enregistrer/charger des donnée</w:t>
+      </w:r>
+      <w:r>
+        <w:t>s au format XML. Grâce à cela, il est facile d’enregistrer une instance d’une classe (héritant de ConceptComponent) depuis un programme et de la reprendre dans un autre programme.</w:t>
+      </w:r>
+      <w:r>
+        <w:t xml:space="preserve"> De plus l’enregistrement en </w:t>
+      </w:r>
+      <w:r>
+        <w:t>XML</w:t>
+      </w:r>
+      <w:r>
+        <w:t xml:space="preserve"> gère bien les listes, ce qui peut s’avérer très utile notamment pour enregistrer des playlists.</w:t>
+      </w:r>
+    </w:p>
+    <w:p>
+      <w:r>
+        <w:t>Pour la suite du projet, il reste à voir comment changer les styles de concept pour correspondre aux attentes de l’application.</w:t>
+      </w:r>
+    </w:p>
+    <w:p>
+      <w:pPr>
+        <w:pStyle w:val="Titre2"/>
+      </w:pPr>
+      <w:bookmarkStart w:id="17" w:name="_Toc454143202"/>
+      <w:r>
+        <w:t>Comparatif des plateformes</w:t>
+      </w:r>
+      <w:bookmarkEnd w:id="17"/>
     </w:p>
     <w:p>
       <w:pPr>
         <w:pStyle w:val="Titre3"/>
       </w:pPr>
-      <w:bookmarkStart w:id="16" w:name="_Toc454143208"/>
-      <w:r>
-        <w:t>Concept</w:t>
-      </w:r>
-      <w:bookmarkEnd w:id="16"/>
-    </w:p>
-    <w:p>
-      <w:r>
-        <w:t xml:space="preserve">Dans le cadre de mon travail de </w:t>
-      </w:r>
-      <w:proofErr w:type="spellStart"/>
-      <w:r>
-        <w:t>bachelor</w:t>
-      </w:r>
-      <w:proofErr w:type="spellEnd"/>
-      <w:r>
-        <w:t>, concept est très intéressant car il permet de facilement enregistrer/charger des donnée</w:t>
-      </w:r>
-      <w:r>
-        <w:t xml:space="preserve">s au format XML. Grâce à cela, il est facile d’enregistrer une instance d’une classe (héritant de </w:t>
-      </w:r>
-      <w:proofErr w:type="spellStart"/>
-      <w:r>
-        <w:t>ConceptComponent</w:t>
-      </w:r>
-      <w:proofErr w:type="spellEnd"/>
-      <w:r>
-        <w:t>) depuis un programme et de la reprendre dans un autre programme.</w:t>
-      </w:r>
-      <w:r>
-        <w:t xml:space="preserve"> De plus l’enregistrement en </w:t>
-      </w:r>
-      <w:proofErr w:type="spellStart"/>
-      <w:r>
-        <w:t>xml</w:t>
-      </w:r>
-      <w:proofErr w:type="spellEnd"/>
-      <w:r>
-        <w:t xml:space="preserve"> gère bien les listes, ce qui peut s’avérer très utile notamment pour enregistrer des playlists.</w:t>
-      </w:r>
-    </w:p>
-    <w:p>
-      <w:r>
-        <w:t>Pour la suite du projet, il reste à voir comment changer les styles de concept pour correspondre aux attentes de l’application.</w:t>
-      </w:r>
-    </w:p>
-    <w:p>
-      <w:pPr>
-        <w:pStyle w:val="Titre2"/>
-      </w:pPr>
-      <w:bookmarkStart w:id="17" w:name="_Toc454143202"/>
+      <w:r>
+        <w:t>Problème</w:t>
+      </w:r>
+    </w:p>
+    <w:p>
+      <w:r>
+        <w:t>Après une évaluation des risques, il s’est avéré que l’idée de base qui était d’utiliser Windows IoT ne correspondait pas aux objectifs du Virutoso. Il a donc fallu procéder à un choix d’une nouvelle plateforme.</w:t>
+      </w:r>
+    </w:p>
+    <w:p>
+      <w:pPr>
+        <w:pStyle w:val="Titre3"/>
+      </w:pPr>
       <w:r>
         <w:lastRenderedPageBreak/>
-        <w:t>Comparatif des plateformes</w:t>
-      </w:r>
-      <w:bookmarkEnd w:id="17"/>
-    </w:p>
-    <w:p>
-      <w:pPr>
-        <w:pStyle w:val="Titre3"/>
-      </w:pPr>
-      <w:r>
-        <w:t>Problème</w:t>
-      </w:r>
-    </w:p>
-    <w:p>
-      <w:r>
-        <w:t xml:space="preserve">Après une évaluation des risques, il s’est avéré que l’idée de base qui était d’utiliser Windows </w:t>
-      </w:r>
-      <w:proofErr w:type="spellStart"/>
-      <w:r>
-        <w:t>IoT</w:t>
-      </w:r>
-      <w:proofErr w:type="spellEnd"/>
-      <w:r>
-        <w:t xml:space="preserve"> ne correspondait pas aux objectifs du </w:t>
-      </w:r>
-      <w:proofErr w:type="spellStart"/>
-      <w:r>
-        <w:t>Virutoso</w:t>
-      </w:r>
-      <w:proofErr w:type="spellEnd"/>
-      <w:r>
-        <w:t>. Il a donc fallu procéder à un choix d’une nouvelle plateforme.</w:t>
-      </w:r>
-    </w:p>
-    <w:p>
-      <w:pPr>
-        <w:pStyle w:val="Titre3"/>
-      </w:pPr>
-      <w:r>
         <w:t>Démarche</w:t>
       </w:r>
     </w:p>
     <w:p>
       <w:r>
-        <w:t xml:space="preserve">Afin de résoudre le problème de la plateforme </w:t>
-      </w:r>
-      <w:proofErr w:type="spellStart"/>
-      <w:r>
-        <w:t>IoT</w:t>
-      </w:r>
-      <w:proofErr w:type="spellEnd"/>
-      <w:r>
-        <w:t>, un comparatif a été accompli. Il compare chaque possibilité de pilotage (ex : Linux avec mono) avec les éléments requis pour le bon déroulement du projet. Et permet de faire un choix rapide et efficace.</w:t>
+        <w:t>Afin de résoudre le problème de la plateforme IoT, un comparatif a été accompli. Il compare chaque possibilité de pilotage (ex : Linux avec mono) avec les éléments requis pour le bon déroulement du projet. Et permet de faire un choix rapide et efficace.</w:t>
       </w:r>
     </w:p>
     <w:tbl>
@@ -7133,7 +7152,6 @@
               </w:rPr>
               <w:t xml:space="preserve">Windows </w:t>
             </w:r>
-            <w:proofErr w:type="spellStart"/>
             <w:r>
               <w:rPr>
                 <w:rFonts w:ascii="Calibri" w:hAnsi="Calibri"/>
@@ -7143,9 +7161,8 @@
                 <w:sz w:val="30"/>
                 <w:szCs w:val="30"/>
               </w:rPr>
-              <w:t>iot</w:t>
-            </w:r>
-            <w:proofErr w:type="spellEnd"/>
+              <w:t>IoT</w:t>
+            </w:r>
           </w:p>
         </w:tc>
         <w:tc>
@@ -7174,7 +7191,6 @@
               </w:rPr>
               <w:t xml:space="preserve">Windows </w:t>
             </w:r>
-            <w:proofErr w:type="spellStart"/>
             <w:r>
               <w:rPr>
                 <w:rFonts w:ascii="Calibri" w:hAnsi="Calibri"/>
@@ -7184,9 +7200,8 @@
                 <w:sz w:val="30"/>
                 <w:szCs w:val="30"/>
               </w:rPr>
-              <w:t>iot</w:t>
-            </w:r>
-            <w:proofErr w:type="spellEnd"/>
+              <w:t>IoT</w:t>
+            </w:r>
             <w:r>
               <w:rPr>
                 <w:rFonts w:ascii="Calibri" w:hAnsi="Calibri"/>
@@ -7196,10 +7211,16 @@
                 <w:sz w:val="30"/>
                 <w:szCs w:val="30"/>
               </w:rPr>
-              <w:t xml:space="preserve"> + </w:t>
-            </w:r>
-            <w:proofErr w:type="spellStart"/>
-            <w:r>
+              <w:t xml:space="preserve"> + Arduino</w:t>
+            </w:r>
+          </w:p>
+        </w:tc>
+        <w:tc>
+          <w:tcPr>
+            <w:tcW w:w="1809" w:type="dxa"/>
+          </w:tcPr>
+          <w:p>
+            <w:pPr>
               <w:rPr>
                 <w:rFonts w:ascii="Calibri" w:hAnsi="Calibri"/>
                 <w:b/>
@@ -7208,17 +7229,8 @@
                 <w:sz w:val="30"/>
                 <w:szCs w:val="30"/>
               </w:rPr>
-              <w:t>Arduino</w:t>
-            </w:r>
-            <w:proofErr w:type="spellEnd"/>
-          </w:p>
-        </w:tc>
-        <w:tc>
-          <w:tcPr>
-            <w:tcW w:w="1809" w:type="dxa"/>
-          </w:tcPr>
-          <w:p>
-            <w:pPr>
+            </w:pPr>
+            <w:r>
               <w:rPr>
                 <w:rFonts w:ascii="Calibri" w:hAnsi="Calibri"/>
                 <w:b/>
@@ -7227,31 +7239,8 @@
                 <w:sz w:val="30"/>
                 <w:szCs w:val="30"/>
               </w:rPr>
-            </w:pPr>
-            <w:r>
-              <w:rPr>
-                <w:rFonts w:ascii="Calibri" w:hAnsi="Calibri"/>
-                <w:b/>
-                <w:bCs/>
-                <w:color w:val="1F497D"/>
-                <w:sz w:val="30"/>
-                <w:szCs w:val="30"/>
-              </w:rPr>
-              <w:t xml:space="preserve">NUC + </w:t>
-            </w:r>
-            <w:proofErr w:type="spellStart"/>
-            <w:r>
-              <w:rPr>
-                <w:rFonts w:ascii="Calibri" w:hAnsi="Calibri"/>
-                <w:b/>
-                <w:bCs/>
-                <w:color w:val="1F497D"/>
-                <w:sz w:val="30"/>
-                <w:szCs w:val="30"/>
-              </w:rPr>
-              <w:t>Arduino</w:t>
-            </w:r>
-            <w:proofErr w:type="spellEnd"/>
+              <w:t>NUC + Arduino</w:t>
+            </w:r>
           </w:p>
         </w:tc>
       </w:tr>
@@ -7491,21 +7480,7 @@
               <w:rPr>
                 <w:color w:val="000000" w:themeColor="text1"/>
               </w:rPr>
-              <w:t xml:space="preserve">Test exemple de </w:t>
-            </w:r>
-            <w:proofErr w:type="spellStart"/>
-            <w:r>
-              <w:rPr>
-                <w:color w:val="000000" w:themeColor="text1"/>
-              </w:rPr>
-              <w:t>msdn</w:t>
-            </w:r>
-            <w:proofErr w:type="spellEnd"/>
-            <w:r>
-              <w:rPr>
-                <w:color w:val="000000" w:themeColor="text1"/>
-              </w:rPr>
-              <w:t xml:space="preserve"> ne fonctionne pas</w:t>
+              <w:t>Test exemple de msdn ne fonctionne pas</w:t>
             </w:r>
           </w:p>
         </w:tc>
@@ -7531,21 +7506,7 @@
               <w:rPr>
                 <w:color w:val="000000" w:themeColor="text1"/>
               </w:rPr>
-              <w:t xml:space="preserve">Test exemple de </w:t>
-            </w:r>
-            <w:proofErr w:type="spellStart"/>
-            <w:r>
-              <w:rPr>
-                <w:color w:val="000000" w:themeColor="text1"/>
-              </w:rPr>
-              <w:t>msdn</w:t>
-            </w:r>
-            <w:proofErr w:type="spellEnd"/>
-            <w:r>
-              <w:rPr>
-                <w:color w:val="000000" w:themeColor="text1"/>
-              </w:rPr>
-              <w:t xml:space="preserve"> ne fonctionne pas</w:t>
+              <w:t>Test exemple de msdn ne fonctionne pas</w:t>
             </w:r>
           </w:p>
         </w:tc>
@@ -7634,11 +7595,9 @@
               </w:rPr>
               <w:t xml:space="preserve">suffisant pour le </w:t>
             </w:r>
-            <w:proofErr w:type="spellStart"/>
             <w:r>
               <w:t>Virtuoso</w:t>
             </w:r>
-            <w:proofErr w:type="spellEnd"/>
           </w:p>
         </w:tc>
         <w:tc>
@@ -7694,21 +7653,13 @@
               <w:rPr>
                 <w:color w:val="000000" w:themeColor="text1"/>
               </w:rPr>
-              <w:t>Gérer par l’</w:t>
-            </w:r>
-            <w:proofErr w:type="spellStart"/>
+              <w:t>Gérer par l’A</w:t>
+            </w:r>
             <w:r>
               <w:rPr>
                 <w:color w:val="000000" w:themeColor="text1"/>
               </w:rPr>
-              <w:t>arduino</w:t>
-            </w:r>
-            <w:proofErr w:type="spellEnd"/>
-            <w:r>
-              <w:rPr>
-                <w:color w:val="000000" w:themeColor="text1"/>
-              </w:rPr>
-              <w:t>, suffisant</w:t>
+              <w:t>rduino, suffisant</w:t>
             </w:r>
           </w:p>
           <w:p>
@@ -7746,21 +7697,13 @@
               <w:rPr>
                 <w:color w:val="000000" w:themeColor="text1"/>
               </w:rPr>
-              <w:t>Gérer par l’</w:t>
-            </w:r>
-            <w:proofErr w:type="spellStart"/>
+              <w:t>Gérer par l’A</w:t>
+            </w:r>
             <w:r>
               <w:rPr>
                 <w:color w:val="000000" w:themeColor="text1"/>
               </w:rPr>
-              <w:t>arduino</w:t>
-            </w:r>
-            <w:proofErr w:type="spellEnd"/>
-            <w:r>
-              <w:rPr>
-                <w:color w:val="000000" w:themeColor="text1"/>
-              </w:rPr>
-              <w:t>, suffisant</w:t>
+              <w:t>rduino, suffisant</w:t>
             </w:r>
           </w:p>
         </w:tc>
@@ -7852,21 +7795,13 @@
               <w:rPr>
                 <w:color w:val="000000" w:themeColor="text1"/>
               </w:rPr>
-              <w:t xml:space="preserve">Implémenter directement du </w:t>
-            </w:r>
-            <w:proofErr w:type="spellStart"/>
+              <w:t>Implémenter directement du R</w:t>
+            </w:r>
             <w:r>
               <w:rPr>
                 <w:color w:val="000000" w:themeColor="text1"/>
               </w:rPr>
-              <w:t>raspberry</w:t>
-            </w:r>
-            <w:proofErr w:type="spellEnd"/>
-            <w:r>
-              <w:rPr>
-                <w:color w:val="000000" w:themeColor="text1"/>
-              </w:rPr>
-              <w:t xml:space="preserve"> au xylophone</w:t>
+              <w:t>aspberry au xylophone</w:t>
             </w:r>
           </w:p>
         </w:tc>
@@ -7897,16 +7832,14 @@
               <w:rPr>
                 <w:color w:val="000000" w:themeColor="text1"/>
               </w:rPr>
-              <w:t>Passe par l’intermédiaire de l’</w:t>
-            </w:r>
-            <w:proofErr w:type="spellStart"/>
+              <w:t>Passe par l’intermédiaire de l’A</w:t>
+            </w:r>
             <w:r>
               <w:rPr>
                 <w:color w:val="000000" w:themeColor="text1"/>
               </w:rPr>
-              <w:t>arduino</w:t>
-            </w:r>
-            <w:proofErr w:type="spellEnd"/>
+              <w:t>rduino</w:t>
+            </w:r>
           </w:p>
           <w:p>
             <w:pPr>
@@ -7943,16 +7876,14 @@
               <w:rPr>
                 <w:color w:val="000000" w:themeColor="text1"/>
               </w:rPr>
-              <w:t>Passe par l’intermédiaire de l’</w:t>
-            </w:r>
-            <w:proofErr w:type="spellStart"/>
+              <w:t>Passe par l’intermédiaire de l’A</w:t>
+            </w:r>
             <w:r>
               <w:rPr>
                 <w:color w:val="000000" w:themeColor="text1"/>
               </w:rPr>
-              <w:t>arduino</w:t>
-            </w:r>
-            <w:proofErr w:type="spellEnd"/>
+              <w:t>rduino</w:t>
+            </w:r>
           </w:p>
           <w:p>
             <w:pPr>
@@ -7981,7 +7912,6 @@
                 <w:color w:val="1F497D"/>
               </w:rPr>
             </w:pPr>
-            <w:proofErr w:type="spellStart"/>
             <w:r>
               <w:rPr>
                 <w:rFonts w:ascii="Calibri" w:hAnsi="Calibri"/>
@@ -7991,7 +7921,6 @@
               </w:rPr>
               <w:t>Woopsa</w:t>
             </w:r>
-            <w:proofErr w:type="spellEnd"/>
           </w:p>
         </w:tc>
         <w:tc>
@@ -8212,16 +8141,14 @@
               <w:rPr>
                 <w:color w:val="000000" w:themeColor="text1"/>
               </w:rPr>
-              <w:t xml:space="preserve">Inconnu sur la partie </w:t>
-            </w:r>
-            <w:proofErr w:type="spellStart"/>
+              <w:t>Inconnu sur la partie A</w:t>
+            </w:r>
             <w:r>
               <w:rPr>
                 <w:color w:val="000000" w:themeColor="text1"/>
               </w:rPr>
-              <w:t>arduino</w:t>
-            </w:r>
-            <w:proofErr w:type="spellEnd"/>
+              <w:t>rduino</w:t>
+            </w:r>
           </w:p>
         </w:tc>
         <w:tc>
@@ -8256,7 +8183,6 @@
                 <w:color w:val="1F497D"/>
               </w:rPr>
             </w:pPr>
-            <w:proofErr w:type="spellStart"/>
             <w:r>
               <w:rPr>
                 <w:rFonts w:ascii="Calibri" w:hAnsi="Calibri"/>
@@ -8266,7 +8192,6 @@
               </w:rPr>
               <w:t>Debugging</w:t>
             </w:r>
-            <w:proofErr w:type="spellEnd"/>
           </w:p>
         </w:tc>
         <w:tc>
@@ -8399,14 +8324,12 @@
               </w:rPr>
               <w:t xml:space="preserve">Revoir certain point déjà connu sur </w:t>
             </w:r>
-            <w:proofErr w:type="spellStart"/>
             <w:r>
               <w:rPr>
                 <w:color w:val="000000" w:themeColor="text1"/>
               </w:rPr>
-              <w:t>iot</w:t>
-            </w:r>
-            <w:proofErr w:type="spellEnd"/>
+              <w:t>IoT</w:t>
+            </w:r>
           </w:p>
         </w:tc>
         <w:tc>
@@ -8435,126 +8358,118 @@
               <w:rPr>
                 <w:color w:val="000000" w:themeColor="text1"/>
               </w:rPr>
-              <w:t xml:space="preserve">Apporter des modifications à </w:t>
-            </w:r>
-            <w:proofErr w:type="spellStart"/>
+              <w:t>Apporter des modifications à Woopsa</w:t>
+            </w:r>
+          </w:p>
+        </w:tc>
+        <w:tc>
+          <w:tcPr>
+            <w:tcW w:w="1842" w:type="dxa"/>
+          </w:tcPr>
+          <w:p>
+            <w:pPr>
+              <w:rPr>
+                <w:color w:val="FF0000"/>
+              </w:rPr>
+            </w:pPr>
+            <w:r>
+              <w:rPr>
+                <w:color w:val="FF0000"/>
+              </w:rPr>
+              <w:t>-</w:t>
+            </w:r>
+            <w:r>
+              <w:rPr>
+                <w:color w:val="FF0000"/>
+              </w:rPr>
+              <w:t xml:space="preserve"> </w:t>
+            </w:r>
             <w:r>
               <w:rPr>
                 <w:color w:val="000000" w:themeColor="text1"/>
               </w:rPr>
-              <w:t>Woopsa</w:t>
-            </w:r>
-            <w:proofErr w:type="spellEnd"/>
-          </w:p>
-        </w:tc>
-        <w:tc>
-          <w:tcPr>
-            <w:tcW w:w="1842" w:type="dxa"/>
+              <w:t>Apporter des modifications à Woopsa</w:t>
+            </w:r>
+            <w:r>
+              <w:rPr>
+                <w:color w:val="FF0000"/>
+              </w:rPr>
+              <w:t xml:space="preserve"> </w:t>
+            </w:r>
+          </w:p>
+          <w:p>
+            <w:r>
+              <w:rPr>
+                <w:color w:val="FF0000"/>
+              </w:rPr>
+              <w:t>-</w:t>
+            </w:r>
+            <w:r>
+              <w:rPr>
+                <w:color w:val="FF0000"/>
+              </w:rPr>
+              <w:t xml:space="preserve"> </w:t>
+            </w:r>
+            <w:r>
+              <w:rPr>
+                <w:color w:val="000000" w:themeColor="text1"/>
+              </w:rPr>
+              <w:t xml:space="preserve">Apprendre à utiliser </w:t>
+            </w:r>
+            <w:r>
+              <w:rPr>
+                <w:color w:val="000000" w:themeColor="text1"/>
+              </w:rPr>
+              <w:t>A</w:t>
+            </w:r>
+            <w:r>
+              <w:rPr>
+                <w:color w:val="000000" w:themeColor="text1"/>
+              </w:rPr>
+              <w:t>rduino</w:t>
+            </w:r>
+          </w:p>
+        </w:tc>
+        <w:tc>
+          <w:tcPr>
+            <w:tcW w:w="1809" w:type="dxa"/>
           </w:tcPr>
           <w:p>
             <w:pPr>
               <w:rPr>
+                <w:color w:val="000000" w:themeColor="text1"/>
+              </w:rPr>
+            </w:pPr>
+            <w:r>
+              <w:rPr>
                 <w:color w:val="FF0000"/>
               </w:rPr>
-            </w:pPr>
+              <w:t>-</w:t>
+            </w:r>
             <w:r>
               <w:rPr>
                 <w:color w:val="FF0000"/>
               </w:rPr>
-              <w:t>-</w:t>
-            </w:r>
-            <w:r>
-              <w:rPr>
-                <w:color w:val="FF0000"/>
-              </w:rPr>
               <w:t xml:space="preserve"> </w:t>
             </w:r>
             <w:r>
               <w:rPr>
                 <w:color w:val="000000" w:themeColor="text1"/>
               </w:rPr>
-              <w:t xml:space="preserve">Apporter des modifications à </w:t>
-            </w:r>
-            <w:proofErr w:type="spellStart"/>
+              <w:t xml:space="preserve">Apprendre à utiliser </w:t>
+            </w:r>
             <w:r>
               <w:rPr>
                 <w:color w:val="000000" w:themeColor="text1"/>
               </w:rPr>
-              <w:t>Woopsa</w:t>
-            </w:r>
-            <w:proofErr w:type="spellEnd"/>
-            <w:r>
-              <w:rPr>
-                <w:color w:val="FF0000"/>
-              </w:rPr>
-              <w:t xml:space="preserve"> </w:t>
-            </w:r>
-          </w:p>
-          <w:p>
-            <w:r>
-              <w:rPr>
-                <w:color w:val="FF0000"/>
-              </w:rPr>
-              <w:t>-</w:t>
-            </w:r>
-            <w:r>
-              <w:rPr>
-                <w:color w:val="FF0000"/>
-              </w:rPr>
-              <w:t xml:space="preserve"> </w:t>
+              <w:t>A</w:t>
             </w:r>
             <w:r>
               <w:rPr>
                 <w:color w:val="000000" w:themeColor="text1"/>
               </w:rPr>
-              <w:t xml:space="preserve">Apprendre à utiliser </w:t>
-            </w:r>
-            <w:proofErr w:type="spellStart"/>
-            <w:r>
-              <w:rPr>
-                <w:color w:val="000000" w:themeColor="text1"/>
-              </w:rPr>
-              <w:t>arduino</w:t>
-            </w:r>
-            <w:proofErr w:type="spellEnd"/>
-          </w:p>
-        </w:tc>
-        <w:tc>
-          <w:tcPr>
-            <w:tcW w:w="1809" w:type="dxa"/>
-          </w:tcPr>
-          <w:p>
-            <w:pPr>
-              <w:rPr>
-                <w:color w:val="000000" w:themeColor="text1"/>
-              </w:rPr>
-            </w:pPr>
-            <w:r>
-              <w:rPr>
-                <w:color w:val="FF0000"/>
-              </w:rPr>
-              <w:t>-</w:t>
-            </w:r>
-            <w:r>
-              <w:rPr>
-                <w:color w:val="FF0000"/>
-              </w:rPr>
-              <w:t xml:space="preserve"> </w:t>
-            </w:r>
-            <w:r>
-              <w:rPr>
-                <w:color w:val="000000" w:themeColor="text1"/>
-              </w:rPr>
-              <w:t xml:space="preserve">Apprendre à utiliser </w:t>
-            </w:r>
-            <w:proofErr w:type="spellStart"/>
-            <w:r>
-              <w:rPr>
-                <w:color w:val="000000" w:themeColor="text1"/>
-              </w:rPr>
-              <w:t>arduino</w:t>
-            </w:r>
-            <w:proofErr w:type="spellEnd"/>
+              <w:t>rduino</w:t>
+            </w:r>
           </w:p>
           <w:p>
             <w:pPr>
@@ -8587,31 +8502,7 @@
     <w:p/>
     <w:p>
       <w:r>
-        <w:t xml:space="preserve">Suite au tableau ci-dessus, le choix du NUC de Intel avec un </w:t>
-      </w:r>
-      <w:proofErr w:type="spellStart"/>
-      <w:r>
-        <w:t>Arduino</w:t>
-      </w:r>
-      <w:proofErr w:type="spellEnd"/>
-      <w:r>
-        <w:t xml:space="preserve"> est le choix optimal. L’autre choix qui pourrait être pris, serait le </w:t>
-      </w:r>
-      <w:proofErr w:type="spellStart"/>
-      <w:r>
-        <w:t>Raspberry</w:t>
-      </w:r>
-      <w:proofErr w:type="spellEnd"/>
-      <w:r>
-        <w:t xml:space="preserve"> avec mono mais celui-ci n’offre pas la fonctionnalité importante du </w:t>
-      </w:r>
-      <w:proofErr w:type="spellStart"/>
-      <w:r>
-        <w:t>debugging</w:t>
-      </w:r>
-      <w:proofErr w:type="spellEnd"/>
-      <w:r>
-        <w:t>. Par contre, pour la partie I2C, il n’y pas besoin de traitement particulier pour déléguer la communication avec le xylophone.</w:t>
+        <w:t>Suite au tableau ci-dessus, le choix du NUC de Intel avec un Arduino est le choix optimal. L’autre choix qui pourrait être pris, serait le Raspberry avec mono mais celui-ci n’offre pas la fonctionnalité importante du debugging. Par contre, pour la partie I2C, il n’y pas besoin de traitement particulier pour déléguer la communication avec le xylophone.</w:t>
       </w:r>
     </w:p>
     <w:p>
@@ -8621,30 +8512,22 @@
     </w:p>
     <w:p>
       <w:r>
+        <w:t>Avec le NUC, comme il utilise Windows, il sera possible de mettre le programme pour les fichiers midi directement dessus et par conséquent, pouvoir ajouter dans partition sans un ordinateur externe. Tout sera donc regroupé dans une machine (ordinateur).</w:t>
+      </w:r>
+    </w:p>
+    <w:p>
+      <w:r>
+        <w:t>En plus de cela, il sera possible d’utiliser concept HMI pour la partie Virtuoso.</w:t>
+      </w:r>
+    </w:p>
+    <w:p/>
+    <w:p>
+      <w:pPr>
+        <w:pStyle w:val="Titre2"/>
+      </w:pPr>
+      <w:bookmarkStart w:id="18" w:name="_Toc454143209"/>
+      <w:r>
         <w:lastRenderedPageBreak/>
-        <w:t>Avec le NUC, comme il utilise Windows, il sera possible de mettre le programme pour les fichiers midi directement dessus et par conséquent, pouvoir ajouter dans partition sans un ordinateur externe. Tout sera donc regroupé dans une machine (ordinateur).</w:t>
-      </w:r>
-    </w:p>
-    <w:p>
-      <w:r>
-        <w:t xml:space="preserve">En plus de cela, il sera possible d’utiliser concept HMI pour la partie </w:t>
-      </w:r>
-      <w:proofErr w:type="spellStart"/>
-      <w:r>
-        <w:t>Virtuoso</w:t>
-      </w:r>
-      <w:proofErr w:type="spellEnd"/>
-      <w:r>
-        <w:t>.</w:t>
-      </w:r>
-    </w:p>
-    <w:p/>
-    <w:p>
-      <w:pPr>
-        <w:pStyle w:val="Titre2"/>
-      </w:pPr>
-      <w:bookmarkStart w:id="18" w:name="_Toc454143209"/>
-      <w:r>
         <w:t>Choix du matériel</w:t>
       </w:r>
       <w:bookmarkEnd w:id="18"/>
@@ -8653,13 +8536,11 @@
       <w:r>
         <w:t>Après avoir fait le comparatif, il a fallu choisir le matériel. Pour ce qui est de l’</w:t>
       </w:r>
-      <w:proofErr w:type="spellStart"/>
-      <w:r>
-        <w:t>arduino</w:t>
-      </w:r>
-      <w:proofErr w:type="spellEnd"/>
-      <w:r>
-        <w:t>, j’ai repris celui déjà présent sur le xylophone.</w:t>
+      <w:r>
+        <w:t>A</w:t>
+      </w:r>
+      <w:r>
+        <w:t>rduino, j’ai repris celui déjà présent sur le xylophone.</w:t>
       </w:r>
     </w:p>
     <w:p>
@@ -8682,15 +8563,7 @@
         </w:numPr>
       </w:pPr>
       <w:r>
-        <w:t xml:space="preserve">Un disque dur </w:t>
-      </w:r>
-      <w:proofErr w:type="spellStart"/>
-      <w:r>
-        <w:t>ssd</w:t>
-      </w:r>
-      <w:proofErr w:type="spellEnd"/>
-      <w:r>
-        <w:t xml:space="preserve"> 32Go implémenté de base</w:t>
+        <w:t>Un disque dur ssd 32Go implémenté de base</w:t>
       </w:r>
     </w:p>
     <w:p>
@@ -8758,15 +8631,7 @@
     </w:p>
     <w:p>
       <w:r>
-        <w:t xml:space="preserve">L’UML complet contient les </w:t>
-      </w:r>
-      <w:proofErr w:type="spellStart"/>
-      <w:r>
-        <w:t>UserControls</w:t>
-      </w:r>
-      <w:proofErr w:type="spellEnd"/>
-      <w:r>
-        <w:t xml:space="preserve"> ainsi que toutes les classes « prédites » pour les codes du projet. Il en découle donc plusieurs diagrammes.</w:t>
+        <w:t>L’UML complet contient les UserControls ainsi que toutes les classes « prédites » pour les codes du projet. Il en découle donc plusieurs diagrammes.</w:t>
       </w:r>
     </w:p>
     <w:p>
@@ -8774,13 +8639,8 @@
         <w:pStyle w:val="Titre3"/>
       </w:pPr>
       <w:r>
-        <w:t xml:space="preserve">Programme </w:t>
-      </w:r>
-      <w:proofErr w:type="spellStart"/>
-      <w:r>
-        <w:t>Virtuoso</w:t>
-      </w:r>
-      <w:proofErr w:type="spellEnd"/>
+        <w:t>Programme Virtuoso</w:t>
+      </w:r>
     </w:p>
     <w:p>
       <w:r>
@@ -8796,7 +8656,6 @@
           <w:noProof/>
           <w:lang w:eastAsia="fr-CH"/>
         </w:rPr>
-        <w:lastRenderedPageBreak/>
         <w:drawing>
           <wp:inline distT="0" distB="0" distL="0" distR="0">
             <wp:extent cx="2718637" cy="4140404"/>
@@ -8815,7 +8674,7 @@
                     </pic:cNvPicPr>
                   </pic:nvPicPr>
                   <pic:blipFill>
-                    <a:blip r:embed="rId18">
+                    <a:blip r:embed="rId22">
                       <a:extLst>
                         <a:ext uri="{28A0092B-C50C-407E-A947-70E740481C1C}">
                           <a14:useLocalDpi xmlns:a14="http://schemas.microsoft.com/office/drawing/2010/main" val="0"/>
@@ -8849,28 +8708,13 @@
     </w:p>
     <w:p>
       <w:r>
-        <w:t xml:space="preserve">Ces différent </w:t>
-      </w:r>
-      <w:proofErr w:type="spellStart"/>
-      <w:r>
-        <w:t>UserControls</w:t>
-      </w:r>
-      <w:proofErr w:type="spellEnd"/>
-      <w:r>
-        <w:t xml:space="preserve"> Sont les vues offertes par l’application. Les vues « Home » et « About » n’utilise aucune autre classe. </w:t>
-      </w:r>
-    </w:p>
-    <w:p>
-      <w:r>
-        <w:t>Par contre, les vues « </w:t>
-      </w:r>
-      <w:proofErr w:type="spellStart"/>
-      <w:r>
-        <w:t>EditPlaylist</w:t>
-      </w:r>
-      <w:proofErr w:type="spellEnd"/>
-      <w:r>
-        <w:t> », « Supervision » et « Settings » utilisent d’autres classes comme montrer ci-dessous.</w:t>
+        <w:t xml:space="preserve">Ces différent UserControls Sont les vues offertes par l’application. Les vues « Home » et « About » n’utilise aucune autre classe. </w:t>
+      </w:r>
+    </w:p>
+    <w:p>
+      <w:r>
+        <w:lastRenderedPageBreak/>
+        <w:t>Par contre, les vues « EditPlaylist », « Supervision » et « Settings » utilisent d’autres classes comme montrer ci-dessous.</w:t>
       </w:r>
     </w:p>
     <w:p>
@@ -8879,7 +8723,6 @@
           <w:noProof/>
           <w:lang w:eastAsia="fr-CH"/>
         </w:rPr>
-        <w:lastRenderedPageBreak/>
         <w:drawing>
           <wp:inline distT="0" distB="0" distL="0" distR="0">
             <wp:extent cx="5760720" cy="1737905"/>
@@ -8898,7 +8741,7 @@
                     </pic:cNvPicPr>
                   </pic:nvPicPr>
                   <pic:blipFill>
-                    <a:blip r:embed="rId19">
+                    <a:blip r:embed="rId23">
                       <a:extLst>
                         <a:ext uri="{28A0092B-C50C-407E-A947-70E740481C1C}">
                           <a14:useLocalDpi xmlns:a14="http://schemas.microsoft.com/office/drawing/2010/main" val="0"/>
@@ -8952,7 +8795,7 @@
                     </pic:cNvPicPr>
                   </pic:nvPicPr>
                   <pic:blipFill>
-                    <a:blip r:embed="rId20">
+                    <a:blip r:embed="rId24">
                       <a:extLst>
                         <a:ext uri="{28A0092B-C50C-407E-A947-70E740481C1C}">
                           <a14:useLocalDpi xmlns:a14="http://schemas.microsoft.com/office/drawing/2010/main" val="0"/>
@@ -9006,7 +8849,7 @@
                     </pic:cNvPicPr>
                   </pic:nvPicPr>
                   <pic:blipFill>
-                    <a:blip r:embed="rId21">
+                    <a:blip r:embed="rId25">
                       <a:extLst>
                         <a:ext uri="{28A0092B-C50C-407E-A947-70E740481C1C}">
                           <a14:useLocalDpi xmlns:a14="http://schemas.microsoft.com/office/drawing/2010/main" val="0"/>
@@ -9040,52 +8883,23 @@
     </w:p>
     <w:p>
       <w:r>
-        <w:t>La partie « </w:t>
-      </w:r>
-      <w:proofErr w:type="spellStart"/>
-      <w:r>
-        <w:t>EditPlaylist</w:t>
-      </w:r>
-      <w:proofErr w:type="spellEnd"/>
-      <w:r>
-        <w:t> » utilise la playlist pour accéder à ces propriétés et les modifiées.</w:t>
-      </w:r>
-      <w:r>
-        <w:t xml:space="preserve"> Pouvant ainsi permettre à l’utilisateur de modifié la playlist du xylophone par le bief du </w:t>
-      </w:r>
-      <w:proofErr w:type="spellStart"/>
-      <w:r>
-        <w:t>UserControl</w:t>
-      </w:r>
-      <w:proofErr w:type="spellEnd"/>
-      <w:r>
-        <w:t>.</w:t>
-      </w:r>
-    </w:p>
-    <w:p>
-      <w:r>
-        <w:t xml:space="preserve">La partie « Supervision » utilise le séquencer offrant à l’utilisateur les fonctions </w:t>
-      </w:r>
-      <w:proofErr w:type="spellStart"/>
-      <w:r>
-        <w:t>play</w:t>
-      </w:r>
-      <w:proofErr w:type="spellEnd"/>
-      <w:r>
-        <w:t xml:space="preserve">/pause, stop, partition précédente ou suivante. </w:t>
+        <w:t>La partie « EditPlaylist » utilise la playlist pour accéder à ces propriétés et les modifiées.</w:t>
+      </w:r>
+      <w:r>
+        <w:t xml:space="preserve"> Pouvant ainsi permettre à l’utilisateur de modifié la playlist du xylophone par le bief du UserControl.</w:t>
+      </w:r>
+    </w:p>
+    <w:p>
+      <w:r>
+        <w:t xml:space="preserve">La partie « Supervision » utilise le séquencer offrant à l’utilisateur les fonctions play/pause, stop, partition précédente ou suivante. </w:t>
       </w:r>
     </w:p>
     <w:p>
       <w:r>
         <w:t xml:space="preserve">Et enfin, la partie « Settings » est là pour les réglages du </w:t>
       </w:r>
-      <w:proofErr w:type="spellStart"/>
-      <w:r>
-        <w:t>Xylobot</w:t>
-      </w:r>
-      <w:proofErr w:type="spellEnd"/>
-      <w:r>
-        <w:t xml:space="preserve"> </w:t>
+      <w:r>
+        <w:t xml:space="preserve">Xylobot </w:t>
       </w:r>
       <w:r>
         <w:t>comme par exemple le temps frappe de chaque note. Permettant ainsi l’ajustement de l’intensité.</w:t>
@@ -9093,15 +8907,7 @@
     </w:p>
     <w:p>
       <w:r>
-        <w:t xml:space="preserve">Après cela, nous avons les classes que composera le programme </w:t>
-      </w:r>
-      <w:proofErr w:type="spellStart"/>
-      <w:r>
-        <w:t>Virtuoso</w:t>
-      </w:r>
-      <w:proofErr w:type="spellEnd"/>
-      <w:r>
-        <w:t> :</w:t>
+        <w:t>Après cela, nous avons les classes que composera le programme Virtuoso :</w:t>
       </w:r>
     </w:p>
     <w:p>
@@ -9129,7 +8935,7 @@
                     </pic:cNvPicPr>
                   </pic:nvPicPr>
                   <pic:blipFill>
-                    <a:blip r:embed="rId22">
+                    <a:blip r:embed="rId26">
                       <a:extLst>
                         <a:ext uri="{28A0092B-C50C-407E-A947-70E740481C1C}">
                           <a14:useLocalDpi xmlns:a14="http://schemas.microsoft.com/office/drawing/2010/main" val="0"/>
@@ -9163,37 +8969,13 @@
     </w:p>
     <w:p>
       <w:r>
-        <w:t xml:space="preserve">Je ne vais pas décrire toutes les classes, mais en bref nous avons le </w:t>
-      </w:r>
-      <w:proofErr w:type="spellStart"/>
-      <w:r>
-        <w:t>Xylobot</w:t>
-      </w:r>
-      <w:proofErr w:type="spellEnd"/>
-      <w:r>
-        <w:t>, qui représente le xylophone avec ces 37 notes</w:t>
+        <w:t>Je ne vais pas décrire toutes les classes, mais en bref nous avons le Xylobot, qui représente le xylophone avec ces 37 notes</w:t>
       </w:r>
       <w:r>
         <w:t xml:space="preserve"> et actuateurs</w:t>
       </w:r>
       <w:r>
-        <w:t xml:space="preserve">, qui contient une gestion de la communication avec le </w:t>
-      </w:r>
-      <w:proofErr w:type="spellStart"/>
-      <w:r>
-        <w:t>XyloCommunication</w:t>
-      </w:r>
-      <w:proofErr w:type="spellEnd"/>
-      <w:r>
-        <w:t xml:space="preserve">. Le </w:t>
-      </w:r>
-      <w:proofErr w:type="spellStart"/>
-      <w:r>
-        <w:t>Xylobot</w:t>
-      </w:r>
-      <w:proofErr w:type="spellEnd"/>
-      <w:r>
-        <w:t xml:space="preserve"> offre la possibilité de test toutes les notes pour vérifier qu’il n’y ait rien de cassé.</w:t>
+        <w:t>, qui contient une gestion de la communication avec le XyloCommunication. Le Xylobot offre la possibilité de test toutes les notes pour vérifier qu’il n’y ait rien de cassé.</w:t>
       </w:r>
     </w:p>
     <w:p>
@@ -9203,15 +8985,7 @@
     </w:p>
     <w:p>
       <w:r>
-        <w:t xml:space="preserve">Et pour finir, le </w:t>
-      </w:r>
-      <w:proofErr w:type="spellStart"/>
-      <w:r>
-        <w:t>Sequencer</w:t>
-      </w:r>
-      <w:proofErr w:type="spellEnd"/>
-      <w:r>
-        <w:t>, qui gère un peu tout derrière pour la lecture des partitions.</w:t>
+        <w:t>Et pour finir, le Sequencer, qui gère un peu tout derrière pour la lecture des partitions.</w:t>
       </w:r>
     </w:p>
     <w:p>
@@ -9256,7 +9030,7 @@
                     </pic:cNvPicPr>
                   </pic:nvPicPr>
                   <pic:blipFill>
-                    <a:blip r:embed="rId23">
+                    <a:blip r:embed="rId27">
                       <a:extLst>
                         <a:ext uri="{28A0092B-C50C-407E-A947-70E740481C1C}">
                           <a14:useLocalDpi xmlns:a14="http://schemas.microsoft.com/office/drawing/2010/main" val="0"/>
@@ -9290,15 +9064,7 @@
     </w:p>
     <w:p>
       <w:r>
-        <w:t xml:space="preserve">Avec le Server qui utilisent la Playlist, car les clients se connectant dessus pourront seulement faire des propositions de partitions à jouer et voir la playlist en cours. Il inclut aussi le </w:t>
-      </w:r>
-      <w:proofErr w:type="spellStart"/>
-      <w:r>
-        <w:t>Sequencer</w:t>
-      </w:r>
-      <w:proofErr w:type="spellEnd"/>
-      <w:r>
-        <w:t>, car il offrira la possibilité de voir l’avan</w:t>
+        <w:t>Avec le Server qui utilisent la Playlist, car les clients se connectant dessus pourront seulement faire des propositions de partitions à jouer et voir la playlist en cours. Il inclut aussi le Sequencer, car il offrira la possibilité de voir l’avan</w:t>
       </w:r>
       <w:r>
         <w:t>cement de la partition courante (comme décrit dans le cahier des charges).</w:t>
@@ -9320,15 +9086,7 @@
     </w:p>
     <w:p>
       <w:r>
-        <w:t xml:space="preserve">Comme pour la partie Xylophone, nous avons le diagramme avec les </w:t>
-      </w:r>
-      <w:proofErr w:type="spellStart"/>
-      <w:r>
-        <w:t>UserControls</w:t>
-      </w:r>
-      <w:proofErr w:type="spellEnd"/>
-      <w:r>
-        <w:t> :</w:t>
+        <w:t>Comme pour la partie Xylophone, nous avons le diagramme avec les UserControls :</w:t>
       </w:r>
     </w:p>
     <w:p>
@@ -9355,7 +9113,7 @@
                     </pic:cNvPicPr>
                   </pic:nvPicPr>
                   <pic:blipFill>
-                    <a:blip r:embed="rId24">
+                    <a:blip r:embed="rId28">
                       <a:extLst>
                         <a:ext uri="{28A0092B-C50C-407E-A947-70E740481C1C}">
                           <a14:useLocalDpi xmlns:a14="http://schemas.microsoft.com/office/drawing/2010/main" val="0"/>
@@ -9390,15 +9148,7 @@
     <w:p>
       <w:r>
         <w:lastRenderedPageBreak/>
-        <w:t xml:space="preserve">La partie principale du programme est l’édition de partitions. Elle permet de modifier une partition midi pour ensuite l’enregistrer et l’envoyer au xylophone à l’aide du </w:t>
-      </w:r>
-      <w:proofErr w:type="spellStart"/>
-      <w:r>
-        <w:t>FileManagement</w:t>
-      </w:r>
-      <w:proofErr w:type="spellEnd"/>
-      <w:r>
-        <w:t>.</w:t>
+        <w:t>La partie principale du programme est l’édition de partitions. Elle permet de modifier une partition midi pour ensuite l’enregistrer et l’envoyer au xylophone à l’aide du FileManagement.</w:t>
       </w:r>
     </w:p>
     <w:p>
@@ -9430,7 +9180,7 @@
                     </pic:cNvPicPr>
                   </pic:nvPicPr>
                   <pic:blipFill>
-                    <a:blip r:embed="rId25">
+                    <a:blip r:embed="rId29">
                       <a:extLst>
                         <a:ext uri="{28A0092B-C50C-407E-A947-70E740481C1C}">
                           <a14:useLocalDpi xmlns:a14="http://schemas.microsoft.com/office/drawing/2010/main" val="0"/>
@@ -9484,7 +9234,7 @@
                     </pic:cNvPicPr>
                   </pic:nvPicPr>
                   <pic:blipFill>
-                    <a:blip r:embed="rId26">
+                    <a:blip r:embed="rId30">
                       <a:extLst>
                         <a:ext uri="{28A0092B-C50C-407E-A947-70E740481C1C}">
                           <a14:useLocalDpi xmlns:a14="http://schemas.microsoft.com/office/drawing/2010/main" val="0"/>
@@ -9518,47 +9268,7 @@
     </w:p>
     <w:p>
       <w:r>
-        <w:t xml:space="preserve">Comme le </w:t>
-      </w:r>
-      <w:proofErr w:type="spellStart"/>
-      <w:r>
-        <w:t>Virtuoso</w:t>
-      </w:r>
-      <w:proofErr w:type="spellEnd"/>
-      <w:r>
-        <w:t xml:space="preserve"> utilise des </w:t>
-      </w:r>
-      <w:proofErr w:type="spellStart"/>
-      <w:r>
-        <w:t>PartitionXylo</w:t>
-      </w:r>
-      <w:proofErr w:type="spellEnd"/>
-      <w:r>
-        <w:t xml:space="preserve">, le </w:t>
-      </w:r>
-      <w:proofErr w:type="spellStart"/>
-      <w:r>
-        <w:t>FileManagement</w:t>
-      </w:r>
-      <w:proofErr w:type="spellEnd"/>
-      <w:r>
-        <w:t xml:space="preserve"> utilise aussi une </w:t>
-      </w:r>
-      <w:proofErr w:type="spellStart"/>
-      <w:r>
-        <w:t>PartitionXylo</w:t>
-      </w:r>
-      <w:proofErr w:type="spellEnd"/>
-      <w:r>
-        <w:t xml:space="preserve">, car c’est lui qui les envoie au </w:t>
-      </w:r>
-      <w:proofErr w:type="spellStart"/>
-      <w:r>
-        <w:t>Virtuoso</w:t>
-      </w:r>
-      <w:proofErr w:type="spellEnd"/>
-      <w:r>
-        <w:t>.</w:t>
+        <w:t>Comme le Virtuoso utilise des PartitionXylo, le FileManagement utilise aussi une PartitionXylo, car c’est lui qui les envoie au Virtuoso.</w:t>
       </w:r>
     </w:p>
     <w:p>
@@ -9566,18 +9276,10 @@
         <w:t>L’édition de parti</w:t>
       </w:r>
       <w:r>
-        <w:t xml:space="preserve">tion se fait avec une </w:t>
-      </w:r>
-      <w:proofErr w:type="spellStart"/>
-      <w:r>
-        <w:t>PartitionM</w:t>
-      </w:r>
-      <w:r>
-        <w:t>idi</w:t>
-      </w:r>
-      <w:proofErr w:type="spellEnd"/>
-      <w:r>
-        <w:t xml:space="preserve"> </w:t>
+        <w:t>tion se fait avec une PartitionM</w:t>
+      </w:r>
+      <w:r>
+        <w:t xml:space="preserve">idi </w:t>
       </w:r>
       <w:r>
         <w:t>obtenue</w:t>
@@ -9593,39 +9295,7 @@
         </w:rPr>
       </w:pPr>
       <w:r>
-        <w:t xml:space="preserve">La différence entre les </w:t>
-      </w:r>
-      <w:proofErr w:type="spellStart"/>
-      <w:r>
-        <w:t>PartitionXylo</w:t>
-      </w:r>
-      <w:proofErr w:type="spellEnd"/>
-      <w:r>
-        <w:t xml:space="preserve"> et </w:t>
-      </w:r>
-      <w:proofErr w:type="spellStart"/>
-      <w:r>
-        <w:t>PartitionMidi</w:t>
-      </w:r>
-      <w:proofErr w:type="spellEnd"/>
-      <w:r>
-        <w:t xml:space="preserve"> sont les canaux. Une </w:t>
-      </w:r>
-      <w:proofErr w:type="spellStart"/>
-      <w:r>
-        <w:t>PartitionMidi</w:t>
-      </w:r>
-      <w:proofErr w:type="spellEnd"/>
-      <w:r>
-        <w:t xml:space="preserve"> a plusieurs canaux représentant plusieurs instruments tandis que la </w:t>
-      </w:r>
-      <w:proofErr w:type="spellStart"/>
-      <w:r>
-        <w:t>PartitionXylo</w:t>
-      </w:r>
-      <w:proofErr w:type="spellEnd"/>
-      <w:r>
-        <w:t xml:space="preserve"> n’a pas de canal étant donné qu’elle ne compose qu’un instrument.</w:t>
+        <w:t>La différence entre les PartitionXylo et PartitionMidi sont les canaux. Une PartitionMidi a plusieurs canaux représentant plusieurs instruments tandis que la PartitionXylo n’a pas de canal étant donné qu’elle ne compose qu’un instrument.</w:t>
       </w:r>
     </w:p>
     <w:p>
@@ -9652,7 +9322,7 @@
                     </pic:cNvPicPr>
                   </pic:nvPicPr>
                   <pic:blipFill>
-                    <a:blip r:embed="rId27">
+                    <a:blip r:embed="rId31">
                       <a:extLst>
                         <a:ext uri="{28A0092B-C50C-407E-A947-70E740481C1C}">
                           <a14:useLocalDpi xmlns:a14="http://schemas.microsoft.com/office/drawing/2010/main" val="0"/>
@@ -9757,14 +9427,12 @@
                 <w:b/>
               </w:rPr>
             </w:pPr>
-            <w:proofErr w:type="spellStart"/>
             <w:r>
               <w:rPr>
                 <w:b/>
               </w:rPr>
               <w:t>Arduino</w:t>
             </w:r>
-            <w:proofErr w:type="spellEnd"/>
           </w:p>
         </w:tc>
       </w:tr>
@@ -9782,13 +9450,8 @@
           <w:p>
             <w:r>
               <w:lastRenderedPageBreak/>
-              <w:t xml:space="preserve">Byte de </w:t>
-            </w:r>
-            <w:proofErr w:type="spellStart"/>
-            <w:r>
-              <w:t>start</w:t>
-            </w:r>
-            <w:proofErr w:type="spellEnd"/>
+              <w:t>Byte de start</w:t>
+            </w:r>
           </w:p>
         </w:tc>
         <w:tc>
@@ -9819,13 +9482,8 @@
           </w:tcPr>
           <w:p>
             <w:r>
-              <w:t xml:space="preserve">Byte de </w:t>
-            </w:r>
-            <w:proofErr w:type="spellStart"/>
-            <w:r>
-              <w:t>start</w:t>
-            </w:r>
-            <w:proofErr w:type="spellEnd"/>
+              <w:t>Byte de start</w:t>
+            </w:r>
           </w:p>
         </w:tc>
         <w:tc>
@@ -10025,13 +9683,8 @@
           </w:tcPr>
           <w:p>
             <w:r>
-              <w:t xml:space="preserve">Size </w:t>
-            </w:r>
-            <w:proofErr w:type="spellStart"/>
-            <w:r>
-              <w:t>available</w:t>
-            </w:r>
-            <w:proofErr w:type="spellEnd"/>
+              <w:t>Size available</w:t>
+            </w:r>
           </w:p>
         </w:tc>
         <w:tc>
@@ -10164,14 +9817,12 @@
                 <w:b/>
               </w:rPr>
             </w:pPr>
-            <w:proofErr w:type="spellStart"/>
             <w:r>
               <w:rPr>
                 <w:b/>
               </w:rPr>
               <w:t>Arduino</w:t>
             </w:r>
-            <w:proofErr w:type="spellEnd"/>
           </w:p>
         </w:tc>
       </w:tr>
@@ -10303,21 +9954,8 @@
             </w:tcBorders>
           </w:tcPr>
           <w:p>
-            <w:proofErr w:type="spellStart"/>
-            <w:r>
-              <w:t>Too</w:t>
-            </w:r>
-            <w:proofErr w:type="spellEnd"/>
-            <w:r>
-              <w:t xml:space="preserve"> </w:t>
-            </w:r>
-            <w:proofErr w:type="spellStart"/>
-            <w:r>
-              <w:t>many</w:t>
-            </w:r>
-            <w:proofErr w:type="spellEnd"/>
-            <w:r>
-              <w:t xml:space="preserve"> data</w:t>
+            <w:r>
+              <w:t>Too many data</w:t>
             </w:r>
           </w:p>
         </w:tc>
@@ -10395,15 +10033,7 @@
           </w:tcPr>
           <w:p>
             <w:r>
-              <w:t xml:space="preserve">Erreur </w:t>
-            </w:r>
-            <w:proofErr w:type="spellStart"/>
-            <w:r>
-              <w:t>start</w:t>
-            </w:r>
-            <w:proofErr w:type="spellEnd"/>
-            <w:r>
-              <w:t xml:space="preserve"> byte</w:t>
+              <w:t>Erreur start byte</w:t>
             </w:r>
           </w:p>
         </w:tc>
@@ -10585,299 +10215,189 @@
     <w:p/>
     <w:p>
       <w:r>
-        <w:t>Le NUC envoie un paquet à l’</w:t>
-      </w:r>
-      <w:proofErr w:type="spellStart"/>
-      <w:r>
-        <w:t>arduino</w:t>
-      </w:r>
-      <w:proofErr w:type="spellEnd"/>
-      <w:r>
-        <w:t xml:space="preserve"> avec un numéro de message. L’</w:t>
-      </w:r>
-      <w:proofErr w:type="spellStart"/>
-      <w:r>
-        <w:t>arduino</w:t>
-      </w:r>
-      <w:proofErr w:type="spellEnd"/>
-      <w:r>
-        <w:t xml:space="preserve"> traite le message et renvoie au NUC un message avec le même numéro et ainsi de suite.</w:t>
-      </w:r>
-    </w:p>
-    <w:p>
-      <w:r>
-        <w:t xml:space="preserve">Si le NUC ne reçoit pas le message de réponse après un </w:t>
-      </w:r>
-      <w:proofErr w:type="spellStart"/>
-      <w:r>
-        <w:t>delay</w:t>
-      </w:r>
-      <w:proofErr w:type="spellEnd"/>
-      <w:r>
-        <w:t>, il renvoie une fois les données et après cela, s’il n’a toujours pas de réponse, il génère une erreur.</w:t>
+        <w:t>Le NUC envoie un paquet à l’A</w:t>
+      </w:r>
+      <w:r>
+        <w:t>rduino avec un numéro de message. L’</w:t>
+      </w:r>
+      <w:r>
+        <w:t>A</w:t>
+      </w:r>
+      <w:r>
+        <w:t>rduino traite le message et renvoie au NUC un message avec le même numéro et ainsi de suite.</w:t>
+      </w:r>
+    </w:p>
+    <w:p>
+      <w:r>
+        <w:t>Si le NUC ne reçoit pas le message de réponse après un delay, il renvoie une fois les données et après cela, s’il n’a toujours pas de réponse, il génère une erreur.</w:t>
       </w:r>
     </w:p>
     <w:p>
       <w:r>
         <w:t xml:space="preserve"> Quand l’</w:t>
       </w:r>
-      <w:proofErr w:type="spellStart"/>
-      <w:r>
-        <w:t>arduino</w:t>
-      </w:r>
-      <w:proofErr w:type="spellEnd"/>
-      <w:r>
-        <w:t xml:space="preserve"> reçoit un message qu’il a déjà reçu, il ne le traite pas mais renvoie quand même une réponse. Si la taille des données qu’il reçoit est trop grande, l’</w:t>
-      </w:r>
-      <w:proofErr w:type="spellStart"/>
-      <w:r>
-        <w:t>arduino</w:t>
-      </w:r>
-      <w:proofErr w:type="spellEnd"/>
-      <w:r>
-        <w:t xml:space="preserve"> renvoie « </w:t>
-      </w:r>
-      <w:proofErr w:type="spellStart"/>
-      <w:r>
-        <w:t>Too</w:t>
-      </w:r>
-      <w:proofErr w:type="spellEnd"/>
+      <w:r>
+        <w:t>A</w:t>
+      </w:r>
+      <w:r>
+        <w:t>rduino reçoit un message qu’il a déjà reçu, il ne le traite pas mais renvoie quand même une réponse. Si la taille des données qu’il reçoit est trop grande, l’</w:t>
+      </w:r>
+      <w:r>
+        <w:t>A</w:t>
+      </w:r>
+      <w:r>
+        <w:t>rduino renvoie « Too many data ».</w:t>
+      </w:r>
+    </w:p>
+    <w:p>
+      <w:r>
+        <w:t>Si le NUC ne reçoit pas de réponse avant un certain temps, il génère une erreur.</w:t>
+      </w:r>
+    </w:p>
+    <w:p>
+      <w:r>
+        <w:t xml:space="preserve">La vitesse de transmission des données n’est pas modifiable. Elle est </w:t>
+      </w:r>
+      <w:r>
+        <w:t>définie</w:t>
+      </w:r>
+      <w:r>
+        <w:t xml:space="preserve"> dans le code.</w:t>
+      </w:r>
+    </w:p>
+    <w:p/>
+    <w:p>
+      <w:pPr>
+        <w:pStyle w:val="Titre2"/>
+      </w:pPr>
+      <w:r>
+        <w:tab/>
+      </w:r>
+      <w:bookmarkStart w:id="24" w:name="_Toc454143215"/>
+      <w:r>
+        <w:t>Serial</w:t>
+      </w:r>
+      <w:bookmarkEnd w:id="24"/>
+    </w:p>
+    <w:p>
+      <w:r>
+        <w:t xml:space="preserve">Pour ce qui est de la communication serial avec le port USB, je suis partit avec le protocole décrit </w:t>
+      </w:r>
+      <w:r>
+        <w:t>précédemment</w:t>
+      </w:r>
+      <w:r>
+        <w:t>.</w:t>
+      </w:r>
+    </w:p>
+    <w:p>
+      <w:r>
+        <w:t xml:space="preserve">Un premier code </w:t>
+      </w:r>
+      <w:r>
+        <w:t>a</w:t>
+      </w:r>
+      <w:r>
+        <w:t xml:space="preserve"> été fait, basé sur une faute</w:t>
+      </w:r>
+      <w:r>
+        <w:t>,</w:t>
+      </w:r>
       <w:r>
         <w:t xml:space="preserve"> </w:t>
       </w:r>
-      <w:proofErr w:type="spellStart"/>
-      <w:r>
-        <w:t>many</w:t>
-      </w:r>
-      <w:proofErr w:type="spellEnd"/>
-      <w:r>
-        <w:t xml:space="preserve"> data ».</w:t>
-      </w:r>
-    </w:p>
-    <w:p>
-      <w:r>
-        <w:t>Si le NUC ne reçoit pas de réponse avant un certain temps, il génère une erreur.</w:t>
-      </w:r>
-    </w:p>
-    <w:p>
-      <w:r>
-        <w:t xml:space="preserve">La vitesse de transmission des données n’est pas modifiable. Elle est </w:t>
-      </w:r>
-      <w:r>
-        <w:t>définie</w:t>
-      </w:r>
-      <w:r>
-        <w:t xml:space="preserve"> dans le code.</w:t>
-      </w:r>
-    </w:p>
-    <w:p/>
-    <w:p>
-      <w:pPr>
-        <w:pStyle w:val="Titre2"/>
-      </w:pPr>
-      <w:r>
+      <w:r>
+        <w:t>c</w:t>
+      </w:r>
+      <w:r>
+        <w:t>ar j'ai testé la communication en envoyant des données à l'</w:t>
+      </w:r>
+      <w:r>
+        <w:t>A</w:t>
+      </w:r>
+      <w:r>
+        <w:t>rduino et en renvoyant les mêmes données depuis l'</w:t>
+      </w:r>
+      <w:r>
+        <w:t>A</w:t>
+      </w:r>
+      <w:r>
+        <w:t>rduino. Les données envoyée et reçus concordat bien mais plus tard en testant le code pour le protocole j'ai remarqué que l'</w:t>
+      </w:r>
+      <w:r>
+        <w:t>A</w:t>
+      </w:r>
+      <w:r>
+        <w:t xml:space="preserve">rduino traitait déjà des données sans tout avoir reçu. À cause de cela, en checkant s'il y avait des données dans le buffer du serial (fonction </w:t>
+      </w:r>
+      <w:r>
+        <w:t>A</w:t>
+      </w:r>
+      <w:r>
+        <w:t xml:space="preserve">rduino: </w:t>
+      </w:r>
+      <w:r>
+        <w:t>S</w:t>
+      </w:r>
+      <w:r>
+        <w:t>erial.available()) on</w:t>
+      </w:r>
+      <w:r>
+        <w:t xml:space="preserve"> les</w:t>
+      </w:r>
+      <w:r>
+        <w:t xml:space="preserve"> détectait </w:t>
+      </w:r>
+      <w:r>
+        <w:t>mais elles n’étaient pas encore toutes arrivée</w:t>
+      </w:r>
+      <w:r>
+        <w:t>.</w:t>
+      </w:r>
+      <w:r>
+        <w:t xml:space="preserve"> Ainsi dans l’</w:t>
+      </w:r>
+      <w:r>
+        <w:t>exemple suivant, le programme</w:t>
+      </w:r>
+      <w:r>
+        <w:t xml:space="preserve"> recevait les bytes données et on les renvoyait un par un au lieu de paqué en un bloc d’une taille de </w:t>
+      </w:r>
+      <w:r>
+        <w:t>SIZE_MSG</w:t>
+      </w:r>
+      <w:r>
+        <w:t> :</w:t>
+      </w:r>
+    </w:p>
+    <w:p>
+      <w:pPr>
+        <w:spacing w:after="0"/>
+        <w:rPr>
+          <w:lang w:val="en-US"/>
+        </w:rPr>
+      </w:pPr>
+      <w:r>
+        <w:rPr>
+          <w:lang w:val="en-US"/>
+        </w:rPr>
+        <w:t>void loop() {</w:t>
+      </w:r>
+    </w:p>
+    <w:p>
+      <w:pPr>
+        <w:spacing w:after="0"/>
+        <w:rPr>
+          <w:lang w:val="en-US"/>
+        </w:rPr>
+      </w:pPr>
+      <w:r>
+        <w:rPr>
+          <w:lang w:val="en-US"/>
+        </w:rPr>
         <w:tab/>
-      </w:r>
-      <w:bookmarkStart w:id="24" w:name="_Toc454143215"/>
-      <w:r>
-        <w:t>Serial</w:t>
-      </w:r>
-      <w:bookmarkEnd w:id="24"/>
-    </w:p>
-    <w:p>
-      <w:r>
-        <w:t xml:space="preserve">Pour ce qui est de la communication serial avec le port USB, je suis partit avec le protocole décrit </w:t>
-      </w:r>
-      <w:r>
-        <w:t>précédemment</w:t>
-      </w:r>
-      <w:r>
-        <w:t>.</w:t>
-      </w:r>
-    </w:p>
-    <w:p>
-      <w:r>
-        <w:t xml:space="preserve">Un premier code </w:t>
-      </w:r>
-      <w:r>
-        <w:t>a</w:t>
-      </w:r>
-      <w:r>
-        <w:t xml:space="preserve"> été fait, basé sur une faute</w:t>
-      </w:r>
-      <w:r>
-        <w:t>,</w:t>
-      </w:r>
-      <w:r>
-        <w:t xml:space="preserve"> </w:t>
-      </w:r>
-      <w:r>
-        <w:t>c</w:t>
-      </w:r>
-      <w:r>
-        <w:t>ar j'ai testé la communication en envoyant des données à l'</w:t>
-      </w:r>
-      <w:proofErr w:type="spellStart"/>
-      <w:r>
-        <w:t>arduino</w:t>
-      </w:r>
-      <w:proofErr w:type="spellEnd"/>
-      <w:r>
-        <w:t xml:space="preserve"> et en renvoyant les mêmes données depuis l'</w:t>
-      </w:r>
-      <w:proofErr w:type="spellStart"/>
-      <w:r>
-        <w:t>arduino</w:t>
-      </w:r>
-      <w:proofErr w:type="spellEnd"/>
-      <w:r>
-        <w:t>. Les données envoyée et reçus concordat bien mais plus tard en testant le code pour le protocole j'ai remarqué que l'</w:t>
-      </w:r>
-      <w:proofErr w:type="spellStart"/>
-      <w:r>
-        <w:t>arduino</w:t>
-      </w:r>
-      <w:proofErr w:type="spellEnd"/>
-      <w:r>
-        <w:t xml:space="preserve"> traitait déjà des données sans tout avoir reçu. À cause de cela, en </w:t>
-      </w:r>
-      <w:proofErr w:type="spellStart"/>
-      <w:r>
-        <w:t>checkant</w:t>
-      </w:r>
-      <w:proofErr w:type="spellEnd"/>
-      <w:r>
-        <w:t xml:space="preserve"> s'il y avait des données dans le buffer du serial (fonction </w:t>
-      </w:r>
-      <w:proofErr w:type="spellStart"/>
-      <w:proofErr w:type="gramStart"/>
-      <w:r>
-        <w:t>arduino</w:t>
-      </w:r>
-      <w:proofErr w:type="spellEnd"/>
-      <w:r>
-        <w:t>:</w:t>
-      </w:r>
-      <w:proofErr w:type="gramEnd"/>
-      <w:r>
-        <w:t xml:space="preserve"> </w:t>
-      </w:r>
-      <w:proofErr w:type="spellStart"/>
-      <w:r>
-        <w:t>S</w:t>
-      </w:r>
-      <w:r>
-        <w:t>erial.available</w:t>
-      </w:r>
-      <w:proofErr w:type="spellEnd"/>
-      <w:r>
-        <w:t>()) on</w:t>
-      </w:r>
-      <w:r>
-        <w:t xml:space="preserve"> les</w:t>
-      </w:r>
-      <w:r>
-        <w:t xml:space="preserve"> détectait </w:t>
-      </w:r>
-      <w:r>
-        <w:t>mais elles n’étaient pas encore toutes arrivée</w:t>
-      </w:r>
-      <w:r>
-        <w:t>.</w:t>
-      </w:r>
-      <w:r>
-        <w:t xml:space="preserve"> Ainsi dans l’</w:t>
-      </w:r>
-      <w:r>
-        <w:t>exemple suivant, le programme</w:t>
-      </w:r>
-      <w:r>
-        <w:t xml:space="preserve"> recevait les bytes données et on les renvoyait un par un au lieu de paqué en un bloc d’une taille de </w:t>
-      </w:r>
-      <w:r>
-        <w:t>SIZE_MSG</w:t>
-      </w:r>
-      <w:r>
-        <w:t> :</w:t>
-      </w:r>
-    </w:p>
-    <w:p>
-      <w:pPr>
-        <w:spacing w:after="0"/>
-        <w:rPr>
-          <w:lang w:val="en-US"/>
-        </w:rPr>
-      </w:pPr>
-      <w:r>
-        <w:rPr>
-          <w:lang w:val="en-US"/>
-        </w:rPr>
-        <w:t xml:space="preserve">void </w:t>
-      </w:r>
-      <w:proofErr w:type="gramStart"/>
-      <w:r>
-        <w:rPr>
-          <w:lang w:val="en-US"/>
-        </w:rPr>
-        <w:t>loop(</w:t>
-      </w:r>
-      <w:proofErr w:type="gramEnd"/>
-      <w:r>
-        <w:rPr>
-          <w:lang w:val="en-US"/>
-        </w:rPr>
-        <w:t>) {</w:t>
-      </w:r>
-    </w:p>
-    <w:p>
-      <w:pPr>
-        <w:spacing w:after="0"/>
-        <w:rPr>
-          <w:lang w:val="en-US"/>
-        </w:rPr>
-      </w:pPr>
-      <w:r>
-        <w:rPr>
-          <w:lang w:val="en-US"/>
-        </w:rPr>
-        <w:tab/>
-      </w:r>
-      <w:proofErr w:type="spellStart"/>
-      <w:r>
-        <w:rPr>
-          <w:lang w:val="en-US"/>
-        </w:rPr>
-        <w:t>int</w:t>
-      </w:r>
-      <w:proofErr w:type="spellEnd"/>
-      <w:r>
-        <w:rPr>
-          <w:lang w:val="en-US"/>
-        </w:rPr>
-        <w:t xml:space="preserve"> </w:t>
-      </w:r>
-      <w:proofErr w:type="spellStart"/>
-      <w:r>
-        <w:rPr>
-          <w:lang w:val="en-US"/>
-        </w:rPr>
-        <w:t>idx</w:t>
-      </w:r>
-      <w:proofErr w:type="spellEnd"/>
-      <w:r>
-        <w:rPr>
-          <w:lang w:val="en-US"/>
-        </w:rPr>
-        <w:t xml:space="preserve"> = </w:t>
-      </w:r>
-      <w:proofErr w:type="gramStart"/>
-      <w:r>
-        <w:rPr>
-          <w:lang w:val="en-US"/>
-        </w:rPr>
-        <w:t>0 ;</w:t>
-      </w:r>
-      <w:proofErr w:type="gramEnd"/>
+        <w:t>int idx = 0 ;</w:t>
+      </w:r>
     </w:p>
     <w:p>
       <w:pPr>
@@ -10893,28 +10413,38 @@
         <w:tab/>
         <w:t xml:space="preserve">Byte </w:t>
       </w:r>
-      <w:proofErr w:type="spellStart"/>
       <w:r>
         <w:rPr>
           <w:lang w:val="en-US"/>
         </w:rPr>
         <w:t>msg</w:t>
       </w:r>
-      <w:proofErr w:type="spellEnd"/>
       <w:r>
         <w:rPr>
           <w:lang w:val="en-US"/>
         </w:rPr>
-        <w:t>[SIZE_MSG</w:t>
-      </w:r>
-      <w:proofErr w:type="gramStart"/>
-      <w:r>
+        <w:t>[SIZE_MSG] ;</w:t>
+      </w:r>
+    </w:p>
+    <w:p>
+      <w:pPr>
+        <w:spacing w:after="0"/>
         <w:rPr>
           <w:lang w:val="en-US"/>
         </w:rPr>
-        <w:t>] ;</w:t>
-      </w:r>
-      <w:proofErr w:type="gramEnd"/>
+      </w:pPr>
+      <w:r>
+        <w:rPr>
+          <w:lang w:val="en-US"/>
+        </w:rPr>
+        <w:tab/>
+      </w:r>
+      <w:r>
+        <w:rPr>
+          <w:lang w:val="en-US"/>
+        </w:rPr>
+        <w:t>while(Serial.available())</w:t>
+      </w:r>
     </w:p>
     <w:p>
       <w:pPr>
@@ -10929,27 +10459,43 @@
         </w:rPr>
         <w:tab/>
       </w:r>
-      <w:proofErr w:type="gramStart"/>
       <w:r>
         <w:rPr>
           <w:lang w:val="en-US"/>
         </w:rPr>
-        <w:t>while(</w:t>
-      </w:r>
-      <w:proofErr w:type="spellStart"/>
-      <w:proofErr w:type="gramEnd"/>
-      <w:r>
+        <w:t>{</w:t>
+      </w:r>
+    </w:p>
+    <w:p>
+      <w:pPr>
+        <w:spacing w:after="0"/>
         <w:rPr>
           <w:lang w:val="en-US"/>
         </w:rPr>
-        <w:t>Serial.available</w:t>
-      </w:r>
-      <w:proofErr w:type="spellEnd"/>
+      </w:pPr>
       <w:r>
         <w:rPr>
           <w:lang w:val="en-US"/>
         </w:rPr>
-        <w:t>())</w:t>
+        <w:tab/>
+      </w:r>
+      <w:r>
+        <w:rPr>
+          <w:lang w:val="en-US"/>
+        </w:rPr>
+        <w:tab/>
+      </w:r>
+      <w:r>
+        <w:rPr>
+          <w:lang w:val="en-US"/>
+        </w:rPr>
+        <w:t>msg</w:t>
+      </w:r>
+      <w:r>
+        <w:rPr>
+          <w:lang w:val="en-US"/>
+        </w:rPr>
+        <w:t>[idx] = Serial.read();</w:t>
       </w:r>
     </w:p>
     <w:p>
@@ -10969,7 +10515,8 @@
         <w:rPr>
           <w:lang w:val="en-US"/>
         </w:rPr>
-        <w:t>{</w:t>
+        <w:tab/>
+        <w:t>idx++ ;</w:t>
       </w:r>
     </w:p>
     <w:p>
@@ -10991,141 +10538,23 @@
         </w:rPr>
         <w:tab/>
       </w:r>
-      <w:proofErr w:type="spellStart"/>
       <w:r>
         <w:rPr>
           <w:lang w:val="en-US"/>
         </w:rPr>
-        <w:t>msg</w:t>
-      </w:r>
-      <w:proofErr w:type="spellEnd"/>
+        <w:t>if</w:t>
+      </w:r>
       <w:r>
         <w:rPr>
           <w:lang w:val="en-US"/>
         </w:rPr>
-        <w:t>[</w:t>
-      </w:r>
-      <w:proofErr w:type="spellStart"/>
+        <w:t xml:space="preserve"> </w:t>
+      </w:r>
       <w:r>
         <w:rPr>
           <w:lang w:val="en-US"/>
         </w:rPr>
-        <w:t>idx</w:t>
-      </w:r>
-      <w:proofErr w:type="spellEnd"/>
-      <w:r>
-        <w:rPr>
-          <w:lang w:val="en-US"/>
-        </w:rPr>
-        <w:t xml:space="preserve">] = </w:t>
-      </w:r>
-      <w:proofErr w:type="spellStart"/>
-      <w:r>
-        <w:rPr>
-          <w:lang w:val="en-US"/>
-        </w:rPr>
-        <w:t>Serial.read</w:t>
-      </w:r>
-      <w:proofErr w:type="spellEnd"/>
-      <w:r>
-        <w:rPr>
-          <w:lang w:val="en-US"/>
-        </w:rPr>
-        <w:t>();</w:t>
-      </w:r>
-    </w:p>
-    <w:p>
-      <w:pPr>
-        <w:spacing w:after="0"/>
-        <w:rPr>
-          <w:lang w:val="en-US"/>
-        </w:rPr>
-      </w:pPr>
-      <w:r>
-        <w:rPr>
-          <w:lang w:val="en-US"/>
-        </w:rPr>
-        <w:tab/>
-      </w:r>
-      <w:r>
-        <w:rPr>
-          <w:lang w:val="en-US"/>
-        </w:rPr>
-        <w:tab/>
-      </w:r>
-      <w:proofErr w:type="spellStart"/>
-      <w:r>
-        <w:rPr>
-          <w:lang w:val="en-US"/>
-        </w:rPr>
-        <w:t>idx</w:t>
-      </w:r>
-      <w:proofErr w:type="spellEnd"/>
-      <w:r>
-        <w:rPr>
-          <w:lang w:val="en-US"/>
-        </w:rPr>
-        <w:t>+</w:t>
-      </w:r>
-      <w:proofErr w:type="gramStart"/>
-      <w:r>
-        <w:rPr>
-          <w:lang w:val="en-US"/>
-        </w:rPr>
-        <w:t>+ ;</w:t>
-      </w:r>
-      <w:proofErr w:type="gramEnd"/>
-    </w:p>
-    <w:p>
-      <w:pPr>
-        <w:spacing w:after="0"/>
-        <w:rPr>
-          <w:lang w:val="en-US"/>
-        </w:rPr>
-      </w:pPr>
-      <w:r>
-        <w:rPr>
-          <w:lang w:val="en-US"/>
-        </w:rPr>
-        <w:tab/>
-      </w:r>
-      <w:r>
-        <w:rPr>
-          <w:lang w:val="en-US"/>
-        </w:rPr>
-        <w:tab/>
-      </w:r>
-      <w:r>
-        <w:rPr>
-          <w:lang w:val="en-US"/>
-        </w:rPr>
-        <w:t>if</w:t>
-      </w:r>
-      <w:r>
-        <w:rPr>
-          <w:lang w:val="en-US"/>
-        </w:rPr>
-        <w:t xml:space="preserve"> </w:t>
-      </w:r>
-      <w:r>
-        <w:rPr>
-          <w:lang w:val="en-US"/>
-        </w:rPr>
-        <w:t>(</w:t>
-      </w:r>
-      <w:proofErr w:type="spellStart"/>
-      <w:r>
-        <w:rPr>
-          <w:lang w:val="en-US"/>
-        </w:rPr>
-        <w:t>idx</w:t>
-      </w:r>
-      <w:proofErr w:type="spellEnd"/>
-      <w:r>
-        <w:rPr>
-          <w:lang w:val="en-US"/>
-        </w:rPr>
-        <w:t xml:space="preserve"> &gt;= SIZE_MSG</w:t>
+        <w:t>(idx &gt;= SIZE_MSG</w:t>
       </w:r>
       <w:r>
         <w:rPr>
@@ -11172,6 +10601,7 @@
         <w:rPr>
           <w:lang w:val="en-US"/>
         </w:rPr>
+        <w:lastRenderedPageBreak/>
         <w:tab/>
         <w:t>}</w:t>
       </w:r>
@@ -11187,7 +10617,6 @@
         <w:rPr>
           <w:lang w:val="en-US"/>
         </w:rPr>
-        <w:lastRenderedPageBreak/>
         <w:tab/>
       </w:r>
     </w:p>
@@ -11202,48 +10631,18 @@
         <w:rPr>
           <w:lang w:val="en-US"/>
         </w:rPr>
-        <w:t xml:space="preserve">  </w:t>
-      </w:r>
-      <w:proofErr w:type="spellStart"/>
+        <w:t xml:space="preserve">  Serial.write(msg, </w:t>
+      </w:r>
       <w:r>
         <w:rPr>
           <w:lang w:val="en-US"/>
         </w:rPr>
-        <w:t>Serial.write</w:t>
-      </w:r>
-      <w:proofErr w:type="spellEnd"/>
+        <w:t>idx</w:t>
+      </w:r>
       <w:r>
         <w:rPr>
           <w:lang w:val="en-US"/>
         </w:rPr>
-        <w:t>(</w:t>
-      </w:r>
-      <w:proofErr w:type="spellStart"/>
-      <w:r>
-        <w:rPr>
-          <w:lang w:val="en-US"/>
-        </w:rPr>
-        <w:t>msg</w:t>
-      </w:r>
-      <w:proofErr w:type="spellEnd"/>
-      <w:r>
-        <w:rPr>
-          <w:lang w:val="en-US"/>
-        </w:rPr>
-        <w:t xml:space="preserve">, </w:t>
-      </w:r>
-      <w:proofErr w:type="spellStart"/>
-      <w:r>
-        <w:rPr>
-          <w:lang w:val="en-US"/>
-        </w:rPr>
-        <w:t>idx</w:t>
-      </w:r>
-      <w:proofErr w:type="spellEnd"/>
-      <w:r>
-        <w:rPr>
-          <w:lang w:val="en-US"/>
-        </w:rPr>
         <w:t xml:space="preserve">);   </w:t>
       </w:r>
     </w:p>
@@ -11278,29 +10677,17 @@
       <w:r>
         <w:t xml:space="preserve"> sur le site </w:t>
       </w:r>
-      <w:proofErr w:type="spellStart"/>
-      <w:r>
-        <w:t>arduino</w:t>
-      </w:r>
-      <w:proofErr w:type="spellEnd"/>
-      <w:r>
-        <w:t xml:space="preserve"> les vitesses disponibles pour l'</w:t>
-      </w:r>
-      <w:proofErr w:type="spellStart"/>
-      <w:r>
-        <w:t>arduino</w:t>
-      </w:r>
-      <w:proofErr w:type="spellEnd"/>
-      <w:r>
-        <w:t xml:space="preserve"> méga et j'en ai choisi une. Or il s'est avéré que cette vitesse de communication n'était enfaite pas adapter au méga que je possède. En conséquence, quand j'exécutais le code de test (envoie des données à l'</w:t>
-      </w:r>
-      <w:proofErr w:type="spellStart"/>
-      <w:r>
-        <w:t>arduino</w:t>
-      </w:r>
-      <w:proofErr w:type="spellEnd"/>
-      <w:r>
-        <w:t xml:space="preserve"> et celui-ci renvoie les même) deux bytes en trop apparaissait au début des messages reçus dans l'ordinateur.</w:t>
+      <w:r>
+        <w:t>A</w:t>
+      </w:r>
+      <w:r>
+        <w:t>rduino les vitesses disponibles pour l'arduino méga et j'en ai choisi une. Or il s'est avéré que cette vitesse de communication n'était enfaite pas adapter au méga que je possède. En conséquence, quand j'exécutais le code de test (envoie des données à l'</w:t>
+      </w:r>
+      <w:r>
+        <w:t>A</w:t>
+      </w:r>
+      <w:r>
+        <w:t>rduino et celui-ci renvoie les même) deux bytes en trop apparaissait au début des messages reçus dans l'ordinateur.</w:t>
       </w:r>
     </w:p>
     <w:p/>
@@ -11476,93 +10863,45 @@
       <w:r>
         <w:t>La partie i2c m'a donné plus de fil à retordre que prévu. Ceci est dû à un mauvais choix de ma part car n'ayant presque jamais fait de microcontrôleurs, je suis partit sur le choix des interruptions. Et il s'est avéré qu'il n'est pas possible de communiquer en i2c à l'intérieur d'une interruption car il est bloquant et l'</w:t>
       </w:r>
-      <w:proofErr w:type="spellStart"/>
-      <w:r>
-        <w:t>arduino</w:t>
-      </w:r>
-      <w:proofErr w:type="spellEnd"/>
-      <w:r>
-        <w:t xml:space="preserve"> reste bloqué infiniment dans l'interruption.</w:t>
-      </w:r>
-    </w:p>
-    <w:p>
-      <w:r>
-        <w:t xml:space="preserve">La principale raison pour laquelle j'étais partit sur ce choix est que pour jouer les partitions, il intervient un tempo qui donne le rythme. Et je me suis laissé dire qu'avec une interruption </w:t>
-      </w:r>
-      <w:proofErr w:type="spellStart"/>
-      <w:r>
-        <w:t>timer</w:t>
-      </w:r>
-      <w:proofErr w:type="spellEnd"/>
-      <w:r>
-        <w:t xml:space="preserve"> cela serait idéal.</w:t>
-      </w:r>
-    </w:p>
-    <w:p>
-      <w:r>
-        <w:t xml:space="preserve">Pour finir, Mr. </w:t>
-      </w:r>
-      <w:proofErr w:type="spellStart"/>
-      <w:r>
-        <w:t>Birling</w:t>
-      </w:r>
-      <w:proofErr w:type="spellEnd"/>
-      <w:r>
-        <w:t xml:space="preserve"> m'a aiguillé en m'expliquant la cause décrite précédemment.</w:t>
-      </w:r>
-    </w:p>
-    <w:p>
-      <w:r>
-        <w:t xml:space="preserve">Mon choix final fut de partir sur la fonction </w:t>
-      </w:r>
-      <w:proofErr w:type="spellStart"/>
+      <w:r>
+        <w:t>A</w:t>
+      </w:r>
+      <w:r>
+        <w:t>rduino reste bloqué infiniment dans l'interruption.</w:t>
+      </w:r>
+    </w:p>
+    <w:p>
+      <w:r>
+        <w:t>La principale raison pour laquelle j'étais partit sur ce choix est que pour jouer les partitions, il intervient un tempo qui donne le rythme. Et je me suis laissé dire qu'avec une interruption timer cela serait idéal.</w:t>
+      </w:r>
+    </w:p>
+    <w:p>
+      <w:r>
+        <w:t>Mon choix final fut de partir sur la fo</w:t>
+      </w:r>
+      <w:r>
+        <w:t xml:space="preserve">nction </w:t>
+      </w:r>
       <w:proofErr w:type="gramStart"/>
       <w:r>
-        <w:t>millis</w:t>
-      </w:r>
-      <w:proofErr w:type="spellEnd"/>
-      <w:r>
-        <w:t>(</w:t>
+        <w:t>millis(</w:t>
       </w:r>
       <w:proofErr w:type="gramEnd"/>
       <w:r>
-        <w:t>), proposé par l'</w:t>
-      </w:r>
-      <w:proofErr w:type="spellStart"/>
-      <w:r>
-        <w:t>arduino</w:t>
-      </w:r>
-      <w:proofErr w:type="spellEnd"/>
-      <w:r>
-        <w:t xml:space="preserve">, qui donne le nombre de milliseconde depuis le début du programme. A l’aide de ce choix, un premier code a vu le jour, utilisant la fonctionnalité </w:t>
-      </w:r>
-      <w:proofErr w:type="spellStart"/>
-      <w:r>
-        <w:t>delay</w:t>
-      </w:r>
-      <w:proofErr w:type="spellEnd"/>
-      <w:r>
-        <w:t>(ms). Celui activait les notes les unes après les autres (en fonction du « </w:t>
+        <w:t>), proposé par l'A</w:t>
+      </w:r>
+      <w:r>
+        <w:t>rduino, qui donne le nombre de milliseconde depuis le début du programme. A l’aide de ce choix, un premier code a vu le jour, utilisant la fonctionnalité delay(ms). Celui activait les notes les unes après les autres (en fonction du « </w:t>
       </w:r>
       <w:r>
         <w:t>tic</w:t>
       </w:r>
       <w:r>
-        <w:t xml:space="preserve"> » de la note dans la partition) les activaient, puis après un </w:t>
-      </w:r>
-      <w:proofErr w:type="spellStart"/>
-      <w:r>
-        <w:t>delay</w:t>
-      </w:r>
-      <w:proofErr w:type="spellEnd"/>
-      <w:r>
-        <w:t xml:space="preserve">(ms), les </w:t>
-      </w:r>
-      <w:proofErr w:type="spellStart"/>
-      <w:r>
-        <w:t>desactivaient</w:t>
-      </w:r>
-      <w:proofErr w:type="spellEnd"/>
+        <w:t xml:space="preserve"> » de la note dans la partition) les activaient, puis après un delay(ms), les </w:t>
+      </w:r>
+      <w:r>
+        <w:t>désactivaient</w:t>
+      </w:r>
       <w:r>
         <w:t>.</w:t>
       </w:r>
@@ -11587,41 +10926,40 @@
           <w:lang w:val="en-US"/>
         </w:rPr>
       </w:pPr>
-      <w:proofErr w:type="gramStart"/>
       <w:r>
         <w:rPr>
           <w:lang w:val="en-US"/>
         </w:rPr>
-        <w:t>While(</w:t>
-      </w:r>
-      <w:proofErr w:type="spellStart"/>
-      <w:proofErr w:type="gramEnd"/>
-      <w:r>
+        <w:t>While(currentNote.Tick == currentTick)</w:t>
+      </w:r>
+    </w:p>
+    <w:p>
+      <w:pPr>
+        <w:ind w:firstLine="708"/>
         <w:rPr>
           <w:lang w:val="en-US"/>
         </w:rPr>
-        <w:t>currentNote.Tick</w:t>
-      </w:r>
-      <w:proofErr w:type="spellEnd"/>
+      </w:pPr>
       <w:r>
         <w:rPr>
           <w:lang w:val="en-US"/>
         </w:rPr>
-        <w:t xml:space="preserve"> == </w:t>
-      </w:r>
-      <w:proofErr w:type="spellStart"/>
-      <w:r>
+        <w:t>{</w:t>
+      </w:r>
+    </w:p>
+    <w:p>
+      <w:pPr>
+        <w:ind w:firstLine="708"/>
         <w:rPr>
           <w:lang w:val="en-US"/>
         </w:rPr>
-        <w:t>currentTick</w:t>
-      </w:r>
-      <w:proofErr w:type="spellEnd"/>
+      </w:pPr>
       <w:r>
         <w:rPr>
           <w:lang w:val="en-US"/>
         </w:rPr>
-        <w:t>)</w:t>
+        <w:tab/>
+        <w:t>PreparePush(currentNote) ;</w:t>
       </w:r>
     </w:p>
     <w:p>
@@ -11635,7 +10973,8 @@
         <w:rPr>
           <w:lang w:val="en-US"/>
         </w:rPr>
-        <w:t>{</w:t>
+        <w:tab/>
+        <w:t>currentNote.Next ();</w:t>
       </w:r>
     </w:p>
     <w:p>
@@ -11649,38 +10988,42 @@
         <w:rPr>
           <w:lang w:val="en-US"/>
         </w:rPr>
+        <w:t>}</w:t>
+      </w:r>
+      <w:r>
+        <w:rPr>
+          <w:lang w:val="en-US"/>
+        </w:rPr>
         <w:tab/>
       </w:r>
-      <w:proofErr w:type="spellStart"/>
-      <w:r>
+    </w:p>
+    <w:p>
+      <w:pPr>
+        <w:ind w:firstLine="708"/>
         <w:rPr>
           <w:lang w:val="en-US"/>
         </w:rPr>
-        <w:t>PreparePush</w:t>
-      </w:r>
-      <w:proofErr w:type="spellEnd"/>
+      </w:pPr>
       <w:r>
         <w:rPr>
           <w:lang w:val="en-US"/>
         </w:rPr>
-        <w:t>(</w:t>
-      </w:r>
-      <w:proofErr w:type="spellStart"/>
-      <w:r>
+        <w:t>ApplyPush() ;</w:t>
+      </w:r>
+    </w:p>
+    <w:p>
+      <w:pPr>
+        <w:ind w:firstLine="708"/>
         <w:rPr>
           <w:lang w:val="en-US"/>
         </w:rPr>
-        <w:t>currentNote</w:t>
-      </w:r>
-      <w:proofErr w:type="spellEnd"/>
-      <w:proofErr w:type="gramStart"/>
+      </w:pPr>
       <w:r>
         <w:rPr>
           <w:lang w:val="en-US"/>
         </w:rPr>
-        <w:t>) ;</w:t>
-      </w:r>
-      <w:proofErr w:type="gramEnd"/>
+        <w:t>Delay(9) ; //delay de 9ms</w:t>
+      </w:r>
     </w:p>
     <w:p>
       <w:pPr>
@@ -11693,123 +11036,7 @@
         <w:rPr>
           <w:lang w:val="en-US"/>
         </w:rPr>
-        <w:tab/>
-      </w:r>
-      <w:proofErr w:type="spellStart"/>
-      <w:r>
-        <w:rPr>
-          <w:lang w:val="en-US"/>
-        </w:rPr>
-        <w:t>currentNote.Next</w:t>
-      </w:r>
-      <w:proofErr w:type="spellEnd"/>
-      <w:r>
-        <w:rPr>
-          <w:lang w:val="en-US"/>
-        </w:rPr>
-        <w:t> ();</w:t>
-      </w:r>
-    </w:p>
-    <w:p>
-      <w:pPr>
-        <w:ind w:firstLine="708"/>
-        <w:rPr>
-          <w:lang w:val="en-US"/>
-        </w:rPr>
-      </w:pPr>
-      <w:r>
-        <w:rPr>
-          <w:lang w:val="en-US"/>
-        </w:rPr>
-        <w:t>}</w:t>
-      </w:r>
-      <w:r>
-        <w:rPr>
-          <w:lang w:val="en-US"/>
-        </w:rPr>
-        <w:tab/>
-      </w:r>
-    </w:p>
-    <w:p>
-      <w:pPr>
-        <w:ind w:firstLine="708"/>
-        <w:rPr>
-          <w:lang w:val="en-US"/>
-        </w:rPr>
-      </w:pPr>
-      <w:proofErr w:type="spellStart"/>
-      <w:proofErr w:type="gramStart"/>
-      <w:r>
-        <w:rPr>
-          <w:lang w:val="en-US"/>
-        </w:rPr>
-        <w:t>ApplyPush</w:t>
-      </w:r>
-      <w:proofErr w:type="spellEnd"/>
-      <w:r>
-        <w:rPr>
-          <w:lang w:val="en-US"/>
-        </w:rPr>
-        <w:t>(</w:t>
-      </w:r>
-      <w:proofErr w:type="gramEnd"/>
-      <w:r>
-        <w:rPr>
-          <w:lang w:val="en-US"/>
-        </w:rPr>
-        <w:t>) ;</w:t>
-      </w:r>
-    </w:p>
-    <w:p>
-      <w:pPr>
-        <w:ind w:firstLine="708"/>
-        <w:rPr>
-          <w:lang w:val="en-US"/>
-        </w:rPr>
-      </w:pPr>
-      <w:proofErr w:type="gramStart"/>
-      <w:r>
-        <w:rPr>
-          <w:lang w:val="en-US"/>
-        </w:rPr>
-        <w:t>Delay(</w:t>
-      </w:r>
-      <w:proofErr w:type="gramEnd"/>
-      <w:r>
-        <w:rPr>
-          <w:lang w:val="en-US"/>
-        </w:rPr>
-        <w:t>9) ; //delay de 9ms</w:t>
-      </w:r>
-    </w:p>
-    <w:p>
-      <w:pPr>
-        <w:ind w:firstLine="708"/>
-        <w:rPr>
-          <w:lang w:val="en-US"/>
-        </w:rPr>
-      </w:pPr>
-      <w:proofErr w:type="spellStart"/>
-      <w:proofErr w:type="gramStart"/>
-      <w:r>
-        <w:rPr>
-          <w:lang w:val="en-US"/>
-        </w:rPr>
-        <w:t>ReleasePush</w:t>
-      </w:r>
-      <w:proofErr w:type="spellEnd"/>
-      <w:r>
-        <w:rPr>
-          <w:lang w:val="en-US"/>
-        </w:rPr>
-        <w:t>(</w:t>
-      </w:r>
-      <w:proofErr w:type="gramEnd"/>
-      <w:r>
-        <w:rPr>
-          <w:lang w:val="en-US"/>
-        </w:rPr>
-        <w:t>) ;</w:t>
+        <w:t>ReleasePush() ;</w:t>
       </w:r>
     </w:p>
     <w:p>
@@ -11908,7 +11135,7 @@
                     <pic:cNvPicPr/>
                   </pic:nvPicPr>
                   <pic:blipFill>
-                    <a:blip r:embed="rId28"/>
+                    <a:blip r:embed="rId32"/>
                     <a:stretch>
                       <a:fillRect/>
                     </a:stretch>
@@ -11959,7 +11186,7 @@
                     <pic:cNvPicPr/>
                   </pic:nvPicPr>
                   <pic:blipFill>
-                    <a:blip r:embed="rId29"/>
+                    <a:blip r:embed="rId33"/>
                     <a:stretch>
                       <a:fillRect/>
                     </a:stretch>
@@ -12018,7 +11245,7 @@
                     <pic:cNvPicPr/>
                   </pic:nvPicPr>
                   <pic:blipFill>
-                    <a:blip r:embed="rId30"/>
+                    <a:blip r:embed="rId34"/>
                     <a:stretch>
                       <a:fillRect/>
                     </a:stretch>
@@ -12069,11 +11296,9 @@
         <w:t xml:space="preserve">Programme </w:t>
       </w:r>
       <w:bookmarkEnd w:id="30"/>
-      <w:proofErr w:type="spellStart"/>
       <w:r>
         <w:t>Virtuoso</w:t>
       </w:r>
-      <w:proofErr w:type="spellEnd"/>
     </w:p>
     <w:p/>
     <w:p>
@@ -12950,7 +12175,6 @@
     <w:next w:val="Normal"/>
     <w:link w:val="Titre5Car"/>
     <w:uiPriority w:val="9"/>
-    <w:semiHidden/>
     <w:unhideWhenUsed/>
     <w:qFormat/>
     <w:rsid w:val="00AE2911"/>
@@ -13080,7 +12304,6 @@
   <w:style w:type="character" w:default="1" w:styleId="Policepardfaut">
     <w:name w:val="Default Paragraph Font"/>
     <w:uiPriority w:val="1"/>
-    <w:semiHidden/>
     <w:unhideWhenUsed/>
   </w:style>
   <w:style w:type="table" w:default="1" w:styleId="TableauNormal">
@@ -13340,7 +12563,6 @@
     <w:basedOn w:val="Policepardfaut"/>
     <w:link w:val="Titre5"/>
     <w:uiPriority w:val="9"/>
-    <w:semiHidden/>
     <w:rsid w:val="00AE2911"/>
     <w:rPr>
       <w:rFonts w:asciiTheme="majorHAnsi" w:eastAsiaTheme="majorEastAsia" w:hAnsiTheme="majorHAnsi" w:cstheme="majorBidi"/>
@@ -13710,7 +12932,7 @@
 </file>
 
 <file path=customXml/itemProps2.xml><?xml version="1.0" encoding="utf-8"?>
-<ds:datastoreItem xmlns:ds="http://schemas.openxmlformats.org/officeDocument/2006/customXml" ds:itemID="{1C87DB9C-5951-4500-99DC-F163BDA26FB0}">
+<ds:datastoreItem xmlns:ds="http://schemas.openxmlformats.org/officeDocument/2006/customXml" ds:itemID="{7DD02C3E-DB02-43B5-A80D-D1D1365A9A9E}">
   <ds:schemaRefs>
     <ds:schemaRef ds:uri="http://schemas.openxmlformats.org/officeDocument/2006/bibliography"/>
   </ds:schemaRefs>

</xml_diff>

<commit_message>
début de la gestion des tempos et rapport
</commit_message>
<xml_diff>
--- a/Administratif/rapport.docx
+++ b/Administratif/rapport.docx
@@ -10,7 +10,6 @@
           <w:docPartUnique/>
         </w:docPartObj>
       </w:sdtPr>
-      <w:sdtEndPr/>
       <w:sdtContent>
         <w:p/>
         <w:tbl>
@@ -42,7 +41,6 @@
                 <w:dataBinding w:prefixMappings="xmlns:ns0='http://schemas.openxmlformats.org/officeDocument/2006/extended-properties'" w:xpath="/ns0:Properties[1]/ns0:Company[1]" w:storeItemID="{6668398D-A668-4E3E-A5EB-62B293D839F1}"/>
                 <w:text/>
               </w:sdtPr>
-              <w:sdtEndPr/>
               <w:sdtContent>
                 <w:tc>
                   <w:tcPr>
@@ -116,7 +114,6 @@
                 <w:dataBinding w:prefixMappings="xmlns:ns0='http://schemas.openxmlformats.org/package/2006/metadata/core-properties' xmlns:ns1='http://purl.org/dc/elements/1.1/'" w:xpath="/ns0:coreProperties[1]/ns1:subject[1]" w:storeItemID="{6C3C8BC8-F283-45AE-878A-BAB7291924A1}"/>
                 <w:text/>
               </w:sdtPr>
-              <w:sdtEndPr/>
               <w:sdtContent>
                 <w:tc>
                   <w:tcPr>
@@ -227,7 +224,6 @@
                     <w:calendar w:val="gregorian"/>
                   </w:date>
                 </w:sdtPr>
-                <w:sdtEndPr/>
                 <w:sdtContent>
                   <w:p>
                     <w:pPr>
@@ -3995,27 +3991,14 @@
       <w:r>
         <w:t xml:space="preserve">Figure </w:t>
       </w:r>
-      <w:r>
-        <w:fldChar w:fldCharType="begin"/>
-      </w:r>
-      <w:r>
-        <w:instrText xml:space="preserve"> SEQ Figure \* ARABIC </w:instrText>
-      </w:r>
-      <w:r>
-        <w:fldChar w:fldCharType="separate"/>
-      </w:r>
-      <w:r>
-        <w:rPr>
-          <w:noProof/>
-        </w:rPr>
-        <w:t>1</w:t>
-      </w:r>
-      <w:r>
-        <w:rPr>
-          <w:noProof/>
-        </w:rPr>
-        <w:fldChar w:fldCharType="end"/>
-      </w:r>
+      <w:fldSimple w:instr=" SEQ Figure \* ARABIC ">
+        <w:r>
+          <w:rPr>
+            <w:noProof/>
+          </w:rPr>
+          <w:t>1</w:t>
+        </w:r>
+      </w:fldSimple>
       <w:r>
         <w:t xml:space="preserve"> : Virutoso</w:t>
       </w:r>
@@ -4211,27 +4194,14 @@
       <w:r>
         <w:t xml:space="preserve">Figure </w:t>
       </w:r>
-      <w:r>
-        <w:fldChar w:fldCharType="begin"/>
-      </w:r>
-      <w:r>
-        <w:instrText xml:space="preserve"> SEQ Figure \* ARABIC </w:instrText>
-      </w:r>
-      <w:r>
-        <w:fldChar w:fldCharType="separate"/>
-      </w:r>
-      <w:r>
-        <w:rPr>
-          <w:noProof/>
-        </w:rPr>
-        <w:t>2</w:t>
-      </w:r>
-      <w:r>
-        <w:rPr>
-          <w:noProof/>
-        </w:rPr>
-        <w:fldChar w:fldCharType="end"/>
-      </w:r>
+      <w:fldSimple w:instr=" SEQ Figure \* ARABIC ">
+        <w:r>
+          <w:rPr>
+            <w:noProof/>
+          </w:rPr>
+          <w:t>2</w:t>
+        </w:r>
+      </w:fldSimple>
       <w:bookmarkEnd w:id="7"/>
       <w:r>
         <w:t xml:space="preserve"> : Diagra</w:t>
@@ -5126,27 +5096,14 @@
                             <w:r>
                               <w:t xml:space="preserve">Figure </w:t>
                             </w:r>
-                            <w:r>
-                              <w:fldChar w:fldCharType="begin"/>
-                            </w:r>
-                            <w:r>
-                              <w:instrText xml:space="preserve"> SEQ Figure \* ARABIC </w:instrText>
-                            </w:r>
-                            <w:r>
-                              <w:fldChar w:fldCharType="separate"/>
-                            </w:r>
-                            <w:r>
-                              <w:rPr>
-                                <w:noProof/>
-                              </w:rPr>
-                              <w:t>3</w:t>
-                            </w:r>
-                            <w:r>
-                              <w:rPr>
-                                <w:noProof/>
-                              </w:rPr>
-                              <w:fldChar w:fldCharType="end"/>
-                            </w:r>
+                            <w:fldSimple w:instr=" SEQ Figure \* ARABIC ">
+                              <w:r>
+                                <w:rPr>
+                                  <w:noProof/>
+                                </w:rPr>
+                                <w:t>3</w:t>
+                              </w:r>
+                            </w:fldSimple>
                             <w:bookmarkEnd w:id="9"/>
                             <w:r>
                               <w:t>: diagramme cas d’utilisations programme de conversion des fichiers</w:t>
@@ -5190,27 +5147,14 @@
                       <w:r>
                         <w:t xml:space="preserve">Figure </w:t>
                       </w:r>
-                      <w:r>
-                        <w:fldChar w:fldCharType="begin"/>
-                      </w:r>
-                      <w:r>
-                        <w:instrText xml:space="preserve"> SEQ Figure \* ARABIC </w:instrText>
-                      </w:r>
-                      <w:r>
-                        <w:fldChar w:fldCharType="separate"/>
-                      </w:r>
-                      <w:r>
-                        <w:rPr>
-                          <w:noProof/>
-                        </w:rPr>
-                        <w:t>3</w:t>
-                      </w:r>
-                      <w:r>
-                        <w:rPr>
-                          <w:noProof/>
-                        </w:rPr>
-                        <w:fldChar w:fldCharType="end"/>
-                      </w:r>
+                      <w:fldSimple w:instr=" SEQ Figure \* ARABIC ">
+                        <w:r>
+                          <w:rPr>
+                            <w:noProof/>
+                          </w:rPr>
+                          <w:t>3</w:t>
+                        </w:r>
+                      </w:fldSimple>
                       <w:bookmarkEnd w:id="10"/>
                       <w:r>
                         <w:t>: diagramme cas d’utilisations programme de conversion des fichiers</w:t>
@@ -7054,111 +6998,113 @@
       <w:r>
         <w:t>inconnus, nous avons généré un programme impliquant un serveur Woopsa et implémentant un page web grâce à l’html.</w:t>
       </w:r>
+      <w:r>
+        <w:t xml:space="preserve"> </w:t>
+      </w:r>
+    </w:p>
+    <w:p>
+      <w:r>
+        <w:t xml:space="preserve">Après avoir effectué un petit programme de test, il s’est avéré que Woopsa est </w:t>
+      </w:r>
+      <w:r>
+        <w:t>assez</w:t>
+      </w:r>
+      <w:r>
+        <w:t xml:space="preserve"> simple à utiliser. Notamment grâce à son côté orienté objet.</w:t>
+      </w:r>
+      <w:r>
+        <w:t xml:space="preserve"> Mis à part pour les listes dynamiques.</w:t>
+      </w:r>
+      <w:r>
+        <w:t xml:space="preserve"> Malgré cela, le programme de test à prix un bon bout de t</w:t>
+      </w:r>
+      <w:r>
+        <w:t xml:space="preserve">emps car il </w:t>
+      </w:r>
+      <w:r>
+        <w:t>m’a</w:t>
+      </w:r>
+      <w:r>
+        <w:t xml:space="preserve"> </w:t>
+      </w:r>
+      <w:r>
+        <w:t xml:space="preserve">fallu apprendre </w:t>
+      </w:r>
+      <w:r>
+        <w:t>toute la partie html/JavaScript</w:t>
+      </w:r>
+      <w:r>
+        <w:t>.</w:t>
+      </w:r>
+    </w:p>
+    <w:p>
+      <w:r>
+        <w:t>En soit le code C# est très simple</w:t>
+      </w:r>
+      <w:r>
+        <w:t xml:space="preserve"> pour l’application de test car </w:t>
+      </w:r>
+      <w:r>
+        <w:t>W</w:t>
+      </w:r>
+      <w:r>
+        <w:t>oopsa gère quasiment tout mais par contre le JavaScript est surement un peu fouillis d</w:t>
+      </w:r>
+      <w:r>
+        <w:t>u</w:t>
+      </w:r>
+      <w:r>
+        <w:t xml:space="preserve"> faite qu’il n’est pas encore maîtrisé suffisamment pour obtenir un code propre et efficace.</w:t>
+      </w:r>
+    </w:p>
+    <w:p>
+      <w:pPr>
+        <w:pStyle w:val="Titre3"/>
+      </w:pPr>
+      <w:bookmarkStart w:id="15" w:name="_Toc454143208"/>
+      <w:r>
+        <w:t>Concept</w:t>
+      </w:r>
+      <w:bookmarkEnd w:id="15"/>
+      <w:r>
+        <w:t xml:space="preserve"> </w:t>
+      </w:r>
+      <w:r>
+        <w:t>HMI</w:t>
+      </w:r>
+    </w:p>
+    <w:p>
+      <w:pPr>
+        <w:pStyle w:val="Titre4"/>
+      </w:pPr>
+      <w:r>
+        <w:t>Qu’est-ce que c’est ?</w:t>
+      </w:r>
+    </w:p>
+    <w:p>
+      <w:r>
+        <w:t>Concept HMI est une librairie pour le C# permettant de faciliter et d’accélérer le codage d’un programme grâce aux fonctionnalités qu’il implémente.</w:t>
+      </w:r>
     </w:p>
     <w:p/>
     <w:p>
-      <w:r>
-        <w:t xml:space="preserve">Après avoir effectué un petit programme de test, il s’est avéré que Woopsa est </w:t>
-      </w:r>
-      <w:r>
-        <w:t>assez</w:t>
-      </w:r>
-      <w:r>
-        <w:t xml:space="preserve"> simple à utiliser. Notamment grâce à son côté orienté objet.</w:t>
-      </w:r>
-      <w:r>
-        <w:t xml:space="preserve"> Mis à part pour les listes dynamiques.</w:t>
-      </w:r>
-      <w:r>
-        <w:t xml:space="preserve"> Malgré cela, le programme de test à prix un bon bout de t</w:t>
-      </w:r>
-      <w:r>
-        <w:t xml:space="preserve">emps car il </w:t>
-      </w:r>
-      <w:r>
-        <w:t>m’a</w:t>
-      </w:r>
-      <w:r>
-        <w:t xml:space="preserve"> </w:t>
-      </w:r>
-      <w:r>
-        <w:t xml:space="preserve">fallu apprendre </w:t>
-      </w:r>
-      <w:r>
-        <w:t>toute la partie html/JavaScript</w:t>
-      </w:r>
-      <w:r>
-        <w:t>.</w:t>
-      </w:r>
-    </w:p>
-    <w:p>
-      <w:r>
-        <w:t>En soit le code C# est très simple</w:t>
-      </w:r>
-      <w:r>
-        <w:t xml:space="preserve"> pour l’application de test car </w:t>
-      </w:r>
-      <w:r>
-        <w:t>W</w:t>
-      </w:r>
-      <w:r>
-        <w:t>oopsa gère quasiment tout mais par contre le JavaScript est surement un peu fouillis d</w:t>
-      </w:r>
-      <w:r>
-        <w:t>u</w:t>
-      </w:r>
-      <w:r>
-        <w:t xml:space="preserve"> faite qu’il n’est pas encore maîtrisé suffisamment pour obtenir un code propre et efficace.</w:t>
-      </w:r>
-    </w:p>
-    <w:p>
-      <w:pPr>
-        <w:pStyle w:val="Titre3"/>
-      </w:pPr>
-      <w:bookmarkStart w:id="15" w:name="_Toc454143208"/>
-      <w:r>
-        <w:t>Concept</w:t>
-      </w:r>
-      <w:bookmarkEnd w:id="15"/>
-      <w:r>
-        <w:t xml:space="preserve"> </w:t>
-      </w:r>
-      <w:r>
-        <w:t>HMI</w:t>
-      </w:r>
-    </w:p>
-    <w:p>
       <w:pPr>
         <w:pStyle w:val="Titre4"/>
       </w:pPr>
       <w:r>
-        <w:t>Qu’est-ce que c’est ?</w:t>
-      </w:r>
-    </w:p>
-    <w:p>
-      <w:r>
-        <w:t>Concept HMI est une librairie pour le C# permettant de faciliter et d’accélérer le codage d’un programme grâce aux fonctionnalités qu’il implémente.</w:t>
-      </w:r>
-    </w:p>
-    <w:p/>
+        <w:t>Problème</w:t>
+      </w:r>
+    </w:p>
+    <w:p>
+      <w:r>
+        <w:t>La question s’est posé de savoir s’il serait utile d’utiliser ou non concept pour les applications du Virtuoso et de la conversion des fichiers midi.</w:t>
+      </w:r>
+    </w:p>
     <w:p>
       <w:pPr>
         <w:pStyle w:val="Titre4"/>
       </w:pPr>
       <w:r>
-        <w:t>Problème</w:t>
-      </w:r>
-    </w:p>
-    <w:p>
-      <w:r>
-        <w:t>La question s’est posé de savoir s’il serait utile d’utiliser ou non concept pour les applications du Virtuoso et de la conversion des fichiers midi.</w:t>
-      </w:r>
-    </w:p>
-    <w:p>
-      <w:pPr>
-        <w:pStyle w:val="Titre4"/>
-      </w:pPr>
-      <w:r>
         <w:t>Démarche</w:t>
       </w:r>
     </w:p>
@@ -7184,12 +7130,12 @@
     </w:p>
     <w:p>
       <w:r>
+        <w:t>Les premiers points du tutoriel ont été réalisé ainsi que ceux ciblant plus les objectifs du Virtuoso. Notamment la partie XML.</w:t>
+      </w:r>
+    </w:p>
+    <w:p>
+      <w:r>
         <w:lastRenderedPageBreak/>
-        <w:t>Les premiers points du tutoriel ont été réalisé ainsi que ceux ciblant plus les objectifs du Virtuoso. Notamment la partie XML.</w:t>
-      </w:r>
-    </w:p>
-    <w:p>
-      <w:r>
         <w:t>À la fin des tests, la décision fut prise d’utiliser concept surtout pour la partie XML</w:t>
       </w:r>
       <w:r>
@@ -8490,38 +8436,128 @@
               <w:rPr>
                 <w:color w:val="000000" w:themeColor="text1"/>
               </w:rPr>
-              <w:t xml:space="preserve">Revoir certain point déjà connu </w:t>
+              <w:t xml:space="preserve">Revoir certain point déjà connu sur </w:t>
             </w:r>
             <w:r>
               <w:rPr>
                 <w:color w:val="000000" w:themeColor="text1"/>
               </w:rPr>
-              <w:lastRenderedPageBreak/>
-              <w:t xml:space="preserve">sur </w:t>
-            </w:r>
-            <w:r>
+              <w:t>IoT</w:t>
+            </w:r>
+          </w:p>
+        </w:tc>
+        <w:tc>
+          <w:tcPr>
+            <w:tcW w:w="1843" w:type="dxa"/>
+          </w:tcPr>
+          <w:p>
+            <w:pPr>
               <w:rPr>
                 <w:color w:val="000000" w:themeColor="text1"/>
               </w:rPr>
-              <w:t>IoT</w:t>
-            </w:r>
-          </w:p>
-        </w:tc>
-        <w:tc>
-          <w:tcPr>
-            <w:tcW w:w="1843" w:type="dxa"/>
+            </w:pPr>
+            <w:r>
+              <w:rPr>
+                <w:color w:val="FF0000"/>
+              </w:rPr>
+              <w:t>-</w:t>
+            </w:r>
+            <w:r>
+              <w:rPr>
+                <w:color w:val="FF0000"/>
+              </w:rPr>
+              <w:t xml:space="preserve"> </w:t>
+            </w:r>
+            <w:r>
+              <w:rPr>
+                <w:color w:val="000000" w:themeColor="text1"/>
+              </w:rPr>
+              <w:t>Apporter des modifications à Woopsa</w:t>
+            </w:r>
+          </w:p>
+        </w:tc>
+        <w:tc>
+          <w:tcPr>
+            <w:tcW w:w="1842" w:type="dxa"/>
           </w:tcPr>
           <w:p>
             <w:pPr>
               <w:rPr>
+                <w:color w:val="FF0000"/>
+              </w:rPr>
+            </w:pPr>
+            <w:r>
+              <w:rPr>
+                <w:color w:val="FF0000"/>
+              </w:rPr>
+              <w:t>-</w:t>
+            </w:r>
+            <w:r>
+              <w:rPr>
+                <w:color w:val="FF0000"/>
+              </w:rPr>
+              <w:t xml:space="preserve"> </w:t>
+            </w:r>
+            <w:r>
+              <w:rPr>
                 <w:color w:val="000000" w:themeColor="text1"/>
               </w:rPr>
+              <w:t>Apporter des modifications à Woopsa</w:t>
+            </w:r>
+            <w:r>
+              <w:rPr>
+                <w:color w:val="FF0000"/>
+              </w:rPr>
+              <w:t xml:space="preserve"> </w:t>
+            </w:r>
+          </w:p>
+          <w:p>
+            <w:r>
+              <w:rPr>
+                <w:color w:val="FF0000"/>
+              </w:rPr>
+              <w:t>-</w:t>
+            </w:r>
+            <w:r>
+              <w:rPr>
+                <w:color w:val="FF0000"/>
+              </w:rPr>
+              <w:t xml:space="preserve"> </w:t>
+            </w:r>
+            <w:r>
+              <w:rPr>
+                <w:color w:val="000000" w:themeColor="text1"/>
+              </w:rPr>
+              <w:t xml:space="preserve">Apprendre à utiliser </w:t>
+            </w:r>
+            <w:r>
+              <w:rPr>
+                <w:color w:val="000000" w:themeColor="text1"/>
+              </w:rPr>
+              <w:t>A</w:t>
+            </w:r>
+            <w:r>
+              <w:rPr>
+                <w:color w:val="000000" w:themeColor="text1"/>
+              </w:rPr>
+              <w:t>rduino</w:t>
+            </w:r>
+          </w:p>
+        </w:tc>
+        <w:tc>
+          <w:tcPr>
+            <w:tcW w:w="1809" w:type="dxa"/>
+          </w:tcPr>
+          <w:p>
+            <w:pPr>
+              <w:rPr>
+                <w:color w:val="000000" w:themeColor="text1"/>
+              </w:rPr>
             </w:pPr>
             <w:r>
               <w:rPr>
                 <w:color w:val="FF0000"/>
               </w:rPr>
-              <w:lastRenderedPageBreak/>
               <w:t>-</w:t>
             </w:r>
             <w:r>
@@ -8534,29 +8570,36 @@
               <w:rPr>
                 <w:color w:val="000000" w:themeColor="text1"/>
               </w:rPr>
-              <w:t>Apporter des modifications à Woopsa</w:t>
-            </w:r>
-          </w:p>
-        </w:tc>
-        <w:tc>
-          <w:tcPr>
-            <w:tcW w:w="1842" w:type="dxa"/>
-          </w:tcPr>
+              <w:t xml:space="preserve">Apprendre à utiliser </w:t>
+            </w:r>
+            <w:r>
+              <w:rPr>
+                <w:color w:val="000000" w:themeColor="text1"/>
+              </w:rPr>
+              <w:t>A</w:t>
+            </w:r>
+            <w:r>
+              <w:rPr>
+                <w:color w:val="000000" w:themeColor="text1"/>
+              </w:rPr>
+              <w:t>rduino</w:t>
+            </w:r>
+          </w:p>
           <w:p>
             <w:pPr>
               <w:rPr>
-                <w:color w:val="FF0000"/>
+                <w:color w:val="000000" w:themeColor="text1"/>
               </w:rPr>
             </w:pPr>
             <w:r>
               <w:rPr>
-                <w:color w:val="FF0000"/>
-              </w:rPr>
-              <w:t>-</w:t>
-            </w:r>
-            <w:r>
-              <w:rPr>
-                <w:color w:val="FF0000"/>
+                <w:color w:val="00B050"/>
+              </w:rPr>
+              <w:t>+</w:t>
+            </w:r>
+            <w:r>
+              <w:rPr>
+                <w:color w:val="00B050"/>
               </w:rPr>
               <w:t xml:space="preserve"> </w:t>
             </w:r>
@@ -8564,127 +8607,7 @@
               <w:rPr>
                 <w:color w:val="000000" w:themeColor="text1"/>
               </w:rPr>
-              <w:t>Apporter des modifications à Woopsa</w:t>
-            </w:r>
-            <w:r>
-              <w:rPr>
-                <w:color w:val="FF0000"/>
-              </w:rPr>
-              <w:t xml:space="preserve"> </w:t>
-            </w:r>
-          </w:p>
-          <w:p>
-            <w:r>
-              <w:rPr>
-                <w:color w:val="FF0000"/>
-              </w:rPr>
-              <w:t>-</w:t>
-            </w:r>
-            <w:r>
-              <w:rPr>
-                <w:color w:val="FF0000"/>
-              </w:rPr>
-              <w:t xml:space="preserve"> </w:t>
-            </w:r>
-            <w:r>
-              <w:rPr>
-                <w:color w:val="000000" w:themeColor="text1"/>
-              </w:rPr>
-              <w:t xml:space="preserve">Apprendre à </w:t>
-            </w:r>
-            <w:r>
-              <w:rPr>
-                <w:color w:val="000000" w:themeColor="text1"/>
-              </w:rPr>
-              <w:lastRenderedPageBreak/>
-              <w:t xml:space="preserve">utiliser </w:t>
-            </w:r>
-            <w:r>
-              <w:rPr>
-                <w:color w:val="000000" w:themeColor="text1"/>
-              </w:rPr>
-              <w:t>A</w:t>
-            </w:r>
-            <w:r>
-              <w:rPr>
-                <w:color w:val="000000" w:themeColor="text1"/>
-              </w:rPr>
-              <w:t>rduino</w:t>
-            </w:r>
-          </w:p>
-        </w:tc>
-        <w:tc>
-          <w:tcPr>
-            <w:tcW w:w="1809" w:type="dxa"/>
-          </w:tcPr>
-          <w:p>
-            <w:pPr>
-              <w:rPr>
-                <w:color w:val="000000" w:themeColor="text1"/>
-              </w:rPr>
-            </w:pPr>
-            <w:r>
-              <w:rPr>
-                <w:color w:val="FF0000"/>
-              </w:rPr>
-              <w:lastRenderedPageBreak/>
-              <w:t>-</w:t>
-            </w:r>
-            <w:r>
-              <w:rPr>
-                <w:color w:val="FF0000"/>
-              </w:rPr>
-              <w:t xml:space="preserve"> </w:t>
-            </w:r>
-            <w:r>
-              <w:rPr>
-                <w:color w:val="000000" w:themeColor="text1"/>
-              </w:rPr>
-              <w:t xml:space="preserve">Apprendre à utiliser </w:t>
-            </w:r>
-            <w:r>
-              <w:rPr>
-                <w:color w:val="000000" w:themeColor="text1"/>
-              </w:rPr>
-              <w:t>A</w:t>
-            </w:r>
-            <w:r>
-              <w:rPr>
-                <w:color w:val="000000" w:themeColor="text1"/>
-              </w:rPr>
-              <w:t>rduino</w:t>
-            </w:r>
-          </w:p>
-          <w:p>
-            <w:pPr>
-              <w:rPr>
-                <w:color w:val="000000" w:themeColor="text1"/>
-              </w:rPr>
-            </w:pPr>
-            <w:r>
-              <w:rPr>
-                <w:color w:val="00B050"/>
-              </w:rPr>
-              <w:t>+</w:t>
-            </w:r>
-            <w:r>
-              <w:rPr>
-                <w:color w:val="00B050"/>
-              </w:rPr>
-              <w:t xml:space="preserve"> </w:t>
-            </w:r>
-            <w:r>
-              <w:rPr>
-                <w:color w:val="000000" w:themeColor="text1"/>
-              </w:rPr>
-              <w:t xml:space="preserve">Interface sur C#, utilisation de </w:t>
-            </w:r>
-            <w:r>
-              <w:rPr>
-                <w:color w:val="000000" w:themeColor="text1"/>
-              </w:rPr>
-              <w:lastRenderedPageBreak/>
-              <w:t>concept possible</w:t>
+              <w:t>Interface sur C#, utilisation de concept possible</w:t>
             </w:r>
           </w:p>
         </w:tc>
@@ -8693,6 +8616,7 @@
     <w:p/>
     <w:p>
       <w:r>
+        <w:lastRenderedPageBreak/>
         <w:t>Suite au tableau ci-dessus, le choix du NUC de Intel avec un Arduino est le choix optimal. L’autre choix qui pourrait être pris, serait le Raspberry avec mono mais celui-ci n’offre pas la fonctionnalité importante du debugging. Par contre, pour la partie I2C, il n’y pas besoin de traitement particulier pour déléguer la communication avec le xylophone.</w:t>
       </w:r>
     </w:p>
@@ -8893,18 +8817,18 @@
       </w:pPr>
       <w:bookmarkStart w:id="18" w:name="_Toc454143210"/>
       <w:r>
+        <w:t>UML</w:t>
+      </w:r>
+      <w:bookmarkEnd w:id="18"/>
+    </w:p>
+    <w:p>
+      <w:r>
+        <w:t>Le diagramme UML décrit ici, est le diagramme obtenu à la fin de la pré-étude. Ce diagramme m’a servi, d’une part, comme base pour le planning du projet, car il décrit dans les grosses lignes qu’est-ce que devras implémenter le projet. Et d’autre part, pour structurer le code des applications dès le début.</w:t>
+      </w:r>
+    </w:p>
+    <w:p>
+      <w:r>
         <w:lastRenderedPageBreak/>
-        <w:t>UML</w:t>
-      </w:r>
-      <w:bookmarkEnd w:id="18"/>
-    </w:p>
-    <w:p>
-      <w:r>
-        <w:t>Le diagramme UML décrit ici, est le diagramme obtenu à la fin de la pré-étude. Ce diagramme m’a servi, d’une part, comme base pour le planning du projet, car il décrit dans les grosses lignes qu’est-ce que devras implémenter le projet. Et d’autre part, pour structurer le code des applications dès le début.</w:t>
-      </w:r>
-    </w:p>
-    <w:p>
-      <w:r>
         <w:t>L’UML complet contient les UserControls ainsi que toutes les classes « prédites » pour les codes du projet. Il en découle donc plusieurs diagrammes.</w:t>
       </w:r>
     </w:p>
@@ -9815,8 +9739,6 @@
       <w:r>
         <w:t>Message envoyé par l’Arduino:</w:t>
       </w:r>
-      <w:bookmarkStart w:id="22" w:name="_GoBack"/>
-      <w:bookmarkEnd w:id="22"/>
     </w:p>
     <w:tbl>
       <w:tblPr>
@@ -9958,11 +9880,11 @@
       <w:pPr>
         <w:pStyle w:val="Titre3"/>
       </w:pPr>
-      <w:bookmarkStart w:id="23" w:name="_Toc454143214"/>
+      <w:bookmarkStart w:id="22" w:name="_Toc454143214"/>
       <w:r>
         <w:t>Types de messages</w:t>
       </w:r>
-      <w:bookmarkEnd w:id="23"/>
+      <w:bookmarkEnd w:id="22"/>
     </w:p>
     <w:tbl>
       <w:tblPr>
@@ -9981,6 +9903,9 @@
           <w:tcPr>
             <w:tcW w:w="4413" w:type="dxa"/>
             <w:gridSpan w:val="2"/>
+            <w:tcBorders>
+              <w:right w:val="double" w:sz="4" w:space="0" w:color="auto"/>
+            </w:tcBorders>
           </w:tcPr>
           <w:p>
             <w:pPr>
@@ -10000,6 +9925,9 @@
           <w:tcPr>
             <w:tcW w:w="4649" w:type="dxa"/>
             <w:gridSpan w:val="2"/>
+            <w:tcBorders>
+              <w:left w:val="double" w:sz="4" w:space="0" w:color="auto"/>
+            </w:tcBorders>
           </w:tcPr>
           <w:p>
             <w:pPr>
@@ -10040,7 +9968,7 @@
               <w:top w:val="nil"/>
               <w:left w:val="single" w:sz="4" w:space="0" w:color="auto"/>
               <w:bottom w:val="nil"/>
-              <w:right w:val="single" w:sz="4" w:space="0" w:color="auto"/>
+              <w:right w:val="double" w:sz="4" w:space="0" w:color="auto"/>
             </w:tcBorders>
           </w:tcPr>
           <w:p>
@@ -10060,7 +9988,7 @@
             <w:tcW w:w="2264" w:type="dxa"/>
             <w:tcBorders>
               <w:top w:val="nil"/>
-              <w:left w:val="single" w:sz="4" w:space="0" w:color="auto"/>
+              <w:left w:val="double" w:sz="4" w:space="0" w:color="auto"/>
               <w:bottom w:val="nil"/>
               <w:right w:val="single" w:sz="4" w:space="0" w:color="auto"/>
             </w:tcBorders>
@@ -10118,7 +10046,7 @@
               <w:top w:val="nil"/>
               <w:left w:val="single" w:sz="4" w:space="0" w:color="auto"/>
               <w:bottom w:val="nil"/>
-              <w:right w:val="single" w:sz="4" w:space="0" w:color="auto"/>
+              <w:right w:val="double" w:sz="4" w:space="0" w:color="auto"/>
             </w:tcBorders>
           </w:tcPr>
           <w:p>
@@ -10138,7 +10066,7 @@
             <w:tcW w:w="2264" w:type="dxa"/>
             <w:tcBorders>
               <w:top w:val="nil"/>
-              <w:left w:val="single" w:sz="4" w:space="0" w:color="auto"/>
+              <w:left w:val="double" w:sz="4" w:space="0" w:color="auto"/>
               <w:bottom w:val="nil"/>
               <w:right w:val="single" w:sz="4" w:space="0" w:color="auto"/>
             </w:tcBorders>
@@ -10196,7 +10124,7 @@
               <w:top w:val="nil"/>
               <w:left w:val="single" w:sz="4" w:space="0" w:color="auto"/>
               <w:bottom w:val="nil"/>
-              <w:right w:val="single" w:sz="4" w:space="0" w:color="auto"/>
+              <w:right w:val="double" w:sz="4" w:space="0" w:color="auto"/>
             </w:tcBorders>
           </w:tcPr>
           <w:p>
@@ -10216,7 +10144,7 @@
             <w:tcW w:w="2264" w:type="dxa"/>
             <w:tcBorders>
               <w:top w:val="nil"/>
-              <w:left w:val="single" w:sz="4" w:space="0" w:color="auto"/>
+              <w:left w:val="double" w:sz="4" w:space="0" w:color="auto"/>
               <w:bottom w:val="nil"/>
               <w:right w:val="single" w:sz="4" w:space="0" w:color="auto"/>
             </w:tcBorders>
@@ -10280,7 +10208,7 @@
               <w:top w:val="nil"/>
               <w:left w:val="single" w:sz="4" w:space="0" w:color="auto"/>
               <w:bottom w:val="nil"/>
-              <w:right w:val="single" w:sz="4" w:space="0" w:color="auto"/>
+              <w:right w:val="double" w:sz="4" w:space="0" w:color="auto"/>
             </w:tcBorders>
           </w:tcPr>
           <w:p>
@@ -10300,7 +10228,7 @@
             <w:tcW w:w="2264" w:type="dxa"/>
             <w:tcBorders>
               <w:top w:val="nil"/>
-              <w:left w:val="single" w:sz="4" w:space="0" w:color="auto"/>
+              <w:left w:val="double" w:sz="4" w:space="0" w:color="auto"/>
               <w:bottom w:val="nil"/>
               <w:right w:val="single" w:sz="4" w:space="0" w:color="auto"/>
             </w:tcBorders>
@@ -10367,7 +10295,7 @@
               <w:top w:val="nil"/>
               <w:left w:val="single" w:sz="4" w:space="0" w:color="auto"/>
               <w:bottom w:val="nil"/>
-              <w:right w:val="single" w:sz="4" w:space="0" w:color="auto"/>
+              <w:right w:val="double" w:sz="4" w:space="0" w:color="auto"/>
             </w:tcBorders>
           </w:tcPr>
           <w:p>
@@ -10387,7 +10315,7 @@
             <w:tcW w:w="2264" w:type="dxa"/>
             <w:tcBorders>
               <w:top w:val="nil"/>
-              <w:left w:val="single" w:sz="4" w:space="0" w:color="auto"/>
+              <w:left w:val="double" w:sz="4" w:space="0" w:color="auto"/>
               <w:bottom w:val="nil"/>
               <w:right w:val="single" w:sz="4" w:space="0" w:color="auto"/>
             </w:tcBorders>
@@ -10470,23 +10398,258 @@
         <w:tab/>
       </w:r>
       <w:r>
-        <w:t>Codage de la communication USB</w:t>
-      </w:r>
-    </w:p>
-    <w:p>
-      <w:r>
-        <w:t xml:space="preserve">Pour ce qui est de la communication serial avec le port USB, je suis partit avec le protocole décrit </w:t>
-      </w:r>
-      <w:r>
-        <w:t>précédemment</w:t>
+        <w:t>Réglages</w:t>
+      </w:r>
+      <w:r>
+        <w:t xml:space="preserve"> USB</w:t>
+      </w:r>
+    </w:p>
+    <w:p>
+      <w:pPr>
+        <w:pStyle w:val="Titre3"/>
+      </w:pPr>
+      <w:r>
+        <w:t>Problème</w:t>
+      </w:r>
+    </w:p>
+    <w:p>
+      <w:r>
+        <w:t>Afin de pouvoir communiquer en USB de l’Arduino au NUC, il faut régler les paramètres de la communication USB des deux côtés.</w:t>
+      </w:r>
+    </w:p>
+    <w:p>
+      <w:pPr>
+        <w:pStyle w:val="Titre3"/>
+      </w:pPr>
+      <w:r>
+        <w:t>Démarche</w:t>
+      </w:r>
+    </w:p>
+    <w:p>
+      <w:r>
+        <w:t>Dans le but de ré</w:t>
+      </w:r>
+      <w:r>
+        <w:t>aliser la communication le plus simplement possible, les paramètres du côté Arduino n’ont pas été changé hormis la vitesse de communication (baud rate).</w:t>
+      </w:r>
+    </w:p>
+    <w:p>
+      <w:pPr>
+        <w:jc w:val="center"/>
+      </w:pPr>
+      <w:r>
+        <w:rPr>
+          <w:noProof/>
+          <w:lang w:eastAsia="fr-CH"/>
+        </w:rPr>
+        <w:drawing>
+          <wp:inline distT="0" distB="0" distL="0" distR="0" wp14:anchorId="29B7897C" wp14:editId="15F789E5">
+            <wp:extent cx="2366682" cy="182880"/>
+            <wp:effectExtent l="0" t="0" r="0" b="7620"/>
+            <wp:docPr id="32" name="Image 32"/>
+            <wp:cNvGraphicFramePr>
+              <a:graphicFrameLocks xmlns:a="http://schemas.openxmlformats.org/drawingml/2006/main" noChangeAspect="1"/>
+            </wp:cNvGraphicFramePr>
+            <a:graphic xmlns:a="http://schemas.openxmlformats.org/drawingml/2006/main">
+              <a:graphicData uri="http://schemas.openxmlformats.org/drawingml/2006/picture">
+                <pic:pic xmlns:pic="http://schemas.openxmlformats.org/drawingml/2006/picture">
+                  <pic:nvPicPr>
+                    <pic:cNvPr id="1" name=""/>
+                    <pic:cNvPicPr/>
+                  </pic:nvPicPr>
+                  <pic:blipFill>
+                    <a:blip r:embed="rId33"/>
+                    <a:stretch>
+                      <a:fillRect/>
+                    </a:stretch>
+                  </pic:blipFill>
+                  <pic:spPr>
+                    <a:xfrm>
+                      <a:off x="0" y="0"/>
+                      <a:ext cx="2379066" cy="183837"/>
+                    </a:xfrm>
+                    <a:prstGeom prst="rect">
+                      <a:avLst/>
+                    </a:prstGeom>
+                  </pic:spPr>
+                </pic:pic>
+              </a:graphicData>
+            </a:graphic>
+          </wp:inline>
+        </w:drawing>
+      </w:r>
+    </w:p>
+    <w:p>
+      <w:r>
+        <w:t xml:space="preserve">Avec BAUD_RATE_SERIAL qui est </w:t>
+      </w:r>
+      <w:r>
+        <w:t>une constante valant 115'200.</w:t>
+      </w:r>
+    </w:p>
+    <w:p>
+      <w:r>
+        <w:lastRenderedPageBreak/>
+        <w:t>Pour ce qui est du programme du NUC, les paramètres sont ajustés en correspondance à ceux de l’Arduino.</w:t>
+      </w:r>
+    </w:p>
+    <w:p>
+      <w:pPr>
+        <w:jc w:val="center"/>
+      </w:pPr>
+      <w:r>
+        <w:rPr>
+          <w:noProof/>
+          <w:lang w:eastAsia="fr-CH"/>
+        </w:rPr>
+        <w:drawing>
+          <wp:inline distT="0" distB="0" distL="0" distR="0" wp14:anchorId="4C66E830" wp14:editId="7B68A1B1">
+            <wp:extent cx="3257550" cy="1962150"/>
+            <wp:effectExtent l="0" t="0" r="0" b="0"/>
+            <wp:docPr id="33" name="Image 33"/>
+            <wp:cNvGraphicFramePr>
+              <a:graphicFrameLocks xmlns:a="http://schemas.openxmlformats.org/drawingml/2006/main" noChangeAspect="1"/>
+            </wp:cNvGraphicFramePr>
+            <a:graphic xmlns:a="http://schemas.openxmlformats.org/drawingml/2006/main">
+              <a:graphicData uri="http://schemas.openxmlformats.org/drawingml/2006/picture">
+                <pic:pic xmlns:pic="http://schemas.openxmlformats.org/drawingml/2006/picture">
+                  <pic:nvPicPr>
+                    <pic:cNvPr id="1" name=""/>
+                    <pic:cNvPicPr/>
+                  </pic:nvPicPr>
+                  <pic:blipFill>
+                    <a:blip r:embed="rId34"/>
+                    <a:stretch>
+                      <a:fillRect/>
+                    </a:stretch>
+                  </pic:blipFill>
+                  <pic:spPr>
+                    <a:xfrm>
+                      <a:off x="0" y="0"/>
+                      <a:ext cx="3257550" cy="1962150"/>
+                    </a:xfrm>
+                    <a:prstGeom prst="rect">
+                      <a:avLst/>
+                    </a:prstGeom>
+                  </pic:spPr>
+                </pic:pic>
+              </a:graphicData>
+            </a:graphic>
+          </wp:inline>
+        </w:drawing>
+      </w:r>
+    </w:p>
+    <w:p>
+      <w:r>
+        <w:t>La BaudRate est réglé identiquement à l’Arduino, c’est-à-dire 115'200.</w:t>
+      </w:r>
+    </w:p>
+    <w:p>
+      <w:pPr>
+        <w:pStyle w:val="Titre2"/>
+      </w:pPr>
+      <w:r>
+        <w:t>Communication USB</w:t>
+      </w:r>
+    </w:p>
+    <w:p>
+      <w:pPr>
+        <w:pStyle w:val="Titre3"/>
+      </w:pPr>
+      <w:r>
+        <w:t>Partie NUC</w:t>
+      </w:r>
+    </w:p>
+    <w:p>
+      <w:r>
+        <w:t>La communication USB utilise le protocole décrit précédemment.</w:t>
+      </w:r>
+    </w:p>
+    <w:p>
+      <w:r>
+        <w:t>La partie NUC est gérée par la classe XyloCommunication. Cette classe implémente les fonctions suivantes permettant de gérer la communication :</w:t>
+      </w:r>
+    </w:p>
+    <w:p>
+      <w:pPr>
+        <w:jc w:val="center"/>
+      </w:pPr>
+      <w:r>
+        <w:rPr>
+          <w:noProof/>
+          <w:lang w:eastAsia="fr-CH"/>
+        </w:rPr>
+        <w:drawing>
+          <wp:inline distT="0" distB="0" distL="0" distR="0" wp14:anchorId="40AF70DC" wp14:editId="678949C1">
+            <wp:extent cx="5343276" cy="1282810"/>
+            <wp:effectExtent l="0" t="0" r="0" b="0"/>
+            <wp:docPr id="36" name="Image 36"/>
+            <wp:cNvGraphicFramePr>
+              <a:graphicFrameLocks xmlns:a="http://schemas.openxmlformats.org/drawingml/2006/main" noChangeAspect="1"/>
+            </wp:cNvGraphicFramePr>
+            <a:graphic xmlns:a="http://schemas.openxmlformats.org/drawingml/2006/main">
+              <a:graphicData uri="http://schemas.openxmlformats.org/drawingml/2006/picture">
+                <pic:pic xmlns:pic="http://schemas.openxmlformats.org/drawingml/2006/picture">
+                  <pic:nvPicPr>
+                    <pic:cNvPr id="1" name=""/>
+                    <pic:cNvPicPr/>
+                  </pic:nvPicPr>
+                  <pic:blipFill>
+                    <a:blip r:embed="rId35"/>
+                    <a:stretch>
+                      <a:fillRect/>
+                    </a:stretch>
+                  </pic:blipFill>
+                  <pic:spPr>
+                    <a:xfrm>
+                      <a:off x="0" y="0"/>
+                      <a:ext cx="5365404" cy="1288122"/>
+                    </a:xfrm>
+                    <a:prstGeom prst="rect">
+                      <a:avLst/>
+                    </a:prstGeom>
+                  </pic:spPr>
+                </pic:pic>
+              </a:graphicData>
+            </a:graphic>
+          </wp:inline>
+        </w:drawing>
+      </w:r>
+    </w:p>
+    <w:p>
+      <w:r>
+        <w:t>Remarquez que les seules fonctions publiques sont celles pour l’envoi de messages. Ceci est dû au faite que lors de l’envoie d’un message, l’</w:t>
+      </w:r>
+      <w:r>
+        <w:t>A</w:t>
+      </w:r>
+      <w:r>
+        <w:t xml:space="preserve">rduino répond directement. La lecture des données est donc faîte et </w:t>
+      </w:r>
+      <w:r>
+        <w:t>contrôlé</w:t>
+      </w:r>
+      <w:r>
+        <w:t xml:space="preserve"> dans les fonctions « Send » à l’aide de la fonction « Read »</w:t>
       </w:r>
       <w:r>
         <w:t>.</w:t>
       </w:r>
     </w:p>
     <w:p>
-      <w:r>
-        <w:t xml:space="preserve">Un premier code </w:t>
+      <w:pPr>
+        <w:pStyle w:val="Titre3"/>
+      </w:pPr>
+      <w:r>
+        <w:t>Partie Arduino</w:t>
+      </w:r>
+    </w:p>
+    <w:p>
+      <w:r>
+        <w:t>L’implémentation pour l’Arduino a posé quelques problèmes. Car u</w:t>
+      </w:r>
+      <w:r>
+        <w:t xml:space="preserve">n premier code </w:t>
       </w:r>
       <w:r>
         <w:t>a</w:t>
@@ -10495,103 +10658,124 @@
         <w:t xml:space="preserve"> été fait, basé sur une faute</w:t>
       </w:r>
       <w:r>
-        <w:t>,</w:t>
+        <w:t>.</w:t>
       </w:r>
       <w:r>
         <w:t xml:space="preserve"> </w:t>
       </w:r>
       <w:r>
-        <w:t>c</w:t>
-      </w:r>
-      <w:r>
-        <w:t xml:space="preserve">ar </w:t>
-      </w:r>
-      <w:r>
-        <w:t>nous avons</w:t>
-      </w:r>
-      <w:r>
-        <w:t xml:space="preserve"> testé la communication en envoyant des données à l'</w:t>
+        <w:t>Le code envoyait</w:t>
+      </w:r>
+      <w:r>
+        <w:t xml:space="preserve"> des données à l'</w:t>
       </w:r>
       <w:r>
         <w:t>A</w:t>
       </w:r>
       <w:r>
-        <w:t>rduino et en renvoyant les mêmes données depuis l'</w:t>
+        <w:t xml:space="preserve">rduino et </w:t>
+      </w:r>
+      <w:r>
+        <w:t>celui-ci</w:t>
+      </w:r>
+      <w:r>
+        <w:t xml:space="preserve"> </w:t>
+      </w:r>
+      <w:r>
+        <w:t>renvoyait</w:t>
+      </w:r>
+      <w:r>
+        <w:t xml:space="preserve"> les mêmes. </w:t>
+      </w:r>
+      <w:r>
+        <w:t>Les données envoyées</w:t>
+      </w:r>
+      <w:r>
+        <w:t xml:space="preserve"> et reçu</w:t>
+      </w:r>
+      <w:r>
+        <w:t>e</w:t>
+      </w:r>
+      <w:r>
+        <w:t xml:space="preserve">s </w:t>
+      </w:r>
+      <w:r>
+        <w:t>concordaient</w:t>
+      </w:r>
+      <w:r>
+        <w:t xml:space="preserve"> bien mais plus tard </w:t>
+      </w:r>
+      <w:r>
+        <w:t>il a été</w:t>
+      </w:r>
+      <w:r>
+        <w:t xml:space="preserve"> remarqué que l'</w:t>
       </w:r>
       <w:r>
         <w:t>A</w:t>
       </w:r>
       <w:r>
-        <w:t xml:space="preserve">rduino. </w:t>
-      </w:r>
-      <w:r>
-        <w:t>Les données envoyées</w:t>
-      </w:r>
-      <w:r>
-        <w:t xml:space="preserve"> et reçu</w:t>
+        <w:t>rduino traitait déjà des données sans</w:t>
+      </w:r>
+      <w:r>
+        <w:t xml:space="preserve"> en</w:t>
+      </w:r>
+      <w:r>
+        <w:t xml:space="preserve"> </w:t>
+      </w:r>
+      <w:r>
+        <w:t>avoir reçu la totalité</w:t>
+      </w:r>
+      <w:r>
+        <w:t xml:space="preserve">. À cause de cela, en checkant s'il y avait des données dans le buffer du serial (fonction </w:t>
+      </w:r>
+      <w:r>
+        <w:t>A</w:t>
+      </w:r>
+      <w:r>
+        <w:t xml:space="preserve">rduino: </w:t>
+      </w:r>
+      <w:r>
+        <w:t>S</w:t>
+      </w:r>
+      <w:r>
+        <w:t>erial.available()) on</w:t>
+      </w:r>
+      <w:r>
+        <w:t xml:space="preserve"> les</w:t>
+      </w:r>
+      <w:r>
+        <w:t xml:space="preserve"> détectait </w:t>
+      </w:r>
+      <w:r>
+        <w:t>mais elles n’étaient pas encore toutes arrivée</w:t>
+      </w:r>
+      <w:r>
+        <w:t>s</w:t>
+      </w:r>
+      <w:r>
+        <w:t>.</w:t>
+      </w:r>
+      <w:r>
+        <w:t xml:space="preserve"> Ainsi dans l’</w:t>
+      </w:r>
+      <w:r>
+        <w:t>exemple suivant, le programme</w:t>
+      </w:r>
+      <w:r>
+        <w:t xml:space="preserve"> recevait les bytes données et on les renvoyait un</w:t>
       </w:r>
       <w:r>
         <w:t>e</w:t>
       </w:r>
       <w:r>
-        <w:t>s concorda</w:t>
-      </w:r>
-      <w:r>
-        <w:t>i</w:t>
-      </w:r>
-      <w:r>
-        <w:t>t bien mais plus tard en testant le code pour le protocole j'ai remarqué que l'</w:t>
-      </w:r>
-      <w:r>
-        <w:t>A</w:t>
-      </w:r>
-      <w:r>
-        <w:t>rduino traitait déjà des données sans</w:t>
-      </w:r>
-      <w:r>
-        <w:t xml:space="preserve"> les avoir toutes</w:t>
-      </w:r>
-      <w:r>
-        <w:t xml:space="preserve"> reçu</w:t>
-      </w:r>
-      <w:r>
-        <w:t>es</w:t>
-      </w:r>
-      <w:r>
-        <w:t xml:space="preserve">. À cause de cela, en checkant s'il y avait des données dans le buffer du serial (fonction </w:t>
-      </w:r>
-      <w:r>
-        <w:t>A</w:t>
-      </w:r>
-      <w:r>
-        <w:t xml:space="preserve">rduino: </w:t>
-      </w:r>
-      <w:r>
-        <w:t>S</w:t>
-      </w:r>
-      <w:r>
-        <w:t>erial.available()) on</w:t>
-      </w:r>
-      <w:r>
-        <w:t xml:space="preserve"> les</w:t>
-      </w:r>
-      <w:r>
-        <w:t xml:space="preserve"> détectait </w:t>
-      </w:r>
-      <w:r>
-        <w:t>mais elles n’étaient pas encore toutes arrivée</w:t>
-      </w:r>
-      <w:r>
-        <w:t>.</w:t>
-      </w:r>
-      <w:r>
-        <w:t xml:space="preserve"> Ainsi dans l’</w:t>
-      </w:r>
-      <w:r>
-        <w:t>exemple suivant, le programme</w:t>
-      </w:r>
-      <w:r>
-        <w:t xml:space="preserve"> recevait les bytes données et on les renvoyait un par un au lieu de paqué en un bloc d’une taille de </w:t>
+        <w:t xml:space="preserve"> par un</w:t>
+      </w:r>
+      <w:r>
+        <w:t>e</w:t>
+      </w:r>
+      <w:r>
+        <w:t xml:space="preserve"> au lieu de paqué en un bloc d’une taille de </w:t>
       </w:r>
       <w:r>
         <w:t>SIZE_MSG</w:t>
@@ -10627,7 +10811,7 @@
                     <pic:cNvPicPr/>
                   </pic:nvPicPr>
                   <pic:blipFill>
-                    <a:blip r:embed="rId33"/>
+                    <a:blip r:embed="rId36"/>
                     <a:stretch>
                       <a:fillRect/>
                     </a:stretch>
@@ -10661,6 +10845,129 @@
     </w:p>
     <w:p>
       <w:r>
+        <w:t>Ainsi on obtient un code avec la partie de réception qui est fragmenté</w:t>
+      </w:r>
+      <w:r>
+        <w:t xml:space="preserve"> en parties</w:t>
+      </w:r>
+      <w:r>
+        <w:t xml:space="preserve"> agissant comme une machine d’</w:t>
+      </w:r>
+      <w:r>
+        <w:t>état.</w:t>
+      </w:r>
+    </w:p>
+    <w:p>
+      <w:pPr>
+        <w:jc w:val="center"/>
+      </w:pPr>
+      <w:r>
+        <w:rPr>
+          <w:noProof/>
+          <w:lang w:eastAsia="fr-CH"/>
+        </w:rPr>
+        <w:drawing>
+          <wp:inline distT="0" distB="0" distL="0" distR="0" wp14:anchorId="14F1FD28" wp14:editId="7C162AF9">
+            <wp:extent cx="5964993" cy="4507936"/>
+            <wp:effectExtent l="0" t="0" r="0" b="6985"/>
+            <wp:docPr id="37" name="Image 37"/>
+            <wp:cNvGraphicFramePr>
+              <a:graphicFrameLocks xmlns:a="http://schemas.openxmlformats.org/drawingml/2006/main" noChangeAspect="1"/>
+            </wp:cNvGraphicFramePr>
+            <a:graphic xmlns:a="http://schemas.openxmlformats.org/drawingml/2006/main">
+              <a:graphicData uri="http://schemas.openxmlformats.org/drawingml/2006/picture">
+                <pic:pic xmlns:pic="http://schemas.openxmlformats.org/drawingml/2006/picture">
+                  <pic:nvPicPr>
+                    <pic:cNvPr id="1" name=""/>
+                    <pic:cNvPicPr/>
+                  </pic:nvPicPr>
+                  <pic:blipFill>
+                    <a:blip r:embed="rId37"/>
+                    <a:stretch>
+                      <a:fillRect/>
+                    </a:stretch>
+                  </pic:blipFill>
+                  <pic:spPr>
+                    <a:xfrm>
+                      <a:off x="0" y="0"/>
+                      <a:ext cx="6010313" cy="4542186"/>
+                    </a:xfrm>
+                    <a:prstGeom prst="rect">
+                      <a:avLst/>
+                    </a:prstGeom>
+                  </pic:spPr>
+                </pic:pic>
+              </a:graphicData>
+            </a:graphic>
+          </wp:inline>
+        </w:drawing>
+      </w:r>
+    </w:p>
+    <w:p>
+      <w:r>
+        <w:t>Le siwtch-case ci-dessus est dans la fonction de base « </w:t>
+      </w:r>
+      <w:r>
+        <w:rPr>
+          <w:noProof/>
+          <w:lang w:eastAsia="fr-CH"/>
+        </w:rPr>
+        <w:drawing>
+          <wp:inline distT="0" distB="0" distL="0" distR="0" wp14:anchorId="040E5844" wp14:editId="479155B5">
+            <wp:extent cx="741661" cy="111043"/>
+            <wp:effectExtent l="0" t="0" r="1905" b="3810"/>
+            <wp:docPr id="38" name="Image 38"/>
+            <wp:cNvGraphicFramePr>
+              <a:graphicFrameLocks xmlns:a="http://schemas.openxmlformats.org/drawingml/2006/main" noChangeAspect="1"/>
+            </wp:cNvGraphicFramePr>
+            <a:graphic xmlns:a="http://schemas.openxmlformats.org/drawingml/2006/main">
+              <a:graphicData uri="http://schemas.openxmlformats.org/drawingml/2006/picture">
+                <pic:pic xmlns:pic="http://schemas.openxmlformats.org/drawingml/2006/picture">
+                  <pic:nvPicPr>
+                    <pic:cNvPr id="1" name=""/>
+                    <pic:cNvPicPr/>
+                  </pic:nvPicPr>
+                  <pic:blipFill rotWithShape="1">
+                    <a:blip r:embed="rId38"/>
+                    <a:srcRect l="-174" t="20904" r="174" b="20703"/>
+                    <a:stretch/>
+                  </pic:blipFill>
+                  <pic:spPr bwMode="auto">
+                    <a:xfrm>
+                      <a:off x="0" y="0"/>
+                      <a:ext cx="742950" cy="111236"/>
+                    </a:xfrm>
+                    <a:prstGeom prst="rect">
+                      <a:avLst/>
+                    </a:prstGeom>
+                    <a:ln>
+                      <a:noFill/>
+                    </a:ln>
+                    <a:extLst>
+                      <a:ext uri="{53640926-AAD7-44D8-BBD7-CCE9431645EC}">
+                        <a14:shadowObscured xmlns:a14="http://schemas.microsoft.com/office/drawing/2010/main"/>
+                      </a:ext>
+                    </a:extLst>
+                  </pic:spPr>
+                </pic:pic>
+              </a:graphicData>
+            </a:graphic>
+          </wp:inline>
+        </w:drawing>
+      </w:r>
+      <w:r>
+        <w:t> ».</w:t>
+      </w:r>
+    </w:p>
+    <w:p>
+      <w:r>
+        <w:t>À chaque passage dans loop, le buffer est checké et s’il y a des données qui sont arrivées, on regarde s’il est valide au prochain passage dans loop. Si le message est valide, on lit les données. Finalement, on répond au NUC et on attend le prochain message.</w:t>
+      </w:r>
+    </w:p>
+    <w:p/>
+    <w:p>
+      <w:r>
+        <w:lastRenderedPageBreak/>
         <w:t xml:space="preserve">Un autre problème qui </w:t>
       </w:r>
       <w:r>
@@ -11004,206 +11311,477 @@
       </w:r>
     </w:p>
     <w:p/>
+    <w:p>
+      <w:pPr>
+        <w:pStyle w:val="Titre3"/>
+      </w:pPr>
+      <w:r>
+        <w:t>Remarque</w:t>
+      </w:r>
+    </w:p>
+    <w:p>
+      <w:r>
+        <w:t xml:space="preserve">L’Arduino offre une possibilité de </w:t>
+      </w:r>
+      <w:r>
+        <w:t>débogage</w:t>
+      </w:r>
+      <w:r>
+        <w:t xml:space="preserve"> </w:t>
+      </w:r>
+      <w:r>
+        <w:t>grâce au port USB par lequel la compilation du programme est faîte. Or cette fonctionnalité n’a pas pu être utilisé étant donné que le port USB était déjà occupé par la communication NUC – Arduino. Ce point non- négligeable a posé quelque problème notamment pour le débogage de la communication I2C.</w:t>
+      </w:r>
+    </w:p>
+    <w:p>
+      <w:pPr>
+        <w:pStyle w:val="Titre2"/>
+      </w:pPr>
+      <w:bookmarkStart w:id="23" w:name="_Toc454143216"/>
+      <w:r>
+        <w:t>I2C</w:t>
+      </w:r>
+      <w:bookmarkEnd w:id="23"/>
+    </w:p>
+    <w:p>
+      <w:r>
+        <w:t xml:space="preserve">La partie i2c a donné plus de fil à retordre que prévu. Ceci </w:t>
+      </w:r>
+      <w:r>
+        <w:t xml:space="preserve">dû au </w:t>
+      </w:r>
+      <w:r>
+        <w:t xml:space="preserve">mauvais choix </w:t>
+      </w:r>
+      <w:r>
+        <w:t>de partir avec des</w:t>
+      </w:r>
+      <w:r>
+        <w:t xml:space="preserve"> interruptions. Et il s'est avéré qu'il </w:t>
+      </w:r>
+      <w:r>
+        <w:t>n’était</w:t>
+      </w:r>
+      <w:r>
+        <w:t xml:space="preserve"> pas possible de communiquer en i2c à l'intérieur d'une interruption car </w:t>
+      </w:r>
+      <w:r>
+        <w:t xml:space="preserve">les fonctions </w:t>
+      </w:r>
+      <w:r>
+        <w:t xml:space="preserve">de bases </w:t>
+      </w:r>
+      <w:r>
+        <w:t>sont bloquantes</w:t>
+      </w:r>
+      <w:r>
+        <w:t>.</w:t>
+      </w:r>
+    </w:p>
+    <w:p>
+      <w:r>
+        <w:t>Les interruptions étaient à première vue un bon choix, car pour jouer la musique, il intervient un tempo régulier donnant le rythme.</w:t>
+      </w:r>
+    </w:p>
+    <w:p>
+      <w:r>
+        <w:t>Le programme a don</w:t>
+      </w:r>
+      <w:r>
+        <w:t xml:space="preserve">c été réorienté une première fois en utilisant la fonction </w:t>
+      </w:r>
+      <w:r>
+        <w:rPr>
+          <w:noProof/>
+          <w:lang w:eastAsia="fr-CH"/>
+        </w:rPr>
+        <w:drawing>
+          <wp:inline distT="0" distB="0" distL="0" distR="0" wp14:anchorId="3481FC0D" wp14:editId="4600F9C7">
+            <wp:extent cx="572494" cy="103367"/>
+            <wp:effectExtent l="0" t="0" r="0" b="0"/>
+            <wp:docPr id="39" name="Image 39"/>
+            <wp:cNvGraphicFramePr>
+              <a:graphicFrameLocks xmlns:a="http://schemas.openxmlformats.org/drawingml/2006/main" noChangeAspect="1"/>
+            </wp:cNvGraphicFramePr>
+            <a:graphic xmlns:a="http://schemas.openxmlformats.org/drawingml/2006/main">
+              <a:graphicData uri="http://schemas.openxmlformats.org/drawingml/2006/picture">
+                <pic:pic xmlns:pic="http://schemas.openxmlformats.org/drawingml/2006/picture">
+                  <pic:nvPicPr>
+                    <pic:cNvPr id="1" name=""/>
+                    <pic:cNvPicPr/>
+                  </pic:nvPicPr>
+                  <pic:blipFill rotWithShape="1">
+                    <a:blip r:embed="rId39"/>
+                    <a:srcRect l="6732" t="11947" r="12415" b="9847"/>
+                    <a:stretch/>
+                  </pic:blipFill>
+                  <pic:spPr bwMode="auto">
+                    <a:xfrm>
+                      <a:off x="0" y="0"/>
+                      <a:ext cx="577589" cy="104287"/>
+                    </a:xfrm>
+                    <a:prstGeom prst="rect">
+                      <a:avLst/>
+                    </a:prstGeom>
+                    <a:ln>
+                      <a:noFill/>
+                    </a:ln>
+                    <a:extLst>
+                      <a:ext uri="{53640926-AAD7-44D8-BBD7-CCE9431645EC}">
+                        <a14:shadowObscured xmlns:a14="http://schemas.microsoft.com/office/drawing/2010/main"/>
+                      </a:ext>
+                    </a:extLst>
+                  </pic:spPr>
+                </pic:pic>
+              </a:graphicData>
+            </a:graphic>
+          </wp:inline>
+        </w:drawing>
+      </w:r>
+      <w:r>
+        <w:t xml:space="preserve"> faisant une attente passive d’un nombre de millisecondes donné. Ainsi, le programme préparait toutes les notes </w:t>
+      </w:r>
+      <w:r>
+        <w:t xml:space="preserve">qui devait être jouée, puis activait les actuateurs, attendait un certain temps (ici 9ms) et pour finir, désactivait les actuateurs. </w:t>
+      </w:r>
+    </w:p>
+    <w:p>
+      <w:pPr>
+        <w:jc w:val="center"/>
+      </w:pPr>
+      <w:r>
+        <w:rPr>
+          <w:noProof/>
+          <w:lang w:eastAsia="fr-CH"/>
+        </w:rPr>
+        <w:drawing>
+          <wp:inline distT="0" distB="0" distL="0" distR="0" wp14:anchorId="2BF1AAD0" wp14:editId="671CAC66">
+            <wp:extent cx="2581275" cy="1314450"/>
+            <wp:effectExtent l="0" t="0" r="9525" b="0"/>
+            <wp:docPr id="40" name="Image 40"/>
+            <wp:cNvGraphicFramePr>
+              <a:graphicFrameLocks xmlns:a="http://schemas.openxmlformats.org/drawingml/2006/main" noChangeAspect="1"/>
+            </wp:cNvGraphicFramePr>
+            <a:graphic xmlns:a="http://schemas.openxmlformats.org/drawingml/2006/main">
+              <a:graphicData uri="http://schemas.openxmlformats.org/drawingml/2006/picture">
+                <pic:pic xmlns:pic="http://schemas.openxmlformats.org/drawingml/2006/picture">
+                  <pic:nvPicPr>
+                    <pic:cNvPr id="1" name=""/>
+                    <pic:cNvPicPr/>
+                  </pic:nvPicPr>
+                  <pic:blipFill>
+                    <a:blip r:embed="rId40"/>
+                    <a:stretch>
+                      <a:fillRect/>
+                    </a:stretch>
+                  </pic:blipFill>
+                  <pic:spPr>
+                    <a:xfrm>
+                      <a:off x="0" y="0"/>
+                      <a:ext cx="2581275" cy="1314450"/>
+                    </a:xfrm>
+                    <a:prstGeom prst="rect">
+                      <a:avLst/>
+                    </a:prstGeom>
+                  </pic:spPr>
+                </pic:pic>
+              </a:graphicData>
+            </a:graphic>
+          </wp:inline>
+        </w:drawing>
+      </w:r>
+    </w:p>
     <w:p/>
     <w:p>
-      <w:pPr>
-        <w:pStyle w:val="Titre2"/>
-      </w:pPr>
-      <w:bookmarkStart w:id="24" w:name="_Toc454143216"/>
-      <w:r>
-        <w:t>I2C</w:t>
-      </w:r>
-      <w:bookmarkEnd w:id="24"/>
-    </w:p>
-    <w:p>
-      <w:r>
-        <w:t>La partie i2c m'a donné plus de fil à retordre que prévu. Ceci est dû à un mauvais choix de ma part car n'ayant presque jamais fait de microcontrôleurs, je suis partit sur le choix des interruptions. Et il s'est avéré qu'il n'est pas possible de communiquer en i2c à l'intérieur d'une interruption car il est bloquant et l'</w:t>
-      </w:r>
-      <w:r>
-        <w:t>A</w:t>
-      </w:r>
-      <w:r>
-        <w:t>rduino reste bloqué infiniment dans l'interruption.</w:t>
-      </w:r>
-    </w:p>
-    <w:p>
-      <w:r>
-        <w:t>La principale raison pour laquelle j'étais partit sur ce choix est que pour jouer les partitions, il intervient un tempo qui donne le rythme. Et je me suis laissé dire qu'avec une interruption timer cela serait idéal.</w:t>
-      </w:r>
-    </w:p>
-    <w:p>
-      <w:r>
-        <w:t>Mon choix final fut de partir sur la fo</w:t>
-      </w:r>
-      <w:r>
-        <w:t>nction millis(), proposé par l'A</w:t>
-      </w:r>
-      <w:r>
-        <w:t>rduino, qui donne le nombre de milliseconde depuis le début du programme. A l’aide de ce choix, un premier code a vu le jour, utilisant la fonctionnalité delay(ms). Celui activait les notes les unes après les autres (en fonction du « </w:t>
-      </w:r>
-      <w:r>
-        <w:t>tic</w:t>
-      </w:r>
-      <w:r>
-        <w:t xml:space="preserve"> » de la note dans la partition) les activaient, puis après un delay(ms), les </w:t>
-      </w:r>
-      <w:r>
-        <w:t>désactivaient</w:t>
-      </w:r>
-      <w:r>
-        <w:t>.</w:t>
-      </w:r>
-    </w:p>
-    <w:p>
-      <w:pPr>
+      <w:r>
+        <w:t>Le principal problème</w:t>
+      </w:r>
+      <w:r>
+        <w:t xml:space="preserve"> de cette méthode est qu’il n’est pas possible d’ajuster le temps de frappe de chaque </w:t>
+      </w:r>
+      <w:r>
+        <w:t>note</w:t>
+      </w:r>
+      <w:r>
+        <w:t xml:space="preserve"> indépendamment</w:t>
+      </w:r>
+      <w:r>
+        <w:t xml:space="preserve"> des autres</w:t>
+      </w:r>
+      <w:r>
+        <w:t xml:space="preserve">. </w:t>
+      </w:r>
+    </w:p>
+    <w:p>
+      <w:r>
+        <w:t xml:space="preserve">Le code a donc été adapté de manière à </w:t>
+      </w:r>
+      <w:r>
+        <w:t xml:space="preserve">corriger ce problème. Pour ce faire, la fonction </w:t>
+      </w:r>
+      <w:r>
         <w:rPr>
-          <w:lang w:val="en-US"/>
+          <w:noProof/>
+          <w:lang w:eastAsia="fr-CH"/>
         </w:rPr>
-      </w:pPr>
+        <w:drawing>
+          <wp:inline distT="0" distB="0" distL="0" distR="0" wp14:anchorId="7D3549B3" wp14:editId="005954DD">
+            <wp:extent cx="572494" cy="103367"/>
+            <wp:effectExtent l="0" t="0" r="0" b="0"/>
+            <wp:docPr id="41" name="Image 41"/>
+            <wp:cNvGraphicFramePr>
+              <a:graphicFrameLocks xmlns:a="http://schemas.openxmlformats.org/drawingml/2006/main" noChangeAspect="1"/>
+            </wp:cNvGraphicFramePr>
+            <a:graphic xmlns:a="http://schemas.openxmlformats.org/drawingml/2006/main">
+              <a:graphicData uri="http://schemas.openxmlformats.org/drawingml/2006/picture">
+                <pic:pic xmlns:pic="http://schemas.openxmlformats.org/drawingml/2006/picture">
+                  <pic:nvPicPr>
+                    <pic:cNvPr id="1" name=""/>
+                    <pic:cNvPicPr/>
+                  </pic:nvPicPr>
+                  <pic:blipFill rotWithShape="1">
+                    <a:blip r:embed="rId39"/>
+                    <a:srcRect l="6732" t="11947" r="12415" b="9847"/>
+                    <a:stretch/>
+                  </pic:blipFill>
+                  <pic:spPr bwMode="auto">
+                    <a:xfrm>
+                      <a:off x="0" y="0"/>
+                      <a:ext cx="577589" cy="104287"/>
+                    </a:xfrm>
+                    <a:prstGeom prst="rect">
+                      <a:avLst/>
+                    </a:prstGeom>
+                    <a:ln>
+                      <a:noFill/>
+                    </a:ln>
+                    <a:extLst>
+                      <a:ext uri="{53640926-AAD7-44D8-BBD7-CCE9431645EC}">
+                        <a14:shadowObscured xmlns:a14="http://schemas.microsoft.com/office/drawing/2010/main"/>
+                      </a:ext>
+                    </a:extLst>
+                  </pic:spPr>
+                </pic:pic>
+              </a:graphicData>
+            </a:graphic>
+          </wp:inline>
+        </w:drawing>
+      </w:r>
+      <w:r>
+        <w:t xml:space="preserve"> a été remplacée par la fonction </w:t>
+      </w:r>
       <w:r>
         <w:rPr>
-          <w:lang w:val="en-US"/>
+          <w:noProof/>
+          <w:lang w:eastAsia="fr-CH"/>
         </w:rPr>
-        <w:t>(pseudo code test I2C)</w:t>
-      </w:r>
-    </w:p>
-    <w:p>
-      <w:pPr>
-        <w:ind w:firstLine="708"/>
+        <w:drawing>
+          <wp:inline distT="0" distB="0" distL="0" distR="0" wp14:anchorId="671FBFD5" wp14:editId="410840DD">
+            <wp:extent cx="505622" cy="94946"/>
+            <wp:effectExtent l="0" t="0" r="0" b="635"/>
+            <wp:docPr id="42" name="Image 42"/>
+            <wp:cNvGraphicFramePr>
+              <a:graphicFrameLocks xmlns:a="http://schemas.openxmlformats.org/drawingml/2006/main" noChangeAspect="1"/>
+            </wp:cNvGraphicFramePr>
+            <a:graphic xmlns:a="http://schemas.openxmlformats.org/drawingml/2006/main">
+              <a:graphicData uri="http://schemas.openxmlformats.org/drawingml/2006/picture">
+                <pic:pic xmlns:pic="http://schemas.openxmlformats.org/drawingml/2006/picture">
+                  <pic:nvPicPr>
+                    <pic:cNvPr id="1" name=""/>
+                    <pic:cNvPicPr/>
+                  </pic:nvPicPr>
+                  <pic:blipFill rotWithShape="1">
+                    <a:blip r:embed="rId41"/>
+                    <a:srcRect l="1507" t="16672" r="1550" b="15368"/>
+                    <a:stretch/>
+                  </pic:blipFill>
+                  <pic:spPr bwMode="auto">
+                    <a:xfrm>
+                      <a:off x="0" y="0"/>
+                      <a:ext cx="514811" cy="96671"/>
+                    </a:xfrm>
+                    <a:prstGeom prst="rect">
+                      <a:avLst/>
+                    </a:prstGeom>
+                    <a:ln>
+                      <a:noFill/>
+                    </a:ln>
+                    <a:extLst>
+                      <a:ext uri="{53640926-AAD7-44D8-BBD7-CCE9431645EC}">
+                        <a14:shadowObscured xmlns:a14="http://schemas.microsoft.com/office/drawing/2010/main"/>
+                      </a:ext>
+                    </a:extLst>
+                  </pic:spPr>
+                </pic:pic>
+              </a:graphicData>
+            </a:graphic>
+          </wp:inline>
+        </w:drawing>
+      </w:r>
+      <w:r>
+        <w:t xml:space="preserve"> qui retourne le nombre de microseconde depuis le lancement du programme.</w:t>
+      </w:r>
+    </w:p>
+    <w:p>
+      <w:pPr>
+        <w:jc w:val="center"/>
+      </w:pPr>
+      <w:r>
         <w:rPr>
-          <w:lang w:val="en-US"/>
-        </w:rPr>
-      </w:pPr>
-      <w:r>
-        <w:rPr>
-          <w:lang w:val="en-US"/>
-        </w:rPr>
-        <w:t>While(currentNote.Tick == currentTick)</w:t>
-      </w:r>
-    </w:p>
-    <w:p>
-      <w:pPr>
-        <w:ind w:firstLine="708"/>
-        <w:rPr>
-          <w:lang w:val="en-US"/>
-        </w:rPr>
-      </w:pPr>
-      <w:r>
-        <w:rPr>
-          <w:lang w:val="en-US"/>
-        </w:rPr>
-        <w:t>{</w:t>
-      </w:r>
-    </w:p>
-    <w:p>
-      <w:pPr>
-        <w:ind w:firstLine="708"/>
-        <w:rPr>
-          <w:lang w:val="en-US"/>
-        </w:rPr>
-      </w:pPr>
-      <w:r>
-        <w:rPr>
-          <w:lang w:val="en-US"/>
+          <w:noProof/>
+          <w:lang w:eastAsia="fr-CH"/>
         </w:rPr>
         <w:lastRenderedPageBreak/>
-        <w:tab/>
-        <w:t>PreparePush(currentNote) ;</w:t>
-      </w:r>
-    </w:p>
-    <w:p>
-      <w:pPr>
-        <w:ind w:firstLine="708"/>
+        <w:drawing>
+          <wp:inline distT="0" distB="0" distL="0" distR="0" wp14:anchorId="4441E870" wp14:editId="2F7EF731">
+            <wp:extent cx="4267200" cy="828675"/>
+            <wp:effectExtent l="0" t="0" r="0" b="9525"/>
+            <wp:docPr id="45" name="Image 45"/>
+            <wp:cNvGraphicFramePr>
+              <a:graphicFrameLocks xmlns:a="http://schemas.openxmlformats.org/drawingml/2006/main" noChangeAspect="1"/>
+            </wp:cNvGraphicFramePr>
+            <a:graphic xmlns:a="http://schemas.openxmlformats.org/drawingml/2006/main">
+              <a:graphicData uri="http://schemas.openxmlformats.org/drawingml/2006/picture">
+                <pic:pic xmlns:pic="http://schemas.openxmlformats.org/drawingml/2006/picture">
+                  <pic:nvPicPr>
+                    <pic:cNvPr id="1" name=""/>
+                    <pic:cNvPicPr/>
+                  </pic:nvPicPr>
+                  <pic:blipFill>
+                    <a:blip r:embed="rId42"/>
+                    <a:stretch>
+                      <a:fillRect/>
+                    </a:stretch>
+                  </pic:blipFill>
+                  <pic:spPr>
+                    <a:xfrm>
+                      <a:off x="0" y="0"/>
+                      <a:ext cx="4267200" cy="828675"/>
+                    </a:xfrm>
+                    <a:prstGeom prst="rect">
+                      <a:avLst/>
+                    </a:prstGeom>
+                  </pic:spPr>
+                </pic:pic>
+              </a:graphicData>
+            </a:graphic>
+          </wp:inline>
+        </w:drawing>
+      </w:r>
+    </w:p>
+    <w:p>
+      <w:r>
+        <w:t xml:space="preserve">Nous avons donc le code ci-dessus dans la fonction </w:t>
+      </w:r>
+      <w:r>
         <w:rPr>
-          <w:lang w:val="en-US"/>
+          <w:noProof/>
+          <w:lang w:eastAsia="fr-CH"/>
         </w:rPr>
-      </w:pPr>
+        <w:drawing>
+          <wp:inline distT="0" distB="0" distL="0" distR="0" wp14:anchorId="22098550" wp14:editId="624C1B16">
+            <wp:extent cx="404012" cy="102539"/>
+            <wp:effectExtent l="0" t="0" r="0" b="0"/>
+            <wp:docPr id="44" name="Image 44"/>
+            <wp:cNvGraphicFramePr>
+              <a:graphicFrameLocks xmlns:a="http://schemas.openxmlformats.org/drawingml/2006/main" noChangeAspect="1"/>
+            </wp:cNvGraphicFramePr>
+            <a:graphic xmlns:a="http://schemas.openxmlformats.org/drawingml/2006/main">
+              <a:graphicData uri="http://schemas.openxmlformats.org/drawingml/2006/picture">
+                <pic:pic xmlns:pic="http://schemas.openxmlformats.org/drawingml/2006/picture">
+                  <pic:nvPicPr>
+                    <pic:cNvPr id="1" name=""/>
+                    <pic:cNvPicPr/>
+                  </pic:nvPicPr>
+                  <pic:blipFill rotWithShape="1">
+                    <a:blip r:embed="rId38"/>
+                    <a:srcRect l="45079" t="25105" r="174" b="20704"/>
+                    <a:stretch/>
+                  </pic:blipFill>
+                  <pic:spPr bwMode="auto">
+                    <a:xfrm>
+                      <a:off x="0" y="0"/>
+                      <a:ext cx="406740" cy="103231"/>
+                    </a:xfrm>
+                    <a:prstGeom prst="rect">
+                      <a:avLst/>
+                    </a:prstGeom>
+                    <a:ln>
+                      <a:noFill/>
+                    </a:ln>
+                    <a:extLst>
+                      <a:ext uri="{53640926-AAD7-44D8-BBD7-CCE9431645EC}">
+                        <a14:shadowObscured xmlns:a14="http://schemas.microsoft.com/office/drawing/2010/main"/>
+                      </a:ext>
+                    </a:extLst>
+                  </pic:spPr>
+                </pic:pic>
+              </a:graphicData>
+            </a:graphic>
+          </wp:inline>
+        </w:drawing>
+      </w:r>
+      <w:r>
+        <w:t xml:space="preserve"> qui regarde à chaque passage si le programme est en train de jouer ou non. Si le programme est en train de jouer, on appelle la fonction </w:t>
+      </w:r>
       <w:r>
         <w:rPr>
-          <w:lang w:val="en-US"/>
+          <w:noProof/>
+          <w:lang w:eastAsia="fr-CH"/>
         </w:rPr>
-        <w:tab/>
-        <w:t>currentNote.Next ();</w:t>
-      </w:r>
-    </w:p>
-    <w:p>
-      <w:pPr>
-        <w:ind w:firstLine="708"/>
-        <w:rPr>
-          <w:lang w:val="en-US"/>
-        </w:rPr>
-      </w:pPr>
-      <w:r>
-        <w:rPr>
-          <w:lang w:val="en-US"/>
-        </w:rPr>
-        <w:t>}</w:t>
-      </w:r>
-      <w:r>
-        <w:rPr>
-          <w:lang w:val="en-US"/>
-        </w:rPr>
-        <w:tab/>
-      </w:r>
-    </w:p>
-    <w:p>
-      <w:pPr>
-        <w:ind w:firstLine="708"/>
-        <w:rPr>
-          <w:lang w:val="en-US"/>
-        </w:rPr>
-      </w:pPr>
-      <w:r>
-        <w:rPr>
-          <w:lang w:val="en-US"/>
-        </w:rPr>
-        <w:t>ApplyPush() ;</w:t>
-      </w:r>
-    </w:p>
-    <w:p>
-      <w:pPr>
-        <w:ind w:firstLine="708"/>
-        <w:rPr>
-          <w:lang w:val="en-US"/>
-        </w:rPr>
-      </w:pPr>
-      <w:r>
-        <w:rPr>
-          <w:lang w:val="en-US"/>
-        </w:rPr>
-        <w:t>Delay(9) ; //delay de 9ms</w:t>
-      </w:r>
-    </w:p>
-    <w:p>
-      <w:pPr>
-        <w:ind w:firstLine="708"/>
-        <w:rPr>
-          <w:lang w:val="en-US"/>
-        </w:rPr>
-      </w:pPr>
-      <w:r>
-        <w:rPr>
-          <w:lang w:val="en-US"/>
-        </w:rPr>
-        <w:t>ReleasePush() ;</w:t>
-      </w:r>
-    </w:p>
-    <w:p>
-      <w:r>
-        <w:t xml:space="preserve">Le gros problème de cette méthode est qu’il n’est pas possible de jouer des notes avec un écart de temps plus petit que le temps de frappe de l’actuateur. </w:t>
-      </w:r>
-      <w:r>
-        <w:t>Le code a donc été adapté de manière à jouer chaque note indépendamment les unes des autres. Permettant</w:t>
-      </w:r>
-      <w:r>
-        <w:t xml:space="preserve"> aussi de régler le temps de frappe de chaque note pour l’accordage. (</w:t>
-      </w:r>
-      <w:r>
-        <w:t>Code</w:t>
-      </w:r>
-      <w:r>
-        <w:t xml:space="preserve"> final en annexe)</w:t>
-      </w:r>
+        <w:drawing>
+          <wp:inline distT="0" distB="0" distL="0" distR="0" wp14:anchorId="39873A81" wp14:editId="13DC4547">
+            <wp:extent cx="375202" cy="95416"/>
+            <wp:effectExtent l="0" t="0" r="6350" b="0"/>
+            <wp:docPr id="43" name="Image 43"/>
+            <wp:cNvGraphicFramePr>
+              <a:graphicFrameLocks xmlns:a="http://schemas.openxmlformats.org/drawingml/2006/main" noChangeAspect="1"/>
+            </wp:cNvGraphicFramePr>
+            <a:graphic xmlns:a="http://schemas.openxmlformats.org/drawingml/2006/main">
+              <a:graphicData uri="http://schemas.openxmlformats.org/drawingml/2006/picture">
+                <pic:pic xmlns:pic="http://schemas.openxmlformats.org/drawingml/2006/picture">
+                  <pic:nvPicPr>
+                    <pic:cNvPr id="1" name=""/>
+                    <pic:cNvPicPr/>
+                  </pic:nvPicPr>
+                  <pic:blipFill rotWithShape="1">
+                    <a:blip r:embed="rId42"/>
+                    <a:srcRect l="3916" t="24006" r="87236" b="64409"/>
+                    <a:stretch/>
+                  </pic:blipFill>
+                  <pic:spPr bwMode="auto">
+                    <a:xfrm>
+                      <a:off x="0" y="0"/>
+                      <a:ext cx="377535" cy="96009"/>
+                    </a:xfrm>
+                    <a:prstGeom prst="rect">
+                      <a:avLst/>
+                    </a:prstGeom>
+                    <a:ln>
+                      <a:noFill/>
+                    </a:ln>
+                    <a:extLst>
+                      <a:ext uri="{53640926-AAD7-44D8-BBD7-CCE9431645EC}">
+                        <a14:shadowObscured xmlns:a14="http://schemas.microsoft.com/office/drawing/2010/main"/>
+                      </a:ext>
+                    </a:extLst>
+                  </pic:spPr>
+                </pic:pic>
+              </a:graphicData>
+            </a:graphic>
+          </wp:inline>
+        </w:drawing>
+      </w:r>
+      <w:r>
+        <w:t xml:space="preserve"> qui active les actuateurs et met à jours le tick courant (qui correspond à la progression dans la partition).</w:t>
+      </w:r>
+    </w:p>
+    <w:p>
+      <w:r>
+        <w:t>Même si nous sommes plus en train de jouer, le programme désactive au moment voulu les notes qui ont été poussée. Le temps de frappe des notes est géré avec les fonctions Push/ReleasePush.</w:t>
+      </w:r>
+      <w:bookmarkStart w:id="24" w:name="_GoBack"/>
+      <w:bookmarkEnd w:id="24"/>
     </w:p>
     <w:p>
       <w:pPr>
@@ -11283,7 +11861,7 @@
                     <pic:cNvPicPr/>
                   </pic:nvPicPr>
                   <pic:blipFill>
-                    <a:blip r:embed="rId34"/>
+                    <a:blip r:embed="rId43"/>
                     <a:stretch>
                       <a:fillRect/>
                     </a:stretch>
@@ -11335,7 +11913,7 @@
                     <pic:cNvPicPr/>
                   </pic:nvPicPr>
                   <pic:blipFill>
-                    <a:blip r:embed="rId35"/>
+                    <a:blip r:embed="rId44"/>
                     <a:stretch>
                       <a:fillRect/>
                     </a:stretch>
@@ -11393,7 +11971,7 @@
                     <pic:cNvPicPr/>
                   </pic:nvPicPr>
                   <pic:blipFill>
-                    <a:blip r:embed="rId36"/>
+                    <a:blip r:embed="rId45"/>
                     <a:stretch>
                       <a:fillRect/>
                     </a:stretch>
@@ -13081,7 +13659,7 @@
 </file>
 
 <file path=customXml/itemProps2.xml><?xml version="1.0" encoding="utf-8"?>
-<ds:datastoreItem xmlns:ds="http://schemas.openxmlformats.org/officeDocument/2006/customXml" ds:itemID="{4002A5AD-56D0-4737-A34B-60A132D3AEDD}">
+<ds:datastoreItem xmlns:ds="http://schemas.openxmlformats.org/officeDocument/2006/customXml" ds:itemID="{FF6C0A1D-576E-44CC-ADD3-C1CD5C545FB0}">
   <ds:schemaRefs>
     <ds:schemaRef ds:uri="http://schemas.openxmlformats.org/officeDocument/2006/bibliography"/>
   </ds:schemaRefs>

</xml_diff>

<commit_message>
Rapport et ServeurWeb list
</commit_message>
<xml_diff>
--- a/Administratif/rapport.docx
+++ b/Administratif/rapport.docx
@@ -287,7 +287,7 @@
                         <pic:cNvPicPr/>
                       </pic:nvPicPr>
                       <pic:blipFill>
-                        <a:blip r:embed="rId7" cstate="print">
+                        <a:blip r:embed="rId9" cstate="print">
                           <a:extLst>
                             <a:ext uri="{28A0092B-C50C-407E-A947-70E740481C1C}">
                               <a14:useLocalDpi xmlns:a14="http://schemas.microsoft.com/office/drawing/2010/main" val="0"/>
@@ -319,6 +319,7 @@
         </w:p>
       </w:sdtContent>
     </w:sdt>
+    <w:bookmarkStart w:id="0" w:name="_Ref456777924" w:displacedByCustomXml="next"/>
     <w:sdt>
       <w:sdtPr>
         <w:rPr>
@@ -354,6 +355,7 @@
             </w:rPr>
             <w:t>Table des matières</w:t>
           </w:r>
+          <w:bookmarkEnd w:id="0"/>
         </w:p>
         <w:p>
           <w:pPr>
@@ -3733,11 +3735,11 @@
       <w:pPr>
         <w:pStyle w:val="Titre1"/>
       </w:pPr>
-      <w:bookmarkStart w:id="0" w:name="_Toc454143194"/>
+      <w:bookmarkStart w:id="1" w:name="_Toc454143194"/>
       <w:r>
         <w:t>Enoncé</w:t>
       </w:r>
-      <w:bookmarkEnd w:id="0"/>
+      <w:bookmarkEnd w:id="1"/>
     </w:p>
     <w:p>
       <w:pPr>
@@ -3839,11 +3841,11 @@
       <w:pPr>
         <w:pStyle w:val="Titre1"/>
       </w:pPr>
-      <w:bookmarkStart w:id="1" w:name="_Toc454143195"/>
+      <w:bookmarkStart w:id="2" w:name="_Toc454143195"/>
       <w:r>
         <w:t>Clause de confidentialité</w:t>
       </w:r>
-      <w:bookmarkEnd w:id="1"/>
+      <w:bookmarkEnd w:id="2"/>
     </w:p>
     <w:p>
       <w:r>
@@ -3854,11 +3856,11 @@
       <w:pPr>
         <w:pStyle w:val="Titre1"/>
       </w:pPr>
-      <w:bookmarkStart w:id="2" w:name="_Toc454143196"/>
+      <w:bookmarkStart w:id="3" w:name="_Toc454143196"/>
       <w:r>
         <w:t>Résumé</w:t>
       </w:r>
-      <w:bookmarkEnd w:id="2"/>
+      <w:bookmarkEnd w:id="3"/>
     </w:p>
     <w:p>
       <w:r>
@@ -3869,58 +3871,11 @@
       <w:pPr>
         <w:pStyle w:val="Titre1"/>
       </w:pPr>
-      <w:bookmarkStart w:id="3" w:name="_Toc454143197"/>
+      <w:bookmarkStart w:id="4" w:name="_Toc454143197"/>
       <w:r>
         <w:t>Introduction</w:t>
       </w:r>
-      <w:bookmarkEnd w:id="3"/>
-    </w:p>
-    <w:p>
-      <w:r>
-        <w:t>Dans le cadre du travail de bac</w:t>
-      </w:r>
-      <w:r>
-        <w:t>helor, nous avons eu le choix entre plusieurs projets.</w:t>
-      </w:r>
-      <w:r>
-        <w:t xml:space="preserve"> Mon choix </w:t>
-      </w:r>
-      <w:r>
-        <w:t xml:space="preserve">s’est </w:t>
-      </w:r>
-      <w:r>
-        <w:t xml:space="preserve">orienté vers </w:t>
-      </w:r>
-      <w:r>
-        <w:t xml:space="preserve">le </w:t>
-      </w:r>
-      <w:r>
-        <w:t>Virtuoso</w:t>
-      </w:r>
-      <w:r>
-        <w:t xml:space="preserve"> proposé par mr.Birling.</w:t>
-      </w:r>
-      <w:r>
-        <w:t xml:space="preserve"> Le </w:t>
-      </w:r>
-      <w:r>
-        <w:t xml:space="preserve">Virtuoso </w:t>
-      </w:r>
-      <w:r>
-        <w:t>a pour but de jouer des partitions qu’on lui transmet. Il dispose, pour ceci, d’un actuateur sur chacune des</w:t>
-      </w:r>
-      <w:r>
-        <w:t xml:space="preserve"> notes. Comme le projet terminé</w:t>
-      </w:r>
-      <w:r>
-        <w:t xml:space="preserve"> sera pour faire la « promotion » de la heig via les portes ouvertes, une interface web interactive implémentée pour que les personnes puissent proposer des partitions et suivre l’exécution du </w:t>
-      </w:r>
-      <w:r>
-        <w:t xml:space="preserve">Virtuoso </w:t>
-      </w:r>
-      <w:r>
-        <w:t>à l’aide de leur smartphone.</w:t>
-      </w:r>
+      <w:bookmarkEnd w:id="4"/>
     </w:p>
     <w:p>
       <w:pPr>
@@ -3932,9 +3887,8 @@
           <w:noProof/>
           <w:lang w:eastAsia="fr-CH"/>
         </w:rPr>
-        <w:lastRenderedPageBreak/>
         <w:drawing>
-          <wp:inline distT="0" distB="0" distL="0" distR="0" wp14:anchorId="57CB0D51" wp14:editId="23CABA63">
+          <wp:inline distT="0" distB="0" distL="0" distR="0" wp14:anchorId="4A1333E1" wp14:editId="5DBA0ACA">
             <wp:extent cx="5112644" cy="2099463"/>
             <wp:effectExtent l="0" t="0" r="0" b="0"/>
             <wp:docPr id="10" name="Image 10"/>
@@ -3949,7 +3903,7 @@
                     <pic:cNvPicPr/>
                   </pic:nvPicPr>
                   <pic:blipFill rotWithShape="1">
-                    <a:blip r:embed="rId8" cstate="print">
+                    <a:blip r:embed="rId10" cstate="print">
                       <a:extLst>
                         <a:ext uri="{28A0092B-C50C-407E-A947-70E740481C1C}">
                           <a14:useLocalDpi xmlns:a14="http://schemas.microsoft.com/office/drawing/2010/main" val="0"/>
@@ -3991,37 +3945,119 @@
       <w:r>
         <w:t xml:space="preserve">Figure </w:t>
       </w:r>
-      <w:fldSimple w:instr=" SEQ Figure \* ARABIC ">
-        <w:r>
-          <w:rPr>
-            <w:noProof/>
-          </w:rPr>
-          <w:t>1</w:t>
-        </w:r>
-      </w:fldSimple>
+      <w:r>
+        <w:fldChar w:fldCharType="begin"/>
+      </w:r>
+      <w:r>
+        <w:instrText xml:space="preserve"> SEQ Figure \* ARABIC </w:instrText>
+      </w:r>
+      <w:r>
+        <w:fldChar w:fldCharType="separate"/>
+      </w:r>
+      <w:r>
+        <w:rPr>
+          <w:noProof/>
+        </w:rPr>
+        <w:t>1</w:t>
+      </w:r>
+      <w:r>
+        <w:rPr>
+          <w:noProof/>
+        </w:rPr>
+        <w:fldChar w:fldCharType="end"/>
+      </w:r>
       <w:r>
         <w:t xml:space="preserve"> : Virutoso</w:t>
       </w:r>
     </w:p>
     <w:p>
+      <w:r>
+        <w:t>Dans le cadre des travaux de bachelor à la heig-vd, nous avons dû choisir un projet.</w:t>
+      </w:r>
+    </w:p>
+    <w:p>
+      <w:r>
+        <w:t xml:space="preserve">Le projet choisi consiste en un xylophone automatisé nommé Virtuoso. Le but est de pouvoir lui faire jouer à peu près n’importe qu’elle partition et que la musicalité soit parfaite. Gérant ainsi les tempos de la musique ainsi que l’intensité de chaque note. Dans cette optique, les partitions doivent pouvoir </w:t>
+      </w:r>
+      <w:r>
+        <w:lastRenderedPageBreak/>
+        <w:t xml:space="preserve">être modifier et </w:t>
+      </w:r>
+      <w:r>
+        <w:t>converties</w:t>
+      </w:r>
+      <w:r>
+        <w:t xml:space="preserve"> afin de les adapter au xylophone et ses 3 octave</w:t>
+      </w:r>
+      <w:r>
+        <w:t>s</w:t>
+      </w:r>
+      <w:r>
+        <w:t>.</w:t>
+      </w:r>
+      <w:r>
+        <w:t xml:space="preserve"> Son autre but est de faire la promotion de l’heig-vd aux portes ouvertes. </w:t>
+      </w:r>
+      <w:r>
+        <w:t>Pour que les visiteurs aient une interactivité avec, un wifi avec un page web est prévue.</w:t>
+      </w:r>
+    </w:p>
+    <w:p>
+      <w:r>
+        <w:t>Dans l’état, le Virutoso est composé d’un boitier électronique gérant 37 actuateurs correspondant chacun à une touche</w:t>
+      </w:r>
+      <w:r>
+        <w:t>. Il a aussi des leds permettant d’</w:t>
+      </w:r>
+      <w:r>
+        <w:t>éclairés</w:t>
+      </w:r>
+      <w:r>
+        <w:t xml:space="preserve"> les actuateurs</w:t>
+      </w:r>
+      <w:r>
+        <w:t>.</w:t>
+      </w:r>
+      <w:r>
+        <w:t xml:space="preserve"> Du boitier électronique, il en sort 4 fils. Deux d’entre eux sont la masse et le 5 volts et les deux autres donne accès à une communication en i2c.</w:t>
+      </w:r>
+    </w:p>
+    <w:p>
+      <w:r>
+        <w:t xml:space="preserve">À l’arrivée du temps impartit pour ce projet, il est composé d’un NUC (mini pc) avec un écran tactile. Communiquant </w:t>
+      </w:r>
+      <w:r>
+        <w:t>en USB vers un Arduino Mega. L’Arduino est là pour faire la gestion du temps réel et la communication en i2c à la partie électronique.</w:t>
+      </w:r>
+      <w:r>
+        <w:t xml:space="preserve"> </w:t>
+      </w:r>
+      <w:r>
+        <w:t>Le NUC fait la gestion HMI composé d’un programme C# avec son interface graphique.</w:t>
+      </w:r>
+      <w:r>
+        <w:t xml:space="preserve"> Il gère aussi l’émission du Wifi et fait office de serveur web. Dû au manque de temps, la modification des fichiers midi se fait par le biais d’un tierce logiciel. Néanmoins, la conversion est gérée par un autre programme C#.</w:t>
+      </w:r>
+    </w:p>
+    <w:p>
       <w:pPr>
         <w:pStyle w:val="Titre1"/>
       </w:pPr>
-      <w:bookmarkStart w:id="4" w:name="_Toc454143198"/>
+      <w:bookmarkStart w:id="5" w:name="_Toc454143198"/>
       <w:r>
         <w:t>Pré-étude</w:t>
       </w:r>
-      <w:bookmarkEnd w:id="4"/>
+      <w:bookmarkEnd w:id="5"/>
     </w:p>
     <w:p>
       <w:pPr>
         <w:pStyle w:val="Titre2"/>
       </w:pPr>
-      <w:bookmarkStart w:id="5" w:name="_Toc454143199"/>
+      <w:bookmarkStart w:id="6" w:name="_Toc454143199"/>
       <w:r>
         <w:t>Cahier des charges</w:t>
       </w:r>
-      <w:bookmarkEnd w:id="5"/>
+      <w:bookmarkEnd w:id="6"/>
     </w:p>
     <w:p>
       <w:r>
@@ -4114,14 +4150,14 @@
       <w:pPr>
         <w:pStyle w:val="Titre3"/>
       </w:pPr>
-      <w:bookmarkStart w:id="6" w:name="_Toc454143200"/>
+      <w:bookmarkStart w:id="7" w:name="_Toc454143200"/>
       <w:r>
         <w:t>Interface utilisateur</w:t>
       </w:r>
       <w:r>
         <w:t>s</w:t>
       </w:r>
-      <w:bookmarkEnd w:id="6"/>
+      <w:bookmarkEnd w:id="7"/>
     </w:p>
     <w:p/>
     <w:p>
@@ -4136,7 +4172,7 @@
         </w:rPr>
         <w:lastRenderedPageBreak/>
         <w:drawing>
-          <wp:inline distT="0" distB="0" distL="0" distR="0" wp14:anchorId="47281F5A" wp14:editId="69479377">
+          <wp:inline distT="0" distB="0" distL="0" distR="0" wp14:anchorId="453CCF3C" wp14:editId="48E70132">
             <wp:extent cx="5574502" cy="5713171"/>
             <wp:effectExtent l="0" t="0" r="0" b="0"/>
             <wp:docPr id="2" name="Image 2"/>
@@ -4153,7 +4189,7 @@
                     </pic:cNvPicPr>
                   </pic:nvPicPr>
                   <pic:blipFill>
-                    <a:blip r:embed="rId9">
+                    <a:blip r:embed="rId11">
                       <a:extLst>
                         <a:ext uri="{28A0092B-C50C-407E-A947-70E740481C1C}">
                           <a14:useLocalDpi xmlns:a14="http://schemas.microsoft.com/office/drawing/2010/main" val="0"/>
@@ -4190,7 +4226,7 @@
         <w:pStyle w:val="Lgende"/>
         <w:jc w:val="center"/>
       </w:pPr>
-      <w:bookmarkStart w:id="7" w:name="_Ref455573793"/>
+      <w:bookmarkStart w:id="8" w:name="_Ref455573793"/>
       <w:r>
         <w:t xml:space="preserve">Figure </w:t>
       </w:r>
@@ -4202,7 +4238,7 @@
           <w:t>2</w:t>
         </w:r>
       </w:fldSimple>
-      <w:bookmarkEnd w:id="7"/>
+      <w:bookmarkEnd w:id="8"/>
       <w:r>
         <w:t xml:space="preserve"> : Diagra</w:t>
       </w:r>
@@ -5031,7 +5067,7 @@
       <w:pPr>
         <w:pStyle w:val="Titre3"/>
       </w:pPr>
-      <w:bookmarkStart w:id="8" w:name="_Toc454143201"/>
+      <w:bookmarkStart w:id="9" w:name="_Toc454143201"/>
       <w:r>
         <w:lastRenderedPageBreak/>
         <w:t>Programme</w:t>
@@ -5039,7 +5075,7 @@
       <w:r>
         <w:t xml:space="preserve"> de traitement des fichiers midi</w:t>
       </w:r>
-      <w:bookmarkEnd w:id="8"/>
+      <w:bookmarkEnd w:id="9"/>
     </w:p>
     <w:p>
       <w:r>
@@ -5050,7 +5086,7 @@
         <mc:AlternateContent>
           <mc:Choice Requires="wps">
             <w:drawing>
-              <wp:anchor distT="0" distB="0" distL="114300" distR="114300" simplePos="0" relativeHeight="251661824" behindDoc="0" locked="0" layoutInCell="1" allowOverlap="1" wp14:anchorId="6AAB716D" wp14:editId="4E2B5F47">
+              <wp:anchor distT="0" distB="0" distL="114300" distR="114300" simplePos="0" relativeHeight="251661824" behindDoc="0" locked="0" layoutInCell="1" allowOverlap="1" wp14:anchorId="6125B12E" wp14:editId="7E0B1FA1">
                 <wp:simplePos x="0" y="0"/>
                 <wp:positionH relativeFrom="column">
                   <wp:posOffset>-486410</wp:posOffset>
@@ -5092,7 +5128,7 @@
                                 <w:noProof/>
                               </w:rPr>
                             </w:pPr>
-                            <w:bookmarkStart w:id="9" w:name="_Ref455573806"/>
+                            <w:bookmarkStart w:id="10" w:name="_Ref455573806"/>
                             <w:r>
                               <w:t xml:space="preserve">Figure </w:t>
                             </w:r>
@@ -5104,7 +5140,7 @@
                                 <w:t>3</w:t>
                               </w:r>
                             </w:fldSimple>
-                            <w:bookmarkEnd w:id="9"/>
+                            <w:bookmarkEnd w:id="10"/>
                             <w:r>
                               <w:t>: diagramme cas d’utilisations programme de conversion des fichiers</w:t>
                             </w:r>
@@ -5128,7 +5164,7 @@
           </mc:Choice>
           <mc:Fallback>
             <w:pict>
-              <v:shapetype w14:anchorId="6AAB716D" id="_x0000_t202" coordsize="21600,21600" o:spt="202" path="m,l,21600r21600,l21600,xe">
+              <v:shapetype w14:anchorId="6125B12E" id="_x0000_t202" coordsize="21600,21600" o:spt="202" path="m,l,21600r21600,l21600,xe">
                 <v:stroke joinstyle="miter"/>
                 <v:path gradientshapeok="t" o:connecttype="rect"/>
               </v:shapetype>
@@ -5143,7 +5179,7 @@
                           <w:noProof/>
                         </w:rPr>
                       </w:pPr>
-                      <w:bookmarkStart w:id="10" w:name="_Ref455573806"/>
+                      <w:bookmarkStart w:id="11" w:name="_Ref455573806"/>
                       <w:r>
                         <w:t xml:space="preserve">Figure </w:t>
                       </w:r>
@@ -5155,7 +5191,7 @@
                           <w:t>3</w:t>
                         </w:r>
                       </w:fldSimple>
-                      <w:bookmarkEnd w:id="10"/>
+                      <w:bookmarkEnd w:id="11"/>
                       <w:r>
                         <w:t>: diagramme cas d’utilisations programme de conversion des fichiers</w:t>
                       </w:r>
@@ -5174,7 +5210,7 @@
           <w:lang w:eastAsia="fr-CH"/>
         </w:rPr>
         <w:drawing>
-          <wp:anchor distT="0" distB="0" distL="114300" distR="114300" simplePos="0" relativeHeight="251658240" behindDoc="0" locked="0" layoutInCell="1" allowOverlap="1" wp14:anchorId="606BD6BB" wp14:editId="24199DB3">
+          <wp:anchor distT="0" distB="0" distL="114300" distR="114300" simplePos="0" relativeHeight="251658240" behindDoc="0" locked="0" layoutInCell="1" allowOverlap="1" wp14:anchorId="0BC94F3D" wp14:editId="44F1926E">
             <wp:simplePos x="0" y="0"/>
             <wp:positionH relativeFrom="margin">
               <wp:align>center</wp:align>
@@ -5199,7 +5235,7 @@
                     </pic:cNvPicPr>
                   </pic:nvPicPr>
                   <pic:blipFill>
-                    <a:blip r:embed="rId10">
+                    <a:blip r:embed="rId12">
                       <a:extLst>
                         <a:ext uri="{28A0092B-C50C-407E-A947-70E740481C1C}">
                           <a14:useLocalDpi xmlns:a14="http://schemas.microsoft.com/office/drawing/2010/main" val="0"/>
@@ -5838,24 +5874,24 @@
       <w:pPr>
         <w:pStyle w:val="Titre2"/>
       </w:pPr>
-      <w:bookmarkStart w:id="11" w:name="_Toc454143203"/>
+      <w:bookmarkStart w:id="12" w:name="_Toc454143203"/>
       <w:r>
         <w:t>Evaluation des risques</w:t>
       </w:r>
-      <w:bookmarkEnd w:id="11"/>
+      <w:bookmarkEnd w:id="12"/>
     </w:p>
     <w:p>
       <w:pPr>
         <w:pStyle w:val="Titre3"/>
       </w:pPr>
-      <w:bookmarkStart w:id="12" w:name="_Toc454143204"/>
+      <w:bookmarkStart w:id="13" w:name="_Toc454143204"/>
       <w:r>
         <w:t xml:space="preserve">Communication </w:t>
       </w:r>
       <w:r>
         <w:t>I2C</w:t>
       </w:r>
-      <w:bookmarkEnd w:id="12"/>
+      <w:bookmarkEnd w:id="13"/>
     </w:p>
     <w:p>
       <w:pPr>
@@ -5907,7 +5943,7 @@
           <w:lang w:eastAsia="fr-CH"/>
         </w:rPr>
         <w:drawing>
-          <wp:inline distT="0" distB="0" distL="0" distR="0" wp14:anchorId="6BDC0809" wp14:editId="732D3867">
+          <wp:inline distT="0" distB="0" distL="0" distR="0" wp14:anchorId="028B5371" wp14:editId="360CC27C">
             <wp:extent cx="4983480" cy="3266289"/>
             <wp:effectExtent l="0" t="0" r="7620" b="0"/>
             <wp:docPr id="1" name="Image 1"/>
@@ -5922,7 +5958,7 @@
                     <pic:cNvPicPr/>
                   </pic:nvPicPr>
                   <pic:blipFill>
-                    <a:blip r:embed="rId11" cstate="print">
+                    <a:blip r:embed="rId13" cstate="print">
                       <a:extLst>
                         <a:ext uri="{28A0092B-C50C-407E-A947-70E740481C1C}">
                           <a14:useLocalDpi xmlns:a14="http://schemas.microsoft.com/office/drawing/2010/main" val="0"/>
@@ -6009,150 +6045,10 @@
           <w:lang w:eastAsia="fr-CH"/>
         </w:rPr>
         <w:drawing>
-          <wp:inline distT="0" distB="0" distL="0" distR="0" wp14:anchorId="6EF664E1" wp14:editId="62EC51E1">
+          <wp:inline distT="0" distB="0" distL="0" distR="0" wp14:anchorId="228DDDE0" wp14:editId="3785A827">
             <wp:extent cx="4692822" cy="1316736"/>
             <wp:effectExtent l="0" t="0" r="0" b="0"/>
             <wp:docPr id="17" name="Image 17"/>
-            <wp:cNvGraphicFramePr>
-              <a:graphicFrameLocks xmlns:a="http://schemas.openxmlformats.org/drawingml/2006/main" noChangeAspect="1"/>
-            </wp:cNvGraphicFramePr>
-            <a:graphic xmlns:a="http://schemas.openxmlformats.org/drawingml/2006/main">
-              <a:graphicData uri="http://schemas.openxmlformats.org/drawingml/2006/picture">
-                <pic:pic xmlns:pic="http://schemas.openxmlformats.org/drawingml/2006/picture">
-                  <pic:nvPicPr>
-                    <pic:cNvPr id="1" name=""/>
-                    <pic:cNvPicPr/>
-                  </pic:nvPicPr>
-                  <pic:blipFill>
-                    <a:blip r:embed="rId12"/>
-                    <a:stretch>
-                      <a:fillRect/>
-                    </a:stretch>
-                  </pic:blipFill>
-                  <pic:spPr>
-                    <a:xfrm>
-                      <a:off x="0" y="0"/>
-                      <a:ext cx="4804649" cy="1348113"/>
-                    </a:xfrm>
-                    <a:prstGeom prst="rect">
-                      <a:avLst/>
-                    </a:prstGeom>
-                  </pic:spPr>
-                </pic:pic>
-              </a:graphicData>
-            </a:graphic>
-          </wp:inline>
-        </w:drawing>
-      </w:r>
-    </w:p>
-    <w:p>
-      <w:r>
-        <w:t>En donnant l’adresse du MCP (« MCP_I2C_ADDR » qui est 0x20), on obtient</w:t>
-      </w:r>
-      <w:r>
-        <w:t xml:space="preserve"> une variable « I2cDevice » qui nous permet d’écrire au MCP.</w:t>
-      </w:r>
-    </w:p>
-    <w:p>
-      <w:r>
-        <w:t>Puis</w:t>
-      </w:r>
-      <w:r>
-        <w:t xml:space="preserve"> </w:t>
-      </w:r>
-      <w:r>
-        <w:t xml:space="preserve">le programme initialise </w:t>
-      </w:r>
-      <w:r>
-        <w:t>les registres du MCP :</w:t>
-      </w:r>
-    </w:p>
-    <w:p>
-      <w:pPr>
-        <w:ind w:firstLine="708"/>
-        <w:jc w:val="center"/>
-      </w:pPr>
-      <w:r>
-        <w:rPr>
-          <w:noProof/>
-          <w:lang w:eastAsia="fr-CH"/>
-        </w:rPr>
-        <w:drawing>
-          <wp:inline distT="0" distB="0" distL="0" distR="0" wp14:anchorId="19D93A00" wp14:editId="10A2CE93">
-            <wp:extent cx="5624372" cy="1572768"/>
-            <wp:effectExtent l="0" t="0" r="0" b="8890"/>
-            <wp:docPr id="24" name="Image 24"/>
-            <wp:cNvGraphicFramePr>
-              <a:graphicFrameLocks xmlns:a="http://schemas.openxmlformats.org/drawingml/2006/main" noChangeAspect="1"/>
-            </wp:cNvGraphicFramePr>
-            <a:graphic xmlns:a="http://schemas.openxmlformats.org/drawingml/2006/main">
-              <a:graphicData uri="http://schemas.openxmlformats.org/drawingml/2006/picture">
-                <pic:pic xmlns:pic="http://schemas.openxmlformats.org/drawingml/2006/picture">
-                  <pic:nvPicPr>
-                    <pic:cNvPr id="1" name=""/>
-                    <pic:cNvPicPr/>
-                  </pic:nvPicPr>
-                  <pic:blipFill>
-                    <a:blip r:embed="rId13"/>
-                    <a:stretch>
-                      <a:fillRect/>
-                    </a:stretch>
-                  </pic:blipFill>
-                  <pic:spPr>
-                    <a:xfrm>
-                      <a:off x="0" y="0"/>
-                      <a:ext cx="5794249" cy="1620271"/>
-                    </a:xfrm>
-                    <a:prstGeom prst="rect">
-                      <a:avLst/>
-                    </a:prstGeom>
-                  </pic:spPr>
-                </pic:pic>
-              </a:graphicData>
-            </a:graphic>
-          </wp:inline>
-        </w:drawing>
-      </w:r>
-    </w:p>
-    <w:p>
-      <w:r>
-        <w:t>Avec les registres du MCP</w:t>
-      </w:r>
-      <w:r>
-        <w:t xml:space="preserve"> MCP_REG_IODIRA</w:t>
-      </w:r>
-      <w:r>
-        <w:t xml:space="preserve"> = 0x00 et </w:t>
-      </w:r>
-      <w:r>
-        <w:t>MCP_REG_GPIOA</w:t>
-      </w:r>
-      <w:r>
-        <w:t xml:space="preserve"> = 0x14.</w:t>
-      </w:r>
-    </w:p>
-    <w:p>
-      <w:r>
-        <w:t>Et</w:t>
-      </w:r>
-      <w:r>
-        <w:t xml:space="preserve"> ensuite la communication est simple, on donne l’adresse et la valeur du registre que l’on veut écrire : </w:t>
-      </w:r>
-    </w:p>
-    <w:p>
-      <w:pPr>
-        <w:jc w:val="center"/>
-      </w:pPr>
-      <w:r>
-        <w:rPr>
-          <w:noProof/>
-          <w:lang w:eastAsia="fr-CH"/>
-        </w:rPr>
-        <w:drawing>
-          <wp:inline distT="0" distB="0" distL="0" distR="0" wp14:anchorId="676B2223" wp14:editId="1AF4E815">
-            <wp:extent cx="3555560" cy="2443276"/>
-            <wp:effectExtent l="0" t="0" r="6985" b="0"/>
-            <wp:docPr id="26" name="Image 26"/>
             <wp:cNvGraphicFramePr>
               <a:graphicFrameLocks xmlns:a="http://schemas.openxmlformats.org/drawingml/2006/main" noChangeAspect="1"/>
             </wp:cNvGraphicFramePr>
@@ -6172,7 +6068,7 @@
                   <pic:spPr>
                     <a:xfrm>
                       <a:off x="0" y="0"/>
-                      <a:ext cx="3561875" cy="2447616"/>
+                      <a:ext cx="4804649" cy="1348113"/>
                     </a:xfrm>
                     <a:prstGeom prst="rect">
                       <a:avLst/>
@@ -6185,195 +6081,31 @@
         </w:drawing>
       </w:r>
     </w:p>
-    <w:p/>
-    <w:p>
-      <w:pPr>
-        <w:pStyle w:val="Titre3"/>
-      </w:pPr>
-      <w:bookmarkStart w:id="13" w:name="_Toc454143205"/>
-      <w:r>
-        <w:lastRenderedPageBreak/>
-        <w:t xml:space="preserve">Type de fichier convertit pour le </w:t>
-      </w:r>
-      <w:r>
-        <w:t>V</w:t>
-      </w:r>
-      <w:r>
-        <w:t xml:space="preserve">irtuoso : </w:t>
-      </w:r>
-      <w:r>
-        <w:t>Midi</w:t>
-      </w:r>
-      <w:bookmarkEnd w:id="13"/>
-    </w:p>
-    <w:p>
-      <w:pPr>
-        <w:pStyle w:val="Titre4"/>
-      </w:pPr>
-      <w:r>
-        <w:t>Problème</w:t>
-      </w:r>
-    </w:p>
-    <w:p>
-      <w:r>
-        <w:t>Pour « alimenter » le Virtuoso en musique, il faut trouver un type de fichier à convertir</w:t>
-      </w:r>
-      <w:r>
-        <w:t>. Dans l’idéal, il faut un type qui aurait une grande « bibliothèque » de musique. De plus, on a besoin de fichiers qui sont sous forme de partition pour récupérer facilement les notes (et d’autre information).</w:t>
-      </w:r>
-    </w:p>
-    <w:p>
-      <w:pPr>
-        <w:pStyle w:val="Titre4"/>
-      </w:pPr>
-      <w:r>
-        <w:t>Démarche</w:t>
-      </w:r>
-    </w:p>
-    <w:p>
-      <w:r>
-        <w:t>Après quelques recherches et propositions, le midi a été choisi pour les raisons suivantes :</w:t>
-      </w:r>
-    </w:p>
-    <w:p>
-      <w:r>
-        <w:t xml:space="preserve">Pour les fichiers son, le midi allait parfaitement étant donné qu’il permet d’obtenir </w:t>
-      </w:r>
-      <w:r>
-        <w:t>chaque note</w:t>
-      </w:r>
-      <w:r>
-        <w:t xml:space="preserve"> joué</w:t>
-      </w:r>
-      <w:r>
-        <w:t>e</w:t>
-      </w:r>
-      <w:r>
-        <w:t xml:space="preserve"> et de les séparé</w:t>
-      </w:r>
-      <w:r>
-        <w:t>es</w:t>
-      </w:r>
-      <w:r>
-        <w:t xml:space="preserve"> par instrument (les channels). De plus, il y a énormément de fichier midi télécharge</w:t>
-      </w:r>
-      <w:r>
-        <w:t>able</w:t>
-      </w:r>
-      <w:r>
-        <w:t xml:space="preserve"> sur internet, de quoi couvrir tous les goûts.</w:t>
-      </w:r>
-    </w:p>
-    <w:p>
-      <w:r>
-        <w:t xml:space="preserve">Pour traiter les fichiers midi en C#, </w:t>
-      </w:r>
-      <w:r>
-        <w:t>une librairie</w:t>
-      </w:r>
-      <w:r>
-        <w:t xml:space="preserve"> a été trouvée. Elle se nomme </w:t>
-      </w:r>
-      <w:r>
-        <w:t>miditoolkit</w:t>
-      </w:r>
-      <w:r>
-        <w:t xml:space="preserve"> et à l’avantage d’être libre d’utilisation</w:t>
-      </w:r>
-      <w:r>
-        <w:t xml:space="preserve">. </w:t>
-      </w:r>
-      <w:r>
-        <w:t>Elle dispose de toute les fonctionnalités nécessaires pour lire les fichiers midi.</w:t>
-      </w:r>
-    </w:p>
-    <w:p>
-      <w:r>
-        <w:t>Un des points faibles est qu’</w:t>
-      </w:r>
-      <w:r>
-        <w:t xml:space="preserve">il n’y </w:t>
-      </w:r>
-      <w:r>
-        <w:t>a</w:t>
-      </w:r>
-      <w:r>
-        <w:t xml:space="preserve"> que très peu d’exemples disponible</w:t>
-      </w:r>
-      <w:r>
-        <w:t xml:space="preserve"> pour son utilisation. </w:t>
-      </w:r>
-      <w:r>
-        <w:t xml:space="preserve">Par conséquent, cela a demandé plus d’investissement </w:t>
-      </w:r>
-      <w:r>
-        <w:t>en temps pour son implémentation</w:t>
-      </w:r>
-      <w:r>
-        <w:t>.</w:t>
-      </w:r>
-    </w:p>
-    <w:p>
-      <w:r>
-        <w:t>Après avoir trouvé cette librairie</w:t>
-      </w:r>
-      <w:r>
-        <w:t>,</w:t>
-      </w:r>
-      <w:r>
-        <w:t xml:space="preserve"> en voyant le peu d’exemple disponible et testant rapidement, </w:t>
-      </w:r>
-      <w:r>
-        <w:t>des recherches rapides ont été faite</w:t>
-      </w:r>
-      <w:r>
-        <w:t xml:space="preserve"> pour</w:t>
+    <w:p>
+      <w:r>
+        <w:t>En donnant l’adresse du MCP (« MCP_I2C_ADDR » qui est 0x20), on obtient</w:t>
+      </w:r>
+      <w:r>
+        <w:t xml:space="preserve"> une variable « I2cDevice » qui nous permet d’écrire au MCP.</w:t>
+      </w:r>
+    </w:p>
+    <w:p>
+      <w:r>
+        <w:t>Puis</w:t>
       </w:r>
       <w:r>
         <w:t xml:space="preserve"> </w:t>
       </w:r>
       <w:r>
-        <w:t>regard</w:t>
-      </w:r>
-      <w:r>
-        <w:t>er</w:t>
-      </w:r>
-      <w:r>
-        <w:t xml:space="preserve"> s’il était possible de faire une librairie maison rapidement</w:t>
-      </w:r>
-      <w:r>
-        <w:t xml:space="preserve">. Il </w:t>
-      </w:r>
-      <w:r>
-        <w:t xml:space="preserve">en </w:t>
-      </w:r>
-      <w:r>
-        <w:t>est</w:t>
-      </w:r>
-      <w:r>
-        <w:t xml:space="preserve"> venu à la conclusion qu’il serait plus simple de rester sur la librairie existante.</w:t>
-      </w:r>
-    </w:p>
-    <w:p>
-      <w:pPr>
-        <w:pStyle w:val="Titre4"/>
-      </w:pPr>
-      <w:r>
-        <w:t>Test de la librairie miditoolkit</w:t>
-      </w:r>
-    </w:p>
-    <w:p>
-      <w:r>
-        <w:t>Afin de s’assurer que la librairie fonctionne bien et qu’elle offre les fonctionnalités nécessaires, un programme test a été réalisé.</w:t>
-      </w:r>
-    </w:p>
-    <w:p>
-      <w:r>
-        <w:t xml:space="preserve"> Le programme commence par charger le fichier midi avec un chemin en brut dans le code :</w:t>
-      </w:r>
-    </w:p>
-    <w:p>
-      <w:pPr>
+        <w:t xml:space="preserve">le programme initialise </w:t>
+      </w:r>
+      <w:r>
+        <w:t>les registres du MCP :</w:t>
+      </w:r>
+    </w:p>
+    <w:p>
+      <w:pPr>
+        <w:ind w:firstLine="708"/>
         <w:jc w:val="center"/>
       </w:pPr>
       <w:r>
@@ -6382,10 +6114,10 @@
           <w:lang w:eastAsia="fr-CH"/>
         </w:rPr>
         <w:drawing>
-          <wp:inline distT="0" distB="0" distL="0" distR="0" wp14:anchorId="2C8FFB29" wp14:editId="7C8CFF2E">
-            <wp:extent cx="4117413" cy="146304"/>
-            <wp:effectExtent l="0" t="0" r="0" b="6350"/>
-            <wp:docPr id="28" name="Image 28"/>
+          <wp:inline distT="0" distB="0" distL="0" distR="0" wp14:anchorId="1D90A87A" wp14:editId="519C0EA9">
+            <wp:extent cx="5624372" cy="1572768"/>
+            <wp:effectExtent l="0" t="0" r="0" b="8890"/>
+            <wp:docPr id="24" name="Image 24"/>
             <wp:cNvGraphicFramePr>
               <a:graphicFrameLocks xmlns:a="http://schemas.openxmlformats.org/drawingml/2006/main" noChangeAspect="1"/>
             </wp:cNvGraphicFramePr>
@@ -6405,6 +6137,310 @@
                   <pic:spPr>
                     <a:xfrm>
                       <a:off x="0" y="0"/>
+                      <a:ext cx="5794249" cy="1620271"/>
+                    </a:xfrm>
+                    <a:prstGeom prst="rect">
+                      <a:avLst/>
+                    </a:prstGeom>
+                  </pic:spPr>
+                </pic:pic>
+              </a:graphicData>
+            </a:graphic>
+          </wp:inline>
+        </w:drawing>
+      </w:r>
+    </w:p>
+    <w:p>
+      <w:r>
+        <w:t>Avec les registres du MCP</w:t>
+      </w:r>
+      <w:r>
+        <w:t xml:space="preserve"> MCP_REG_IODIRA</w:t>
+      </w:r>
+      <w:r>
+        <w:t xml:space="preserve"> = 0x00 et </w:t>
+      </w:r>
+      <w:r>
+        <w:t>MCP_REG_GPIOA</w:t>
+      </w:r>
+      <w:r>
+        <w:t xml:space="preserve"> = 0x14.</w:t>
+      </w:r>
+    </w:p>
+    <w:p>
+      <w:r>
+        <w:t>Et</w:t>
+      </w:r>
+      <w:r>
+        <w:t xml:space="preserve"> ensuite la communication est simple, on donne l’adresse et la valeur du registre que l’on veut écrire : </w:t>
+      </w:r>
+    </w:p>
+    <w:p>
+      <w:pPr>
+        <w:jc w:val="center"/>
+      </w:pPr>
+      <w:r>
+        <w:rPr>
+          <w:noProof/>
+          <w:lang w:eastAsia="fr-CH"/>
+        </w:rPr>
+        <w:drawing>
+          <wp:inline distT="0" distB="0" distL="0" distR="0" wp14:anchorId="6AEB4807" wp14:editId="5F371E31">
+            <wp:extent cx="3555560" cy="2443276"/>
+            <wp:effectExtent l="0" t="0" r="6985" b="0"/>
+            <wp:docPr id="26" name="Image 26"/>
+            <wp:cNvGraphicFramePr>
+              <a:graphicFrameLocks xmlns:a="http://schemas.openxmlformats.org/drawingml/2006/main" noChangeAspect="1"/>
+            </wp:cNvGraphicFramePr>
+            <a:graphic xmlns:a="http://schemas.openxmlformats.org/drawingml/2006/main">
+              <a:graphicData uri="http://schemas.openxmlformats.org/drawingml/2006/picture">
+                <pic:pic xmlns:pic="http://schemas.openxmlformats.org/drawingml/2006/picture">
+                  <pic:nvPicPr>
+                    <pic:cNvPr id="1" name=""/>
+                    <pic:cNvPicPr/>
+                  </pic:nvPicPr>
+                  <pic:blipFill>
+                    <a:blip r:embed="rId16"/>
+                    <a:stretch>
+                      <a:fillRect/>
+                    </a:stretch>
+                  </pic:blipFill>
+                  <pic:spPr>
+                    <a:xfrm>
+                      <a:off x="0" y="0"/>
+                      <a:ext cx="3561875" cy="2447616"/>
+                    </a:xfrm>
+                    <a:prstGeom prst="rect">
+                      <a:avLst/>
+                    </a:prstGeom>
+                  </pic:spPr>
+                </pic:pic>
+              </a:graphicData>
+            </a:graphic>
+          </wp:inline>
+        </w:drawing>
+      </w:r>
+    </w:p>
+    <w:p/>
+    <w:p>
+      <w:pPr>
+        <w:pStyle w:val="Titre3"/>
+      </w:pPr>
+      <w:bookmarkStart w:id="14" w:name="_Toc454143205"/>
+      <w:r>
+        <w:lastRenderedPageBreak/>
+        <w:t xml:space="preserve">Type de fichier convertit pour le </w:t>
+      </w:r>
+      <w:r>
+        <w:t>V</w:t>
+      </w:r>
+      <w:r>
+        <w:t xml:space="preserve">irtuoso : </w:t>
+      </w:r>
+      <w:r>
+        <w:t>Midi</w:t>
+      </w:r>
+      <w:bookmarkEnd w:id="14"/>
+    </w:p>
+    <w:p>
+      <w:pPr>
+        <w:pStyle w:val="Titre4"/>
+      </w:pPr>
+      <w:r>
+        <w:t>Problème</w:t>
+      </w:r>
+    </w:p>
+    <w:p>
+      <w:r>
+        <w:t>Pour « alimenter » le Virtuoso en musique, il faut trouver un type de fichier à convertir</w:t>
+      </w:r>
+      <w:r>
+        <w:t>. Dans l’idéal, il faut un type qui aurait une grande « bibliothèque » de musique. De plus, on a besoin de fichiers qui sont sous forme de partition pour récupérer facilement les notes (et d’autre information).</w:t>
+      </w:r>
+    </w:p>
+    <w:p>
+      <w:pPr>
+        <w:pStyle w:val="Titre4"/>
+      </w:pPr>
+      <w:r>
+        <w:t>Démarche</w:t>
+      </w:r>
+    </w:p>
+    <w:p>
+      <w:r>
+        <w:t>Après quelques recherches et propositions, le midi a été choisi pour les raisons suivantes :</w:t>
+      </w:r>
+    </w:p>
+    <w:p>
+      <w:r>
+        <w:t xml:space="preserve">Pour les fichiers son, le midi allait parfaitement étant donné qu’il permet d’obtenir </w:t>
+      </w:r>
+      <w:r>
+        <w:t>chaque note</w:t>
+      </w:r>
+      <w:r>
+        <w:t xml:space="preserve"> joué</w:t>
+      </w:r>
+      <w:r>
+        <w:t>e</w:t>
+      </w:r>
+      <w:r>
+        <w:t xml:space="preserve"> et de les séparé</w:t>
+      </w:r>
+      <w:r>
+        <w:t>es</w:t>
+      </w:r>
+      <w:r>
+        <w:t xml:space="preserve"> par instrument (les channels). De plus, il y a énormément de fichier midi télécharge</w:t>
+      </w:r>
+      <w:r>
+        <w:t>able</w:t>
+      </w:r>
+      <w:r>
+        <w:t xml:space="preserve"> sur internet, de quoi couvrir tous les goûts.</w:t>
+      </w:r>
+    </w:p>
+    <w:p>
+      <w:r>
+        <w:t xml:space="preserve">Pour traiter les fichiers midi en C#, </w:t>
+      </w:r>
+      <w:r>
+        <w:t>une librairie</w:t>
+      </w:r>
+      <w:r>
+        <w:t xml:space="preserve"> a été trouvée. Elle se nomme </w:t>
+      </w:r>
+      <w:r>
+        <w:t>miditoolkit</w:t>
+      </w:r>
+      <w:r>
+        <w:t xml:space="preserve"> et à l’avantage d’être libre d’utilisation</w:t>
+      </w:r>
+      <w:r>
+        <w:t xml:space="preserve">. </w:t>
+      </w:r>
+      <w:r>
+        <w:t>Elle dispose de toute les fonctionnalités nécessaires pour lire les fichiers midi.</w:t>
+      </w:r>
+    </w:p>
+    <w:p>
+      <w:r>
+        <w:t>Un des points faibles est qu’</w:t>
+      </w:r>
+      <w:r>
+        <w:t xml:space="preserve">il n’y </w:t>
+      </w:r>
+      <w:r>
+        <w:t>a</w:t>
+      </w:r>
+      <w:r>
+        <w:t xml:space="preserve"> que très peu d’exemples disponible</w:t>
+      </w:r>
+      <w:r>
+        <w:t xml:space="preserve"> pour son utilisation. </w:t>
+      </w:r>
+      <w:r>
+        <w:t xml:space="preserve">Par conséquent, cela a demandé plus d’investissement </w:t>
+      </w:r>
+      <w:r>
+        <w:t>en temps pour son implémentation</w:t>
+      </w:r>
+      <w:r>
+        <w:t>.</w:t>
+      </w:r>
+    </w:p>
+    <w:p>
+      <w:r>
+        <w:t>Après avoir trouvé cette librairie</w:t>
+      </w:r>
+      <w:r>
+        <w:t>,</w:t>
+      </w:r>
+      <w:r>
+        <w:t xml:space="preserve"> en voyant le peu d’exemple disponible et testant rapidement, </w:t>
+      </w:r>
+      <w:r>
+        <w:t>des recherches rapides ont été faite</w:t>
+      </w:r>
+      <w:r>
+        <w:t xml:space="preserve"> pour</w:t>
+      </w:r>
+      <w:r>
+        <w:t xml:space="preserve"> </w:t>
+      </w:r>
+      <w:r>
+        <w:t>regard</w:t>
+      </w:r>
+      <w:r>
+        <w:t>er</w:t>
+      </w:r>
+      <w:r>
+        <w:t xml:space="preserve"> s’il était possible de faire une librairie maison rapidement</w:t>
+      </w:r>
+      <w:r>
+        <w:t xml:space="preserve">. Il </w:t>
+      </w:r>
+      <w:r>
+        <w:t xml:space="preserve">en </w:t>
+      </w:r>
+      <w:r>
+        <w:t>est</w:t>
+      </w:r>
+      <w:r>
+        <w:t xml:space="preserve"> venu à la conclusion qu’il serait plus simple de rester sur la librairie existante.</w:t>
+      </w:r>
+    </w:p>
+    <w:p>
+      <w:pPr>
+        <w:pStyle w:val="Titre4"/>
+      </w:pPr>
+      <w:r>
+        <w:t>Test de la librairie miditoolkit</w:t>
+      </w:r>
+    </w:p>
+    <w:p>
+      <w:r>
+        <w:t>Afin de s’assurer que la librairie fonctionne bien et qu’elle offre les fonctionnalités nécessaires, un programme test a été réalisé.</w:t>
+      </w:r>
+    </w:p>
+    <w:p>
+      <w:r>
+        <w:t xml:space="preserve"> Le programme commence par charger le fichier midi avec un chemin en brut dans le code :</w:t>
+      </w:r>
+    </w:p>
+    <w:p>
+      <w:pPr>
+        <w:jc w:val="center"/>
+      </w:pPr>
+      <w:r>
+        <w:rPr>
+          <w:noProof/>
+          <w:lang w:eastAsia="fr-CH"/>
+        </w:rPr>
+        <w:drawing>
+          <wp:inline distT="0" distB="0" distL="0" distR="0" wp14:anchorId="608E1C22" wp14:editId="46DA387E">
+            <wp:extent cx="4117413" cy="146304"/>
+            <wp:effectExtent l="0" t="0" r="0" b="6350"/>
+            <wp:docPr id="28" name="Image 28"/>
+            <wp:cNvGraphicFramePr>
+              <a:graphicFrameLocks xmlns:a="http://schemas.openxmlformats.org/drawingml/2006/main" noChangeAspect="1"/>
+            </wp:cNvGraphicFramePr>
+            <a:graphic xmlns:a="http://schemas.openxmlformats.org/drawingml/2006/main">
+              <a:graphicData uri="http://schemas.openxmlformats.org/drawingml/2006/picture">
+                <pic:pic xmlns:pic="http://schemas.openxmlformats.org/drawingml/2006/picture">
+                  <pic:nvPicPr>
+                    <pic:cNvPr id="1" name=""/>
+                    <pic:cNvPicPr/>
+                  </pic:nvPicPr>
+                  <pic:blipFill>
+                    <a:blip r:embed="rId17"/>
+                    <a:stretch>
+                      <a:fillRect/>
+                    </a:stretch>
+                  </pic:blipFill>
+                  <pic:spPr>
+                    <a:xfrm>
+                      <a:off x="0" y="0"/>
                       <a:ext cx="4748289" cy="168721"/>
                     </a:xfrm>
                     <a:prstGeom prst="rect">
@@ -6433,7 +6469,7 @@
           <w:lang w:eastAsia="fr-CH"/>
         </w:rPr>
         <w:drawing>
-          <wp:inline distT="0" distB="0" distL="0" distR="0" wp14:anchorId="7A3158F7" wp14:editId="3EC5E160">
+          <wp:inline distT="0" distB="0" distL="0" distR="0" wp14:anchorId="3CB60214" wp14:editId="2D7A9DF9">
             <wp:extent cx="4313115" cy="2106778"/>
             <wp:effectExtent l="0" t="0" r="0" b="8255"/>
             <wp:docPr id="29" name="Image 29"/>
@@ -6448,7 +6484,7 @@
                     <pic:cNvPicPr/>
                   </pic:nvPicPr>
                   <pic:blipFill rotWithShape="1">
-                    <a:blip r:embed="rId16"/>
+                    <a:blip r:embed="rId18"/>
                     <a:srcRect b="666"/>
                     <a:stretch/>
                   </pic:blipFill>
@@ -6495,7 +6531,7 @@
         </w:rPr>
         <w:lastRenderedPageBreak/>
         <w:drawing>
-          <wp:inline distT="0" distB="0" distL="0" distR="0" wp14:anchorId="16563BE0" wp14:editId="1209BBDA">
+          <wp:inline distT="0" distB="0" distL="0" distR="0" wp14:anchorId="540B11BA" wp14:editId="47B3F638">
             <wp:extent cx="2914650" cy="2092147"/>
             <wp:effectExtent l="0" t="0" r="0" b="3810"/>
             <wp:docPr id="30" name="Image 30"/>
@@ -6510,7 +6546,7 @@
                     <pic:cNvPicPr/>
                   </pic:nvPicPr>
                   <pic:blipFill rotWithShape="1">
-                    <a:blip r:embed="rId17"/>
+                    <a:blip r:embed="rId19"/>
                     <a:srcRect b="68532"/>
                     <a:stretch/>
                   </pic:blipFill>
@@ -6636,7 +6672,7 @@
           <w:lang w:eastAsia="fr-CH"/>
         </w:rPr>
         <w:drawing>
-          <wp:inline distT="0" distB="0" distL="0" distR="0">
+          <wp:inline distT="0" distB="0" distL="0" distR="0" wp14:anchorId="5DF9A087" wp14:editId="4C90413F">
             <wp:extent cx="4099725" cy="2304288"/>
             <wp:effectExtent l="0" t="0" r="0" b="1270"/>
             <wp:docPr id="18" name="Image 18"/>
@@ -6651,7 +6687,7 @@
                     <pic:cNvPicPr/>
                   </pic:nvPicPr>
                   <pic:blipFill>
-                    <a:blip r:embed="rId18" cstate="print">
+                    <a:blip r:embed="rId20" cstate="print">
                       <a:extLst>
                         <a:ext uri="{28A0092B-C50C-407E-A947-70E740481C1C}">
                           <a14:useLocalDpi xmlns:a14="http://schemas.microsoft.com/office/drawing/2010/main" val="0"/>
@@ -6694,7 +6730,7 @@
           <w:lang w:eastAsia="fr-CH"/>
         </w:rPr>
         <w:drawing>
-          <wp:inline distT="0" distB="0" distL="0" distR="0">
+          <wp:inline distT="0" distB="0" distL="0" distR="0" wp14:anchorId="5523DE6F" wp14:editId="5C192C47">
             <wp:extent cx="4094954" cy="3087014"/>
             <wp:effectExtent l="0" t="0" r="1270" b="0"/>
             <wp:docPr id="20" name="Image 20"/>
@@ -6709,7 +6745,7 @@
                     <pic:cNvPicPr/>
                   </pic:nvPicPr>
                   <pic:blipFill>
-                    <a:blip r:embed="rId19" cstate="print">
+                    <a:blip r:embed="rId21" cstate="print">
                       <a:extLst>
                         <a:ext uri="{28A0092B-C50C-407E-A947-70E740481C1C}">
                           <a14:useLocalDpi xmlns:a14="http://schemas.microsoft.com/office/drawing/2010/main" val="0"/>
@@ -6754,7 +6790,7 @@
           <w:lang w:eastAsia="fr-CH"/>
         </w:rPr>
         <w:drawing>
-          <wp:inline distT="0" distB="0" distL="0" distR="0">
+          <wp:inline distT="0" distB="0" distL="0" distR="0" wp14:anchorId="4CC48578" wp14:editId="2A413917">
             <wp:extent cx="3787365" cy="2128723"/>
             <wp:effectExtent l="0" t="0" r="3810" b="5080"/>
             <wp:docPr id="23" name="Image 23"/>
@@ -6769,7 +6805,7 @@
                     <pic:cNvPicPr/>
                   </pic:nvPicPr>
                   <pic:blipFill>
-                    <a:blip r:embed="rId20" cstate="print">
+                    <a:blip r:embed="rId22" cstate="print">
                       <a:extLst>
                         <a:ext uri="{28A0092B-C50C-407E-A947-70E740481C1C}">
                           <a14:useLocalDpi xmlns:a14="http://schemas.microsoft.com/office/drawing/2010/main" val="0"/>
@@ -6811,7 +6847,7 @@
           <w:lang w:eastAsia="fr-CH"/>
         </w:rPr>
         <w:drawing>
-          <wp:inline distT="0" distB="0" distL="0" distR="0">
+          <wp:inline distT="0" distB="0" distL="0" distR="0" wp14:anchorId="233801CC" wp14:editId="36A9ABCD">
             <wp:extent cx="3904501" cy="2194560"/>
             <wp:effectExtent l="0" t="0" r="1270" b="0"/>
             <wp:docPr id="25" name="Image 25"/>
@@ -6826,7 +6862,7 @@
                     <pic:cNvPicPr/>
                   </pic:nvPicPr>
                   <pic:blipFill>
-                    <a:blip r:embed="rId21" cstate="print">
+                    <a:blip r:embed="rId23" cstate="print">
                       <a:extLst>
                         <a:ext uri="{28A0092B-C50C-407E-A947-70E740481C1C}">
                           <a14:useLocalDpi xmlns:a14="http://schemas.microsoft.com/office/drawing/2010/main" val="0"/>
@@ -6909,11 +6945,11 @@
       <w:pPr>
         <w:pStyle w:val="Titre3"/>
       </w:pPr>
-      <w:bookmarkStart w:id="14" w:name="_Toc454143207"/>
+      <w:bookmarkStart w:id="15" w:name="_Toc454143207"/>
       <w:r>
         <w:t>Woopsa</w:t>
       </w:r>
-      <w:bookmarkEnd w:id="14"/>
+      <w:bookmarkEnd w:id="15"/>
       <w:r>
         <w:t xml:space="preserve"> &amp; html</w:t>
       </w:r>
@@ -7043,7 +7079,7 @@
           <w:lang w:eastAsia="fr-CH"/>
         </w:rPr>
         <w:drawing>
-          <wp:inline distT="0" distB="0" distL="0" distR="0" wp14:anchorId="16705929" wp14:editId="7F4D5EA6">
+          <wp:inline distT="0" distB="0" distL="0" distR="0" wp14:anchorId="2630B642" wp14:editId="35CCD333">
             <wp:extent cx="5192202" cy="467596"/>
             <wp:effectExtent l="0" t="0" r="0" b="8890"/>
             <wp:docPr id="34" name="Image 34"/>
@@ -7058,7 +7094,7 @@
                     <pic:cNvPicPr/>
                   </pic:nvPicPr>
                   <pic:blipFill>
-                    <a:blip r:embed="rId22"/>
+                    <a:blip r:embed="rId24"/>
                     <a:stretch>
                       <a:fillRect/>
                     </a:stretch>
@@ -7083,7 +7119,7 @@
       <w:r>
         <w:t xml:space="preserve">À l’aide du code ci-dessus, pour accèder aux page html qui sont dans le dossier \Page\, il faut écrire </w:t>
       </w:r>
-      <w:hyperlink r:id="rId23" w:history="1">
+      <w:hyperlink r:id="rId25" w:history="1">
         <w:r>
           <w:rPr>
             <w:rStyle w:val="Lienhypertexte"/>
@@ -7108,7 +7144,7 @@
           <w:lang w:eastAsia="fr-CH"/>
         </w:rPr>
         <w:drawing>
-          <wp:inline distT="0" distB="0" distL="0" distR="0" wp14:anchorId="113CC7A0" wp14:editId="4C23A275">
+          <wp:inline distT="0" distB="0" distL="0" distR="0" wp14:anchorId="0DCF2179" wp14:editId="5E43DF8B">
             <wp:extent cx="2891155" cy="1622066"/>
             <wp:effectExtent l="0" t="0" r="4445" b="0"/>
             <wp:docPr id="35" name="Image 35"/>
@@ -7123,7 +7159,7 @@
                     <pic:cNvPicPr/>
                   </pic:nvPicPr>
                   <pic:blipFill rotWithShape="1">
-                    <a:blip r:embed="rId24"/>
+                    <a:blip r:embed="rId26"/>
                     <a:srcRect b="52987"/>
                     <a:stretch/>
                   </pic:blipFill>
@@ -7162,7 +7198,7 @@
         </w:rPr>
         <w:lastRenderedPageBreak/>
         <w:drawing>
-          <wp:inline distT="0" distB="0" distL="0" distR="0" wp14:anchorId="4BE97BC0" wp14:editId="573D430D">
+          <wp:inline distT="0" distB="0" distL="0" distR="0" wp14:anchorId="6CE3C75D" wp14:editId="79641BE4">
             <wp:extent cx="2891155" cy="1645272"/>
             <wp:effectExtent l="0" t="0" r="4445" b="0"/>
             <wp:docPr id="46" name="Image 46"/>
@@ -7177,7 +7213,7 @@
                     <pic:cNvPicPr/>
                   </pic:nvPicPr>
                   <pic:blipFill rotWithShape="1">
-                    <a:blip r:embed="rId24"/>
+                    <a:blip r:embed="rId26"/>
                     <a:srcRect t="52314"/>
                     <a:stretch/>
                   </pic:blipFill>
@@ -7228,7 +7264,7 @@
           <w:lang w:eastAsia="fr-CH"/>
         </w:rPr>
         <w:drawing>
-          <wp:inline distT="0" distB="0" distL="0" distR="0" wp14:anchorId="58F43555" wp14:editId="2BAEE3A2">
+          <wp:inline distT="0" distB="0" distL="0" distR="0" wp14:anchorId="108EE341" wp14:editId="54B0FDF8">
             <wp:extent cx="4906807" cy="930303"/>
             <wp:effectExtent l="0" t="0" r="8255" b="3175"/>
             <wp:docPr id="48" name="Image 48"/>
@@ -7243,7 +7279,7 @@
                     <pic:cNvPicPr/>
                   </pic:nvPicPr>
                   <pic:blipFill>
-                    <a:blip r:embed="rId25"/>
+                    <a:blip r:embed="rId27"/>
                     <a:stretch>
                       <a:fillRect/>
                     </a:stretch>
@@ -7274,7 +7310,7 @@
           <w:lang w:eastAsia="fr-CH"/>
         </w:rPr>
         <w:drawing>
-          <wp:inline distT="0" distB="0" distL="0" distR="0" wp14:anchorId="422D026F" wp14:editId="53C33796">
+          <wp:inline distT="0" distB="0" distL="0" distR="0" wp14:anchorId="250BE644" wp14:editId="548D8A01">
             <wp:extent cx="1223552" cy="119270"/>
             <wp:effectExtent l="0" t="0" r="0" b="0"/>
             <wp:docPr id="47" name="Image 47"/>
@@ -7289,7 +7325,7 @@
                     <pic:cNvPicPr/>
                   </pic:nvPicPr>
                   <pic:blipFill rotWithShape="1">
-                    <a:blip r:embed="rId25"/>
+                    <a:blip r:embed="rId27"/>
                     <a:srcRect l="980" t="3430" r="77151" b="85326"/>
                     <a:stretch/>
                   </pic:blipFill>
@@ -7343,7 +7379,7 @@
           <w:lang w:eastAsia="fr-CH"/>
         </w:rPr>
         <w:drawing>
-          <wp:inline distT="0" distB="0" distL="0" distR="0" wp14:anchorId="72B2B1B6" wp14:editId="124D3E88">
+          <wp:inline distT="0" distB="0" distL="0" distR="0" wp14:anchorId="54F43742" wp14:editId="37F8B239">
             <wp:extent cx="4894063" cy="365760"/>
             <wp:effectExtent l="0" t="0" r="1905" b="0"/>
             <wp:docPr id="49" name="Image 49"/>
@@ -7358,7 +7394,7 @@
                     <pic:cNvPicPr/>
                   </pic:nvPicPr>
                   <pic:blipFill>
-                    <a:blip r:embed="rId26"/>
+                    <a:blip r:embed="rId28"/>
                     <a:stretch>
                       <a:fillRect/>
                     </a:stretch>
@@ -7394,7 +7430,7 @@
           <w:lang w:eastAsia="fr-CH"/>
         </w:rPr>
         <w:drawing>
-          <wp:inline distT="0" distB="0" distL="0" distR="0" wp14:anchorId="736E6605" wp14:editId="6D4CC6E6">
+          <wp:inline distT="0" distB="0" distL="0" distR="0" wp14:anchorId="5ADA06FA" wp14:editId="794A8F97">
             <wp:extent cx="3506526" cy="1058276"/>
             <wp:effectExtent l="0" t="0" r="0" b="8890"/>
             <wp:docPr id="52" name="Image 52"/>
@@ -7409,7 +7445,7 @@
                     <pic:cNvPicPr/>
                   </pic:nvPicPr>
                   <pic:blipFill>
-                    <a:blip r:embed="rId27"/>
+                    <a:blip r:embed="rId29"/>
                     <a:stretch>
                       <a:fillRect/>
                     </a:stretch>
@@ -7440,7 +7476,7 @@
           <w:lang w:eastAsia="fr-CH"/>
         </w:rPr>
         <w:drawing>
-          <wp:inline distT="0" distB="0" distL="0" distR="0" wp14:anchorId="700F9445" wp14:editId="20B8161A">
+          <wp:inline distT="0" distB="0" distL="0" distR="0" wp14:anchorId="3C738DD7" wp14:editId="38153FDB">
             <wp:extent cx="902358" cy="159026"/>
             <wp:effectExtent l="0" t="0" r="0" b="0"/>
             <wp:docPr id="50" name="Image 50"/>
@@ -7455,7 +7491,7 @@
                     <pic:cNvPicPr/>
                   </pic:nvPicPr>
                   <pic:blipFill rotWithShape="1">
-                    <a:blip r:embed="rId27"/>
+                    <a:blip r:embed="rId29"/>
                     <a:srcRect l="9531" t="63112" r="65748" b="22452"/>
                     <a:stretch/>
                   </pic:blipFill>
@@ -7494,7 +7530,7 @@
         </w:rPr>
         <w:lastRenderedPageBreak/>
         <w:drawing>
-          <wp:anchor distT="0" distB="0" distL="114300" distR="114300" simplePos="0" relativeHeight="251662848" behindDoc="1" locked="0" layoutInCell="1" allowOverlap="1">
+          <wp:anchor distT="0" distB="0" distL="114300" distR="114300" simplePos="0" relativeHeight="251662848" behindDoc="1" locked="0" layoutInCell="1" allowOverlap="1" wp14:anchorId="223F8ABA" wp14:editId="7AB9D70F">
             <wp:simplePos x="0" y="0"/>
             <wp:positionH relativeFrom="column">
               <wp:posOffset>-271780</wp:posOffset>
@@ -7525,7 +7561,7 @@
                     <pic:cNvPicPr/>
                   </pic:nvPicPr>
                   <pic:blipFill>
-                    <a:blip r:embed="rId28">
+                    <a:blip r:embed="rId30">
                       <a:extLst>
                         <a:ext uri="{28A0092B-C50C-407E-A947-70E740481C1C}">
                           <a14:useLocalDpi xmlns:a14="http://schemas.microsoft.com/office/drawing/2010/main" val="0"/>
@@ -7576,7 +7612,7 @@
           <w:lang w:eastAsia="fr-CH"/>
         </w:rPr>
         <w:drawing>
-          <wp:inline distT="0" distB="0" distL="0" distR="0" wp14:anchorId="7D72BA64" wp14:editId="231D3FFE">
+          <wp:inline distT="0" distB="0" distL="0" distR="0" wp14:anchorId="467C6451" wp14:editId="2D2159A9">
             <wp:extent cx="5057030" cy="1615440"/>
             <wp:effectExtent l="0" t="0" r="0" b="3810"/>
             <wp:docPr id="53" name="Image 53"/>
@@ -7591,7 +7627,7 @@
                     <pic:cNvPicPr/>
                   </pic:nvPicPr>
                   <pic:blipFill>
-                    <a:blip r:embed="rId29"/>
+                    <a:blip r:embed="rId31"/>
                     <a:stretch>
                       <a:fillRect/>
                     </a:stretch>
@@ -7611,8 +7647,6 @@
           </wp:inline>
         </w:drawing>
       </w:r>
-      <w:bookmarkStart w:id="15" w:name="_GoBack"/>
-      <w:bookmarkEnd w:id="15"/>
     </w:p>
     <w:p/>
     <w:p>
@@ -9342,7 +9376,7 @@
           <w:lang w:eastAsia="fr-CH"/>
         </w:rPr>
         <w:drawing>
-          <wp:inline distT="0" distB="0" distL="0" distR="0" wp14:anchorId="5E88CF91" wp14:editId="418FD36E">
+          <wp:inline distT="0" distB="0" distL="0" distR="0" wp14:anchorId="737960E3" wp14:editId="1286E306">
             <wp:extent cx="4182667" cy="2289657"/>
             <wp:effectExtent l="0" t="0" r="8890" b="0"/>
             <wp:docPr id="27" name="Image 27" descr="http://152b0c7b.nuajik.io/wp-content/uploads/2015/10/NUC5PGYH.jpg"/>
@@ -9359,7 +9393,7 @@
                     </pic:cNvPicPr>
                   </pic:nvPicPr>
                   <pic:blipFill>
-                    <a:blip r:embed="rId30">
+                    <a:blip r:embed="rId32">
                       <a:extLst>
                         <a:ext uri="{28A0092B-C50C-407E-A947-70E740481C1C}">
                           <a14:useLocalDpi xmlns:a14="http://schemas.microsoft.com/office/drawing/2010/main" val="0"/>
@@ -9435,7 +9469,7 @@
           <w:lang w:eastAsia="fr-CH"/>
         </w:rPr>
         <w:drawing>
-          <wp:inline distT="0" distB="0" distL="0" distR="0">
+          <wp:inline distT="0" distB="0" distL="0" distR="0" wp14:anchorId="5BC008B6" wp14:editId="711B1C69">
             <wp:extent cx="2718637" cy="4140404"/>
             <wp:effectExtent l="0" t="0" r="0" b="0"/>
             <wp:docPr id="3" name="Image 3"/>
@@ -9452,7 +9486,7 @@
                     </pic:cNvPicPr>
                   </pic:nvPicPr>
                   <pic:blipFill>
-                    <a:blip r:embed="rId31">
+                    <a:blip r:embed="rId33">
                       <a:extLst>
                         <a:ext uri="{28A0092B-C50C-407E-A947-70E740481C1C}">
                           <a14:useLocalDpi xmlns:a14="http://schemas.microsoft.com/office/drawing/2010/main" val="0"/>
@@ -9502,7 +9536,7 @@
         </w:rPr>
         <w:lastRenderedPageBreak/>
         <w:drawing>
-          <wp:inline distT="0" distB="0" distL="0" distR="0">
+          <wp:inline distT="0" distB="0" distL="0" distR="0" wp14:anchorId="381DD05F" wp14:editId="6ACF9976">
             <wp:extent cx="5760720" cy="1737905"/>
             <wp:effectExtent l="0" t="0" r="0" b="0"/>
             <wp:docPr id="6" name="Image 6"/>
@@ -9519,7 +9553,7 @@
                     </pic:cNvPicPr>
                   </pic:nvPicPr>
                   <pic:blipFill>
-                    <a:blip r:embed="rId32">
+                    <a:blip r:embed="rId34">
                       <a:extLst>
                         <a:ext uri="{28A0092B-C50C-407E-A947-70E740481C1C}">
                           <a14:useLocalDpi xmlns:a14="http://schemas.microsoft.com/office/drawing/2010/main" val="0"/>
@@ -9556,7 +9590,7 @@
           <w:lang w:eastAsia="fr-CH"/>
         </w:rPr>
         <w:drawing>
-          <wp:inline distT="0" distB="0" distL="0" distR="0">
+          <wp:inline distT="0" distB="0" distL="0" distR="0" wp14:anchorId="393F329D" wp14:editId="4885767E">
             <wp:extent cx="5760720" cy="1670696"/>
             <wp:effectExtent l="0" t="0" r="0" b="0"/>
             <wp:docPr id="7" name="Image 7"/>
@@ -9573,7 +9607,7 @@
                     </pic:cNvPicPr>
                   </pic:nvPicPr>
                   <pic:blipFill>
-                    <a:blip r:embed="rId33">
+                    <a:blip r:embed="rId35">
                       <a:extLst>
                         <a:ext uri="{28A0092B-C50C-407E-A947-70E740481C1C}">
                           <a14:useLocalDpi xmlns:a14="http://schemas.microsoft.com/office/drawing/2010/main" val="0"/>
@@ -9610,7 +9644,7 @@
           <w:lang w:eastAsia="fr-CH"/>
         </w:rPr>
         <w:drawing>
-          <wp:inline distT="0" distB="0" distL="0" distR="0">
+          <wp:inline distT="0" distB="0" distL="0" distR="0" wp14:anchorId="431FA839" wp14:editId="3085747D">
             <wp:extent cx="5760720" cy="1854432"/>
             <wp:effectExtent l="0" t="0" r="0" b="0"/>
             <wp:docPr id="8" name="Image 8"/>
@@ -9627,7 +9661,7 @@
                     </pic:cNvPicPr>
                   </pic:nvPicPr>
                   <pic:blipFill>
-                    <a:blip r:embed="rId34">
+                    <a:blip r:embed="rId36">
                       <a:extLst>
                         <a:ext uri="{28A0092B-C50C-407E-A947-70E740481C1C}">
                           <a14:useLocalDpi xmlns:a14="http://schemas.microsoft.com/office/drawing/2010/main" val="0"/>
@@ -9696,7 +9730,7 @@
         </w:rPr>
         <w:lastRenderedPageBreak/>
         <w:drawing>
-          <wp:inline distT="0" distB="0" distL="0" distR="0">
+          <wp:inline distT="0" distB="0" distL="0" distR="0" wp14:anchorId="0AD2BAD4" wp14:editId="5155FB35">
             <wp:extent cx="5760720" cy="3724319"/>
             <wp:effectExtent l="0" t="0" r="0" b="0"/>
             <wp:docPr id="9" name="Image 9"/>
@@ -9713,7 +9747,7 @@
                     </pic:cNvPicPr>
                   </pic:nvPicPr>
                   <pic:blipFill>
-                    <a:blip r:embed="rId35">
+                    <a:blip r:embed="rId37">
                       <a:extLst>
                         <a:ext uri="{28A0092B-C50C-407E-A947-70E740481C1C}">
                           <a14:useLocalDpi xmlns:a14="http://schemas.microsoft.com/office/drawing/2010/main" val="0"/>
@@ -9791,7 +9825,7 @@
         </w:rPr>
         <w:lastRenderedPageBreak/>
         <w:drawing>
-          <wp:inline distT="0" distB="0" distL="0" distR="0">
+          <wp:inline distT="0" distB="0" distL="0" distR="0" wp14:anchorId="6A92EFD3" wp14:editId="22076E1C">
             <wp:extent cx="5760720" cy="3389561"/>
             <wp:effectExtent l="0" t="0" r="0" b="0"/>
             <wp:docPr id="12" name="Image 12"/>
@@ -9808,7 +9842,7 @@
                     </pic:cNvPicPr>
                   </pic:nvPicPr>
                   <pic:blipFill>
-                    <a:blip r:embed="rId36">
+                    <a:blip r:embed="rId38">
                       <a:extLst>
                         <a:ext uri="{28A0092B-C50C-407E-A947-70E740481C1C}">
                           <a14:useLocalDpi xmlns:a14="http://schemas.microsoft.com/office/drawing/2010/main" val="0"/>
@@ -9874,7 +9908,7 @@
           <w:lang w:eastAsia="fr-CH"/>
         </w:rPr>
         <w:drawing>
-          <wp:inline distT="0" distB="0" distL="0" distR="0">
+          <wp:inline distT="0" distB="0" distL="0" distR="0" wp14:anchorId="1217F6B3" wp14:editId="3C5FF24A">
             <wp:extent cx="5760720" cy="3821845"/>
             <wp:effectExtent l="0" t="0" r="0" b="0"/>
             <wp:docPr id="13" name="Image 13"/>
@@ -9891,7 +9925,7 @@
                     </pic:cNvPicPr>
                   </pic:nvPicPr>
                   <pic:blipFill>
-                    <a:blip r:embed="rId37">
+                    <a:blip r:embed="rId39">
                       <a:extLst>
                         <a:ext uri="{28A0092B-C50C-407E-A947-70E740481C1C}">
                           <a14:useLocalDpi xmlns:a14="http://schemas.microsoft.com/office/drawing/2010/main" val="0"/>
@@ -9941,7 +9975,7 @@
           <w:lang w:eastAsia="fr-CH"/>
         </w:rPr>
         <w:drawing>
-          <wp:inline distT="0" distB="0" distL="0" distR="0">
+          <wp:inline distT="0" distB="0" distL="0" distR="0" wp14:anchorId="47DEE2BD" wp14:editId="4CAD4F0A">
             <wp:extent cx="5760720" cy="1381919"/>
             <wp:effectExtent l="0" t="0" r="0" b="0"/>
             <wp:docPr id="14" name="Image 14"/>
@@ -9958,7 +9992,7 @@
                     </pic:cNvPicPr>
                   </pic:nvPicPr>
                   <pic:blipFill>
-                    <a:blip r:embed="rId38">
+                    <a:blip r:embed="rId40">
                       <a:extLst>
                         <a:ext uri="{28A0092B-C50C-407E-A947-70E740481C1C}">
                           <a14:useLocalDpi xmlns:a14="http://schemas.microsoft.com/office/drawing/2010/main" val="0"/>
@@ -9995,7 +10029,7 @@
           <w:lang w:eastAsia="fr-CH"/>
         </w:rPr>
         <w:drawing>
-          <wp:inline distT="0" distB="0" distL="0" distR="0">
+          <wp:inline distT="0" distB="0" distL="0" distR="0" wp14:anchorId="2FBE1F6E" wp14:editId="2BC88EE9">
             <wp:extent cx="5760720" cy="2062102"/>
             <wp:effectExtent l="0" t="0" r="0" b="0"/>
             <wp:docPr id="15" name="Image 15"/>
@@ -10012,7 +10046,7 @@
                     </pic:cNvPicPr>
                   </pic:nvPicPr>
                   <pic:blipFill>
-                    <a:blip r:embed="rId39">
+                    <a:blip r:embed="rId41">
                       <a:extLst>
                         <a:ext uri="{28A0092B-C50C-407E-A947-70E740481C1C}">
                           <a14:useLocalDpi xmlns:a14="http://schemas.microsoft.com/office/drawing/2010/main" val="0"/>
@@ -10083,7 +10117,7 @@
           <w:lang w:eastAsia="fr-CH"/>
         </w:rPr>
         <w:drawing>
-          <wp:inline distT="0" distB="0" distL="0" distR="0">
+          <wp:inline distT="0" distB="0" distL="0" distR="0" wp14:anchorId="481F5337" wp14:editId="74C84543">
             <wp:extent cx="5760720" cy="1876243"/>
             <wp:effectExtent l="0" t="0" r="0" b="0"/>
             <wp:docPr id="16" name="Image 16"/>
@@ -10100,7 +10134,7 @@
                     </pic:cNvPicPr>
                   </pic:nvPicPr>
                   <pic:blipFill>
-                    <a:blip r:embed="rId40">
+                    <a:blip r:embed="rId42">
                       <a:extLst>
                         <a:ext uri="{28A0092B-C50C-407E-A947-70E740481C1C}">
                           <a14:useLocalDpi xmlns:a14="http://schemas.microsoft.com/office/drawing/2010/main" val="0"/>
@@ -11023,147 +11057,10 @@
           <w:lang w:eastAsia="fr-CH"/>
         </w:rPr>
         <w:drawing>
-          <wp:inline distT="0" distB="0" distL="0" distR="0" wp14:anchorId="29B7897C" wp14:editId="15F789E5">
+          <wp:inline distT="0" distB="0" distL="0" distR="0" wp14:anchorId="421604D7" wp14:editId="61C47C5A">
             <wp:extent cx="2366682" cy="182880"/>
             <wp:effectExtent l="0" t="0" r="0" b="7620"/>
             <wp:docPr id="32" name="Image 32"/>
-            <wp:cNvGraphicFramePr>
-              <a:graphicFrameLocks xmlns:a="http://schemas.openxmlformats.org/drawingml/2006/main" noChangeAspect="1"/>
-            </wp:cNvGraphicFramePr>
-            <a:graphic xmlns:a="http://schemas.openxmlformats.org/drawingml/2006/main">
-              <a:graphicData uri="http://schemas.openxmlformats.org/drawingml/2006/picture">
-                <pic:pic xmlns:pic="http://schemas.openxmlformats.org/drawingml/2006/picture">
-                  <pic:nvPicPr>
-                    <pic:cNvPr id="1" name=""/>
-                    <pic:cNvPicPr/>
-                  </pic:nvPicPr>
-                  <pic:blipFill>
-                    <a:blip r:embed="rId41"/>
-                    <a:stretch>
-                      <a:fillRect/>
-                    </a:stretch>
-                  </pic:blipFill>
-                  <pic:spPr>
-                    <a:xfrm>
-                      <a:off x="0" y="0"/>
-                      <a:ext cx="2379066" cy="183837"/>
-                    </a:xfrm>
-                    <a:prstGeom prst="rect">
-                      <a:avLst/>
-                    </a:prstGeom>
-                  </pic:spPr>
-                </pic:pic>
-              </a:graphicData>
-            </a:graphic>
-          </wp:inline>
-        </w:drawing>
-      </w:r>
-    </w:p>
-    <w:p>
-      <w:r>
-        <w:t xml:space="preserve">Avec BAUD_RATE_SERIAL qui est </w:t>
-      </w:r>
-      <w:r>
-        <w:t>une constante valant 115'200.</w:t>
-      </w:r>
-    </w:p>
-    <w:p>
-      <w:r>
-        <w:lastRenderedPageBreak/>
-        <w:t>Pour ce qui est du programme du NUC, les paramètres sont ajustés en correspondance à ceux de l’Arduino.</w:t>
-      </w:r>
-    </w:p>
-    <w:p>
-      <w:pPr>
-        <w:jc w:val="center"/>
-      </w:pPr>
-      <w:r>
-        <w:rPr>
-          <w:noProof/>
-          <w:lang w:eastAsia="fr-CH"/>
-        </w:rPr>
-        <w:drawing>
-          <wp:inline distT="0" distB="0" distL="0" distR="0" wp14:anchorId="4C66E830" wp14:editId="7B68A1B1">
-            <wp:extent cx="3257550" cy="1962150"/>
-            <wp:effectExtent l="0" t="0" r="0" b="0"/>
-            <wp:docPr id="33" name="Image 33"/>
-            <wp:cNvGraphicFramePr>
-              <a:graphicFrameLocks xmlns:a="http://schemas.openxmlformats.org/drawingml/2006/main" noChangeAspect="1"/>
-            </wp:cNvGraphicFramePr>
-            <a:graphic xmlns:a="http://schemas.openxmlformats.org/drawingml/2006/main">
-              <a:graphicData uri="http://schemas.openxmlformats.org/drawingml/2006/picture">
-                <pic:pic xmlns:pic="http://schemas.openxmlformats.org/drawingml/2006/picture">
-                  <pic:nvPicPr>
-                    <pic:cNvPr id="1" name=""/>
-                    <pic:cNvPicPr/>
-                  </pic:nvPicPr>
-                  <pic:blipFill>
-                    <a:blip r:embed="rId42"/>
-                    <a:stretch>
-                      <a:fillRect/>
-                    </a:stretch>
-                  </pic:blipFill>
-                  <pic:spPr>
-                    <a:xfrm>
-                      <a:off x="0" y="0"/>
-                      <a:ext cx="3257550" cy="1962150"/>
-                    </a:xfrm>
-                    <a:prstGeom prst="rect">
-                      <a:avLst/>
-                    </a:prstGeom>
-                  </pic:spPr>
-                </pic:pic>
-              </a:graphicData>
-            </a:graphic>
-          </wp:inline>
-        </w:drawing>
-      </w:r>
-    </w:p>
-    <w:p>
-      <w:r>
-        <w:t>La BaudRate est réglé identiquement à l’Arduino, c’est-à-dire 115'200.</w:t>
-      </w:r>
-    </w:p>
-    <w:p>
-      <w:pPr>
-        <w:pStyle w:val="Titre2"/>
-      </w:pPr>
-      <w:r>
-        <w:t>Communication USB</w:t>
-      </w:r>
-    </w:p>
-    <w:p>
-      <w:pPr>
-        <w:pStyle w:val="Titre3"/>
-      </w:pPr>
-      <w:r>
-        <w:t>Partie NUC</w:t>
-      </w:r>
-    </w:p>
-    <w:p>
-      <w:r>
-        <w:t>La communication USB utilise le protocole décrit précédemment.</w:t>
-      </w:r>
-    </w:p>
-    <w:p>
-      <w:r>
-        <w:t>La partie NUC est gérée par la classe XyloCommunication. Cette classe implémente les fonctions suivantes permettant de gérer la communication :</w:t>
-      </w:r>
-    </w:p>
-    <w:p>
-      <w:pPr>
-        <w:jc w:val="center"/>
-      </w:pPr>
-      <w:r>
-        <w:rPr>
-          <w:noProof/>
-          <w:lang w:eastAsia="fr-CH"/>
-        </w:rPr>
-        <w:drawing>
-          <wp:inline distT="0" distB="0" distL="0" distR="0" wp14:anchorId="40AF70DC" wp14:editId="678949C1">
-            <wp:extent cx="5343276" cy="1282810"/>
-            <wp:effectExtent l="0" t="0" r="0" b="0"/>
-            <wp:docPr id="36" name="Image 36"/>
             <wp:cNvGraphicFramePr>
               <a:graphicFrameLocks xmlns:a="http://schemas.openxmlformats.org/drawingml/2006/main" noChangeAspect="1"/>
             </wp:cNvGraphicFramePr>
@@ -11183,7 +11080,7 @@
                   <pic:spPr>
                     <a:xfrm>
                       <a:off x="0" y="0"/>
-                      <a:ext cx="5365404" cy="1288122"/>
+                      <a:ext cx="2379066" cy="183837"/>
                     </a:xfrm>
                     <a:prstGeom prst="rect">
                       <a:avLst/>
@@ -11198,175 +11095,20 @@
     </w:p>
     <w:p>
       <w:r>
-        <w:t>Remarquez que les seules fonctions publiques sont celles pour l’envoi de messages. Ceci est dû au faite que lors de l’envoie d’un message, l’</w:t>
-      </w:r>
-      <w:r>
-        <w:t>A</w:t>
-      </w:r>
-      <w:r>
-        <w:t xml:space="preserve">rduino répond directement. La lecture des données est donc faîte et </w:t>
-      </w:r>
-      <w:r>
-        <w:t>contrôlé</w:t>
-      </w:r>
-      <w:r>
-        <w:t xml:space="preserve"> dans les fonctions « Send » à l’aide de la fonction « Read »</w:t>
-      </w:r>
-      <w:r>
-        <w:t>.</w:t>
-      </w:r>
-    </w:p>
-    <w:p>
-      <w:pPr>
-        <w:pStyle w:val="Titre3"/>
-      </w:pPr>
-      <w:r>
-        <w:t>Partie Arduino</w:t>
-      </w:r>
-    </w:p>
-    <w:p>
-      <w:r>
-        <w:t>L’implémentation pour l’Arduino a posé quelques problèmes. Car u</w:t>
-      </w:r>
-      <w:r>
-        <w:t xml:space="preserve">n premier code </w:t>
-      </w:r>
-      <w:r>
-        <w:t>a</w:t>
-      </w:r>
-      <w:r>
-        <w:t xml:space="preserve"> été fait, basé sur une faute</w:t>
-      </w:r>
-      <w:r>
-        <w:t>.</w:t>
-      </w:r>
-      <w:r>
-        <w:t xml:space="preserve"> </w:t>
-      </w:r>
-      <w:r>
-        <w:t>Le code envoyait</w:t>
-      </w:r>
-      <w:r>
-        <w:t xml:space="preserve"> des données à l'</w:t>
-      </w:r>
-      <w:r>
-        <w:t>A</w:t>
-      </w:r>
-      <w:r>
-        <w:t xml:space="preserve">rduino et </w:t>
-      </w:r>
-      <w:r>
-        <w:t>celui-ci</w:t>
-      </w:r>
-      <w:r>
-        <w:t xml:space="preserve"> </w:t>
-      </w:r>
-      <w:r>
-        <w:t>renvoyait</w:t>
-      </w:r>
-      <w:r>
-        <w:t xml:space="preserve"> les mêmes. </w:t>
-      </w:r>
-      <w:r>
-        <w:t>Les données envoyées</w:t>
-      </w:r>
-      <w:r>
-        <w:t xml:space="preserve"> et reçu</w:t>
-      </w:r>
-      <w:r>
-        <w:t>e</w:t>
-      </w:r>
-      <w:r>
-        <w:t xml:space="preserve">s </w:t>
-      </w:r>
-      <w:r>
-        <w:t>concordaient</w:t>
-      </w:r>
-      <w:r>
-        <w:t xml:space="preserve"> bien mais plus tard </w:t>
-      </w:r>
-      <w:r>
-        <w:t>il a été</w:t>
-      </w:r>
-      <w:r>
-        <w:t xml:space="preserve"> remarqué que l'</w:t>
-      </w:r>
-      <w:r>
-        <w:t>A</w:t>
-      </w:r>
-      <w:r>
-        <w:t>rduino traitait déjà des données sans</w:t>
-      </w:r>
-      <w:r>
-        <w:t xml:space="preserve"> en</w:t>
-      </w:r>
-      <w:r>
-        <w:t xml:space="preserve"> </w:t>
-      </w:r>
-      <w:r>
-        <w:t>avoir reçu la totalité</w:t>
-      </w:r>
-      <w:r>
-        <w:t xml:space="preserve">. À cause de cela, en checkant s'il y avait des données dans le buffer du serial (fonction </w:t>
-      </w:r>
-      <w:r>
-        <w:t>A</w:t>
-      </w:r>
-      <w:r>
-        <w:t xml:space="preserve">rduino: </w:t>
-      </w:r>
-      <w:r>
-        <w:t>S</w:t>
-      </w:r>
-      <w:r>
-        <w:t>erial.available()) on</w:t>
-      </w:r>
-      <w:r>
-        <w:t xml:space="preserve"> les</w:t>
-      </w:r>
-      <w:r>
-        <w:t xml:space="preserve"> détectait </w:t>
-      </w:r>
-      <w:r>
-        <w:t>mais elles n’étaient pas encore toutes arrivée</w:t>
-      </w:r>
-      <w:r>
-        <w:t>s</w:t>
-      </w:r>
-      <w:r>
-        <w:t>.</w:t>
-      </w:r>
-      <w:r>
-        <w:t xml:space="preserve"> Ainsi dans l’</w:t>
-      </w:r>
-      <w:r>
-        <w:t>exemple suivant, le programme</w:t>
-      </w:r>
-      <w:r>
-        <w:t xml:space="preserve"> recevait les bytes données et on les renvoyait un</w:t>
-      </w:r>
-      <w:r>
-        <w:t>e</w:t>
-      </w:r>
-      <w:r>
-        <w:t xml:space="preserve"> par un</w:t>
-      </w:r>
-      <w:r>
-        <w:t>e</w:t>
-      </w:r>
-      <w:r>
-        <w:t xml:space="preserve"> au lieu de paqué en un bloc d’une taille de </w:t>
-      </w:r>
-      <w:r>
-        <w:t>SIZE_MSG</w:t>
-      </w:r>
-      <w:r>
-        <w:t> :</w:t>
-      </w:r>
-    </w:p>
-    <w:p>
-      <w:pPr>
-        <w:spacing w:after="0"/>
+        <w:t xml:space="preserve">Avec BAUD_RATE_SERIAL qui est </w:t>
+      </w:r>
+      <w:r>
+        <w:t>une constante valant 115'200.</w:t>
+      </w:r>
+    </w:p>
+    <w:p>
+      <w:r>
+        <w:lastRenderedPageBreak/>
+        <w:t>Pour ce qui est du programme du NUC, les paramètres sont ajustés en correspondance à ceux de l’Arduino.</w:t>
+      </w:r>
+    </w:p>
+    <w:p>
+      <w:pPr>
         <w:jc w:val="center"/>
       </w:pPr>
       <w:r>
@@ -11374,12 +11116,11 @@
           <w:noProof/>
           <w:lang w:eastAsia="fr-CH"/>
         </w:rPr>
-        <w:lastRenderedPageBreak/>
         <w:drawing>
-          <wp:inline distT="0" distB="0" distL="0" distR="0" wp14:anchorId="7ED84F3F" wp14:editId="56E913E6">
-            <wp:extent cx="2009775" cy="2124075"/>
-            <wp:effectExtent l="0" t="0" r="9525" b="9525"/>
-            <wp:docPr id="31" name="Image 31"/>
+          <wp:inline distT="0" distB="0" distL="0" distR="0" wp14:anchorId="49E37724" wp14:editId="365E6FE1">
+            <wp:extent cx="3257550" cy="1962150"/>
+            <wp:effectExtent l="0" t="0" r="0" b="0"/>
+            <wp:docPr id="33" name="Image 33"/>
             <wp:cNvGraphicFramePr>
               <a:graphicFrameLocks xmlns:a="http://schemas.openxmlformats.org/drawingml/2006/main" noChangeAspect="1"/>
             </wp:cNvGraphicFramePr>
@@ -11399,7 +11140,7 @@
                   <pic:spPr>
                     <a:xfrm>
                       <a:off x="0" y="0"/>
-                      <a:ext cx="2009775" cy="2124075"/>
+                      <a:ext cx="3257550" cy="1962150"/>
                     </a:xfrm>
                     <a:prstGeom prst="rect">
                       <a:avLst/>
@@ -11414,27 +11155,33 @@
     </w:p>
     <w:p>
       <w:r>
-        <w:t xml:space="preserve">Il a fallu réadapter le code en prenant compte </w:t>
-      </w:r>
-      <w:r>
-        <w:t>cet effet</w:t>
-      </w:r>
-      <w:r>
-        <w:t>.</w:t>
-      </w:r>
-    </w:p>
-    <w:p>
-      <w:r>
-        <w:t>Ainsi on obtient un code avec la partie de réception qui est fragmenté</w:t>
-      </w:r>
-      <w:r>
-        <w:t xml:space="preserve"> en parties</w:t>
-      </w:r>
-      <w:r>
-        <w:t xml:space="preserve"> agissant comme une machine d’</w:t>
-      </w:r>
-      <w:r>
-        <w:t>état.</w:t>
+        <w:t>La BaudRate est réglé identiquement à l’Arduino, c’est-à-dire 115'200.</w:t>
+      </w:r>
+    </w:p>
+    <w:p>
+      <w:pPr>
+        <w:pStyle w:val="Titre2"/>
+      </w:pPr>
+      <w:r>
+        <w:t>Communication USB</w:t>
+      </w:r>
+    </w:p>
+    <w:p>
+      <w:pPr>
+        <w:pStyle w:val="Titre3"/>
+      </w:pPr>
+      <w:r>
+        <w:t>Partie NUC</w:t>
+      </w:r>
+    </w:p>
+    <w:p>
+      <w:r>
+        <w:t>La communication USB utilise le protocole décrit précédemment.</w:t>
+      </w:r>
+    </w:p>
+    <w:p>
+      <w:r>
+        <w:t>La partie NUC est gérée par la classe XyloCommunication. Cette classe implémente les fonctions suivantes permettant de gérer la communication :</w:t>
       </w:r>
     </w:p>
     <w:p>
@@ -11447,10 +11194,10 @@
           <w:lang w:eastAsia="fr-CH"/>
         </w:rPr>
         <w:drawing>
-          <wp:inline distT="0" distB="0" distL="0" distR="0" wp14:anchorId="14F1FD28" wp14:editId="7C162AF9">
-            <wp:extent cx="5964993" cy="4507936"/>
-            <wp:effectExtent l="0" t="0" r="0" b="6985"/>
-            <wp:docPr id="37" name="Image 37"/>
+          <wp:inline distT="0" distB="0" distL="0" distR="0" wp14:anchorId="5FF6CF5F" wp14:editId="1A7E580A">
+            <wp:extent cx="5343276" cy="1282810"/>
+            <wp:effectExtent l="0" t="0" r="0" b="0"/>
+            <wp:docPr id="36" name="Image 36"/>
             <wp:cNvGraphicFramePr>
               <a:graphicFrameLocks xmlns:a="http://schemas.openxmlformats.org/drawingml/2006/main" noChangeAspect="1"/>
             </wp:cNvGraphicFramePr>
@@ -11470,6 +11217,293 @@
                   <pic:spPr>
                     <a:xfrm>
                       <a:off x="0" y="0"/>
+                      <a:ext cx="5365404" cy="1288122"/>
+                    </a:xfrm>
+                    <a:prstGeom prst="rect">
+                      <a:avLst/>
+                    </a:prstGeom>
+                  </pic:spPr>
+                </pic:pic>
+              </a:graphicData>
+            </a:graphic>
+          </wp:inline>
+        </w:drawing>
+      </w:r>
+    </w:p>
+    <w:p>
+      <w:r>
+        <w:t>Remarquez que les seules fonctions publiques sont celles pour l’envoi de messages. Ceci est dû au faite que lors de l’envoie d’un message, l’</w:t>
+      </w:r>
+      <w:r>
+        <w:t>A</w:t>
+      </w:r>
+      <w:r>
+        <w:t xml:space="preserve">rduino répond directement. La lecture des données est donc faîte et </w:t>
+      </w:r>
+      <w:r>
+        <w:t>contrôlé</w:t>
+      </w:r>
+      <w:r>
+        <w:t xml:space="preserve"> dans les fonctions « Send » à l’aide de la fonction « Read »</w:t>
+      </w:r>
+      <w:r>
+        <w:t>.</w:t>
+      </w:r>
+    </w:p>
+    <w:p>
+      <w:pPr>
+        <w:pStyle w:val="Titre3"/>
+      </w:pPr>
+      <w:r>
+        <w:t>Partie Arduino</w:t>
+      </w:r>
+    </w:p>
+    <w:p>
+      <w:r>
+        <w:t>L’implémentation pour l’Arduino a posé quelques problèmes. Car u</w:t>
+      </w:r>
+      <w:r>
+        <w:t xml:space="preserve">n premier code </w:t>
+      </w:r>
+      <w:r>
+        <w:t>a</w:t>
+      </w:r>
+      <w:r>
+        <w:t xml:space="preserve"> été fait, basé sur une faute</w:t>
+      </w:r>
+      <w:r>
+        <w:t>.</w:t>
+      </w:r>
+      <w:r>
+        <w:t xml:space="preserve"> </w:t>
+      </w:r>
+      <w:r>
+        <w:t>Le code envoyait</w:t>
+      </w:r>
+      <w:r>
+        <w:t xml:space="preserve"> des données à l'</w:t>
+      </w:r>
+      <w:r>
+        <w:t>A</w:t>
+      </w:r>
+      <w:r>
+        <w:t xml:space="preserve">rduino et </w:t>
+      </w:r>
+      <w:r>
+        <w:t>celui-ci</w:t>
+      </w:r>
+      <w:r>
+        <w:t xml:space="preserve"> </w:t>
+      </w:r>
+      <w:r>
+        <w:t>renvoyait</w:t>
+      </w:r>
+      <w:r>
+        <w:t xml:space="preserve"> les mêmes. </w:t>
+      </w:r>
+      <w:r>
+        <w:t>Les données envoyées</w:t>
+      </w:r>
+      <w:r>
+        <w:t xml:space="preserve"> et reçu</w:t>
+      </w:r>
+      <w:r>
+        <w:t>e</w:t>
+      </w:r>
+      <w:r>
+        <w:t xml:space="preserve">s </w:t>
+      </w:r>
+      <w:r>
+        <w:t>concordaient</w:t>
+      </w:r>
+      <w:r>
+        <w:t xml:space="preserve"> bien mais plus tard </w:t>
+      </w:r>
+      <w:r>
+        <w:t>il a été</w:t>
+      </w:r>
+      <w:r>
+        <w:t xml:space="preserve"> remarqué que l'</w:t>
+      </w:r>
+      <w:r>
+        <w:t>A</w:t>
+      </w:r>
+      <w:r>
+        <w:t>rduino traitait déjà des données sans</w:t>
+      </w:r>
+      <w:r>
+        <w:t xml:space="preserve"> en</w:t>
+      </w:r>
+      <w:r>
+        <w:t xml:space="preserve"> </w:t>
+      </w:r>
+      <w:r>
+        <w:t>avoir reçu la totalité</w:t>
+      </w:r>
+      <w:r>
+        <w:t xml:space="preserve">. À cause de cela, en checkant s'il y avait des données dans le buffer du serial (fonction </w:t>
+      </w:r>
+      <w:r>
+        <w:t>A</w:t>
+      </w:r>
+      <w:r>
+        <w:t xml:space="preserve">rduino: </w:t>
+      </w:r>
+      <w:r>
+        <w:t>S</w:t>
+      </w:r>
+      <w:r>
+        <w:t>erial.available()) on</w:t>
+      </w:r>
+      <w:r>
+        <w:t xml:space="preserve"> les</w:t>
+      </w:r>
+      <w:r>
+        <w:t xml:space="preserve"> détectait </w:t>
+      </w:r>
+      <w:r>
+        <w:t>mais elles n’étaient pas encore toutes arrivée</w:t>
+      </w:r>
+      <w:r>
+        <w:t>s</w:t>
+      </w:r>
+      <w:r>
+        <w:t>.</w:t>
+      </w:r>
+      <w:r>
+        <w:t xml:space="preserve"> Ainsi dans l’</w:t>
+      </w:r>
+      <w:r>
+        <w:t>exemple suivant, le programme</w:t>
+      </w:r>
+      <w:r>
+        <w:t xml:space="preserve"> recevait les bytes données et on les renvoyait un</w:t>
+      </w:r>
+      <w:r>
+        <w:t>e</w:t>
+      </w:r>
+      <w:r>
+        <w:t xml:space="preserve"> par un</w:t>
+      </w:r>
+      <w:r>
+        <w:t>e</w:t>
+      </w:r>
+      <w:r>
+        <w:t xml:space="preserve"> au lieu de paqué en un bloc d’une taille de </w:t>
+      </w:r>
+      <w:r>
+        <w:t>SIZE_MSG</w:t>
+      </w:r>
+      <w:r>
+        <w:t> :</w:t>
+      </w:r>
+    </w:p>
+    <w:p>
+      <w:pPr>
+        <w:spacing w:after="0"/>
+        <w:jc w:val="center"/>
+      </w:pPr>
+      <w:r>
+        <w:rPr>
+          <w:noProof/>
+          <w:lang w:eastAsia="fr-CH"/>
+        </w:rPr>
+        <w:lastRenderedPageBreak/>
+        <w:drawing>
+          <wp:inline distT="0" distB="0" distL="0" distR="0" wp14:anchorId="7C043A04" wp14:editId="4932A91C">
+            <wp:extent cx="2009775" cy="2124075"/>
+            <wp:effectExtent l="0" t="0" r="9525" b="9525"/>
+            <wp:docPr id="31" name="Image 31"/>
+            <wp:cNvGraphicFramePr>
+              <a:graphicFrameLocks xmlns:a="http://schemas.openxmlformats.org/drawingml/2006/main" noChangeAspect="1"/>
+            </wp:cNvGraphicFramePr>
+            <a:graphic xmlns:a="http://schemas.openxmlformats.org/drawingml/2006/main">
+              <a:graphicData uri="http://schemas.openxmlformats.org/drawingml/2006/picture">
+                <pic:pic xmlns:pic="http://schemas.openxmlformats.org/drawingml/2006/picture">
+                  <pic:nvPicPr>
+                    <pic:cNvPr id="1" name=""/>
+                    <pic:cNvPicPr/>
+                  </pic:nvPicPr>
+                  <pic:blipFill>
+                    <a:blip r:embed="rId46"/>
+                    <a:stretch>
+                      <a:fillRect/>
+                    </a:stretch>
+                  </pic:blipFill>
+                  <pic:spPr>
+                    <a:xfrm>
+                      <a:off x="0" y="0"/>
+                      <a:ext cx="2009775" cy="2124075"/>
+                    </a:xfrm>
+                    <a:prstGeom prst="rect">
+                      <a:avLst/>
+                    </a:prstGeom>
+                  </pic:spPr>
+                </pic:pic>
+              </a:graphicData>
+            </a:graphic>
+          </wp:inline>
+        </w:drawing>
+      </w:r>
+    </w:p>
+    <w:p>
+      <w:r>
+        <w:t xml:space="preserve">Il a fallu réadapter le code en prenant compte </w:t>
+      </w:r>
+      <w:r>
+        <w:t>cet effet</w:t>
+      </w:r>
+      <w:r>
+        <w:t>.</w:t>
+      </w:r>
+    </w:p>
+    <w:p>
+      <w:r>
+        <w:t>Ainsi on obtient un code avec la partie de réception qui est fragmenté</w:t>
+      </w:r>
+      <w:r>
+        <w:t xml:space="preserve"> en parties</w:t>
+      </w:r>
+      <w:r>
+        <w:t xml:space="preserve"> agissant comme une machine d’</w:t>
+      </w:r>
+      <w:r>
+        <w:t>état.</w:t>
+      </w:r>
+    </w:p>
+    <w:p>
+      <w:pPr>
+        <w:jc w:val="center"/>
+      </w:pPr>
+      <w:r>
+        <w:rPr>
+          <w:noProof/>
+          <w:lang w:eastAsia="fr-CH"/>
+        </w:rPr>
+        <w:drawing>
+          <wp:inline distT="0" distB="0" distL="0" distR="0" wp14:anchorId="378E622D" wp14:editId="6C592B5E">
+            <wp:extent cx="5964993" cy="4507936"/>
+            <wp:effectExtent l="0" t="0" r="0" b="6985"/>
+            <wp:docPr id="37" name="Image 37"/>
+            <wp:cNvGraphicFramePr>
+              <a:graphicFrameLocks xmlns:a="http://schemas.openxmlformats.org/drawingml/2006/main" noChangeAspect="1"/>
+            </wp:cNvGraphicFramePr>
+            <a:graphic xmlns:a="http://schemas.openxmlformats.org/drawingml/2006/main">
+              <a:graphicData uri="http://schemas.openxmlformats.org/drawingml/2006/picture">
+                <pic:pic xmlns:pic="http://schemas.openxmlformats.org/drawingml/2006/picture">
+                  <pic:nvPicPr>
+                    <pic:cNvPr id="1" name=""/>
+                    <pic:cNvPicPr/>
+                  </pic:nvPicPr>
+                  <pic:blipFill>
+                    <a:blip r:embed="rId47"/>
+                    <a:stretch>
+                      <a:fillRect/>
+                    </a:stretch>
+                  </pic:blipFill>
+                  <pic:spPr>
+                    <a:xfrm>
+                      <a:off x="0" y="0"/>
                       <a:ext cx="6010313" cy="4542186"/>
                     </a:xfrm>
                     <a:prstGeom prst="rect">
@@ -11493,7 +11527,7 @@
           <w:lang w:eastAsia="fr-CH"/>
         </w:rPr>
         <w:drawing>
-          <wp:inline distT="0" distB="0" distL="0" distR="0" wp14:anchorId="040E5844" wp14:editId="479155B5">
+          <wp:inline distT="0" distB="0" distL="0" distR="0" wp14:anchorId="33E198E1" wp14:editId="70B2C095">
             <wp:extent cx="741661" cy="111043"/>
             <wp:effectExtent l="0" t="0" r="1905" b="3810"/>
             <wp:docPr id="38" name="Image 38"/>
@@ -11508,7 +11542,7 @@
                     <pic:cNvPicPr/>
                   </pic:nvPicPr>
                   <pic:blipFill rotWithShape="1">
-                    <a:blip r:embed="rId46"/>
+                    <a:blip r:embed="rId48"/>
                     <a:srcRect l="-174" t="20904" r="174" b="20703"/>
                     <a:stretch/>
                   </pic:blipFill>
@@ -11973,7 +12007,7 @@
           <w:lang w:eastAsia="fr-CH"/>
         </w:rPr>
         <w:drawing>
-          <wp:inline distT="0" distB="0" distL="0" distR="0" wp14:anchorId="3481FC0D" wp14:editId="4600F9C7">
+          <wp:inline distT="0" distB="0" distL="0" distR="0" wp14:anchorId="149313F6" wp14:editId="69717358">
             <wp:extent cx="572494" cy="103367"/>
             <wp:effectExtent l="0" t="0" r="0" b="0"/>
             <wp:docPr id="39" name="Image 39"/>
@@ -11988,7 +12022,7 @@
                     <pic:cNvPicPr/>
                   </pic:nvPicPr>
                   <pic:blipFill rotWithShape="1">
-                    <a:blip r:embed="rId47"/>
+                    <a:blip r:embed="rId49"/>
                     <a:srcRect l="6732" t="11947" r="12415" b="9847"/>
                     <a:stretch/>
                   </pic:blipFill>
@@ -12032,7 +12066,7 @@
           <w:lang w:eastAsia="fr-CH"/>
         </w:rPr>
         <w:drawing>
-          <wp:inline distT="0" distB="0" distL="0" distR="0" wp14:anchorId="2BF1AAD0" wp14:editId="671CAC66">
+          <wp:inline distT="0" distB="0" distL="0" distR="0" wp14:anchorId="4062F2E7" wp14:editId="2F0D4C07">
             <wp:extent cx="2581275" cy="1314450"/>
             <wp:effectExtent l="0" t="0" r="9525" b="0"/>
             <wp:docPr id="40" name="Image 40"/>
@@ -12047,7 +12081,7 @@
                     <pic:cNvPicPr/>
                   </pic:nvPicPr>
                   <pic:blipFill>
-                    <a:blip r:embed="rId48"/>
+                    <a:blip r:embed="rId50"/>
                     <a:stretch>
                       <a:fillRect/>
                     </a:stretch>
@@ -12102,7 +12136,7 @@
           <w:lang w:eastAsia="fr-CH"/>
         </w:rPr>
         <w:drawing>
-          <wp:inline distT="0" distB="0" distL="0" distR="0" wp14:anchorId="7D3549B3" wp14:editId="005954DD">
+          <wp:inline distT="0" distB="0" distL="0" distR="0" wp14:anchorId="2C2A86A8" wp14:editId="767C93E6">
             <wp:extent cx="572494" cy="103367"/>
             <wp:effectExtent l="0" t="0" r="0" b="0"/>
             <wp:docPr id="41" name="Image 41"/>
@@ -12117,7 +12151,7 @@
                     <pic:cNvPicPr/>
                   </pic:nvPicPr>
                   <pic:blipFill rotWithShape="1">
-                    <a:blip r:embed="rId47"/>
+                    <a:blip r:embed="rId49"/>
                     <a:srcRect l="6732" t="11947" r="12415" b="9847"/>
                     <a:stretch/>
                   </pic:blipFill>
@@ -12153,7 +12187,7 @@
           <w:lang w:eastAsia="fr-CH"/>
         </w:rPr>
         <w:drawing>
-          <wp:inline distT="0" distB="0" distL="0" distR="0" wp14:anchorId="671FBFD5" wp14:editId="410840DD">
+          <wp:inline distT="0" distB="0" distL="0" distR="0" wp14:anchorId="2442D997" wp14:editId="33A23339">
             <wp:extent cx="505622" cy="94946"/>
             <wp:effectExtent l="0" t="0" r="0" b="635"/>
             <wp:docPr id="42" name="Image 42"/>
@@ -12168,7 +12202,7 @@
                     <pic:cNvPicPr/>
                   </pic:nvPicPr>
                   <pic:blipFill rotWithShape="1">
-                    <a:blip r:embed="rId49"/>
+                    <a:blip r:embed="rId51"/>
                     <a:srcRect l="1507" t="16672" r="1550" b="15368"/>
                     <a:stretch/>
                   </pic:blipFill>
@@ -12210,7 +12244,7 @@
         </w:rPr>
         <w:lastRenderedPageBreak/>
         <w:drawing>
-          <wp:inline distT="0" distB="0" distL="0" distR="0" wp14:anchorId="4441E870" wp14:editId="2F7EF731">
+          <wp:inline distT="0" distB="0" distL="0" distR="0" wp14:anchorId="7093E27A" wp14:editId="74645B2D">
             <wp:extent cx="4267200" cy="828675"/>
             <wp:effectExtent l="0" t="0" r="0" b="9525"/>
             <wp:docPr id="45" name="Image 45"/>
@@ -12225,7 +12259,7 @@
                     <pic:cNvPicPr/>
                   </pic:nvPicPr>
                   <pic:blipFill>
-                    <a:blip r:embed="rId50"/>
+                    <a:blip r:embed="rId52"/>
                     <a:stretch>
                       <a:fillRect/>
                     </a:stretch>
@@ -12256,7 +12290,7 @@
           <w:lang w:eastAsia="fr-CH"/>
         </w:rPr>
         <w:drawing>
-          <wp:inline distT="0" distB="0" distL="0" distR="0" wp14:anchorId="22098550" wp14:editId="624C1B16">
+          <wp:inline distT="0" distB="0" distL="0" distR="0" wp14:anchorId="490ACD1A" wp14:editId="3E6B2CBF">
             <wp:extent cx="404012" cy="102539"/>
             <wp:effectExtent l="0" t="0" r="0" b="0"/>
             <wp:docPr id="44" name="Image 44"/>
@@ -12271,7 +12305,7 @@
                     <pic:cNvPicPr/>
                   </pic:nvPicPr>
                   <pic:blipFill rotWithShape="1">
-                    <a:blip r:embed="rId46"/>
+                    <a:blip r:embed="rId48"/>
                     <a:srcRect l="45079" t="25105" r="174" b="20704"/>
                     <a:stretch/>
                   </pic:blipFill>
@@ -12307,7 +12341,7 @@
           <w:lang w:eastAsia="fr-CH"/>
         </w:rPr>
         <w:drawing>
-          <wp:inline distT="0" distB="0" distL="0" distR="0" wp14:anchorId="39873A81" wp14:editId="13DC4547">
+          <wp:inline distT="0" distB="0" distL="0" distR="0" wp14:anchorId="30A06E1C" wp14:editId="15ACF008">
             <wp:extent cx="375202" cy="95416"/>
             <wp:effectExtent l="0" t="0" r="6350" b="0"/>
             <wp:docPr id="43" name="Image 43"/>
@@ -12322,7 +12356,7 @@
                     <pic:cNvPicPr/>
                   </pic:nvPicPr>
                   <pic:blipFill rotWithShape="1">
-                    <a:blip r:embed="rId50"/>
+                    <a:blip r:embed="rId52"/>
                     <a:srcRect l="3916" t="24006" r="87236" b="64409"/>
                     <a:stretch/>
                   </pic:blipFill>
@@ -12372,102 +12406,58 @@
       <w:pPr>
         <w:pStyle w:val="Titre3"/>
       </w:pPr>
-      <w:bookmarkStart w:id="26" w:name="_Toc454143218"/>
-      <w:r>
-        <w:t xml:space="preserve">Conversion midi </w:t>
-      </w:r>
-      <w:r>
-        <w:sym w:font="Wingdings" w:char="F0E8"/>
-      </w:r>
-      <w:r>
-        <w:t xml:space="preserve"> </w:t>
-      </w:r>
-      <w:r>
-        <w:t>XML</w:t>
-      </w:r>
-      <w:bookmarkEnd w:id="26"/>
+      <w:r>
+        <w:t>Problème</w:t>
+      </w:r>
+    </w:p>
+    <w:p>
+      <w:r>
+        <w:t xml:space="preserve">Dans le but de pouvoir exploiter les fichier midi, il est nécessaire d’avoir un outil permettant de les convertir sous un format exploitable pour le xylophone. Afin de pouvoir adapter les partitions pour qu’elles puissent être jouée par le xylophone, il faut aussi </w:t>
+      </w:r>
+      <w:r>
+        <w:t>pouvoir éditer le fichier midi ou le fichier convertit.</w:t>
+      </w:r>
+    </w:p>
+    <w:p>
+      <w:pPr>
+        <w:pStyle w:val="Titre3"/>
+      </w:pPr>
+      <w:r>
+        <w:t>Démarche</w:t>
+      </w:r>
+    </w:p>
+    <w:p>
+      <w:r>
+        <w:t xml:space="preserve">Dans un premier temps, seule la partie de conversion midi à XML fut réalisée. L’édition des fichiers est faîte en midi grâce au logiciel « MidiEditor ». </w:t>
+      </w:r>
+      <w:r>
+        <w:t xml:space="preserve"> Avant la partie conversion, une partie obligatoire a été réalisé, c’est la partie de chargement.</w:t>
+      </w:r>
     </w:p>
     <w:p>
       <w:pPr>
         <w:pStyle w:val="Titre4"/>
       </w:pPr>
       <w:r>
-        <w:t>Choix des canaux à convertir</w:t>
-      </w:r>
-    </w:p>
-    <w:p>
-      <w:r>
-        <w:t>Pour la conversion, il faut que l’utilisateur choisissent les canaux qu’il veut garder. Il y a donc une fenêtre qui s’ouvre lors de la conversion</w:t>
-      </w:r>
-      <w:r>
-        <w:t>, demandant à l’utilisateur de sélectionner les canaux désirés.</w:t>
-      </w:r>
-    </w:p>
-    <w:p>
-      <w:pPr>
-        <w:rPr>
-          <w:noProof/>
-        </w:rPr>
-      </w:pPr>
-      <w:r>
-        <w:t>A l’appel de la fenêtre, on envoie une liste de tous les canaux disponibles de la partition midi.</w:t>
-      </w:r>
-      <w:r>
-        <w:rPr>
-          <w:noProof/>
-        </w:rPr>
-        <w:t xml:space="preserve"> </w:t>
-      </w:r>
-    </w:p>
-    <w:p>
-      <w:pPr>
-        <w:jc w:val="center"/>
-      </w:pPr>
-      <w:r>
-        <w:rPr>
-          <w:noProof/>
-          <w:lang w:eastAsia="fr-CH"/>
-        </w:rPr>
-        <w:drawing>
-          <wp:inline distT="0" distB="0" distL="0" distR="0" wp14:anchorId="6DD0AC8C" wp14:editId="7B839579">
-            <wp:extent cx="4371975" cy="1409700"/>
-            <wp:effectExtent l="0" t="0" r="9525" b="0"/>
-            <wp:docPr id="19" name="Image 19"/>
-            <wp:cNvGraphicFramePr>
-              <a:graphicFrameLocks xmlns:a="http://schemas.openxmlformats.org/drawingml/2006/main" noChangeAspect="1"/>
-            </wp:cNvGraphicFramePr>
-            <a:graphic xmlns:a="http://schemas.openxmlformats.org/drawingml/2006/main">
-              <a:graphicData uri="http://schemas.openxmlformats.org/drawingml/2006/picture">
-                <pic:pic xmlns:pic="http://schemas.openxmlformats.org/drawingml/2006/picture">
-                  <pic:nvPicPr>
-                    <pic:cNvPr id="1" name=""/>
-                    <pic:cNvPicPr/>
-                  </pic:nvPicPr>
-                  <pic:blipFill>
-                    <a:blip r:embed="rId51"/>
-                    <a:stretch>
-                      <a:fillRect/>
-                    </a:stretch>
-                  </pic:blipFill>
-                  <pic:spPr>
-                    <a:xfrm>
-                      <a:off x="0" y="0"/>
-                      <a:ext cx="4371975" cy="1409700"/>
-                    </a:xfrm>
-                    <a:prstGeom prst="rect">
-                      <a:avLst/>
-                    </a:prstGeom>
-                  </pic:spPr>
-                </pic:pic>
-              </a:graphicData>
-            </a:graphic>
-          </wp:inline>
-        </w:drawing>
-      </w:r>
-    </w:p>
-    <w:p>
-      <w:r>
-        <w:t>Puis la fenêtre génère dynamiquement des check box pour la sélection des canaux. Comme l’affectation d’un content au check box ne s’affiche pas, la fenêtre crée aussi un label pour chaque canal.</w:t>
+        <w:t>Chargement des fichiers midi</w:t>
+      </w:r>
+    </w:p>
+    <w:p>
+      <w:r>
+        <w:t>Pour faciliter le chargement des fichiers, une librairie open source a été installer. Celle-ci se nomme miditoolkit.</w:t>
+      </w:r>
+    </w:p>
+    <w:p>
+      <w:pPr>
+        <w:pStyle w:val="Titre5"/>
+      </w:pPr>
+      <w:r>
+        <w:t>Chargement</w:t>
+      </w:r>
+    </w:p>
+    <w:p>
+      <w:r>
+        <w:t>Pour charger les partition midi, la classe PartitionMidi implémente la fonction Load qui prend en paramètre un nom de fichier.</w:t>
       </w:r>
     </w:p>
     <w:p>
@@ -12481,85 +12471,10 @@
         </w:rPr>
         <w:lastRenderedPageBreak/>
         <w:drawing>
-          <wp:inline distT="0" distB="0" distL="0" distR="0" wp14:anchorId="7B0C93B0" wp14:editId="551B09EA">
-            <wp:extent cx="4629150" cy="3552825"/>
-            <wp:effectExtent l="0" t="0" r="0" b="9525"/>
-            <wp:docPr id="21" name="Image 21"/>
-            <wp:cNvGraphicFramePr>
-              <a:graphicFrameLocks xmlns:a="http://schemas.openxmlformats.org/drawingml/2006/main" noChangeAspect="1"/>
-            </wp:cNvGraphicFramePr>
-            <a:graphic xmlns:a="http://schemas.openxmlformats.org/drawingml/2006/main">
-              <a:graphicData uri="http://schemas.openxmlformats.org/drawingml/2006/picture">
-                <pic:pic xmlns:pic="http://schemas.openxmlformats.org/drawingml/2006/picture">
-                  <pic:nvPicPr>
-                    <pic:cNvPr id="1" name=""/>
-                    <pic:cNvPicPr/>
-                  </pic:nvPicPr>
-                  <pic:blipFill>
-                    <a:blip r:embed="rId52"/>
-                    <a:stretch>
-                      <a:fillRect/>
-                    </a:stretch>
-                  </pic:blipFill>
-                  <pic:spPr>
-                    <a:xfrm>
-                      <a:off x="0" y="0"/>
-                      <a:ext cx="4629150" cy="3552825"/>
-                    </a:xfrm>
-                    <a:prstGeom prst="rect">
-                      <a:avLst/>
-                    </a:prstGeom>
-                  </pic:spPr>
-                </pic:pic>
-              </a:graphicData>
-            </a:graphic>
-          </wp:inline>
-        </w:drawing>
-      </w:r>
-    </w:p>
-    <w:p/>
-    <w:p>
-      <w:pPr>
-        <w:pStyle w:val="Titre4"/>
-      </w:pPr>
-      <w:r>
-        <w:t>Conversion et sauvegarde</w:t>
-      </w:r>
-    </w:p>
-    <w:p>
-      <w:r>
-        <w:t>Une fois les canaux validés, si l’utilisateur a confirmé son choix,</w:t>
-      </w:r>
-      <w:r>
-        <w:t xml:space="preserve"> on convertit la partition</w:t>
-      </w:r>
-      <w:r>
-        <w:t xml:space="preserve"> midi en partition xylo</w:t>
-      </w:r>
-      <w:r>
-        <w:t xml:space="preserve"> et</w:t>
-      </w:r>
-      <w:r>
-        <w:t xml:space="preserve"> </w:t>
-      </w:r>
-      <w:r>
-        <w:t>on demande le nom pour la sauvegarde du fichier</w:t>
-      </w:r>
-      <w:r>
-        <w:t>.</w:t>
-      </w:r>
-    </w:p>
-    <w:p>
-      <w:r>
-        <w:rPr>
-          <w:noProof/>
-          <w:lang w:eastAsia="fr-CH"/>
-        </w:rPr>
-        <w:drawing>
-          <wp:inline distT="0" distB="0" distL="0" distR="0" wp14:anchorId="67B188D0" wp14:editId="45C0D180">
-            <wp:extent cx="5760720" cy="1723390"/>
-            <wp:effectExtent l="0" t="0" r="0" b="0"/>
-            <wp:docPr id="22" name="Image 22"/>
+          <wp:inline distT="0" distB="0" distL="0" distR="0" wp14:anchorId="26811DCD" wp14:editId="42611278">
+            <wp:extent cx="5287617" cy="4507764"/>
+            <wp:effectExtent l="0" t="0" r="8890" b="7620"/>
+            <wp:docPr id="60" name="Image 60"/>
             <wp:cNvGraphicFramePr>
               <a:graphicFrameLocks xmlns:a="http://schemas.openxmlformats.org/drawingml/2006/main" noChangeAspect="1"/>
             </wp:cNvGraphicFramePr>
@@ -12579,7 +12494,7 @@
                   <pic:spPr>
                     <a:xfrm>
                       <a:off x="0" y="0"/>
-                      <a:ext cx="5760720" cy="1723390"/>
+                      <a:ext cx="5298540" cy="4517076"/>
                     </a:xfrm>
                     <a:prstGeom prst="rect">
                       <a:avLst/>
@@ -12592,105 +12507,1095 @@
         </w:drawing>
       </w:r>
     </w:p>
+    <w:p>
+      <w:r>
+        <w:t>Cette fonction efface l’ancienne partition chargée s’il y en avait une. Puis charge le fichier midi dans une instance de Sequence</w:t>
+      </w:r>
+      <w:r>
+        <w:t xml:space="preserve"> : </w:t>
+      </w:r>
+      <w:r>
+        <w:t xml:space="preserve"> </w:t>
+      </w:r>
+      <w:r>
+        <w:rPr>
+          <w:noProof/>
+          <w:lang w:eastAsia="fr-CH"/>
+        </w:rPr>
+        <w:drawing>
+          <wp:inline distT="0" distB="0" distL="0" distR="0" wp14:anchorId="210E6CFF" wp14:editId="41783F97">
+            <wp:extent cx="2873071" cy="158478"/>
+            <wp:effectExtent l="0" t="0" r="0" b="0"/>
+            <wp:docPr id="59" name="Image 59"/>
+            <wp:cNvGraphicFramePr>
+              <a:graphicFrameLocks xmlns:a="http://schemas.openxmlformats.org/drawingml/2006/main" noChangeAspect="1"/>
+            </wp:cNvGraphicFramePr>
+            <a:graphic xmlns:a="http://schemas.openxmlformats.org/drawingml/2006/main">
+              <a:graphicData uri="http://schemas.openxmlformats.org/drawingml/2006/picture">
+                <pic:pic xmlns:pic="http://schemas.openxmlformats.org/drawingml/2006/picture">
+                  <pic:nvPicPr>
+                    <pic:cNvPr id="1" name=""/>
+                    <pic:cNvPicPr/>
+                  </pic:nvPicPr>
+                  <pic:blipFill rotWithShape="1">
+                    <a:blip r:embed="rId53"/>
+                    <a:srcRect l="5871" t="10237" r="39451" b="86226"/>
+                    <a:stretch/>
+                  </pic:blipFill>
+                  <pic:spPr bwMode="auto">
+                    <a:xfrm>
+                      <a:off x="0" y="0"/>
+                      <a:ext cx="2897110" cy="159804"/>
+                    </a:xfrm>
+                    <a:prstGeom prst="rect">
+                      <a:avLst/>
+                    </a:prstGeom>
+                    <a:ln>
+                      <a:noFill/>
+                    </a:ln>
+                    <a:extLst>
+                      <a:ext uri="{53640926-AAD7-44D8-BBD7-CCE9431645EC}">
+                        <a14:shadowObscured xmlns:a14="http://schemas.microsoft.com/office/drawing/2010/main"/>
+                      </a:ext>
+                    </a:extLst>
+                  </pic:spPr>
+                </pic:pic>
+              </a:graphicData>
+            </a:graphic>
+          </wp:inline>
+        </w:drawing>
+      </w:r>
+    </w:p>
+    <w:p>
+      <w:r>
+        <w:t>En parcourant cette séquence, on prend tous les messages « NoteOn » et « Tempo » qui sont les seuls messages qui nous intéresse pour le moment.</w:t>
+      </w:r>
+    </w:p>
+    <w:p>
+      <w:pPr>
+        <w:pStyle w:val="Titre5"/>
+      </w:pPr>
+      <w:r>
+        <w:t>Notes du midi</w:t>
+      </w:r>
+    </w:p>
+    <w:p>
+      <w:r>
+        <w:t>Lors du chargement du fichier midi, on a vu qu’on récupérait les messages « NoteOn ». Lorsqu’un de ces messages apparaît, on enregistre la note dans notre PartitionMidi avec la fonction « GetMidiNoteOn ».</w:t>
+      </w:r>
+    </w:p>
+    <w:p>
+      <w:pPr>
+        <w:jc w:val="center"/>
+      </w:pPr>
+      <w:r>
+        <w:rPr>
+          <w:noProof/>
+          <w:lang w:eastAsia="fr-CH"/>
+        </w:rPr>
+        <w:lastRenderedPageBreak/>
+        <w:drawing>
+          <wp:inline distT="0" distB="0" distL="0" distR="0" wp14:anchorId="3D2C4C3D" wp14:editId="67758577">
+            <wp:extent cx="4344641" cy="2941983"/>
+            <wp:effectExtent l="0" t="0" r="0" b="0"/>
+            <wp:docPr id="62" name="Image 62"/>
+            <wp:cNvGraphicFramePr>
+              <a:graphicFrameLocks xmlns:a="http://schemas.openxmlformats.org/drawingml/2006/main" noChangeAspect="1"/>
+            </wp:cNvGraphicFramePr>
+            <a:graphic xmlns:a="http://schemas.openxmlformats.org/drawingml/2006/main">
+              <a:graphicData uri="http://schemas.openxmlformats.org/drawingml/2006/picture">
+                <pic:pic xmlns:pic="http://schemas.openxmlformats.org/drawingml/2006/picture">
+                  <pic:nvPicPr>
+                    <pic:cNvPr id="1" name=""/>
+                    <pic:cNvPicPr/>
+                  </pic:nvPicPr>
+                  <pic:blipFill>
+                    <a:blip r:embed="rId54"/>
+                    <a:stretch>
+                      <a:fillRect/>
+                    </a:stretch>
+                  </pic:blipFill>
+                  <pic:spPr>
+                    <a:xfrm>
+                      <a:off x="0" y="0"/>
+                      <a:ext cx="4362438" cy="2954035"/>
+                    </a:xfrm>
+                    <a:prstGeom prst="rect">
+                      <a:avLst/>
+                    </a:prstGeom>
+                  </pic:spPr>
+                </pic:pic>
+              </a:graphicData>
+            </a:graphic>
+          </wp:inline>
+        </w:drawing>
+      </w:r>
+    </w:p>
+    <w:p>
+      <w:r>
+        <w:t xml:space="preserve">La première étape est la conversion de la note : </w:t>
+      </w:r>
+      <w:r>
+        <w:rPr>
+          <w:noProof/>
+          <w:lang w:eastAsia="fr-CH"/>
+        </w:rPr>
+        <w:drawing>
+          <wp:inline distT="0" distB="0" distL="0" distR="0" wp14:anchorId="228E271C" wp14:editId="427F20D5">
+            <wp:extent cx="3990975" cy="118745"/>
+            <wp:effectExtent l="0" t="0" r="9525" b="0"/>
+            <wp:docPr id="63" name="Image 63"/>
+            <wp:cNvGraphicFramePr>
+              <a:graphicFrameLocks xmlns:a="http://schemas.openxmlformats.org/drawingml/2006/main" noChangeAspect="1"/>
+            </wp:cNvGraphicFramePr>
+            <a:graphic xmlns:a="http://schemas.openxmlformats.org/drawingml/2006/main">
+              <a:graphicData uri="http://schemas.openxmlformats.org/drawingml/2006/picture">
+                <pic:pic xmlns:pic="http://schemas.openxmlformats.org/drawingml/2006/picture">
+                  <pic:nvPicPr>
+                    <pic:cNvPr id="1" name=""/>
+                    <pic:cNvPicPr/>
+                  </pic:nvPicPr>
+                  <pic:blipFill rotWithShape="1">
+                    <a:blip r:embed="rId54"/>
+                    <a:srcRect l="6592" t="19740" r="612" b="76183"/>
+                    <a:stretch/>
+                  </pic:blipFill>
+                  <pic:spPr bwMode="auto">
+                    <a:xfrm>
+                      <a:off x="0" y="0"/>
+                      <a:ext cx="4048179" cy="120447"/>
+                    </a:xfrm>
+                    <a:prstGeom prst="rect">
+                      <a:avLst/>
+                    </a:prstGeom>
+                    <a:ln>
+                      <a:noFill/>
+                    </a:ln>
+                    <a:extLst>
+                      <a:ext uri="{53640926-AAD7-44D8-BBD7-CCE9431645EC}">
+                        <a14:shadowObscured xmlns:a14="http://schemas.microsoft.com/office/drawing/2010/main"/>
+                      </a:ext>
+                    </a:extLst>
+                  </pic:spPr>
+                </pic:pic>
+              </a:graphicData>
+            </a:graphic>
+          </wp:inline>
+        </w:drawing>
+      </w:r>
+    </w:p>
+    <w:p>
+      <w:r>
+        <w:t>Cec</w:t>
+      </w:r>
+      <w:r>
+        <w:t xml:space="preserve">i nous retourne une note avec l’ID qui est « msg.Data1 », l’intensité qui est « msg.Data2 » et le tick. </w:t>
+      </w:r>
+    </w:p>
+    <w:p>
+      <w:r>
+        <w:t>De cette note, si elle fait partie d’un canal qui n’existe pas encore (numéro de canal inexistant), on ajoute des canaux jusqu’au canal de la note en question.</w:t>
+      </w:r>
+    </w:p>
+    <w:p>
+      <w:r>
+        <w:t>Puis on enregistre la note dans le canal lui correspondant :</w:t>
+      </w:r>
+      <w:r>
+        <w:rPr>
+          <w:noProof/>
+          <w:lang w:eastAsia="fr-CH"/>
+        </w:rPr>
+        <w:drawing>
+          <wp:inline distT="0" distB="0" distL="0" distR="0" wp14:anchorId="221B660B" wp14:editId="10268599">
+            <wp:extent cx="2775006" cy="149860"/>
+            <wp:effectExtent l="0" t="0" r="6350" b="2540"/>
+            <wp:docPr id="61" name="Image 61"/>
+            <wp:cNvGraphicFramePr>
+              <a:graphicFrameLocks xmlns:a="http://schemas.openxmlformats.org/drawingml/2006/main" noChangeAspect="1"/>
+            </wp:cNvGraphicFramePr>
+            <a:graphic xmlns:a="http://schemas.openxmlformats.org/drawingml/2006/main">
+              <a:graphicData uri="http://schemas.openxmlformats.org/drawingml/2006/picture">
+                <pic:pic xmlns:pic="http://schemas.openxmlformats.org/drawingml/2006/picture">
+                  <pic:nvPicPr>
+                    <pic:cNvPr id="1" name=""/>
+                    <pic:cNvPicPr/>
+                  </pic:nvPicPr>
+                  <pic:blipFill rotWithShape="1">
+                    <a:blip r:embed="rId54"/>
+                    <a:srcRect l="5852" t="89388" r="29336" b="5443"/>
+                    <a:stretch/>
+                  </pic:blipFill>
+                  <pic:spPr bwMode="auto">
+                    <a:xfrm>
+                      <a:off x="0" y="0"/>
+                      <a:ext cx="2827373" cy="152688"/>
+                    </a:xfrm>
+                    <a:prstGeom prst="rect">
+                      <a:avLst/>
+                    </a:prstGeom>
+                    <a:ln>
+                      <a:noFill/>
+                    </a:ln>
+                    <a:extLst>
+                      <a:ext uri="{53640926-AAD7-44D8-BBD7-CCE9431645EC}">
+                        <a14:shadowObscured xmlns:a14="http://schemas.microsoft.com/office/drawing/2010/main"/>
+                      </a:ext>
+                    </a:extLst>
+                  </pic:spPr>
+                </pic:pic>
+              </a:graphicData>
+            </a:graphic>
+          </wp:inline>
+        </w:drawing>
+      </w:r>
+    </w:p>
+    <w:p>
+      <w:pPr>
+        <w:pStyle w:val="Titre5"/>
+      </w:pPr>
+      <w:bookmarkStart w:id="26" w:name="_Toc454143220"/>
+      <w:bookmarkStart w:id="27" w:name="_Ref456767310"/>
+      <w:bookmarkStart w:id="28" w:name="_Ref456768625"/>
+      <w:r>
+        <w:t xml:space="preserve">Tempos </w:t>
+      </w:r>
+      <w:bookmarkEnd w:id="26"/>
+      <w:bookmarkEnd w:id="27"/>
+      <w:bookmarkEnd w:id="28"/>
+      <w:r>
+        <w:t>du midi</w:t>
+      </w:r>
+    </w:p>
+    <w:p>
+      <w:r>
+        <w:t>Comme il est possible que le tempo d’une musique change au cours du temps, on récupère tous les tempos ainsi que leurs ticks.</w:t>
+      </w:r>
+    </w:p>
+    <w:p>
+      <w:pPr>
+        <w:jc w:val="center"/>
+      </w:pPr>
+      <w:r>
+        <w:rPr>
+          <w:noProof/>
+          <w:lang w:eastAsia="fr-CH"/>
+        </w:rPr>
+        <w:lastRenderedPageBreak/>
+        <w:drawing>
+          <wp:inline distT="0" distB="0" distL="0" distR="0" wp14:anchorId="30DFEAA4" wp14:editId="193967ED">
+            <wp:extent cx="5347361" cy="4627660"/>
+            <wp:effectExtent l="0" t="0" r="5715" b="1905"/>
+            <wp:docPr id="65" name="Image 65"/>
+            <wp:cNvGraphicFramePr>
+              <a:graphicFrameLocks xmlns:a="http://schemas.openxmlformats.org/drawingml/2006/main" noChangeAspect="1"/>
+            </wp:cNvGraphicFramePr>
+            <a:graphic xmlns:a="http://schemas.openxmlformats.org/drawingml/2006/main">
+              <a:graphicData uri="http://schemas.openxmlformats.org/drawingml/2006/picture">
+                <pic:pic xmlns:pic="http://schemas.openxmlformats.org/drawingml/2006/picture">
+                  <pic:nvPicPr>
+                    <pic:cNvPr id="1" name=""/>
+                    <pic:cNvPicPr/>
+                  </pic:nvPicPr>
+                  <pic:blipFill>
+                    <a:blip r:embed="rId55"/>
+                    <a:stretch>
+                      <a:fillRect/>
+                    </a:stretch>
+                  </pic:blipFill>
+                  <pic:spPr>
+                    <a:xfrm>
+                      <a:off x="0" y="0"/>
+                      <a:ext cx="5351759" cy="4631466"/>
+                    </a:xfrm>
+                    <a:prstGeom prst="rect">
+                      <a:avLst/>
+                    </a:prstGeom>
+                  </pic:spPr>
+                </pic:pic>
+              </a:graphicData>
+            </a:graphic>
+          </wp:inline>
+        </w:drawing>
+      </w:r>
+    </w:p>
+    <w:p>
+      <w:r>
+        <w:t xml:space="preserve">Comme les tempos sont en plusieurs bytes, on concatène tous ces bytes dans un entier : </w:t>
+      </w:r>
+      <w:r>
+        <w:rPr>
+          <w:noProof/>
+          <w:lang w:eastAsia="fr-CH"/>
+        </w:rPr>
+        <w:drawing>
+          <wp:inline distT="0" distB="0" distL="0" distR="0" wp14:anchorId="4A54BA7A" wp14:editId="2F82A9D2">
+            <wp:extent cx="1804808" cy="150883"/>
+            <wp:effectExtent l="0" t="0" r="0" b="1905"/>
+            <wp:docPr id="64" name="Image 64"/>
+            <wp:cNvGraphicFramePr>
+              <a:graphicFrameLocks xmlns:a="http://schemas.openxmlformats.org/drawingml/2006/main" noChangeAspect="1"/>
+            </wp:cNvGraphicFramePr>
+            <a:graphic xmlns:a="http://schemas.openxmlformats.org/drawingml/2006/main">
+              <a:graphicData uri="http://schemas.openxmlformats.org/drawingml/2006/picture">
+                <pic:pic xmlns:pic="http://schemas.openxmlformats.org/drawingml/2006/picture">
+                  <pic:nvPicPr>
+                    <pic:cNvPr id="1" name=""/>
+                    <pic:cNvPicPr/>
+                  </pic:nvPicPr>
+                  <pic:blipFill rotWithShape="1">
+                    <a:blip r:embed="rId55"/>
+                    <a:srcRect l="15615" t="75784" r="50629" b="20955"/>
+                    <a:stretch/>
+                  </pic:blipFill>
+                  <pic:spPr bwMode="auto">
+                    <a:xfrm>
+                      <a:off x="0" y="0"/>
+                      <a:ext cx="1806549" cy="151029"/>
+                    </a:xfrm>
+                    <a:prstGeom prst="rect">
+                      <a:avLst/>
+                    </a:prstGeom>
+                    <a:ln>
+                      <a:noFill/>
+                    </a:ln>
+                    <a:extLst>
+                      <a:ext uri="{53640926-AAD7-44D8-BBD7-CCE9431645EC}">
+                        <a14:shadowObscured xmlns:a14="http://schemas.microsoft.com/office/drawing/2010/main"/>
+                      </a:ext>
+                    </a:extLst>
+                  </pic:spPr>
+                </pic:pic>
+              </a:graphicData>
+            </a:graphic>
+          </wp:inline>
+        </w:drawing>
+      </w:r>
+    </w:p>
+    <w:p>
+      <w:r>
+        <w:t>Puis on enregistre le tempo avec son tick et sa valeur</w:t>
+      </w:r>
+      <w:r>
+        <w:t xml:space="preserve"> convertie en milliseconde.</w:t>
+      </w:r>
+    </w:p>
+    <w:p>
+      <w:pPr>
+        <w:pStyle w:val="Titre4"/>
+      </w:pPr>
+      <w:bookmarkStart w:id="29" w:name="_Toc454143218"/>
+      <w:r>
+        <w:t xml:space="preserve">Conversion midi </w:t>
+      </w:r>
+      <w:r>
+        <w:sym w:font="Wingdings" w:char="F0E8"/>
+      </w:r>
+      <w:r>
+        <w:t xml:space="preserve"> </w:t>
+      </w:r>
+      <w:r>
+        <w:t>XML</w:t>
+      </w:r>
+      <w:bookmarkEnd w:id="29"/>
+    </w:p>
+    <w:p>
+      <w:pPr>
+        <w:pStyle w:val="Titre5"/>
+      </w:pPr>
+      <w:r>
+        <w:t>Choix des canaux à convertir</w:t>
+      </w:r>
+    </w:p>
+    <w:p>
+      <w:r>
+        <w:t>Comme les fichiers midi peuvent contenir plusieurs canaux représentant différent instrument, p</w:t>
+      </w:r>
+      <w:r>
+        <w:t>our la conversion, il faut que l’utilisateur choisissent les canaux qu’il veut garder.</w:t>
+      </w:r>
+      <w:r>
+        <w:t xml:space="preserve"> Car jouer un orchestre sur un xylophone ne serait pas très musical.</w:t>
+      </w:r>
+    </w:p>
+    <w:p>
+      <w:r>
+        <w:t xml:space="preserve"> Il y a donc une fenêtre qui s’ouvre lors de la conversion</w:t>
+      </w:r>
+      <w:r>
+        <w:t>, demandant à l’utilisateur de sélectionner les canaux désirés.</w:t>
+      </w:r>
+    </w:p>
+    <w:p>
+      <w:pPr>
+        <w:rPr>
+          <w:noProof/>
+        </w:rPr>
+      </w:pPr>
+      <w:r>
+        <w:t>A l’appel de la fenêtre, on envoie une liste de tous les canaux disponibles de la partition midi.</w:t>
+      </w:r>
+      <w:r>
+        <w:rPr>
+          <w:noProof/>
+        </w:rPr>
+        <w:t xml:space="preserve"> </w:t>
+      </w:r>
+    </w:p>
+    <w:p>
+      <w:pPr>
+        <w:jc w:val="center"/>
+      </w:pPr>
+      <w:r>
+        <w:rPr>
+          <w:noProof/>
+          <w:lang w:eastAsia="fr-CH"/>
+        </w:rPr>
+        <w:drawing>
+          <wp:inline distT="0" distB="0" distL="0" distR="0" wp14:anchorId="42B9AC6A" wp14:editId="68183127">
+            <wp:extent cx="4371975" cy="1409700"/>
+            <wp:effectExtent l="0" t="0" r="9525" b="0"/>
+            <wp:docPr id="19" name="Image 19"/>
+            <wp:cNvGraphicFramePr>
+              <a:graphicFrameLocks xmlns:a="http://schemas.openxmlformats.org/drawingml/2006/main" noChangeAspect="1"/>
+            </wp:cNvGraphicFramePr>
+            <a:graphic xmlns:a="http://schemas.openxmlformats.org/drawingml/2006/main">
+              <a:graphicData uri="http://schemas.openxmlformats.org/drawingml/2006/picture">
+                <pic:pic xmlns:pic="http://schemas.openxmlformats.org/drawingml/2006/picture">
+                  <pic:nvPicPr>
+                    <pic:cNvPr id="1" name=""/>
+                    <pic:cNvPicPr/>
+                  </pic:nvPicPr>
+                  <pic:blipFill>
+                    <a:blip r:embed="rId56"/>
+                    <a:stretch>
+                      <a:fillRect/>
+                    </a:stretch>
+                  </pic:blipFill>
+                  <pic:spPr>
+                    <a:xfrm>
+                      <a:off x="0" y="0"/>
+                      <a:ext cx="4371975" cy="1409700"/>
+                    </a:xfrm>
+                    <a:prstGeom prst="rect">
+                      <a:avLst/>
+                    </a:prstGeom>
+                  </pic:spPr>
+                </pic:pic>
+              </a:graphicData>
+            </a:graphic>
+          </wp:inline>
+        </w:drawing>
+      </w:r>
+    </w:p>
+    <w:p>
+      <w:r>
+        <w:lastRenderedPageBreak/>
+        <w:t>Puis la fenêtre génère dynamiquement des check box pour la sélection des canaux. Comme l’affectation d’un content au check box ne s’affiche pas, la fenêtre crée aussi un label pour chaque canal.</w:t>
+      </w:r>
+    </w:p>
+    <w:p>
+      <w:pPr>
+        <w:jc w:val="center"/>
+      </w:pPr>
+      <w:r>
+        <w:rPr>
+          <w:noProof/>
+          <w:lang w:eastAsia="fr-CH"/>
+        </w:rPr>
+        <w:drawing>
+          <wp:inline distT="0" distB="0" distL="0" distR="0" wp14:anchorId="03228C6C" wp14:editId="5F71CA3F">
+            <wp:extent cx="4629150" cy="3552825"/>
+            <wp:effectExtent l="0" t="0" r="0" b="9525"/>
+            <wp:docPr id="21" name="Image 21"/>
+            <wp:cNvGraphicFramePr>
+              <a:graphicFrameLocks xmlns:a="http://schemas.openxmlformats.org/drawingml/2006/main" noChangeAspect="1"/>
+            </wp:cNvGraphicFramePr>
+            <a:graphic xmlns:a="http://schemas.openxmlformats.org/drawingml/2006/main">
+              <a:graphicData uri="http://schemas.openxmlformats.org/drawingml/2006/picture">
+                <pic:pic xmlns:pic="http://schemas.openxmlformats.org/drawingml/2006/picture">
+                  <pic:nvPicPr>
+                    <pic:cNvPr id="1" name=""/>
+                    <pic:cNvPicPr/>
+                  </pic:nvPicPr>
+                  <pic:blipFill>
+                    <a:blip r:embed="rId57"/>
+                    <a:stretch>
+                      <a:fillRect/>
+                    </a:stretch>
+                  </pic:blipFill>
+                  <pic:spPr>
+                    <a:xfrm>
+                      <a:off x="0" y="0"/>
+                      <a:ext cx="4629150" cy="3552825"/>
+                    </a:xfrm>
+                    <a:prstGeom prst="rect">
+                      <a:avLst/>
+                    </a:prstGeom>
+                  </pic:spPr>
+                </pic:pic>
+              </a:graphicData>
+            </a:graphic>
+          </wp:inline>
+        </w:drawing>
+      </w:r>
+    </w:p>
+    <w:p>
+      <w:r>
+        <w:t xml:space="preserve">On obtient alors ceci : </w:t>
+      </w:r>
+    </w:p>
+    <w:p>
+      <w:pPr>
+        <w:jc w:val="center"/>
+      </w:pPr>
+      <w:r>
+        <w:rPr>
+          <w:noProof/>
+          <w:lang w:eastAsia="fr-CH"/>
+        </w:rPr>
+        <w:drawing>
+          <wp:inline distT="0" distB="0" distL="0" distR="0" wp14:anchorId="2B68C9E0" wp14:editId="6E1571EF">
+            <wp:extent cx="3676650" cy="1076325"/>
+            <wp:effectExtent l="0" t="0" r="0" b="9525"/>
+            <wp:docPr id="54" name="Image 54"/>
+            <wp:cNvGraphicFramePr>
+              <a:graphicFrameLocks xmlns:a="http://schemas.openxmlformats.org/drawingml/2006/main" noChangeAspect="1"/>
+            </wp:cNvGraphicFramePr>
+            <a:graphic xmlns:a="http://schemas.openxmlformats.org/drawingml/2006/main">
+              <a:graphicData uri="http://schemas.openxmlformats.org/drawingml/2006/picture">
+                <pic:pic xmlns:pic="http://schemas.openxmlformats.org/drawingml/2006/picture">
+                  <pic:nvPicPr>
+                    <pic:cNvPr id="1" name=""/>
+                    <pic:cNvPicPr/>
+                  </pic:nvPicPr>
+                  <pic:blipFill>
+                    <a:blip r:embed="rId58"/>
+                    <a:stretch>
+                      <a:fillRect/>
+                    </a:stretch>
+                  </pic:blipFill>
+                  <pic:spPr>
+                    <a:xfrm>
+                      <a:off x="0" y="0"/>
+                      <a:ext cx="3676650" cy="1076325"/>
+                    </a:xfrm>
+                    <a:prstGeom prst="rect">
+                      <a:avLst/>
+                    </a:prstGeom>
+                  </pic:spPr>
+                </pic:pic>
+              </a:graphicData>
+            </a:graphic>
+          </wp:inline>
+        </w:drawing>
+      </w:r>
+    </w:p>
+    <w:p>
+      <w:pPr>
+        <w:pStyle w:val="Titre5"/>
+      </w:pPr>
+      <w:r>
+        <w:t>Conversion et sauvegarde</w:t>
+      </w:r>
+    </w:p>
+    <w:p>
+      <w:r>
+        <w:t>Une fois les canaux validés, si l’utilisateur a confirmé son choix,</w:t>
+      </w:r>
+      <w:r>
+        <w:t xml:space="preserve"> on convertit la partition</w:t>
+      </w:r>
+      <w:r>
+        <w:t xml:space="preserve"> midi en partition xylo</w:t>
+      </w:r>
+      <w:r>
+        <w:t xml:space="preserve"> et</w:t>
+      </w:r>
+      <w:r>
+        <w:t xml:space="preserve"> </w:t>
+      </w:r>
+      <w:r>
+        <w:t>on demande le nom pour la sauvegarde du fichier</w:t>
+      </w:r>
+      <w:r>
+        <w:t>.</w:t>
+      </w:r>
+    </w:p>
+    <w:p>
+      <w:r>
+        <w:rPr>
+          <w:noProof/>
+          <w:lang w:eastAsia="fr-CH"/>
+        </w:rPr>
+        <w:drawing>
+          <wp:inline distT="0" distB="0" distL="0" distR="0" wp14:anchorId="47C0DCAD" wp14:editId="4CDEC69E">
+            <wp:extent cx="5760720" cy="1558456"/>
+            <wp:effectExtent l="0" t="0" r="0" b="3810"/>
+            <wp:docPr id="22" name="Image 22"/>
+            <wp:cNvGraphicFramePr>
+              <a:graphicFrameLocks xmlns:a="http://schemas.openxmlformats.org/drawingml/2006/main" noChangeAspect="1"/>
+            </wp:cNvGraphicFramePr>
+            <a:graphic xmlns:a="http://schemas.openxmlformats.org/drawingml/2006/main">
+              <a:graphicData uri="http://schemas.openxmlformats.org/drawingml/2006/picture">
+                <pic:pic xmlns:pic="http://schemas.openxmlformats.org/drawingml/2006/picture">
+                  <pic:nvPicPr>
+                    <pic:cNvPr id="1" name=""/>
+                    <pic:cNvPicPr/>
+                  </pic:nvPicPr>
+                  <pic:blipFill rotWithShape="1">
+                    <a:blip r:embed="rId59"/>
+                    <a:srcRect b="9571"/>
+                    <a:stretch/>
+                  </pic:blipFill>
+                  <pic:spPr bwMode="auto">
+                    <a:xfrm>
+                      <a:off x="0" y="0"/>
+                      <a:ext cx="5760720" cy="1558456"/>
+                    </a:xfrm>
+                    <a:prstGeom prst="rect">
+                      <a:avLst/>
+                    </a:prstGeom>
+                    <a:ln>
+                      <a:noFill/>
+                    </a:ln>
+                    <a:extLst>
+                      <a:ext uri="{53640926-AAD7-44D8-BBD7-CCE9431645EC}">
+                        <a14:shadowObscured xmlns:a14="http://schemas.microsoft.com/office/drawing/2010/main"/>
+                      </a:ext>
+                    </a:extLst>
+                  </pic:spPr>
+                </pic:pic>
+              </a:graphicData>
+            </a:graphic>
+          </wp:inline>
+        </w:drawing>
+      </w:r>
+    </w:p>
     <w:p/>
     <w:p>
+      <w:r>
+        <w:lastRenderedPageBreak/>
+        <w:t xml:space="preserve">Pour la partie de conversion, la fonction demande les canaux à convertir puis pour chaque canal, elle ajoute les notes comprises dans les octaves du xylophone dans une seule et même liste : </w:t>
+      </w:r>
+      <w:r>
+        <w:rPr>
+          <w:noProof/>
+          <w:lang w:eastAsia="fr-CH"/>
+        </w:rPr>
+        <w:drawing>
+          <wp:inline distT="0" distB="0" distL="0" distR="0" wp14:anchorId="19767936" wp14:editId="7114CFFA">
+            <wp:extent cx="1013217" cy="102842"/>
+            <wp:effectExtent l="0" t="0" r="0" b="0"/>
+            <wp:docPr id="57" name="Image 57"/>
+            <wp:cNvGraphicFramePr>
+              <a:graphicFrameLocks xmlns:a="http://schemas.openxmlformats.org/drawingml/2006/main" noChangeAspect="1"/>
+            </wp:cNvGraphicFramePr>
+            <a:graphic xmlns:a="http://schemas.openxmlformats.org/drawingml/2006/main">
+              <a:graphicData uri="http://schemas.openxmlformats.org/drawingml/2006/picture">
+                <pic:pic xmlns:pic="http://schemas.openxmlformats.org/drawingml/2006/picture">
+                  <pic:nvPicPr>
+                    <pic:cNvPr id="1" name=""/>
+                    <pic:cNvPicPr/>
+                  </pic:nvPicPr>
+                  <pic:blipFill rotWithShape="1">
+                    <a:blip r:embed="rId60"/>
+                    <a:srcRect l="5461" t="15627" r="75590" b="80978"/>
+                    <a:stretch/>
+                  </pic:blipFill>
+                  <pic:spPr bwMode="auto">
+                    <a:xfrm>
+                      <a:off x="0" y="0"/>
+                      <a:ext cx="1023200" cy="103855"/>
+                    </a:xfrm>
+                    <a:prstGeom prst="rect">
+                      <a:avLst/>
+                    </a:prstGeom>
+                    <a:ln>
+                      <a:noFill/>
+                    </a:ln>
+                    <a:extLst>
+                      <a:ext uri="{53640926-AAD7-44D8-BBD7-CCE9431645EC}">
+                        <a14:shadowObscured xmlns:a14="http://schemas.microsoft.com/office/drawing/2010/main"/>
+                      </a:ext>
+                    </a:extLst>
+                  </pic:spPr>
+                </pic:pic>
+              </a:graphicData>
+            </a:graphic>
+          </wp:inline>
+        </w:drawing>
+      </w:r>
+      <w:r>
+        <w:t xml:space="preserve">. </w:t>
+      </w:r>
+    </w:p>
+    <w:p>
+      <w:pPr>
+        <w:jc w:val="center"/>
+      </w:pPr>
+      <w:r>
+        <w:rPr>
+          <w:noProof/>
+          <w:lang w:eastAsia="fr-CH"/>
+        </w:rPr>
+        <w:drawing>
+          <wp:inline distT="0" distB="0" distL="0" distR="0" wp14:anchorId="467B8EF9" wp14:editId="0D28C8B1">
+            <wp:extent cx="5760720" cy="2812415"/>
+            <wp:effectExtent l="0" t="0" r="0" b="6985"/>
+            <wp:docPr id="58" name="Image 58"/>
+            <wp:cNvGraphicFramePr>
+              <a:graphicFrameLocks xmlns:a="http://schemas.openxmlformats.org/drawingml/2006/main" noChangeAspect="1"/>
+            </wp:cNvGraphicFramePr>
+            <a:graphic xmlns:a="http://schemas.openxmlformats.org/drawingml/2006/main">
+              <a:graphicData uri="http://schemas.openxmlformats.org/drawingml/2006/picture">
+                <pic:pic xmlns:pic="http://schemas.openxmlformats.org/drawingml/2006/picture">
+                  <pic:nvPicPr>
+                    <pic:cNvPr id="1" name=""/>
+                    <pic:cNvPicPr/>
+                  </pic:nvPicPr>
+                  <pic:blipFill>
+                    <a:blip r:embed="rId61"/>
+                    <a:stretch>
+                      <a:fillRect/>
+                    </a:stretch>
+                  </pic:blipFill>
+                  <pic:spPr>
+                    <a:xfrm>
+                      <a:off x="0" y="0"/>
+                      <a:ext cx="5760720" cy="2812415"/>
+                    </a:xfrm>
+                    <a:prstGeom prst="rect">
+                      <a:avLst/>
+                    </a:prstGeom>
+                  </pic:spPr>
+                </pic:pic>
+              </a:graphicData>
+            </a:graphic>
+          </wp:inline>
+        </w:drawing>
+      </w:r>
+    </w:p>
+    <w:p>
+      <w:r>
+        <w:t>Comme les notes proviennent de différents canaux et qu’elles sont triées par canal, il faut les retrier par « tick ». Pour cela, la classe « list » offre la fonction « Sort » qui prend en paramètre une fonction de tri.</w:t>
+      </w:r>
+    </w:p>
+    <w:p>
+      <w:r>
+        <w:t xml:space="preserve">Enfin, avant de ranger les notes dans la « PartitionXylo », il faut ajuster le tempo pour en obtenir un seul à l’aide de « AdjustingMonoTempo ». Cette fonction </w:t>
+      </w:r>
+      <w:r>
+        <w:t>ajuste le tick des notes pour obtenir un seul et même tempo qui est le premier.</w:t>
+      </w:r>
+    </w:p>
+    <w:p/>
+    <w:p>
+      <w:pPr>
+        <w:pStyle w:val="Titre2"/>
+      </w:pPr>
+      <w:bookmarkStart w:id="30" w:name="_Toc454143221"/>
+      <w:r>
+        <w:t xml:space="preserve">Programme </w:t>
+      </w:r>
+      <w:bookmarkEnd w:id="30"/>
+      <w:r>
+        <w:t>Virtuoso</w:t>
+      </w:r>
+    </w:p>
+    <w:p/>
+    <w:p>
+      <w:pPr>
+        <w:pStyle w:val="Titre2"/>
+      </w:pPr>
+      <w:bookmarkStart w:id="31" w:name="_Toc454143222"/>
+      <w:r>
+        <w:t xml:space="preserve">Visuel </w:t>
+      </w:r>
+      <w:r>
+        <w:t xml:space="preserve">des </w:t>
+      </w:r>
+      <w:r>
+        <w:t>interface</w:t>
+      </w:r>
+      <w:bookmarkEnd w:id="31"/>
+      <w:r>
+        <w:t>s</w:t>
+      </w:r>
+    </w:p>
+    <w:p>
       <w:pPr>
         <w:pStyle w:val="Titre3"/>
       </w:pPr>
-      <w:bookmarkStart w:id="27" w:name="_Toc454143219"/>
-      <w:r>
-        <w:t>Intensité des notes</w:t>
-      </w:r>
-      <w:bookmarkEnd w:id="27"/>
+      <w:r>
+        <w:t>Problème</w:t>
+      </w:r>
+    </w:p>
+    <w:p>
+      <w:r>
+        <w:t xml:space="preserve">Comme </w:t>
+      </w:r>
+      <w:r>
+        <w:t>la principale fonction</w:t>
+      </w:r>
+      <w:r>
+        <w:t xml:space="preserve"> du Virtuoso sera son exposition aux portes ouvertes de la heig-vd, il faut que l’interface graphique soit belle et attractive.</w:t>
+      </w:r>
+      <w:r>
+        <w:t xml:space="preserve"> Elle doit aussi être simple pour les utilisateurs afin qu’il ne passe pas 30 minutes à essayer de jouer une musique.</w:t>
+      </w:r>
     </w:p>
     <w:p>
       <w:pPr>
         <w:pStyle w:val="Titre3"/>
       </w:pPr>
-      <w:bookmarkStart w:id="28" w:name="_Toc454143220"/>
-      <w:r>
-        <w:t>Tempos de la partition</w:t>
-      </w:r>
-      <w:bookmarkEnd w:id="28"/>
+      <w:r>
+        <w:t>Démarche</w:t>
+      </w:r>
+    </w:p>
+    <w:p>
+      <w:r>
+        <w:t>En premier lieu, des prototypes ont été fait pour avoir une idée de la direction da</w:t>
+      </w:r>
+      <w:r>
+        <w:t>ns la quelle partir.  Puis on est venu se calqué sur ces prototypes pour créer l’interface en amenant quelles que modifications.</w:t>
+      </w:r>
+    </w:p>
+    <w:p>
+      <w:pPr>
+        <w:pStyle w:val="Titre3"/>
+      </w:pPr>
+      <w:bookmarkStart w:id="32" w:name="_Toc454143223"/>
+      <w:r>
+        <w:t>Prototype</w:t>
+      </w:r>
+      <w:bookmarkEnd w:id="32"/>
+      <w:r>
+        <w:t>s</w:t>
+      </w:r>
+    </w:p>
+    <w:p>
+      <w:r>
+        <w:t>Le fait de voir les prototypes permet aussi de faire de l’ordre dans les idées d’implémentations et de voir si l’interface sera « UserFriendly » ou non.</w:t>
+      </w:r>
+    </w:p>
+    <w:p>
+      <w:r>
+        <w:lastRenderedPageBreak/>
+        <w:t>L’idée de l’interface est de partir sur un design plutôt flat dans le style Windows 8.</w:t>
+      </w:r>
+      <w:r>
+        <w:t xml:space="preserve"> (</w:t>
+      </w:r>
+      <w:r>
+        <w:fldChar w:fldCharType="begin"/>
+      </w:r>
+      <w:r>
+        <w:instrText xml:space="preserve"> REF _Ref456777850 \w \h </w:instrText>
+      </w:r>
+      <w:r>
+        <w:fldChar w:fldCharType="separate"/>
+      </w:r>
+      <w:r>
+        <w:t>1</w:t>
+      </w:r>
+      <w:r>
+        <w:t>3</w:t>
+      </w:r>
+      <w:r>
+        <w:t>.1</w:t>
+      </w:r>
+      <w:r>
+        <w:fldChar w:fldCharType="end"/>
+      </w:r>
+      <w:r>
+        <w:t xml:space="preserve"> </w:t>
+      </w:r>
+      <w:r>
+        <w:fldChar w:fldCharType="begin"/>
+      </w:r>
+      <w:r>
+        <w:instrText xml:space="preserve"> REF _Ref456777850 \h </w:instrText>
+      </w:r>
+      <w:r>
+        <w:fldChar w:fldCharType="separate"/>
+      </w:r>
+      <w:r>
+        <w:t>Prototypes Visuel</w:t>
+      </w:r>
+      <w:r>
+        <w:fldChar w:fldCharType="end"/>
+      </w:r>
+      <w:r>
+        <w:t>)</w:t>
+      </w:r>
+    </w:p>
+    <w:p>
+      <w:pPr>
+        <w:pStyle w:val="Titre3"/>
+      </w:pPr>
+      <w:bookmarkStart w:id="33" w:name="_Toc454143224"/>
+      <w:r>
+        <w:t>Possibilités offertes par concept</w:t>
+      </w:r>
+      <w:bookmarkEnd w:id="33"/>
+    </w:p>
+    <w:p>
+      <w:r>
+        <w:t xml:space="preserve">Après un rendez-vous chez </w:t>
+      </w:r>
+      <w:r>
+        <w:t>Objectis</w:t>
+      </w:r>
+      <w:r>
+        <w:t xml:space="preserve"> pour voir ce qui était possible de faire, </w:t>
+      </w:r>
+      <w:r>
+        <w:t>nous avons vu que nos prototypes était réalisable. Malgré cela, il n’a pas été aisé de faire et d’appliquer des styles.</w:t>
+      </w:r>
+    </w:p>
+    <w:p>
+      <w:r>
+        <w:t>Pour commencer, le composant principal de concept est le NavigationControl. C’est le seul composant wpf de concept qui a été utilisé. Le fichier de style nous a été fourni pas concept et modifié par nos soins pour correspondre à nos attentes.  La seule partie du fichier qui a été modifié est le « Datatemplate ».</w:t>
+      </w:r>
+    </w:p>
+    <w:p>
+      <w:pPr>
+        <w:jc w:val="center"/>
+      </w:pPr>
+      <w:r>
+        <w:rPr>
+          <w:noProof/>
+          <w:lang w:eastAsia="fr-CH"/>
+        </w:rPr>
+        <w:drawing>
+          <wp:inline distT="0" distB="0" distL="0" distR="0" wp14:anchorId="31AE6A1A" wp14:editId="35000529">
+            <wp:extent cx="5968003" cy="2655735"/>
+            <wp:effectExtent l="0" t="0" r="0" b="0"/>
+            <wp:docPr id="72" name="Image 72"/>
+            <wp:cNvGraphicFramePr>
+              <a:graphicFrameLocks xmlns:a="http://schemas.openxmlformats.org/drawingml/2006/main" noChangeAspect="1"/>
+            </wp:cNvGraphicFramePr>
+            <a:graphic xmlns:a="http://schemas.openxmlformats.org/drawingml/2006/main">
+              <a:graphicData uri="http://schemas.openxmlformats.org/drawingml/2006/picture">
+                <pic:pic xmlns:pic="http://schemas.openxmlformats.org/drawingml/2006/picture">
+                  <pic:nvPicPr>
+                    <pic:cNvPr id="1" name=""/>
+                    <pic:cNvPicPr/>
+                  </pic:nvPicPr>
+                  <pic:blipFill>
+                    <a:blip r:embed="rId62"/>
+                    <a:stretch>
+                      <a:fillRect/>
+                    </a:stretch>
+                  </pic:blipFill>
+                  <pic:spPr>
+                    <a:xfrm>
+                      <a:off x="0" y="0"/>
+                      <a:ext cx="5972174" cy="2657591"/>
+                    </a:xfrm>
+                    <a:prstGeom prst="rect">
+                      <a:avLst/>
+                    </a:prstGeom>
+                  </pic:spPr>
+                </pic:pic>
+              </a:graphicData>
+            </a:graphic>
+          </wp:inline>
+        </w:drawing>
+      </w:r>
+    </w:p>
+    <w:p>
+      <w:r>
+        <w:t>Les couleurs ont été ajustée à l’aide des propriétés « Background »</w:t>
+      </w:r>
+      <w:r>
+        <w:t xml:space="preserve"> et</w:t>
+      </w:r>
+      <w:r>
+        <w:t xml:space="preserve"> le </w:t>
+      </w:r>
+      <w:r>
+        <w:t xml:space="preserve">« TextBlock » permettant d’afficher le nom sous les images ont été retirés. Ce qui nous donne : </w:t>
+      </w:r>
+    </w:p>
+    <w:p>
+      <w:r>
+        <w:rPr>
+          <w:noProof/>
+          <w:lang w:eastAsia="fr-CH"/>
+        </w:rPr>
+        <w:drawing>
+          <wp:inline distT="0" distB="0" distL="0" distR="0" wp14:anchorId="6AE1664F" wp14:editId="0CD66AFC">
+            <wp:extent cx="5418865" cy="842010"/>
+            <wp:effectExtent l="0" t="0" r="0" b="0"/>
+            <wp:docPr id="73" name="Image 73"/>
+            <wp:cNvGraphicFramePr>
+              <a:graphicFrameLocks xmlns:a="http://schemas.openxmlformats.org/drawingml/2006/main" noChangeAspect="1"/>
+            </wp:cNvGraphicFramePr>
+            <a:graphic xmlns:a="http://schemas.openxmlformats.org/drawingml/2006/main">
+              <a:graphicData uri="http://schemas.openxmlformats.org/drawingml/2006/picture">
+                <pic:pic xmlns:pic="http://schemas.openxmlformats.org/drawingml/2006/picture">
+                  <pic:nvPicPr>
+                    <pic:cNvPr id="1" name=""/>
+                    <pic:cNvPicPr/>
+                  </pic:nvPicPr>
+                  <pic:blipFill rotWithShape="1">
+                    <a:blip r:embed="rId63"/>
+                    <a:srcRect l="290" t="1815" r="499" b="2004"/>
+                    <a:stretch/>
+                  </pic:blipFill>
+                  <pic:spPr bwMode="auto">
+                    <a:xfrm>
+                      <a:off x="0" y="0"/>
+                      <a:ext cx="5424174" cy="842835"/>
+                    </a:xfrm>
+                    <a:prstGeom prst="rect">
+                      <a:avLst/>
+                    </a:prstGeom>
+                    <a:ln>
+                      <a:noFill/>
+                    </a:ln>
+                    <a:extLst>
+                      <a:ext uri="{53640926-AAD7-44D8-BBD7-CCE9431645EC}">
+                        <a14:shadowObscured xmlns:a14="http://schemas.microsoft.com/office/drawing/2010/main"/>
+                      </a:ext>
+                    </a:extLst>
+                  </pic:spPr>
+                </pic:pic>
+              </a:graphicData>
+            </a:graphic>
+          </wp:inline>
+        </w:drawing>
+      </w:r>
+    </w:p>
+    <w:p>
+      <w:r>
+        <w:t>Le résultat est quasiment identique au prototype.</w:t>
+      </w:r>
+      <w:bookmarkStart w:id="34" w:name="_GoBack"/>
+      <w:bookmarkEnd w:id="34"/>
+    </w:p>
+    <w:p>
+      <w:pPr>
+        <w:pStyle w:val="Titre3"/>
+      </w:pPr>
+      <w:bookmarkStart w:id="35" w:name="_Toc454143225"/>
+      <w:r>
+        <w:t>Visuel final</w:t>
+      </w:r>
+      <w:bookmarkEnd w:id="35"/>
     </w:p>
     <w:p/>
     <w:p>
       <w:pPr>
         <w:pStyle w:val="Titre2"/>
       </w:pPr>
-      <w:bookmarkStart w:id="29" w:name="_Toc454143221"/>
-      <w:r>
-        <w:t xml:space="preserve">Programme </w:t>
-      </w:r>
-      <w:bookmarkEnd w:id="29"/>
-      <w:r>
-        <w:t>Virtuoso</w:t>
-      </w:r>
-    </w:p>
-    <w:p/>
-    <w:p>
-      <w:pPr>
-        <w:pStyle w:val="Titre2"/>
-      </w:pPr>
-      <w:bookmarkStart w:id="30" w:name="_Toc454143222"/>
-      <w:r>
-        <w:lastRenderedPageBreak/>
-        <w:t xml:space="preserve">Visuel </w:t>
-      </w:r>
-      <w:r>
-        <w:t xml:space="preserve">des </w:t>
-      </w:r>
-      <w:r>
-        <w:t>interface</w:t>
-      </w:r>
-      <w:bookmarkEnd w:id="30"/>
-      <w:r>
-        <w:t>s</w:t>
-      </w:r>
-    </w:p>
-    <w:p>
-      <w:pPr>
-        <w:pStyle w:val="Titre3"/>
-      </w:pPr>
-      <w:bookmarkStart w:id="31" w:name="_Toc454143223"/>
-      <w:r>
-        <w:t>Prototype</w:t>
-      </w:r>
-      <w:bookmarkEnd w:id="31"/>
-      <w:r>
-        <w:t>s</w:t>
-      </w:r>
-    </w:p>
-    <w:p>
-      <w:pPr>
-        <w:pStyle w:val="Titre3"/>
-      </w:pPr>
-      <w:bookmarkStart w:id="32" w:name="_Toc454143224"/>
-      <w:r>
-        <w:t>Possibilités offertes par concept</w:t>
-      </w:r>
-      <w:bookmarkEnd w:id="32"/>
-    </w:p>
-    <w:p>
-      <w:pPr>
-        <w:pStyle w:val="Titre3"/>
-      </w:pPr>
-      <w:bookmarkStart w:id="33" w:name="_Toc454143225"/>
-      <w:r>
-        <w:t>Visuel final</w:t>
-      </w:r>
-      <w:bookmarkEnd w:id="33"/>
-    </w:p>
-    <w:p/>
-    <w:p>
-      <w:pPr>
-        <w:pStyle w:val="Titre2"/>
-      </w:pPr>
-      <w:bookmarkStart w:id="34" w:name="_Toc454143226"/>
+      <w:bookmarkStart w:id="36" w:name="_Toc454143226"/>
       <w:r>
         <w:t>Serveur WEB</w:t>
       </w:r>
-      <w:bookmarkEnd w:id="34"/>
+      <w:bookmarkEnd w:id="36"/>
     </w:p>
     <w:p/>
     <w:p/>
@@ -12698,33 +13603,34 @@
       <w:pPr>
         <w:pStyle w:val="Titre1"/>
       </w:pPr>
-      <w:bookmarkStart w:id="35" w:name="_Toc454143227"/>
+      <w:bookmarkStart w:id="37" w:name="_Toc454143227"/>
       <w:r>
         <w:t>Conclusion</w:t>
       </w:r>
-      <w:bookmarkEnd w:id="35"/>
+      <w:bookmarkEnd w:id="37"/>
     </w:p>
     <w:p/>
     <w:p>
       <w:pPr>
         <w:pStyle w:val="Titre1"/>
       </w:pPr>
-      <w:bookmarkStart w:id="36" w:name="_Toc454143228"/>
-      <w:r>
+      <w:bookmarkStart w:id="38" w:name="_Toc454143228"/>
+      <w:r>
+        <w:lastRenderedPageBreak/>
         <w:t>Liste des références</w:t>
       </w:r>
-      <w:bookmarkEnd w:id="36"/>
+      <w:bookmarkEnd w:id="38"/>
     </w:p>
     <w:p/>
     <w:p>
       <w:pPr>
         <w:pStyle w:val="Titre1"/>
       </w:pPr>
-      <w:bookmarkStart w:id="37" w:name="_Toc454143229"/>
+      <w:bookmarkStart w:id="39" w:name="_Toc454143229"/>
       <w:r>
         <w:t>Dictionnaire de symboles et abréviations</w:t>
       </w:r>
-      <w:bookmarkEnd w:id="37"/>
+      <w:bookmarkEnd w:id="39"/>
     </w:p>
     <w:p>
       <w:r>
@@ -12735,11 +13641,11 @@
       <w:pPr>
         <w:pStyle w:val="Titre1"/>
       </w:pPr>
-      <w:bookmarkStart w:id="38" w:name="_Toc454143230"/>
+      <w:bookmarkStart w:id="40" w:name="_Toc454143230"/>
       <w:r>
         <w:t>Figures</w:t>
       </w:r>
-      <w:bookmarkEnd w:id="38"/>
+      <w:bookmarkEnd w:id="40"/>
     </w:p>
     <w:p>
       <w:r>
@@ -12750,22 +13656,319 @@
       <w:pPr>
         <w:pStyle w:val="Titre1"/>
       </w:pPr>
-      <w:bookmarkStart w:id="39" w:name="_Toc454143231"/>
+      <w:bookmarkStart w:id="41" w:name="_Toc454143231"/>
       <w:r>
         <w:t>Journal de travail</w:t>
       </w:r>
-      <w:bookmarkEnd w:id="39"/>
+      <w:bookmarkEnd w:id="41"/>
     </w:p>
     <w:p/>
     <w:p>
       <w:pPr>
         <w:pStyle w:val="Titre1"/>
       </w:pPr>
-      <w:bookmarkStart w:id="40" w:name="_Toc454143232"/>
+      <w:bookmarkStart w:id="42" w:name="_Toc454143232"/>
       <w:r>
         <w:t>Annexes</w:t>
       </w:r>
-      <w:bookmarkEnd w:id="40"/>
+      <w:bookmarkEnd w:id="42"/>
+    </w:p>
+    <w:p>
+      <w:pPr>
+        <w:pStyle w:val="Titre2"/>
+      </w:pPr>
+      <w:bookmarkStart w:id="43" w:name="_Ref456777850"/>
+      <w:r>
+        <w:t>Prototypes Visuel</w:t>
+      </w:r>
+      <w:bookmarkEnd w:id="43"/>
+    </w:p>
+    <w:p>
+      <w:r>
+        <w:rPr>
+          <w:noProof/>
+          <w:lang w:eastAsia="fr-CH"/>
+        </w:rPr>
+        <w:drawing>
+          <wp:inline distT="0" distB="0" distL="0" distR="0" wp14:anchorId="3C8E88A2" wp14:editId="431C8F5C">
+            <wp:extent cx="2688132" cy="3569487"/>
+            <wp:effectExtent l="0" t="0" r="0" b="0"/>
+            <wp:docPr id="66" name="Image 66"/>
+            <wp:cNvGraphicFramePr>
+              <a:graphicFrameLocks xmlns:a="http://schemas.openxmlformats.org/drawingml/2006/main" noChangeAspect="1"/>
+            </wp:cNvGraphicFramePr>
+            <a:graphic xmlns:a="http://schemas.openxmlformats.org/drawingml/2006/main">
+              <a:graphicData uri="http://schemas.openxmlformats.org/drawingml/2006/picture">
+                <pic:pic xmlns:pic="http://schemas.openxmlformats.org/drawingml/2006/picture">
+                  <pic:nvPicPr>
+                    <pic:cNvPr id="66" name="VirtuosoHome.png"/>
+                    <pic:cNvPicPr/>
+                  </pic:nvPicPr>
+                  <pic:blipFill rotWithShape="1">
+                    <a:blip r:embed="rId64" cstate="print">
+                      <a:extLst>
+                        <a:ext uri="{28A0092B-C50C-407E-A947-70E740481C1C}">
+                          <a14:useLocalDpi xmlns:a14="http://schemas.microsoft.com/office/drawing/2010/main" val="0"/>
+                        </a:ext>
+                      </a:extLst>
+                    </a:blip>
+                    <a:srcRect t="-1" r="2854" b="893"/>
+                    <a:stretch/>
+                  </pic:blipFill>
+                  <pic:spPr bwMode="auto">
+                    <a:xfrm>
+                      <a:off x="0" y="0"/>
+                      <a:ext cx="2688132" cy="3569487"/>
+                    </a:xfrm>
+                    <a:prstGeom prst="rect">
+                      <a:avLst/>
+                    </a:prstGeom>
+                    <a:ln>
+                      <a:noFill/>
+                    </a:ln>
+                    <a:extLst>
+                      <a:ext uri="{53640926-AAD7-44D8-BBD7-CCE9431645EC}">
+                        <a14:shadowObscured xmlns:a14="http://schemas.microsoft.com/office/drawing/2010/main"/>
+                      </a:ext>
+                    </a:extLst>
+                  </pic:spPr>
+                </pic:pic>
+              </a:graphicData>
+            </a:graphic>
+          </wp:inline>
+        </w:drawing>
+      </w:r>
+      <w:r>
+        <w:rPr>
+          <w:noProof/>
+          <w:lang w:eastAsia="fr-CH"/>
+        </w:rPr>
+        <w:t xml:space="preserve"> </w:t>
+      </w:r>
+      <w:r>
+        <w:rPr>
+          <w:noProof/>
+          <w:lang w:eastAsia="fr-CH"/>
+        </w:rPr>
+        <w:drawing>
+          <wp:inline distT="0" distB="0" distL="0" distR="0" wp14:anchorId="39B49477" wp14:editId="5FB05D1D">
+            <wp:extent cx="2684044" cy="3569115"/>
+            <wp:effectExtent l="0" t="0" r="2540" b="0"/>
+            <wp:docPr id="67" name="Image 67"/>
+            <wp:cNvGraphicFramePr>
+              <a:graphicFrameLocks xmlns:a="http://schemas.openxmlformats.org/drawingml/2006/main" noChangeAspect="1"/>
+            </wp:cNvGraphicFramePr>
+            <a:graphic xmlns:a="http://schemas.openxmlformats.org/drawingml/2006/main">
+              <a:graphicData uri="http://schemas.openxmlformats.org/drawingml/2006/picture">
+                <pic:pic xmlns:pic="http://schemas.openxmlformats.org/drawingml/2006/picture">
+                  <pic:nvPicPr>
+                    <pic:cNvPr id="67" name="VirtuosoSupervision.png"/>
+                    <pic:cNvPicPr/>
+                  </pic:nvPicPr>
+                  <pic:blipFill rotWithShape="1">
+                    <a:blip r:embed="rId65" cstate="print">
+                      <a:extLst>
+                        <a:ext uri="{28A0092B-C50C-407E-A947-70E740481C1C}">
+                          <a14:useLocalDpi xmlns:a14="http://schemas.microsoft.com/office/drawing/2010/main" val="0"/>
+                        </a:ext>
+                      </a:extLst>
+                    </a:blip>
+                    <a:srcRect r="166" b="-4"/>
+                    <a:stretch/>
+                  </pic:blipFill>
+                  <pic:spPr bwMode="auto">
+                    <a:xfrm>
+                      <a:off x="0" y="0"/>
+                      <a:ext cx="2684044" cy="3569115"/>
+                    </a:xfrm>
+                    <a:prstGeom prst="rect">
+                      <a:avLst/>
+                    </a:prstGeom>
+                    <a:ln>
+                      <a:noFill/>
+                    </a:ln>
+                    <a:extLst>
+                      <a:ext uri="{53640926-AAD7-44D8-BBD7-CCE9431645EC}">
+                        <a14:shadowObscured xmlns:a14="http://schemas.microsoft.com/office/drawing/2010/main"/>
+                      </a:ext>
+                    </a:extLst>
+                  </pic:spPr>
+                </pic:pic>
+              </a:graphicData>
+            </a:graphic>
+          </wp:inline>
+        </w:drawing>
+      </w:r>
+    </w:p>
+    <w:p>
+      <w:r>
+        <w:lastRenderedPageBreak/>
+        <w:t xml:space="preserve"> </w:t>
+      </w:r>
+      <w:r>
+        <w:rPr>
+          <w:noProof/>
+          <w:lang w:eastAsia="fr-CH"/>
+        </w:rPr>
+        <w:drawing>
+          <wp:inline distT="0" distB="0" distL="0" distR="0" wp14:anchorId="7803BF8A" wp14:editId="42D7FF47">
+            <wp:extent cx="2650168" cy="3529855"/>
+            <wp:effectExtent l="0" t="0" r="0" b="0"/>
+            <wp:docPr id="69" name="Image 69"/>
+            <wp:cNvGraphicFramePr>
+              <a:graphicFrameLocks xmlns:a="http://schemas.openxmlformats.org/drawingml/2006/main" noChangeAspect="1"/>
+            </wp:cNvGraphicFramePr>
+            <a:graphic xmlns:a="http://schemas.openxmlformats.org/drawingml/2006/main">
+              <a:graphicData uri="http://schemas.openxmlformats.org/drawingml/2006/picture">
+                <pic:pic xmlns:pic="http://schemas.openxmlformats.org/drawingml/2006/picture">
+                  <pic:nvPicPr>
+                    <pic:cNvPr id="69" name="VirtuosoPlaylist1.png"/>
+                    <pic:cNvPicPr/>
+                  </pic:nvPicPr>
+                  <pic:blipFill rotWithShape="1">
+                    <a:blip r:embed="rId66" cstate="print">
+                      <a:extLst>
+                        <a:ext uri="{28A0092B-C50C-407E-A947-70E740481C1C}">
+                          <a14:useLocalDpi xmlns:a14="http://schemas.microsoft.com/office/drawing/2010/main" val="0"/>
+                        </a:ext>
+                      </a:extLst>
+                    </a:blip>
+                    <a:srcRect r="460"/>
+                    <a:stretch/>
+                  </pic:blipFill>
+                  <pic:spPr bwMode="auto">
+                    <a:xfrm>
+                      <a:off x="0" y="0"/>
+                      <a:ext cx="2653956" cy="3534900"/>
+                    </a:xfrm>
+                    <a:prstGeom prst="rect">
+                      <a:avLst/>
+                    </a:prstGeom>
+                    <a:ln>
+                      <a:noFill/>
+                    </a:ln>
+                    <a:extLst>
+                      <a:ext uri="{53640926-AAD7-44D8-BBD7-CCE9431645EC}">
+                        <a14:shadowObscured xmlns:a14="http://schemas.microsoft.com/office/drawing/2010/main"/>
+                      </a:ext>
+                    </a:extLst>
+                  </pic:spPr>
+                </pic:pic>
+              </a:graphicData>
+            </a:graphic>
+          </wp:inline>
+        </w:drawing>
+      </w:r>
+      <w:r>
+        <w:rPr>
+          <w:noProof/>
+          <w:lang w:eastAsia="fr-CH"/>
+        </w:rPr>
+        <w:drawing>
+          <wp:inline distT="0" distB="0" distL="0" distR="0">
+            <wp:extent cx="2663687" cy="3516586"/>
+            <wp:effectExtent l="0" t="0" r="3810" b="8255"/>
+            <wp:docPr id="71" name="Image 71"/>
+            <wp:cNvGraphicFramePr>
+              <a:graphicFrameLocks xmlns:a="http://schemas.openxmlformats.org/drawingml/2006/main" noChangeAspect="1"/>
+            </wp:cNvGraphicFramePr>
+            <a:graphic xmlns:a="http://schemas.openxmlformats.org/drawingml/2006/main">
+              <a:graphicData uri="http://schemas.openxmlformats.org/drawingml/2006/picture">
+                <pic:pic xmlns:pic="http://schemas.openxmlformats.org/drawingml/2006/picture">
+                  <pic:nvPicPr>
+                    <pic:cNvPr id="71" name="VirtuosoPlaylist2.png"/>
+                    <pic:cNvPicPr/>
+                  </pic:nvPicPr>
+                  <pic:blipFill rotWithShape="1">
+                    <a:blip r:embed="rId67" cstate="print">
+                      <a:extLst>
+                        <a:ext uri="{28A0092B-C50C-407E-A947-70E740481C1C}">
+                          <a14:useLocalDpi xmlns:a14="http://schemas.microsoft.com/office/drawing/2010/main" val="0"/>
+                        </a:ext>
+                      </a:extLst>
+                    </a:blip>
+                    <a:srcRect l="-1490" r="1065"/>
+                    <a:stretch/>
+                  </pic:blipFill>
+                  <pic:spPr bwMode="auto">
+                    <a:xfrm>
+                      <a:off x="0" y="0"/>
+                      <a:ext cx="2702853" cy="3568293"/>
+                    </a:xfrm>
+                    <a:prstGeom prst="rect">
+                      <a:avLst/>
+                    </a:prstGeom>
+                    <a:ln>
+                      <a:noFill/>
+                    </a:ln>
+                    <a:extLst>
+                      <a:ext uri="{53640926-AAD7-44D8-BBD7-CCE9431645EC}">
+                        <a14:shadowObscured xmlns:a14="http://schemas.microsoft.com/office/drawing/2010/main"/>
+                      </a:ext>
+                    </a:extLst>
+                  </pic:spPr>
+                </pic:pic>
+              </a:graphicData>
+            </a:graphic>
+          </wp:inline>
+        </w:drawing>
+      </w:r>
+    </w:p>
+    <w:p>
+      <w:r>
+        <w:rPr>
+          <w:noProof/>
+          <w:lang w:eastAsia="fr-CH"/>
+        </w:rPr>
+        <w:drawing>
+          <wp:inline distT="0" distB="0" distL="0" distR="0" wp14:anchorId="11E07F09" wp14:editId="6C7642ED">
+            <wp:extent cx="2703444" cy="3606738"/>
+            <wp:effectExtent l="0" t="0" r="1905" b="0"/>
+            <wp:docPr id="68" name="Image 68"/>
+            <wp:cNvGraphicFramePr>
+              <a:graphicFrameLocks xmlns:a="http://schemas.openxmlformats.org/drawingml/2006/main" noChangeAspect="1"/>
+            </wp:cNvGraphicFramePr>
+            <a:graphic xmlns:a="http://schemas.openxmlformats.org/drawingml/2006/main">
+              <a:graphicData uri="http://schemas.openxmlformats.org/drawingml/2006/picture">
+                <pic:pic xmlns:pic="http://schemas.openxmlformats.org/drawingml/2006/picture">
+                  <pic:nvPicPr>
+                    <pic:cNvPr id="68" name="VirtuosoLecture.png"/>
+                    <pic:cNvPicPr/>
+                  </pic:nvPicPr>
+                  <pic:blipFill rotWithShape="1">
+                    <a:blip r:embed="rId68" cstate="print">
+                      <a:extLst>
+                        <a:ext uri="{28A0092B-C50C-407E-A947-70E740481C1C}">
+                          <a14:useLocalDpi xmlns:a14="http://schemas.microsoft.com/office/drawing/2010/main" val="0"/>
+                        </a:ext>
+                      </a:extLst>
+                    </a:blip>
+                    <a:srcRect r="623"/>
+                    <a:stretch/>
+                  </pic:blipFill>
+                  <pic:spPr bwMode="auto">
+                    <a:xfrm>
+                      <a:off x="0" y="0"/>
+                      <a:ext cx="2703444" cy="3606738"/>
+                    </a:xfrm>
+                    <a:prstGeom prst="rect">
+                      <a:avLst/>
+                    </a:prstGeom>
+                    <a:ln>
+                      <a:noFill/>
+                    </a:ln>
+                    <a:extLst>
+                      <a:ext uri="{53640926-AAD7-44D8-BBD7-CCE9431645EC}">
+                        <a14:shadowObscured xmlns:a14="http://schemas.microsoft.com/office/drawing/2010/main"/>
+                      </a:ext>
+                    </a:extLst>
+                  </pic:spPr>
+                </pic:pic>
+              </a:graphicData>
+            </a:graphic>
+          </wp:inline>
+        </w:drawing>
+      </w:r>
     </w:p>
     <w:sectPr>
       <w:pgSz w:w="11906" w:h="16838"/>
@@ -12779,12 +13982,62 @@
 </w:document>
 </file>
 
+<file path=word/endnotes.xml><?xml version="1.0" encoding="utf-8"?>
+<w:endnotes xmlns:wpc="http://schemas.microsoft.com/office/word/2010/wordprocessingCanvas" xmlns:cx="http://schemas.microsoft.com/office/drawing/2014/chartex" xmlns:cx1="http://schemas.microsoft.com/office/drawing/2015/9/8/chartex" xmlns:cx2="http://schemas.microsoft.com/office/drawing/2015/10/21/chartex" xmlns:mc="http://schemas.openxmlformats.org/markup-compatibility/2006" xmlns:o="urn:schemas-microsoft-com:office:office" xmlns:r="http://schemas.openxmlformats.org/officeDocument/2006/relationships" xmlns:m="http://schemas.openxmlformats.org/officeDocument/2006/math" xmlns:v="urn:schemas-microsoft-com:vml" xmlns:wp14="http://schemas.microsoft.com/office/word/2010/wordprocessingDrawing" xmlns:wp="http://schemas.openxmlformats.org/drawingml/2006/wordprocessingDrawing" xmlns:w10="urn:schemas-microsoft-com:office:word" xmlns:w="http://schemas.openxmlformats.org/wordprocessingml/2006/main" xmlns:w14="http://schemas.microsoft.com/office/word/2010/wordml" xmlns:w15="http://schemas.microsoft.com/office/word/2012/wordml" xmlns:w16se="http://schemas.microsoft.com/office/word/2015/wordml/symex" xmlns:wpg="http://schemas.microsoft.com/office/word/2010/wordprocessingGroup" xmlns:wpi="http://schemas.microsoft.com/office/word/2010/wordprocessingInk" xmlns:wne="http://schemas.microsoft.com/office/word/2006/wordml" xmlns:wps="http://schemas.microsoft.com/office/word/2010/wordprocessingShape" mc:Ignorable="w14 w15 w16se wp14">
+  <w:endnote w:type="separator" w:id="-1">
+    <w:p>
+      <w:pPr>
+        <w:spacing w:after="0" w:line="240" w:lineRule="auto"/>
+      </w:pPr>
+      <w:r>
+        <w:separator/>
+      </w:r>
+    </w:p>
+  </w:endnote>
+  <w:endnote w:type="continuationSeparator" w:id="0">
+    <w:p>
+      <w:pPr>
+        <w:spacing w:after="0" w:line="240" w:lineRule="auto"/>
+      </w:pPr>
+      <w:r>
+        <w:continuationSeparator/>
+      </w:r>
+    </w:p>
+  </w:endnote>
+</w:endnotes>
+</file>
+
+<file path=word/footnotes.xml><?xml version="1.0" encoding="utf-8"?>
+<w:footnotes xmlns:wpc="http://schemas.microsoft.com/office/word/2010/wordprocessingCanvas" xmlns:cx="http://schemas.microsoft.com/office/drawing/2014/chartex" xmlns:cx1="http://schemas.microsoft.com/office/drawing/2015/9/8/chartex" xmlns:cx2="http://schemas.microsoft.com/office/drawing/2015/10/21/chartex" xmlns:mc="http://schemas.openxmlformats.org/markup-compatibility/2006" xmlns:o="urn:schemas-microsoft-com:office:office" xmlns:r="http://schemas.openxmlformats.org/officeDocument/2006/relationships" xmlns:m="http://schemas.openxmlformats.org/officeDocument/2006/math" xmlns:v="urn:schemas-microsoft-com:vml" xmlns:wp14="http://schemas.microsoft.com/office/word/2010/wordprocessingDrawing" xmlns:wp="http://schemas.openxmlformats.org/drawingml/2006/wordprocessingDrawing" xmlns:w10="urn:schemas-microsoft-com:office:word" xmlns:w="http://schemas.openxmlformats.org/wordprocessingml/2006/main" xmlns:w14="http://schemas.microsoft.com/office/word/2010/wordml" xmlns:w15="http://schemas.microsoft.com/office/word/2012/wordml" xmlns:w16se="http://schemas.microsoft.com/office/word/2015/wordml/symex" xmlns:wpg="http://schemas.microsoft.com/office/word/2010/wordprocessingGroup" xmlns:wpi="http://schemas.microsoft.com/office/word/2010/wordprocessingInk" xmlns:wne="http://schemas.microsoft.com/office/word/2006/wordml" xmlns:wps="http://schemas.microsoft.com/office/word/2010/wordprocessingShape" mc:Ignorable="w14 w15 w16se wp14">
+  <w:footnote w:type="separator" w:id="-1">
+    <w:p>
+      <w:pPr>
+        <w:spacing w:after="0" w:line="240" w:lineRule="auto"/>
+      </w:pPr>
+      <w:r>
+        <w:separator/>
+      </w:r>
+    </w:p>
+  </w:footnote>
+  <w:footnote w:type="continuationSeparator" w:id="0">
+    <w:p>
+      <w:pPr>
+        <w:spacing w:after="0" w:line="240" w:lineRule="auto"/>
+      </w:pPr>
+      <w:r>
+        <w:continuationSeparator/>
+      </w:r>
+    </w:p>
+  </w:footnote>
+</w:footnotes>
+</file>
+
 <file path=word/numbering.xml><?xml version="1.0" encoding="utf-8"?>
 <w:numbering xmlns:wpc="http://schemas.microsoft.com/office/word/2010/wordprocessingCanvas" xmlns:cx="http://schemas.microsoft.com/office/drawing/2014/chartex" xmlns:cx1="http://schemas.microsoft.com/office/drawing/2015/9/8/chartex" xmlns:cx2="http://schemas.microsoft.com/office/drawing/2015/10/21/chartex" xmlns:mc="http://schemas.openxmlformats.org/markup-compatibility/2006" xmlns:o="urn:schemas-microsoft-com:office:office" xmlns:r="http://schemas.openxmlformats.org/officeDocument/2006/relationships" xmlns:m="http://schemas.openxmlformats.org/officeDocument/2006/math" xmlns:v="urn:schemas-microsoft-com:vml" xmlns:wp14="http://schemas.microsoft.com/office/word/2010/wordprocessingDrawing" xmlns:wp="http://schemas.openxmlformats.org/drawingml/2006/wordprocessingDrawing" xmlns:w10="urn:schemas-microsoft-com:office:word" xmlns:w="http://schemas.openxmlformats.org/wordprocessingml/2006/main" xmlns:w14="http://schemas.microsoft.com/office/word/2010/wordml" xmlns:w15="http://schemas.microsoft.com/office/word/2012/wordml" xmlns:w16se="http://schemas.microsoft.com/office/word/2015/wordml/symex" xmlns:wpg="http://schemas.microsoft.com/office/word/2010/wordprocessingGroup" xmlns:wpi="http://schemas.microsoft.com/office/word/2010/wordprocessingInk" xmlns:wne="http://schemas.microsoft.com/office/word/2006/wordml" xmlns:wps="http://schemas.microsoft.com/office/word/2010/wordprocessingShape" mc:Ignorable="w14 w15 w16se wp14">
   <w:abstractNum w:abstractNumId="0" w15:restartNumberingAfterBreak="0">
     <w:nsid w:val="280F0475"/>
     <w:multiLevelType w:val="multilevel"/>
-    <w:tmpl w:val="100C0025"/>
+    <w:tmpl w:val="E49CF8BA"/>
     <w:lvl w:ilvl="0">
       <w:start w:val="1"/>
       <w:numFmt w:val="decimal"/>
@@ -13451,7 +14704,7 @@
     <w:uiPriority w:val="9"/>
     <w:unhideWhenUsed/>
     <w:qFormat/>
-    <w:rsid w:val="008F4603"/>
+    <w:rsid w:val="00FD6874"/>
     <w:pPr>
       <w:keepNext/>
       <w:keepLines/>
@@ -13466,7 +14719,7 @@
       <w:rFonts w:asciiTheme="majorHAnsi" w:eastAsiaTheme="majorEastAsia" w:hAnsiTheme="majorHAnsi" w:cstheme="majorBidi"/>
       <w:bCs/>
       <w:color w:val="5B9BD5" w:themeColor="accent1"/>
-      <w:sz w:val="24"/>
+      <w:sz w:val="26"/>
     </w:rPr>
   </w:style>
   <w:style w:type="paragraph" w:styleId="Titre4">
@@ -13478,7 +14731,7 @@
     <w:uiPriority w:val="9"/>
     <w:unhideWhenUsed/>
     <w:qFormat/>
-    <w:rsid w:val="00333251"/>
+    <w:rsid w:val="00FD6874"/>
     <w:pPr>
       <w:keepNext/>
       <w:keepLines/>
@@ -13494,6 +14747,7 @@
       <w:bCs/>
       <w:iCs/>
       <w:color w:val="5B9BD5" w:themeColor="accent1"/>
+      <w:sz w:val="24"/>
     </w:rPr>
   </w:style>
   <w:style w:type="paragraph" w:styleId="Titre5">
@@ -13631,7 +14885,6 @@
   <w:style w:type="character" w:default="1" w:styleId="Policepardfaut">
     <w:name w:val="Default Paragraph Font"/>
     <w:uiPriority w:val="1"/>
-    <w:semiHidden/>
     <w:unhideWhenUsed/>
   </w:style>
   <w:style w:type="table" w:default="1" w:styleId="TableauNormal">
@@ -13822,12 +15075,12 @@
     <w:basedOn w:val="Policepardfaut"/>
     <w:link w:val="Titre3"/>
     <w:uiPriority w:val="9"/>
-    <w:rsid w:val="008F4603"/>
+    <w:rsid w:val="00FD6874"/>
     <w:rPr>
       <w:rFonts w:asciiTheme="majorHAnsi" w:eastAsiaTheme="majorEastAsia" w:hAnsiTheme="majorHAnsi" w:cstheme="majorBidi"/>
       <w:bCs/>
       <w:color w:val="5B9BD5" w:themeColor="accent1"/>
-      <w:sz w:val="24"/>
+      <w:sz w:val="26"/>
     </w:rPr>
   </w:style>
   <w:style w:type="character" w:styleId="lev">
@@ -13846,12 +15099,13 @@
     <w:basedOn w:val="Policepardfaut"/>
     <w:link w:val="Titre4"/>
     <w:uiPriority w:val="9"/>
-    <w:rsid w:val="00333251"/>
+    <w:rsid w:val="00FD6874"/>
     <w:rPr>
       <w:rFonts w:asciiTheme="majorHAnsi" w:eastAsiaTheme="majorEastAsia" w:hAnsiTheme="majorHAnsi" w:cstheme="majorBidi"/>
       <w:bCs/>
       <w:iCs/>
       <w:color w:val="5B9BD5" w:themeColor="accent1"/>
+      <w:sz w:val="24"/>
     </w:rPr>
   </w:style>
   <w:style w:type="paragraph" w:styleId="TM3">
@@ -13970,6 +15224,45 @@
       <w:color w:val="44546A" w:themeColor="text2"/>
       <w:sz w:val="18"/>
       <w:szCs w:val="18"/>
+    </w:rPr>
+  </w:style>
+  <w:style w:type="paragraph" w:styleId="Notedefin">
+    <w:name w:val="endnote text"/>
+    <w:basedOn w:val="Normal"/>
+    <w:link w:val="NotedefinCar"/>
+    <w:uiPriority w:val="99"/>
+    <w:semiHidden/>
+    <w:unhideWhenUsed/>
+    <w:rsid w:val="00CE30B2"/>
+    <w:pPr>
+      <w:spacing w:after="0" w:line="240" w:lineRule="auto"/>
+    </w:pPr>
+    <w:rPr>
+      <w:sz w:val="20"/>
+      <w:szCs w:val="20"/>
+    </w:rPr>
+  </w:style>
+  <w:style w:type="character" w:customStyle="1" w:styleId="NotedefinCar">
+    <w:name w:val="Note de fin Car"/>
+    <w:basedOn w:val="Policepardfaut"/>
+    <w:link w:val="Notedefin"/>
+    <w:uiPriority w:val="99"/>
+    <w:semiHidden/>
+    <w:rsid w:val="00CE30B2"/>
+    <w:rPr>
+      <w:sz w:val="20"/>
+      <w:szCs w:val="20"/>
+    </w:rPr>
+  </w:style>
+  <w:style w:type="character" w:styleId="Appeldenotedefin">
+    <w:name w:val="endnote reference"/>
+    <w:basedOn w:val="Policepardfaut"/>
+    <w:uiPriority w:val="99"/>
+    <w:semiHidden/>
+    <w:unhideWhenUsed/>
+    <w:rsid w:val="00CE30B2"/>
+    <w:rPr>
+      <w:vertAlign w:val="superscript"/>
     </w:rPr>
   </w:style>
 </w:styles>
@@ -14260,7 +15553,7 @@
 </file>
 
 <file path=customXml/itemProps2.xml><?xml version="1.0" encoding="utf-8"?>
-<ds:datastoreItem xmlns:ds="http://schemas.openxmlformats.org/officeDocument/2006/customXml" ds:itemID="{6D1D72A3-A03F-40DE-B9B1-677295C479DF}">
+<ds:datastoreItem xmlns:ds="http://schemas.openxmlformats.org/officeDocument/2006/customXml" ds:itemID="{2E689F36-59EF-4496-BBA4-6C557C45730E}">
   <ds:schemaRefs>
     <ds:schemaRef ds:uri="http://schemas.openxmlformats.org/officeDocument/2006/bibliography"/>
   </ds:schemaRefs>

</xml_diff>

<commit_message>
Rapport et correction de style
</commit_message>
<xml_diff>
--- a/Administratif/rapport.docx
+++ b/Administratif/rapport.docx
@@ -13573,6 +13573,191 @@
       <w:r>
         <w:t>Le résultat est quasiment identique au prototype.</w:t>
       </w:r>
+    </w:p>
+    <w:p>
+      <w:pPr>
+        <w:pStyle w:val="Titre3"/>
+      </w:pPr>
+      <w:r>
+        <w:t>Styles créés pour le Virtuoso</w:t>
+      </w:r>
+    </w:p>
+    <w:p>
+      <w:r>
+        <w:t>Pour « contrer » les styles de concept, nous avons créé plusieurs styles pour les composant voulu.</w:t>
+      </w:r>
+    </w:p>
+    <w:p>
+      <w:r>
+        <w:t xml:space="preserve">Le premier est pour les boutons : </w:t>
+      </w:r>
+    </w:p>
+    <w:p>
+      <w:pPr>
+        <w:jc w:val="center"/>
+      </w:pPr>
+      <w:r>
+        <w:rPr>
+          <w:noProof/>
+          <w:lang w:eastAsia="fr-CH"/>
+        </w:rPr>
+        <w:lastRenderedPageBreak/>
+        <w:drawing>
+          <wp:inline distT="0" distB="0" distL="0" distR="0" wp14:anchorId="085FF663" wp14:editId="20CD25EB">
+            <wp:extent cx="5760720" cy="2199640"/>
+            <wp:effectExtent l="0" t="0" r="0" b="0"/>
+            <wp:docPr id="75" name="Image 75"/>
+            <wp:cNvGraphicFramePr>
+              <a:graphicFrameLocks xmlns:a="http://schemas.openxmlformats.org/drawingml/2006/main" noChangeAspect="1"/>
+            </wp:cNvGraphicFramePr>
+            <a:graphic xmlns:a="http://schemas.openxmlformats.org/drawingml/2006/main">
+              <a:graphicData uri="http://schemas.openxmlformats.org/drawingml/2006/picture">
+                <pic:pic xmlns:pic="http://schemas.openxmlformats.org/drawingml/2006/picture">
+                  <pic:nvPicPr>
+                    <pic:cNvPr id="1" name=""/>
+                    <pic:cNvPicPr/>
+                  </pic:nvPicPr>
+                  <pic:blipFill>
+                    <a:blip r:embed="rId64"/>
+                    <a:stretch>
+                      <a:fillRect/>
+                    </a:stretch>
+                  </pic:blipFill>
+                  <pic:spPr>
+                    <a:xfrm>
+                      <a:off x="0" y="0"/>
+                      <a:ext cx="5760720" cy="2199640"/>
+                    </a:xfrm>
+                    <a:prstGeom prst="rect">
+                      <a:avLst/>
+                    </a:prstGeom>
+                  </pic:spPr>
+                </pic:pic>
+              </a:graphicData>
+            </a:graphic>
+          </wp:inline>
+        </w:drawing>
+      </w:r>
+    </w:p>
+    <w:p>
+      <w:r>
+        <w:t>Le style est simple, il permet juste de mettre un « Border » dans les boutons. Permettant ainsi d’avoir des boutons sans angle et avec un style « flat ».</w:t>
+      </w:r>
+    </w:p>
+    <w:p/>
+    <w:p>
+      <w:r>
+        <w:t>Le deuxième style est là pour les TextBlocks.</w:t>
+      </w:r>
+    </w:p>
+    <w:p>
+      <w:pPr>
+        <w:jc w:val="center"/>
+      </w:pPr>
+      <w:r>
+        <w:rPr>
+          <w:noProof/>
+          <w:lang w:eastAsia="fr-CH"/>
+        </w:rPr>
+        <w:drawing>
+          <wp:inline distT="0" distB="0" distL="0" distR="0" wp14:anchorId="23A7DCE4" wp14:editId="183FA2D2">
+            <wp:extent cx="5760720" cy="2572385"/>
+            <wp:effectExtent l="0" t="0" r="0" b="0"/>
+            <wp:docPr id="76" name="Image 76"/>
+            <wp:cNvGraphicFramePr>
+              <a:graphicFrameLocks xmlns:a="http://schemas.openxmlformats.org/drawingml/2006/main" noChangeAspect="1"/>
+            </wp:cNvGraphicFramePr>
+            <a:graphic xmlns:a="http://schemas.openxmlformats.org/drawingml/2006/main">
+              <a:graphicData uri="http://schemas.openxmlformats.org/drawingml/2006/picture">
+                <pic:pic xmlns:pic="http://schemas.openxmlformats.org/drawingml/2006/picture">
+                  <pic:nvPicPr>
+                    <pic:cNvPr id="1" name=""/>
+                    <pic:cNvPicPr/>
+                  </pic:nvPicPr>
+                  <pic:blipFill>
+                    <a:blip r:embed="rId65"/>
+                    <a:stretch>
+                      <a:fillRect/>
+                    </a:stretch>
+                  </pic:blipFill>
+                  <pic:spPr>
+                    <a:xfrm>
+                      <a:off x="0" y="0"/>
+                      <a:ext cx="5760720" cy="2572385"/>
+                    </a:xfrm>
+                    <a:prstGeom prst="rect">
+                      <a:avLst/>
+                    </a:prstGeom>
+                  </pic:spPr>
+                </pic:pic>
+              </a:graphicData>
+            </a:graphic>
+          </wp:inline>
+        </w:drawing>
+      </w:r>
+    </w:p>
+    <w:p>
+      <w:r>
+        <w:t>Comme pour chaque application, il faut plusieurs styles de texte différents, c’est pourquoi nous en retrouvons deux ici. Le premier est pour les titre et le deuxième pour le texte « normal » (autrement le reste des texts). Les deux implémentent la même police et la même couleur pour suivre le style des prototypes.</w:t>
+      </w:r>
+    </w:p>
+    <w:p/>
+    <w:p>
+      <w:r>
+        <w:t>Nous arrivons finalement au dernier style qui est celui pour les ListBoxs.</w:t>
+      </w:r>
+    </w:p>
+    <w:p>
+      <w:pPr>
+        <w:jc w:val="center"/>
+      </w:pPr>
+      <w:r>
+        <w:rPr>
+          <w:noProof/>
+          <w:lang w:eastAsia="fr-CH"/>
+        </w:rPr>
+        <w:lastRenderedPageBreak/>
+        <w:drawing>
+          <wp:inline distT="0" distB="0" distL="0" distR="0" wp14:anchorId="26ED70B0" wp14:editId="5DBA7293">
+            <wp:extent cx="5251014" cy="2329733"/>
+            <wp:effectExtent l="0" t="0" r="6985" b="0"/>
+            <wp:docPr id="77" name="Image 77"/>
+            <wp:cNvGraphicFramePr>
+              <a:graphicFrameLocks xmlns:a="http://schemas.openxmlformats.org/drawingml/2006/main" noChangeAspect="1"/>
+            </wp:cNvGraphicFramePr>
+            <a:graphic xmlns:a="http://schemas.openxmlformats.org/drawingml/2006/main">
+              <a:graphicData uri="http://schemas.openxmlformats.org/drawingml/2006/picture">
+                <pic:pic xmlns:pic="http://schemas.openxmlformats.org/drawingml/2006/picture">
+                  <pic:nvPicPr>
+                    <pic:cNvPr id="1" name=""/>
+                    <pic:cNvPicPr/>
+                  </pic:nvPicPr>
+                  <pic:blipFill>
+                    <a:blip r:embed="rId66"/>
+                    <a:stretch>
+                      <a:fillRect/>
+                    </a:stretch>
+                  </pic:blipFill>
+                  <pic:spPr>
+                    <a:xfrm>
+                      <a:off x="0" y="0"/>
+                      <a:ext cx="5273002" cy="2339488"/>
+                    </a:xfrm>
+                    <a:prstGeom prst="rect">
+                      <a:avLst/>
+                    </a:prstGeom>
+                  </pic:spPr>
+                </pic:pic>
+              </a:graphicData>
+            </a:graphic>
+          </wp:inline>
+        </w:drawing>
+      </w:r>
+    </w:p>
+    <w:p>
+      <w:r>
+        <w:t>Celui-ci donne aux ListBoxs un style moins macabre en alternant la couleur des lignes. Ici les lignes sont grise-foncée  et grise-claire.</w:t>
+      </w:r>
       <w:bookmarkStart w:id="34" w:name="_GoBack"/>
       <w:bookmarkEnd w:id="34"/>
     </w:p>
@@ -13616,59 +13801,59 @@
       </w:pPr>
       <w:bookmarkStart w:id="38" w:name="_Toc454143228"/>
       <w:r>
+        <w:t>Liste des références</w:t>
+      </w:r>
+      <w:bookmarkEnd w:id="38"/>
+    </w:p>
+    <w:p/>
+    <w:p>
+      <w:pPr>
+        <w:pStyle w:val="Titre1"/>
+      </w:pPr>
+      <w:bookmarkStart w:id="39" w:name="_Toc454143229"/>
+      <w:r>
+        <w:t>Dictionnaire de symboles et abréviations</w:t>
+      </w:r>
+      <w:bookmarkEnd w:id="39"/>
+    </w:p>
+    <w:p>
+      <w:r>
+        <w:t>(Facultatif)</w:t>
+      </w:r>
+    </w:p>
+    <w:p>
+      <w:pPr>
+        <w:pStyle w:val="Titre1"/>
+      </w:pPr>
+      <w:bookmarkStart w:id="40" w:name="_Toc454143230"/>
+      <w:r>
+        <w:t>Figures</w:t>
+      </w:r>
+      <w:bookmarkEnd w:id="40"/>
+    </w:p>
+    <w:p>
+      <w:r>
+        <w:t>(Facultatif)</w:t>
+      </w:r>
+    </w:p>
+    <w:p>
+      <w:pPr>
+        <w:pStyle w:val="Titre1"/>
+      </w:pPr>
+      <w:bookmarkStart w:id="41" w:name="_Toc454143231"/>
+      <w:r>
+        <w:t>Journal de travail</w:t>
+      </w:r>
+      <w:bookmarkEnd w:id="41"/>
+    </w:p>
+    <w:p/>
+    <w:p>
+      <w:pPr>
+        <w:pStyle w:val="Titre1"/>
+      </w:pPr>
+      <w:bookmarkStart w:id="42" w:name="_Toc454143232"/>
+      <w:r>
         <w:lastRenderedPageBreak/>
-        <w:t>Liste des références</w:t>
-      </w:r>
-      <w:bookmarkEnd w:id="38"/>
-    </w:p>
-    <w:p/>
-    <w:p>
-      <w:pPr>
-        <w:pStyle w:val="Titre1"/>
-      </w:pPr>
-      <w:bookmarkStart w:id="39" w:name="_Toc454143229"/>
-      <w:r>
-        <w:t>Dictionnaire de symboles et abréviations</w:t>
-      </w:r>
-      <w:bookmarkEnd w:id="39"/>
-    </w:p>
-    <w:p>
-      <w:r>
-        <w:t>(Facultatif)</w:t>
-      </w:r>
-    </w:p>
-    <w:p>
-      <w:pPr>
-        <w:pStyle w:val="Titre1"/>
-      </w:pPr>
-      <w:bookmarkStart w:id="40" w:name="_Toc454143230"/>
-      <w:r>
-        <w:t>Figures</w:t>
-      </w:r>
-      <w:bookmarkEnd w:id="40"/>
-    </w:p>
-    <w:p>
-      <w:r>
-        <w:t>(Facultatif)</w:t>
-      </w:r>
-    </w:p>
-    <w:p>
-      <w:pPr>
-        <w:pStyle w:val="Titre1"/>
-      </w:pPr>
-      <w:bookmarkStart w:id="41" w:name="_Toc454143231"/>
-      <w:r>
-        <w:t>Journal de travail</w:t>
-      </w:r>
-      <w:bookmarkEnd w:id="41"/>
-    </w:p>
-    <w:p/>
-    <w:p>
-      <w:pPr>
-        <w:pStyle w:val="Titre1"/>
-      </w:pPr>
-      <w:bookmarkStart w:id="42" w:name="_Toc454143232"/>
-      <w:r>
         <w:t>Annexes</w:t>
       </w:r>
       <w:bookmarkEnd w:id="42"/>
@@ -13705,7 +13890,7 @@
                     <pic:cNvPicPr/>
                   </pic:nvPicPr>
                   <pic:blipFill rotWithShape="1">
-                    <a:blip r:embed="rId64" cstate="print">
+                    <a:blip r:embed="rId67" cstate="print">
                       <a:extLst>
                         <a:ext uri="{28A0092B-C50C-407E-A947-70E740481C1C}">
                           <a14:useLocalDpi xmlns:a14="http://schemas.microsoft.com/office/drawing/2010/main" val="0"/>
@@ -13766,7 +13951,7 @@
                     <pic:cNvPicPr/>
                   </pic:nvPicPr>
                   <pic:blipFill rotWithShape="1">
-                    <a:blip r:embed="rId65" cstate="print">
+                    <a:blip r:embed="rId68" cstate="print">
                       <a:extLst>
                         <a:ext uri="{28A0092B-C50C-407E-A947-70E740481C1C}">
                           <a14:useLocalDpi xmlns:a14="http://schemas.microsoft.com/office/drawing/2010/main" val="0"/>
@@ -13802,7 +13987,6 @@
     </w:p>
     <w:p>
       <w:r>
-        <w:lastRenderedPageBreak/>
         <w:t xml:space="preserve"> </w:t>
       </w:r>
       <w:r>
@@ -13826,7 +14010,7 @@
                     <pic:cNvPicPr/>
                   </pic:nvPicPr>
                   <pic:blipFill rotWithShape="1">
-                    <a:blip r:embed="rId66" cstate="print">
+                    <a:blip r:embed="rId69" cstate="print">
                       <a:extLst>
                         <a:ext uri="{28A0092B-C50C-407E-A947-70E740481C1C}">
                           <a14:useLocalDpi xmlns:a14="http://schemas.microsoft.com/office/drawing/2010/main" val="0"/>
@@ -13880,7 +14064,7 @@
                     <pic:cNvPicPr/>
                   </pic:nvPicPr>
                   <pic:blipFill rotWithShape="1">
-                    <a:blip r:embed="rId67" cstate="print">
+                    <a:blip r:embed="rId70" cstate="print">
                       <a:extLst>
                         <a:ext uri="{28A0092B-C50C-407E-A947-70E740481C1C}">
                           <a14:useLocalDpi xmlns:a14="http://schemas.microsoft.com/office/drawing/2010/main" val="0"/>
@@ -13920,6 +14104,7 @@
           <w:noProof/>
           <w:lang w:eastAsia="fr-CH"/>
         </w:rPr>
+        <w:lastRenderedPageBreak/>
         <w:drawing>
           <wp:inline distT="0" distB="0" distL="0" distR="0" wp14:anchorId="11E07F09" wp14:editId="6C7642ED">
             <wp:extent cx="2703444" cy="3606738"/>
@@ -13936,7 +14121,7 @@
                     <pic:cNvPicPr/>
                   </pic:nvPicPr>
                   <pic:blipFill rotWithShape="1">
-                    <a:blip r:embed="rId68" cstate="print">
+                    <a:blip r:embed="rId71" cstate="print">
                       <a:extLst>
                         <a:ext uri="{28A0092B-C50C-407E-A947-70E740481C1C}">
                           <a14:useLocalDpi xmlns:a14="http://schemas.microsoft.com/office/drawing/2010/main" val="0"/>
@@ -15553,7 +15738,7 @@
 </file>
 
 <file path=customXml/itemProps2.xml><?xml version="1.0" encoding="utf-8"?>
-<ds:datastoreItem xmlns:ds="http://schemas.openxmlformats.org/officeDocument/2006/customXml" ds:itemID="{2E689F36-59EF-4496-BBA4-6C557C45730E}">
+<ds:datastoreItem xmlns:ds="http://schemas.openxmlformats.org/officeDocument/2006/customXml" ds:itemID="{9B415C19-82C2-48BF-8D7C-98380E91650F}">
   <ds:schemaRefs>
     <ds:schemaRef ds:uri="http://schemas.openxmlformats.org/officeDocument/2006/bibliography"/>
   </ds:schemaRefs>

</xml_diff>

<commit_message>
Modif visuel, arrangement du code et rapport
</commit_message>
<xml_diff>
--- a/Administratif/rapport.docx
+++ b/Administratif/rapport.docx
@@ -264,7 +264,7 @@
               <w:lang w:eastAsia="fr-CH"/>
             </w:rPr>
             <w:drawing>
-              <wp:anchor distT="0" distB="0" distL="114300" distR="114300" simplePos="0" relativeHeight="251658752" behindDoc="1" locked="0" layoutInCell="1" allowOverlap="1" wp14:anchorId="7151FD53" wp14:editId="71703EFA">
+              <wp:anchor distT="0" distB="0" distL="114300" distR="114300" simplePos="0" relativeHeight="251656704" behindDoc="1" locked="0" layoutInCell="1" allowOverlap="1" wp14:anchorId="7151FD53" wp14:editId="71703EFA">
                 <wp:simplePos x="0" y="0"/>
                 <wp:positionH relativeFrom="column">
                   <wp:posOffset>915</wp:posOffset>
@@ -3945,27 +3945,14 @@
       <w:r>
         <w:t xml:space="preserve">Figure </w:t>
       </w:r>
-      <w:r>
-        <w:fldChar w:fldCharType="begin"/>
-      </w:r>
-      <w:r>
-        <w:instrText xml:space="preserve"> SEQ Figure \* ARABIC </w:instrText>
-      </w:r>
-      <w:r>
-        <w:fldChar w:fldCharType="separate"/>
-      </w:r>
-      <w:r>
-        <w:rPr>
-          <w:noProof/>
-        </w:rPr>
-        <w:t>1</w:t>
-      </w:r>
-      <w:r>
-        <w:rPr>
-          <w:noProof/>
-        </w:rPr>
-        <w:fldChar w:fldCharType="end"/>
-      </w:r>
+      <w:fldSimple w:instr=" SEQ Figure \* ARABIC ">
+        <w:r>
+          <w:rPr>
+            <w:noProof/>
+          </w:rPr>
+          <w:t>1</w:t>
+        </w:r>
+      </w:fldSimple>
       <w:r>
         <w:t xml:space="preserve"> : Virutoso</w:t>
       </w:r>
@@ -5086,7 +5073,7 @@
         <mc:AlternateContent>
           <mc:Choice Requires="wps">
             <w:drawing>
-              <wp:anchor distT="0" distB="0" distL="114300" distR="114300" simplePos="0" relativeHeight="251661824" behindDoc="0" locked="0" layoutInCell="1" allowOverlap="1" wp14:anchorId="6125B12E" wp14:editId="7E0B1FA1">
+              <wp:anchor distT="0" distB="0" distL="114300" distR="114300" simplePos="0" relativeHeight="251657728" behindDoc="0" locked="0" layoutInCell="1" allowOverlap="1" wp14:anchorId="6125B12E" wp14:editId="7E0B1FA1">
                 <wp:simplePos x="0" y="0"/>
                 <wp:positionH relativeFrom="column">
                   <wp:posOffset>-486410</wp:posOffset>
@@ -5168,7 +5155,7 @@
                 <v:stroke joinstyle="miter"/>
                 <v:path gradientshapeok="t" o:connecttype="rect"/>
               </v:shapetype>
-              <v:shape id="Zone de texte 11" o:spid="_x0000_s1026" type="#_x0000_t202" style="position:absolute;margin-left:-38.3pt;margin-top:335.2pt;width:530.2pt;height:.05pt;z-index:251661824;visibility:visible;mso-wrap-style:square;mso-height-percent:0;mso-wrap-distance-left:9pt;mso-wrap-distance-top:0;mso-wrap-distance-right:9pt;mso-wrap-distance-bottom:0;mso-position-horizontal:absolute;mso-position-horizontal-relative:text;mso-position-vertical:absolute;mso-position-vertical-relative:text;mso-height-percent:0;mso-height-relative:margin;v-text-anchor:top" o:gfxdata="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" stroked="f">
+              <v:shape id="Zone de texte 11" o:spid="_x0000_s1026" type="#_x0000_t202" style="position:absolute;margin-left:-38.3pt;margin-top:335.2pt;width:530.2pt;height:.05pt;z-index:251657728;visibility:visible;mso-wrap-style:square;mso-height-percent:0;mso-wrap-distance-left:9pt;mso-wrap-distance-top:0;mso-wrap-distance-right:9pt;mso-wrap-distance-bottom:0;mso-position-horizontal:absolute;mso-position-horizontal-relative:text;mso-position-vertical:absolute;mso-position-vertical-relative:text;mso-height-percent:0;mso-height-relative:margin;v-text-anchor:top" o:gfxdata="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" stroked="f">
                 <v:textbox style="mso-fit-shape-to-text:t" inset="0,0,0,0">
                   <w:txbxContent>
                     <w:p>
@@ -5210,7 +5197,7 @@
           <w:lang w:eastAsia="fr-CH"/>
         </w:rPr>
         <w:drawing>
-          <wp:anchor distT="0" distB="0" distL="114300" distR="114300" simplePos="0" relativeHeight="251658240" behindDoc="0" locked="0" layoutInCell="1" allowOverlap="1" wp14:anchorId="0BC94F3D" wp14:editId="44F1926E">
+          <wp:anchor distT="0" distB="0" distL="114300" distR="114300" simplePos="0" relativeHeight="251655680" behindDoc="0" locked="0" layoutInCell="1" allowOverlap="1" wp14:anchorId="0BC94F3D" wp14:editId="44F1926E">
             <wp:simplePos x="0" y="0"/>
             <wp:positionH relativeFrom="margin">
               <wp:align>center</wp:align>
@@ -7530,7 +7517,7 @@
         </w:rPr>
         <w:lastRenderedPageBreak/>
         <w:drawing>
-          <wp:anchor distT="0" distB="0" distL="114300" distR="114300" simplePos="0" relativeHeight="251662848" behindDoc="1" locked="0" layoutInCell="1" allowOverlap="1" wp14:anchorId="223F8ABA" wp14:editId="7AB9D70F">
+          <wp:anchor distT="0" distB="0" distL="114300" distR="114300" simplePos="0" relativeHeight="251659776" behindDoc="1" locked="0" layoutInCell="1" allowOverlap="1" wp14:anchorId="223F8ABA" wp14:editId="7AB9D70F">
             <wp:simplePos x="0" y="0"/>
             <wp:positionH relativeFrom="column">
               <wp:posOffset>-271780</wp:posOffset>
@@ -13289,7 +13276,392 @@
         <w:t>ajuste le tick des notes pour obtenir un seul et même tempo qui est le premier.</w:t>
       </w:r>
     </w:p>
-    <w:p/>
+    <w:p>
+      <w:pPr>
+        <w:pStyle w:val="Titre2"/>
+      </w:pPr>
+      <w:r>
+        <w:t>Remote debugging</w:t>
+      </w:r>
+    </w:p>
+    <w:p>
+      <w:pPr>
+        <w:pStyle w:val="Titre3"/>
+      </w:pPr>
+      <w:r>
+        <w:t>Problème</w:t>
+      </w:r>
+    </w:p>
+    <w:p>
+      <w:r>
+        <w:t xml:space="preserve">Pour éviter de devoir installer visual studio sur le NUC, nous avons choisi de partir sur le remote debugging. </w:t>
+      </w:r>
+      <w:r>
+        <w:t>Et comme nous pouvions aussi développer directement sur un pc lambda avant de recevoir le NUC, cela simplifiait le développement.</w:t>
+      </w:r>
+    </w:p>
+    <w:p>
+      <w:pPr>
+        <w:pStyle w:val="Titre3"/>
+      </w:pPr>
+      <w:r>
+        <w:t xml:space="preserve">Démarche </w:t>
+      </w:r>
+    </w:p>
+    <w:p>
+      <w:r>
+        <w:t>Après plusieurs recherches sur internet,</w:t>
+      </w:r>
+      <w:r>
+        <w:t xml:space="preserve"> nous avons installé l’outils « Visual Studio 2015 Remote Debugger » disponible sur le site microsoft. Après plusieurs essais, nous obtenions aucuns résultats. Nous n’arrivions pas à établir la connexion entre le pc et le NUC. Nous avons essayé le remote debugging sans authentification, à ce moment-là la connexion se faisait mais ensuite il était impossible de lancer l’application.</w:t>
+      </w:r>
+    </w:p>
+    <w:p>
+      <w:r>
+        <w:t xml:space="preserve">Pour finir, nous avons trouvé le problème. Celui-ci était dû au faite que nous prenions un utilisateur sans mot de passe. </w:t>
+      </w:r>
+      <w:r>
+        <w:t>Après l’application d’un mot de passe, un autre problème bloquait le déploiement de l’application. Nous n’utilisions pas de dossier partagé dans le NUC et par conséquence, le projet ne pouvait pas s’installer dans un dossier dans le NUC.</w:t>
+      </w:r>
+    </w:p>
+    <w:p>
+      <w:r>
+        <w:t>Finalement après ces deux problèmes qui ont pris un peu de temps à corriger, le remote debugging fonctionne. Et pour le paramétrer, il faut aller dans les propriétés du projet :</w:t>
+      </w:r>
+    </w:p>
+    <w:p>
+      <w:pPr>
+        <w:jc w:val="center"/>
+      </w:pPr>
+      <w:r>
+        <w:rPr>
+          <w:noProof/>
+          <w:lang w:eastAsia="fr-CH"/>
+        </w:rPr>
+        <w:lastRenderedPageBreak/>
+        <w:drawing>
+          <wp:inline distT="0" distB="0" distL="0" distR="0" wp14:anchorId="05EBE916" wp14:editId="24A6175D">
+            <wp:extent cx="3815172" cy="4071068"/>
+            <wp:effectExtent l="0" t="0" r="0" b="5715"/>
+            <wp:docPr id="98" name="Image 98"/>
+            <wp:cNvGraphicFramePr>
+              <a:graphicFrameLocks xmlns:a="http://schemas.openxmlformats.org/drawingml/2006/main" noChangeAspect="1"/>
+            </wp:cNvGraphicFramePr>
+            <a:graphic xmlns:a="http://schemas.openxmlformats.org/drawingml/2006/main">
+              <a:graphicData uri="http://schemas.openxmlformats.org/drawingml/2006/picture">
+                <pic:pic xmlns:pic="http://schemas.openxmlformats.org/drawingml/2006/picture">
+                  <pic:nvPicPr>
+                    <pic:cNvPr id="1" name=""/>
+                    <pic:cNvPicPr/>
+                  </pic:nvPicPr>
+                  <pic:blipFill>
+                    <a:blip r:embed="rId62"/>
+                    <a:stretch>
+                      <a:fillRect/>
+                    </a:stretch>
+                  </pic:blipFill>
+                  <pic:spPr>
+                    <a:xfrm>
+                      <a:off x="0" y="0"/>
+                      <a:ext cx="3823395" cy="4079843"/>
+                    </a:xfrm>
+                    <a:prstGeom prst="rect">
+                      <a:avLst/>
+                    </a:prstGeom>
+                  </pic:spPr>
+                </pic:pic>
+              </a:graphicData>
+            </a:graphic>
+          </wp:inline>
+        </w:drawing>
+      </w:r>
+    </w:p>
+    <w:p>
+      <w:r>
+        <w:t>Et modifier l’ « Output path » dans build :</w:t>
+      </w:r>
+    </w:p>
+    <w:p>
+      <w:pPr>
+        <w:jc w:val="center"/>
+      </w:pPr>
+      <w:r>
+        <w:rPr>
+          <w:noProof/>
+          <w:lang w:eastAsia="fr-CH"/>
+        </w:rPr>
+        <w:lastRenderedPageBreak/>
+        <mc:AlternateContent>
+          <mc:Choice Requires="wps">
+            <w:drawing>
+              <wp:anchor distT="0" distB="0" distL="114300" distR="114300" simplePos="0" relativeHeight="251663872" behindDoc="0" locked="0" layoutInCell="1" allowOverlap="1">
+                <wp:simplePos x="0" y="0"/>
+                <wp:positionH relativeFrom="column">
+                  <wp:posOffset>1557158</wp:posOffset>
+                </wp:positionH>
+                <wp:positionV relativeFrom="paragraph">
+                  <wp:posOffset>3513179</wp:posOffset>
+                </wp:positionV>
+                <wp:extent cx="3824577" cy="190831"/>
+                <wp:effectExtent l="0" t="0" r="24130" b="19050"/>
+                <wp:wrapNone/>
+                <wp:docPr id="100" name="Rectangle 100"/>
+                <wp:cNvGraphicFramePr/>
+                <a:graphic xmlns:a="http://schemas.openxmlformats.org/drawingml/2006/main">
+                  <a:graphicData uri="http://schemas.microsoft.com/office/word/2010/wordprocessingShape">
+                    <wps:wsp>
+                      <wps:cNvSpPr/>
+                      <wps:spPr>
+                        <a:xfrm>
+                          <a:off x="0" y="0"/>
+                          <a:ext cx="3824577" cy="190831"/>
+                        </a:xfrm>
+                        <a:prstGeom prst="rect">
+                          <a:avLst/>
+                        </a:prstGeom>
+                        <a:noFill/>
+                        <a:ln>
+                          <a:solidFill>
+                            <a:srgbClr val="FF0000"/>
+                          </a:solidFill>
+                        </a:ln>
+                      </wps:spPr>
+                      <wps:style>
+                        <a:lnRef idx="2">
+                          <a:schemeClr val="accent1">
+                            <a:shade val="50000"/>
+                          </a:schemeClr>
+                        </a:lnRef>
+                        <a:fillRef idx="1">
+                          <a:schemeClr val="accent1"/>
+                        </a:fillRef>
+                        <a:effectRef idx="0">
+                          <a:schemeClr val="accent1"/>
+                        </a:effectRef>
+                        <a:fontRef idx="minor">
+                          <a:schemeClr val="lt1"/>
+                        </a:fontRef>
+                      </wps:style>
+                      <wps:bodyPr rot="0" spcFirstLastPara="0" vertOverflow="overflow" horzOverflow="overflow" vert="horz" wrap="square" lIns="91440" tIns="45720" rIns="91440" bIns="45720" numCol="1" spcCol="0" rtlCol="0" fromWordArt="0" anchor="ctr" anchorCtr="0" forceAA="0" compatLnSpc="1">
+                        <a:prstTxWarp prst="textNoShape">
+                          <a:avLst/>
+                        </a:prstTxWarp>
+                        <a:noAutofit/>
+                      </wps:bodyPr>
+                    </wps:wsp>
+                  </a:graphicData>
+                </a:graphic>
+              </wp:anchor>
+            </w:drawing>
+          </mc:Choice>
+          <mc:Fallback>
+            <w:pict>
+              <v:rect w14:anchorId="2AF48F1C" id="Rectangle 100" o:spid="_x0000_s1026" style="position:absolute;margin-left:122.6pt;margin-top:276.65pt;width:301.15pt;height:15.05pt;z-index:251663872;visibility:visible;mso-wrap-style:square;mso-wrap-distance-left:9pt;mso-wrap-distance-top:0;mso-wrap-distance-right:9pt;mso-wrap-distance-bottom:0;mso-position-horizontal:absolute;mso-position-horizontal-relative:text;mso-position-vertical:absolute;mso-position-vertical-relative:text;v-text-anchor:middle" o:gfxdata="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" filled="f" strokecolor="red" strokeweight="1pt"/>
+            </w:pict>
+          </mc:Fallback>
+        </mc:AlternateContent>
+      </w:r>
+      <w:r>
+        <w:rPr>
+          <w:noProof/>
+          <w:lang w:eastAsia="fr-CH"/>
+        </w:rPr>
+        <w:drawing>
+          <wp:inline distT="0" distB="0" distL="0" distR="0" wp14:anchorId="435D0631" wp14:editId="7B5FCAF7">
+            <wp:extent cx="5051466" cy="4659465"/>
+            <wp:effectExtent l="0" t="0" r="0" b="8255"/>
+            <wp:docPr id="99" name="Image 99"/>
+            <wp:cNvGraphicFramePr>
+              <a:graphicFrameLocks xmlns:a="http://schemas.openxmlformats.org/drawingml/2006/main" noChangeAspect="1"/>
+            </wp:cNvGraphicFramePr>
+            <a:graphic xmlns:a="http://schemas.openxmlformats.org/drawingml/2006/main">
+              <a:graphicData uri="http://schemas.openxmlformats.org/drawingml/2006/picture">
+                <pic:pic xmlns:pic="http://schemas.openxmlformats.org/drawingml/2006/picture">
+                  <pic:nvPicPr>
+                    <pic:cNvPr id="1" name=""/>
+                    <pic:cNvPicPr/>
+                  </pic:nvPicPr>
+                  <pic:blipFill>
+                    <a:blip r:embed="rId63"/>
+                    <a:stretch>
+                      <a:fillRect/>
+                    </a:stretch>
+                  </pic:blipFill>
+                  <pic:spPr>
+                    <a:xfrm>
+                      <a:off x="0" y="0"/>
+                      <a:ext cx="5055996" cy="4663643"/>
+                    </a:xfrm>
+                    <a:prstGeom prst="rect">
+                      <a:avLst/>
+                    </a:prstGeom>
+                  </pic:spPr>
+                </pic:pic>
+              </a:graphicData>
+            </a:graphic>
+          </wp:inline>
+        </w:drawing>
+      </w:r>
+    </w:p>
+    <w:p>
+      <w:r>
+        <w:t>Le chemin doit être celui du dossier partagé.</w:t>
+      </w:r>
+    </w:p>
+    <w:p>
+      <w:r>
+        <w:t>Il faut cocher la case « Use remote machine » et préciser le nom du NUC :</w:t>
+      </w:r>
+    </w:p>
+    <w:p>
+      <w:pPr>
+        <w:jc w:val="center"/>
+      </w:pPr>
+      <w:r>
+        <w:rPr>
+          <w:noProof/>
+          <w:lang w:eastAsia="fr-CH"/>
+        </w:rPr>
+        <w:lastRenderedPageBreak/>
+        <mc:AlternateContent>
+          <mc:Choice Requires="wps">
+            <w:drawing>
+              <wp:anchor distT="0" distB="0" distL="114300" distR="114300" simplePos="0" relativeHeight="251664896" behindDoc="0" locked="0" layoutInCell="1" allowOverlap="1">
+                <wp:simplePos x="0" y="0"/>
+                <wp:positionH relativeFrom="column">
+                  <wp:posOffset>1604866</wp:posOffset>
+                </wp:positionH>
+                <wp:positionV relativeFrom="paragraph">
+                  <wp:posOffset>2654438</wp:posOffset>
+                </wp:positionV>
+                <wp:extent cx="3681454" cy="230588"/>
+                <wp:effectExtent l="0" t="0" r="14605" b="17145"/>
+                <wp:wrapNone/>
+                <wp:docPr id="102" name="Rectangle 102"/>
+                <wp:cNvGraphicFramePr/>
+                <a:graphic xmlns:a="http://schemas.openxmlformats.org/drawingml/2006/main">
+                  <a:graphicData uri="http://schemas.microsoft.com/office/word/2010/wordprocessingShape">
+                    <wps:wsp>
+                      <wps:cNvSpPr/>
+                      <wps:spPr>
+                        <a:xfrm>
+                          <a:off x="0" y="0"/>
+                          <a:ext cx="3681454" cy="230588"/>
+                        </a:xfrm>
+                        <a:prstGeom prst="rect">
+                          <a:avLst/>
+                        </a:prstGeom>
+                        <a:noFill/>
+                        <a:ln>
+                          <a:solidFill>
+                            <a:srgbClr val="FF0000"/>
+                          </a:solidFill>
+                        </a:ln>
+                      </wps:spPr>
+                      <wps:style>
+                        <a:lnRef idx="2">
+                          <a:schemeClr val="accent1">
+                            <a:shade val="50000"/>
+                          </a:schemeClr>
+                        </a:lnRef>
+                        <a:fillRef idx="1">
+                          <a:schemeClr val="accent1"/>
+                        </a:fillRef>
+                        <a:effectRef idx="0">
+                          <a:schemeClr val="accent1"/>
+                        </a:effectRef>
+                        <a:fontRef idx="minor">
+                          <a:schemeClr val="lt1"/>
+                        </a:fontRef>
+                      </wps:style>
+                      <wps:bodyPr rot="0" spcFirstLastPara="0" vertOverflow="overflow" horzOverflow="overflow" vert="horz" wrap="square" lIns="91440" tIns="45720" rIns="91440" bIns="45720" numCol="1" spcCol="0" rtlCol="0" fromWordArt="0" anchor="ctr" anchorCtr="0" forceAA="0" compatLnSpc="1">
+                        <a:prstTxWarp prst="textNoShape">
+                          <a:avLst/>
+                        </a:prstTxWarp>
+                        <a:noAutofit/>
+                      </wps:bodyPr>
+                    </wps:wsp>
+                  </a:graphicData>
+                </a:graphic>
+              </wp:anchor>
+            </w:drawing>
+          </mc:Choice>
+          <mc:Fallback>
+            <w:pict>
+              <v:rect w14:anchorId="49D126B9" id="Rectangle 102" o:spid="_x0000_s1026" style="position:absolute;margin-left:126.35pt;margin-top:209pt;width:289.9pt;height:18.15pt;z-index:251664896;visibility:visible;mso-wrap-style:square;mso-wrap-distance-left:9pt;mso-wrap-distance-top:0;mso-wrap-distance-right:9pt;mso-wrap-distance-bottom:0;mso-position-horizontal:absolute;mso-position-horizontal-relative:text;mso-position-vertical:absolute;mso-position-vertical-relative:text;v-text-anchor:middle" o:gfxdata="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" filled="f" strokecolor="red" strokeweight="1pt"/>
+            </w:pict>
+          </mc:Fallback>
+        </mc:AlternateContent>
+      </w:r>
+      <w:r>
+        <w:rPr>
+          <w:noProof/>
+          <w:lang w:eastAsia="fr-CH"/>
+        </w:rPr>
+        <w:drawing>
+          <wp:inline distT="0" distB="0" distL="0" distR="0" wp14:anchorId="5F15B4B1" wp14:editId="43943474">
+            <wp:extent cx="5456280" cy="3896140"/>
+            <wp:effectExtent l="0" t="0" r="0" b="9525"/>
+            <wp:docPr id="101" name="Image 101"/>
+            <wp:cNvGraphicFramePr>
+              <a:graphicFrameLocks xmlns:a="http://schemas.openxmlformats.org/drawingml/2006/main" noChangeAspect="1"/>
+            </wp:cNvGraphicFramePr>
+            <a:graphic xmlns:a="http://schemas.openxmlformats.org/drawingml/2006/main">
+              <a:graphicData uri="http://schemas.openxmlformats.org/drawingml/2006/picture">
+                <pic:pic xmlns:pic="http://schemas.openxmlformats.org/drawingml/2006/picture">
+                  <pic:nvPicPr>
+                    <pic:cNvPr id="1" name=""/>
+                    <pic:cNvPicPr/>
+                  </pic:nvPicPr>
+                  <pic:blipFill>
+                    <a:blip r:embed="rId64"/>
+                    <a:stretch>
+                      <a:fillRect/>
+                    </a:stretch>
+                  </pic:blipFill>
+                  <pic:spPr>
+                    <a:xfrm>
+                      <a:off x="0" y="0"/>
+                      <a:ext cx="5458464" cy="3897699"/>
+                    </a:xfrm>
+                    <a:prstGeom prst="rect">
+                      <a:avLst/>
+                    </a:prstGeom>
+                  </pic:spPr>
+                </pic:pic>
+              </a:graphicData>
+            </a:graphic>
+          </wp:inline>
+        </w:drawing>
+      </w:r>
+    </w:p>
+    <w:p>
+      <w:r>
+        <w:t>Et finalement, il ne faut pas oublier de lancer « Visual Studio 2015 Remote Debugger » sur le NUC avant de starter le projet.</w:t>
+      </w:r>
+    </w:p>
+    <w:p>
+      <w:pPr>
+        <w:pStyle w:val="Titre3"/>
+      </w:pPr>
+      <w:r>
+        <w:t>Solution</w:t>
+      </w:r>
+    </w:p>
+    <w:p>
+      <w:r>
+        <w:t xml:space="preserve">Finalement le remote debugging fonctionne très bien, </w:t>
+      </w:r>
+      <w:r>
+        <w:t>malgré</w:t>
+      </w:r>
+      <w:r>
+        <w:t xml:space="preserve"> les petits soucis rencontrés.</w:t>
+      </w:r>
+      <w:r>
+        <w:t xml:space="preserve"> Il aura quand même pris un peu plus de temps que prévu.</w:t>
+      </w:r>
+    </w:p>
     <w:p>
       <w:pPr>
         <w:pStyle w:val="Titre2"/>
@@ -13397,13 +13769,7 @@
         <w:fldChar w:fldCharType="separate"/>
       </w:r>
       <w:r>
-        <w:t>1</w:t>
-      </w:r>
-      <w:r>
-        <w:t>3</w:t>
-      </w:r>
-      <w:r>
-        <w:t>.1</w:t>
+        <w:t>13.1</w:t>
       </w:r>
       <w:r>
         <w:fldChar w:fldCharType="end"/>
@@ -13484,7 +13850,7 @@
                     <pic:cNvPicPr/>
                   </pic:nvPicPr>
                   <pic:blipFill>
-                    <a:blip r:embed="rId62"/>
+                    <a:blip r:embed="rId65"/>
                     <a:stretch>
                       <a:fillRect/>
                     </a:stretch>
@@ -13541,7 +13907,7 @@
                     <pic:cNvPicPr/>
                   </pic:nvPicPr>
                   <pic:blipFill rotWithShape="1">
-                    <a:blip r:embed="rId63"/>
+                    <a:blip r:embed="rId66"/>
                     <a:srcRect l="290" t="1815" r="499" b="2004"/>
                     <a:stretch/>
                   </pic:blipFill>
@@ -13579,17 +13945,63 @@
         <w:pStyle w:val="Titre3"/>
       </w:pPr>
       <w:r>
-        <w:t>Styles créés pour le Virtuoso</w:t>
-      </w:r>
-    </w:p>
-    <w:p>
-      <w:r>
-        <w:t>Pour « contrer » les styles de concept, nous avons créé plusieurs styles pour les composant voulu.</w:t>
-      </w:r>
-    </w:p>
-    <w:p>
-      <w:r>
-        <w:t xml:space="preserve">Le premier est pour les boutons : </w:t>
+        <w:t>Spécificité pour appliquer les styles</w:t>
+      </w:r>
+    </w:p>
+    <w:p>
+      <w:r>
+        <w:t>Avec concept, il a fallu faire quelque modification pour pouvoir appliquer les styles. Notamment mettre tous les styles créés dans un dossier nommé ConceptStyles/ConceptSkin.Chrome</w:t>
+      </w:r>
+    </w:p>
+    <w:p>
+      <w:pPr>
+        <w:jc w:val="center"/>
+      </w:pPr>
+      <w:r>
+        <w:rPr>
+          <w:noProof/>
+          <w:lang w:eastAsia="fr-CH"/>
+        </w:rPr>
+        <w:drawing>
+          <wp:inline distT="0" distB="0" distL="0" distR="0" wp14:anchorId="719F9004" wp14:editId="64E3A08A">
+            <wp:extent cx="2076450" cy="1200150"/>
+            <wp:effectExtent l="0" t="0" r="0" b="0"/>
+            <wp:docPr id="70" name="Image 70"/>
+            <wp:cNvGraphicFramePr>
+              <a:graphicFrameLocks xmlns:a="http://schemas.openxmlformats.org/drawingml/2006/main" noChangeAspect="1"/>
+            </wp:cNvGraphicFramePr>
+            <a:graphic xmlns:a="http://schemas.openxmlformats.org/drawingml/2006/main">
+              <a:graphicData uri="http://schemas.openxmlformats.org/drawingml/2006/picture">
+                <pic:pic xmlns:pic="http://schemas.openxmlformats.org/drawingml/2006/picture">
+                  <pic:nvPicPr>
+                    <pic:cNvPr id="1" name=""/>
+                    <pic:cNvPicPr/>
+                  </pic:nvPicPr>
+                  <pic:blipFill>
+                    <a:blip r:embed="rId67"/>
+                    <a:stretch>
+                      <a:fillRect/>
+                    </a:stretch>
+                  </pic:blipFill>
+                  <pic:spPr>
+                    <a:xfrm>
+                      <a:off x="0" y="0"/>
+                      <a:ext cx="2076450" cy="1200150"/>
+                    </a:xfrm>
+                    <a:prstGeom prst="rect">
+                      <a:avLst/>
+                    </a:prstGeom>
+                  </pic:spPr>
+                </pic:pic>
+              </a:graphicData>
+            </a:graphic>
+          </wp:inline>
+        </w:drawing>
+      </w:r>
+    </w:p>
+    <w:p>
+      <w:r>
+        <w:t>Et les appeler dans le fichiers ConceptSkin.Chrome.xaml comme décrit ici :</w:t>
       </w:r>
     </w:p>
     <w:p>
@@ -13602,6 +14014,82 @@
           <w:lang w:eastAsia="fr-CH"/>
         </w:rPr>
         <w:lastRenderedPageBreak/>
+        <w:drawing>
+          <wp:inline distT="0" distB="0" distL="0" distR="0" wp14:anchorId="7A7B5D65" wp14:editId="7C73C7C8">
+            <wp:extent cx="5760720" cy="1593850"/>
+            <wp:effectExtent l="0" t="0" r="0" b="6350"/>
+            <wp:docPr id="74" name="Image 74"/>
+            <wp:cNvGraphicFramePr>
+              <a:graphicFrameLocks xmlns:a="http://schemas.openxmlformats.org/drawingml/2006/main" noChangeAspect="1"/>
+            </wp:cNvGraphicFramePr>
+            <a:graphic xmlns:a="http://schemas.openxmlformats.org/drawingml/2006/main">
+              <a:graphicData uri="http://schemas.openxmlformats.org/drawingml/2006/picture">
+                <pic:pic xmlns:pic="http://schemas.openxmlformats.org/drawingml/2006/picture">
+                  <pic:nvPicPr>
+                    <pic:cNvPr id="1" name=""/>
+                    <pic:cNvPicPr/>
+                  </pic:nvPicPr>
+                  <pic:blipFill>
+                    <a:blip r:embed="rId68"/>
+                    <a:stretch>
+                      <a:fillRect/>
+                    </a:stretch>
+                  </pic:blipFill>
+                  <pic:spPr>
+                    <a:xfrm>
+                      <a:off x="0" y="0"/>
+                      <a:ext cx="5760720" cy="1593850"/>
+                    </a:xfrm>
+                    <a:prstGeom prst="rect">
+                      <a:avLst/>
+                    </a:prstGeom>
+                  </pic:spPr>
+                </pic:pic>
+              </a:graphicData>
+            </a:graphic>
+          </wp:inline>
+        </w:drawing>
+      </w:r>
+    </w:p>
+    <w:p/>
+    <w:p>
+      <w:r>
+        <w:t>Ceci a été fait pour que concept prenne en compte les styles créés sans devoir tout remodifier.</w:t>
+      </w:r>
+    </w:p>
+    <w:p>
+      <w:pPr>
+        <w:pStyle w:val="Titre3"/>
+      </w:pPr>
+      <w:r>
+        <w:t>Styles créés pour le Virtuoso</w:t>
+      </w:r>
+    </w:p>
+    <w:p>
+      <w:r>
+        <w:t>Pour « contrer » les styles de concept, nous avons créé plusieurs styles pour les composant voulu.</w:t>
+      </w:r>
+    </w:p>
+    <w:p>
+      <w:pPr>
+        <w:pStyle w:val="Titre4"/>
+      </w:pPr>
+      <w:r>
+        <w:t>Style des « Button »</w:t>
+      </w:r>
+      <w:r>
+        <w:t xml:space="preserve"> </w:t>
+      </w:r>
+    </w:p>
+    <w:p>
+      <w:pPr>
+        <w:jc w:val="center"/>
+      </w:pPr>
+      <w:r>
+        <w:rPr>
+          <w:noProof/>
+          <w:lang w:eastAsia="fr-CH"/>
+        </w:rPr>
         <w:drawing>
           <wp:inline distT="0" distB="0" distL="0" distR="0" wp14:anchorId="085FF663" wp14:editId="20CD25EB">
             <wp:extent cx="5760720" cy="2199640"/>
@@ -13618,7 +14106,7 @@
                     <pic:cNvPicPr/>
                   </pic:nvPicPr>
                   <pic:blipFill>
-                    <a:blip r:embed="rId64"/>
+                    <a:blip r:embed="rId69"/>
                     <a:stretch>
                       <a:fillRect/>
                     </a:stretch>
@@ -13641,13 +14129,71 @@
     </w:p>
     <w:p>
       <w:r>
-        <w:t>Le style est simple, il permet juste de mettre un « Border » dans les boutons. Permettant ainsi d’avoir des boutons sans angle et avec un style « flat ».</w:t>
-      </w:r>
-    </w:p>
-    <w:p/>
-    <w:p>
-      <w:r>
-        <w:t>Le deuxième style est là pour les TextBlocks.</w:t>
+        <w:t xml:space="preserve">Le style est simple, il permet juste de mettre un « Border » dans les boutons. Permettant ainsi d’avoir des boutons sans </w:t>
+      </w:r>
+      <w:r>
+        <w:t>angle et avec un style « flat ».</w:t>
+      </w:r>
+    </w:p>
+    <w:p>
+      <w:pPr>
+        <w:jc w:val="center"/>
+      </w:pPr>
+      <w:r>
+        <w:rPr>
+          <w:noProof/>
+          <w:lang w:eastAsia="fr-CH"/>
+        </w:rPr>
+        <w:drawing>
+          <wp:inline distT="0" distB="0" distL="0" distR="0" wp14:anchorId="0915ED03" wp14:editId="077E9EA9">
+            <wp:extent cx="4905375" cy="781050"/>
+            <wp:effectExtent l="0" t="0" r="9525" b="0"/>
+            <wp:docPr id="86" name="Image 86"/>
+            <wp:cNvGraphicFramePr>
+              <a:graphicFrameLocks xmlns:a="http://schemas.openxmlformats.org/drawingml/2006/main" noChangeAspect="1"/>
+            </wp:cNvGraphicFramePr>
+            <a:graphic xmlns:a="http://schemas.openxmlformats.org/drawingml/2006/main">
+              <a:graphicData uri="http://schemas.openxmlformats.org/drawingml/2006/picture">
+                <pic:pic xmlns:pic="http://schemas.openxmlformats.org/drawingml/2006/picture">
+                  <pic:nvPicPr>
+                    <pic:cNvPr id="1" name=""/>
+                    <pic:cNvPicPr/>
+                  </pic:nvPicPr>
+                  <pic:blipFill>
+                    <a:blip r:embed="rId70"/>
+                    <a:stretch>
+                      <a:fillRect/>
+                    </a:stretch>
+                  </pic:blipFill>
+                  <pic:spPr>
+                    <a:xfrm>
+                      <a:off x="0" y="0"/>
+                      <a:ext cx="4905375" cy="781050"/>
+                    </a:xfrm>
+                    <a:prstGeom prst="rect">
+                      <a:avLst/>
+                    </a:prstGeom>
+                  </pic:spPr>
+                </pic:pic>
+              </a:graphicData>
+            </a:graphic>
+          </wp:inline>
+        </w:drawing>
+      </w:r>
+    </w:p>
+    <w:p>
+      <w:pPr>
+        <w:pStyle w:val="Titre4"/>
+      </w:pPr>
+      <w:r>
+        <w:lastRenderedPageBreak/>
+        <w:t>Style des</w:t>
+      </w:r>
+      <w:r>
+        <w:t xml:space="preserve"> </w:t>
+      </w:r>
+      <w:r>
+        <w:t>« TextBlocks »</w:t>
       </w:r>
     </w:p>
     <w:p>
@@ -13675,7 +14221,7 @@
                     <pic:cNvPicPr/>
                   </pic:nvPicPr>
                   <pic:blipFill>
-                    <a:blip r:embed="rId65"/>
+                    <a:blip r:embed="rId71"/>
                     <a:stretch>
                       <a:fillRect/>
                     </a:stretch>
@@ -13698,13 +14244,26 @@
     </w:p>
     <w:p>
       <w:r>
-        <w:t>Comme pour chaque application, il faut plusieurs styles de texte différents, c’est pourquoi nous en retrouvons deux ici. Le premier est pour les titre et le deuxième pour le texte « normal » (autrement le reste des texts). Les deux implémentent la même police et la même couleur pour suivre le style des prototypes.</w:t>
-      </w:r>
-    </w:p>
-    <w:p/>
-    <w:p>
-      <w:r>
-        <w:t>Nous arrivons finalement au dernier style qui est celui pour les ListBoxs.</w:t>
+        <w:t xml:space="preserve">Comme pour chaque application, il faut plusieurs styles de texte différents, c’est pourquoi nous en retrouvons deux ici. Le premier est pour les titre et le deuxième pour le texte « normal » (autrement le reste des texts). Les deux implémentent la même police et la même couleur pour </w:t>
+      </w:r>
+      <w:r>
+        <w:t>suivre le style des prototypes.</w:t>
+      </w:r>
+    </w:p>
+    <w:p>
+      <w:pPr>
+        <w:pStyle w:val="Titre4"/>
+      </w:pPr>
+      <w:r>
+        <w:t>Style des « ListBox »</w:t>
+      </w:r>
+    </w:p>
+    <w:p>
+      <w:pPr>
+        <w:pStyle w:val="Titre5"/>
+      </w:pPr>
+      <w:r>
+        <w:t>Alternation des couleurs des lignes</w:t>
       </w:r>
     </w:p>
     <w:p>
@@ -13716,12 +14275,11 @@
           <w:noProof/>
           <w:lang w:eastAsia="fr-CH"/>
         </w:rPr>
-        <w:lastRenderedPageBreak/>
         <w:drawing>
-          <wp:inline distT="0" distB="0" distL="0" distR="0" wp14:anchorId="26ED70B0" wp14:editId="5DBA7293">
+          <wp:inline distT="0" distB="0" distL="0" distR="0" wp14:anchorId="657FBDC7" wp14:editId="70A05DAC">
             <wp:extent cx="5251014" cy="2329733"/>
             <wp:effectExtent l="0" t="0" r="6985" b="0"/>
-            <wp:docPr id="77" name="Image 77"/>
+            <wp:docPr id="56" name="Image 56"/>
             <wp:cNvGraphicFramePr>
               <a:graphicFrameLocks xmlns:a="http://schemas.openxmlformats.org/drawingml/2006/main" noChangeAspect="1"/>
             </wp:cNvGraphicFramePr>
@@ -13733,7 +14291,7 @@
                     <pic:cNvPicPr/>
                   </pic:nvPicPr>
                   <pic:blipFill>
-                    <a:blip r:embed="rId66"/>
+                    <a:blip r:embed="rId72"/>
                     <a:stretch>
                       <a:fillRect/>
                     </a:stretch>
@@ -13756,65 +14314,1565 @@
     </w:p>
     <w:p>
       <w:r>
-        <w:t>Celui-ci donne aux ListBoxs un style moins macabre en alternant la couleur des lignes. Ici les lignes sont grise-foncée  et grise-claire.</w:t>
-      </w:r>
-      <w:bookmarkStart w:id="34" w:name="_GoBack"/>
+        <w:t>Ce style</w:t>
+      </w:r>
+      <w:r>
+        <w:t xml:space="preserve"> donne aux ListBoxs un style moins macabre en alternant la couleur des lignes. I</w:t>
+      </w:r>
+      <w:r>
+        <w:t>ci les lignes sont grise-foncée</w:t>
+      </w:r>
+      <w:r>
+        <w:t xml:space="preserve"> et grise-claire.</w:t>
+      </w:r>
+    </w:p>
+    <w:p>
+      <w:pPr>
+        <w:jc w:val="center"/>
+      </w:pPr>
+      <w:r>
+        <w:rPr>
+          <w:noProof/>
+          <w:lang w:eastAsia="fr-CH"/>
+        </w:rPr>
+        <w:drawing>
+          <wp:inline distT="0" distB="0" distL="0" distR="0" wp14:anchorId="59B4C537" wp14:editId="06FEB2A4">
+            <wp:extent cx="4468633" cy="1057524"/>
+            <wp:effectExtent l="0" t="0" r="8255" b="9525"/>
+            <wp:docPr id="55" name="Image 55"/>
+            <wp:cNvGraphicFramePr>
+              <a:graphicFrameLocks xmlns:a="http://schemas.openxmlformats.org/drawingml/2006/main" noChangeAspect="1"/>
+            </wp:cNvGraphicFramePr>
+            <a:graphic xmlns:a="http://schemas.openxmlformats.org/drawingml/2006/main">
+              <a:graphicData uri="http://schemas.openxmlformats.org/drawingml/2006/picture">
+                <pic:pic xmlns:pic="http://schemas.openxmlformats.org/drawingml/2006/picture">
+                  <pic:nvPicPr>
+                    <pic:cNvPr id="1" name=""/>
+                    <pic:cNvPicPr/>
+                  </pic:nvPicPr>
+                  <pic:blipFill rotWithShape="1">
+                    <a:blip r:embed="rId73"/>
+                    <a:srcRect t="1" r="815" b="2609"/>
+                    <a:stretch/>
+                  </pic:blipFill>
+                  <pic:spPr bwMode="auto">
+                    <a:xfrm>
+                      <a:off x="0" y="0"/>
+                      <a:ext cx="4468633" cy="1057524"/>
+                    </a:xfrm>
+                    <a:prstGeom prst="rect">
+                      <a:avLst/>
+                    </a:prstGeom>
+                    <a:ln>
+                      <a:noFill/>
+                    </a:ln>
+                    <a:extLst>
+                      <a:ext uri="{53640926-AAD7-44D8-BBD7-CCE9431645EC}">
+                        <a14:shadowObscured xmlns:a14="http://schemas.microsoft.com/office/drawing/2010/main"/>
+                      </a:ext>
+                    </a:extLst>
+                  </pic:spPr>
+                </pic:pic>
+              </a:graphicData>
+            </a:graphic>
+          </wp:inline>
+        </w:drawing>
+      </w:r>
+    </w:p>
+    <w:p>
+      <w:r>
+        <w:t xml:space="preserve">Remarque : Comme le style est défini pour une cible ( </w:t>
+      </w:r>
+      <w:r>
+        <w:rPr>
+          <w:noProof/>
+          <w:lang w:eastAsia="fr-CH"/>
+        </w:rPr>
+        <w:drawing>
+          <wp:inline distT="0" distB="0" distL="0" distR="0" wp14:anchorId="7417E104" wp14:editId="5320536F">
+            <wp:extent cx="2029213" cy="142267"/>
+            <wp:effectExtent l="0" t="0" r="9525" b="0"/>
+            <wp:docPr id="77" name="Image 77"/>
+            <wp:cNvGraphicFramePr>
+              <a:graphicFrameLocks xmlns:a="http://schemas.openxmlformats.org/drawingml/2006/main" noChangeAspect="1"/>
+            </wp:cNvGraphicFramePr>
+            <a:graphic xmlns:a="http://schemas.openxmlformats.org/drawingml/2006/main">
+              <a:graphicData uri="http://schemas.openxmlformats.org/drawingml/2006/picture">
+                <pic:pic xmlns:pic="http://schemas.openxmlformats.org/drawingml/2006/picture">
+                  <pic:nvPicPr>
+                    <pic:cNvPr id="1" name=""/>
+                    <pic:cNvPicPr/>
+                  </pic:nvPicPr>
+                  <pic:blipFill rotWithShape="1">
+                    <a:blip r:embed="rId72"/>
+                    <a:srcRect l="13188" t="24599" r="48050" b="69275"/>
+                    <a:stretch/>
+                  </pic:blipFill>
+                  <pic:spPr bwMode="auto">
+                    <a:xfrm>
+                      <a:off x="0" y="0"/>
+                      <a:ext cx="2043939" cy="143299"/>
+                    </a:xfrm>
+                    <a:prstGeom prst="rect">
+                      <a:avLst/>
+                    </a:prstGeom>
+                    <a:ln>
+                      <a:noFill/>
+                    </a:ln>
+                    <a:extLst>
+                      <a:ext uri="{53640926-AAD7-44D8-BBD7-CCE9431645EC}">
+                        <a14:shadowObscured xmlns:a14="http://schemas.microsoft.com/office/drawing/2010/main"/>
+                      </a:ext>
+                    </a:extLst>
+                  </pic:spPr>
+                </pic:pic>
+              </a:graphicData>
+            </a:graphic>
+          </wp:inline>
+        </w:drawing>
+      </w:r>
+      <w:r>
+        <w:t xml:space="preserve"> ), lors de la création d’un composant ListBox, il s’applique tout seul. Nous avons fait ce choix car toutes les ListBoxs de l’application ont cette alternation de couleurs.</w:t>
+      </w:r>
+    </w:p>
+    <w:p>
+      <w:pPr>
+        <w:pStyle w:val="Titre5"/>
+      </w:pPr>
+      <w:r>
+        <w:lastRenderedPageBreak/>
+        <w:t>Numéros de ligne et images</w:t>
+      </w:r>
+    </w:p>
+    <w:p>
+      <w:r>
+        <w:t>Il a fallu ensuite ajouter les images et les numéros de lignes. Ces modifications ont été implémentée</w:t>
+      </w:r>
+      <w:r>
+        <w:t>s</w:t>
+      </w:r>
+      <w:r>
+        <w:t xml:space="preserve"> directement dans le wpf ou se situe les ListBoxs</w:t>
+      </w:r>
+      <w:r>
+        <w:t xml:space="preserve">, car </w:t>
+      </w:r>
+      <w:r>
+        <w:t xml:space="preserve">il fallait un « converter » pour le numéro de la ligne et que l’image devait pouvoir </w:t>
+      </w:r>
+      <w:r>
+        <w:t>se</w:t>
+      </w:r>
+      <w:r>
+        <w:t xml:space="preserve"> </w:t>
+      </w:r>
+      <w:r>
+        <w:t>changer</w:t>
+      </w:r>
+      <w:r>
+        <w:t xml:space="preserve"> pour la ListBoxs des Playlists</w:t>
+      </w:r>
+      <w:r>
+        <w:t xml:space="preserve"> (</w:t>
+      </w:r>
+      <w:r>
+        <w:t xml:space="preserve">ces deux points </w:t>
+      </w:r>
+      <w:r>
+        <w:t>se font</w:t>
+      </w:r>
+      <w:r>
+        <w:t xml:space="preserve"> en C# </w:t>
+      </w:r>
+      <w:r>
+        <w:t>et</w:t>
+      </w:r>
+      <w:r>
+        <w:t xml:space="preserve"> les fichiers XAML pour les styles n’ont pas de </w:t>
+      </w:r>
+      <w:r>
+        <w:t>C#</w:t>
+      </w:r>
+      <w:r>
+        <w:t>)</w:t>
+      </w:r>
+      <w:r>
+        <w:t>.</w:t>
+      </w:r>
+    </w:p>
+    <w:p>
+      <w:r>
+        <w:t>Nous avons donc :</w:t>
+      </w:r>
+    </w:p>
+    <w:p>
+      <w:r>
+        <w:br w:type="page"/>
+      </w:r>
+    </w:p>
+    <w:p>
+      <w:pPr>
+        <w:jc w:val="center"/>
+      </w:pPr>
+      <w:r>
+        <w:rPr>
+          <w:noProof/>
+          <w:lang w:eastAsia="fr-CH"/>
+        </w:rPr>
+        <w:lastRenderedPageBreak/>
+        <w:drawing>
+          <wp:inline distT="0" distB="0" distL="0" distR="0" wp14:anchorId="04C04A21" wp14:editId="7196A86C">
+            <wp:extent cx="9038560" cy="3590715"/>
+            <wp:effectExtent l="0" t="317" r="0" b="0"/>
+            <wp:docPr id="82" name="Image 82"/>
+            <wp:cNvGraphicFramePr>
+              <a:graphicFrameLocks xmlns:a="http://schemas.openxmlformats.org/drawingml/2006/main" noChangeAspect="1"/>
+            </wp:cNvGraphicFramePr>
+            <a:graphic xmlns:a="http://schemas.openxmlformats.org/drawingml/2006/main">
+              <a:graphicData uri="http://schemas.openxmlformats.org/drawingml/2006/picture">
+                <pic:pic xmlns:pic="http://schemas.openxmlformats.org/drawingml/2006/picture">
+                  <pic:nvPicPr>
+                    <pic:cNvPr id="1" name=""/>
+                    <pic:cNvPicPr/>
+                  </pic:nvPicPr>
+                  <pic:blipFill>
+                    <a:blip r:embed="rId74"/>
+                    <a:stretch>
+                      <a:fillRect/>
+                    </a:stretch>
+                  </pic:blipFill>
+                  <pic:spPr>
+                    <a:xfrm rot="5400000">
+                      <a:off x="0" y="0"/>
+                      <a:ext cx="9076964" cy="3605972"/>
+                    </a:xfrm>
+                    <a:prstGeom prst="rect">
+                      <a:avLst/>
+                    </a:prstGeom>
+                  </pic:spPr>
+                </pic:pic>
+              </a:graphicData>
+            </a:graphic>
+          </wp:inline>
+        </w:drawing>
+      </w:r>
+    </w:p>
+    <w:p>
+      <w:r>
+        <w:lastRenderedPageBreak/>
+        <w:t xml:space="preserve">Ainsi, en appliquant </w:t>
+      </w:r>
+      <w:r>
+        <w:rPr>
+          <w:rFonts w:ascii="Consolas" w:hAnsi="Consolas" w:cs="Consolas"/>
+          <w:color w:val="0000FF"/>
+          <w:sz w:val="19"/>
+          <w:szCs w:val="19"/>
+          <w:highlight w:val="white"/>
+        </w:rPr>
+        <w:t>DataTemplateListBox</w:t>
+      </w:r>
+      <w:r>
+        <w:rPr>
+          <w:rFonts w:ascii="Consolas" w:hAnsi="Consolas" w:cs="Consolas"/>
+          <w:color w:val="0000FF"/>
+          <w:sz w:val="19"/>
+          <w:szCs w:val="19"/>
+        </w:rPr>
+        <w:t xml:space="preserve"> </w:t>
+      </w:r>
+      <w:r>
+        <w:t>à la propriété ItemTemplate des ListBoxs :</w:t>
+      </w:r>
+    </w:p>
+    <w:p>
+      <w:pPr>
+        <w:jc w:val="center"/>
+      </w:pPr>
+      <w:r>
+        <w:rPr>
+          <w:noProof/>
+          <w:lang w:eastAsia="fr-CH"/>
+        </w:rPr>
+        <w:drawing>
+          <wp:inline distT="0" distB="0" distL="0" distR="0" wp14:anchorId="400C4100" wp14:editId="420649E6">
+            <wp:extent cx="4071068" cy="170751"/>
+            <wp:effectExtent l="0" t="0" r="0" b="1270"/>
+            <wp:docPr id="83" name="Image 83"/>
+            <wp:cNvGraphicFramePr>
+              <a:graphicFrameLocks xmlns:a="http://schemas.openxmlformats.org/drawingml/2006/main" noChangeAspect="1"/>
+            </wp:cNvGraphicFramePr>
+            <a:graphic xmlns:a="http://schemas.openxmlformats.org/drawingml/2006/main">
+              <a:graphicData uri="http://schemas.openxmlformats.org/drawingml/2006/picture">
+                <pic:pic xmlns:pic="http://schemas.openxmlformats.org/drawingml/2006/picture">
+                  <pic:nvPicPr>
+                    <pic:cNvPr id="1" name=""/>
+                    <pic:cNvPicPr/>
+                  </pic:nvPicPr>
+                  <pic:blipFill>
+                    <a:blip r:embed="rId75"/>
+                    <a:stretch>
+                      <a:fillRect/>
+                    </a:stretch>
+                  </pic:blipFill>
+                  <pic:spPr>
+                    <a:xfrm>
+                      <a:off x="0" y="0"/>
+                      <a:ext cx="4197855" cy="176069"/>
+                    </a:xfrm>
+                    <a:prstGeom prst="rect">
+                      <a:avLst/>
+                    </a:prstGeom>
+                  </pic:spPr>
+                </pic:pic>
+              </a:graphicData>
+            </a:graphic>
+          </wp:inline>
+        </w:drawing>
+      </w:r>
+    </w:p>
+    <w:p>
+      <w:r>
+        <w:t>Nous avons des lignes composées d’une image (qui est la même pour toutes les lignes), un numéro de ligne entouré d’un cercle et le titre des items.</w:t>
+      </w:r>
+    </w:p>
+    <w:p>
+      <w:r>
+        <w:t xml:space="preserve">L’image est binder sur une propriété : </w:t>
+      </w:r>
+    </w:p>
+    <w:p>
+      <w:pPr>
+        <w:jc w:val="center"/>
+      </w:pPr>
+      <w:r>
+        <w:rPr>
+          <w:noProof/>
+          <w:lang w:eastAsia="fr-CH"/>
+        </w:rPr>
+        <w:drawing>
+          <wp:inline distT="0" distB="0" distL="0" distR="0" wp14:anchorId="6DD65283" wp14:editId="7D35ACFF">
+            <wp:extent cx="3504661" cy="1494845"/>
+            <wp:effectExtent l="0" t="0" r="635" b="0"/>
+            <wp:docPr id="85" name="Image 85"/>
+            <wp:cNvGraphicFramePr>
+              <a:graphicFrameLocks xmlns:a="http://schemas.openxmlformats.org/drawingml/2006/main" noChangeAspect="1"/>
+            </wp:cNvGraphicFramePr>
+            <a:graphic xmlns:a="http://schemas.openxmlformats.org/drawingml/2006/main">
+              <a:graphicData uri="http://schemas.openxmlformats.org/drawingml/2006/picture">
+                <pic:pic xmlns:pic="http://schemas.openxmlformats.org/drawingml/2006/picture">
+                  <pic:nvPicPr>
+                    <pic:cNvPr id="1" name=""/>
+                    <pic:cNvPicPr/>
+                  </pic:nvPicPr>
+                  <pic:blipFill>
+                    <a:blip r:embed="rId76"/>
+                    <a:stretch>
+                      <a:fillRect/>
+                    </a:stretch>
+                  </pic:blipFill>
+                  <pic:spPr>
+                    <a:xfrm>
+                      <a:off x="0" y="0"/>
+                      <a:ext cx="3525185" cy="1503599"/>
+                    </a:xfrm>
+                    <a:prstGeom prst="rect">
+                      <a:avLst/>
+                    </a:prstGeom>
+                  </pic:spPr>
+                </pic:pic>
+              </a:graphicData>
+            </a:graphic>
+          </wp:inline>
+        </w:drawing>
+      </w:r>
+    </w:p>
+    <w:p>
+      <w:r>
+        <w:t>Permettant pour la partie de ges</w:t>
+      </w:r>
+      <w:r>
+        <w:t>tion des playlists de modifié l’</w:t>
+      </w:r>
+      <w:r>
+        <w:t>image</w:t>
+      </w:r>
+      <w:r>
+        <w:t xml:space="preserve"> des lignes</w:t>
+      </w:r>
+      <w:r>
+        <w:t>.</w:t>
+      </w:r>
+    </w:p>
+    <w:p>
+      <w:r>
+        <w:rPr>
+          <w:noProof/>
+          <w:lang w:eastAsia="fr-CH"/>
+        </w:rPr>
+        <w:drawing>
+          <wp:anchor distT="0" distB="0" distL="114300" distR="114300" simplePos="0" relativeHeight="251661312" behindDoc="0" locked="0" layoutInCell="1" allowOverlap="1" wp14:anchorId="2E24E4F7" wp14:editId="5870AEF2">
+            <wp:simplePos x="0" y="0"/>
+            <wp:positionH relativeFrom="column">
+              <wp:posOffset>-168248</wp:posOffset>
+            </wp:positionH>
+            <wp:positionV relativeFrom="paragraph">
+              <wp:posOffset>417747</wp:posOffset>
+            </wp:positionV>
+            <wp:extent cx="6103326" cy="2194560"/>
+            <wp:effectExtent l="0" t="0" r="0" b="0"/>
+            <wp:wrapTopAndBottom/>
+            <wp:docPr id="84" name="Image 84"/>
+            <wp:cNvGraphicFramePr>
+              <a:graphicFrameLocks xmlns:a="http://schemas.openxmlformats.org/drawingml/2006/main" noChangeAspect="1"/>
+            </wp:cNvGraphicFramePr>
+            <a:graphic xmlns:a="http://schemas.openxmlformats.org/drawingml/2006/main">
+              <a:graphicData uri="http://schemas.openxmlformats.org/drawingml/2006/picture">
+                <pic:pic xmlns:pic="http://schemas.openxmlformats.org/drawingml/2006/picture">
+                  <pic:nvPicPr>
+                    <pic:cNvPr id="1" name=""/>
+                    <pic:cNvPicPr/>
+                  </pic:nvPicPr>
+                  <pic:blipFill>
+                    <a:blip r:embed="rId77">
+                      <a:extLst>
+                        <a:ext uri="{28A0092B-C50C-407E-A947-70E740481C1C}">
+                          <a14:useLocalDpi xmlns:a14="http://schemas.microsoft.com/office/drawing/2010/main" val="0"/>
+                        </a:ext>
+                      </a:extLst>
+                    </a:blip>
+                    <a:stretch>
+                      <a:fillRect/>
+                    </a:stretch>
+                  </pic:blipFill>
+                  <pic:spPr>
+                    <a:xfrm>
+                      <a:off x="0" y="0"/>
+                      <a:ext cx="6103326" cy="2194560"/>
+                    </a:xfrm>
+                    <a:prstGeom prst="rect">
+                      <a:avLst/>
+                    </a:prstGeom>
+                  </pic:spPr>
+                </pic:pic>
+              </a:graphicData>
+            </a:graphic>
+          </wp:anchor>
+        </w:drawing>
+      </w:r>
+      <w:r>
+        <w:t>Nous avons ensuite le numéro de ligne qui est une conversion de l’index</w:t>
+      </w:r>
+      <w:r>
+        <w:t xml:space="preserve"> de la ligne en string</w:t>
+      </w:r>
+      <w:r>
+        <w:t> :</w:t>
+      </w:r>
+    </w:p>
+    <w:p/>
+    <w:p>
+      <w:pPr>
+        <w:pStyle w:val="Titre5"/>
+      </w:pPr>
+      <w:r>
+        <w:t>Selection et « Mouse Over »</w:t>
+      </w:r>
+    </w:p>
+    <w:p>
+      <w:r>
+        <w:t xml:space="preserve">Afin de changer le style de l’item selectionner et la couleur de l’objet sur lequel on passe avec la souris, dans le </w:t>
+      </w:r>
+      <w:r>
+        <w:rPr>
+          <w:rFonts w:ascii="Consolas" w:hAnsi="Consolas" w:cs="Consolas"/>
+          <w:color w:val="0000FF"/>
+          <w:sz w:val="19"/>
+          <w:szCs w:val="19"/>
+          <w:highlight w:val="white"/>
+        </w:rPr>
+        <w:t>DataTemplateListBox</w:t>
+      </w:r>
+      <w:r>
+        <w:t>, nous avons ajouté des triggers.</w:t>
+      </w:r>
+    </w:p>
+    <w:p>
+      <w:pPr>
+        <w:jc w:val="center"/>
+      </w:pPr>
+      <w:r>
+        <w:rPr>
+          <w:noProof/>
+          <w:lang w:eastAsia="fr-CH"/>
+        </w:rPr>
+        <w:lastRenderedPageBreak/>
+        <w:drawing>
+          <wp:inline distT="0" distB="0" distL="0" distR="0" wp14:anchorId="48D85588" wp14:editId="5E290A90">
+            <wp:extent cx="5142046" cy="2528515"/>
+            <wp:effectExtent l="0" t="0" r="1905" b="5715"/>
+            <wp:docPr id="88" name="Image 88"/>
+            <wp:cNvGraphicFramePr>
+              <a:graphicFrameLocks xmlns:a="http://schemas.openxmlformats.org/drawingml/2006/main" noChangeAspect="1"/>
+            </wp:cNvGraphicFramePr>
+            <a:graphic xmlns:a="http://schemas.openxmlformats.org/drawingml/2006/main">
+              <a:graphicData uri="http://schemas.openxmlformats.org/drawingml/2006/picture">
+                <pic:pic xmlns:pic="http://schemas.openxmlformats.org/drawingml/2006/picture">
+                  <pic:nvPicPr>
+                    <pic:cNvPr id="1" name=""/>
+                    <pic:cNvPicPr/>
+                  </pic:nvPicPr>
+                  <pic:blipFill>
+                    <a:blip r:embed="rId78"/>
+                    <a:stretch>
+                      <a:fillRect/>
+                    </a:stretch>
+                  </pic:blipFill>
+                  <pic:spPr>
+                    <a:xfrm>
+                      <a:off x="0" y="0"/>
+                      <a:ext cx="5167999" cy="2541277"/>
+                    </a:xfrm>
+                    <a:prstGeom prst="rect">
+                      <a:avLst/>
+                    </a:prstGeom>
+                  </pic:spPr>
+                </pic:pic>
+              </a:graphicData>
+            </a:graphic>
+          </wp:inline>
+        </w:drawing>
+      </w:r>
+    </w:p>
+    <w:p>
+      <w:r>
+        <w:t xml:space="preserve">Le premier </w:t>
+      </w:r>
+      <w:r>
+        <w:rPr>
+          <w:rFonts w:ascii="Consolas" w:hAnsi="Consolas" w:cs="Consolas"/>
+          <w:color w:val="A31515"/>
+          <w:sz w:val="19"/>
+          <w:szCs w:val="19"/>
+          <w:highlight w:val="white"/>
+        </w:rPr>
+        <w:t>DataTrigger</w:t>
+      </w:r>
+      <w:r>
+        <w:rPr>
+          <w:rFonts w:ascii="Consolas" w:hAnsi="Consolas" w:cs="Consolas"/>
+          <w:color w:val="A31515"/>
+          <w:sz w:val="19"/>
+          <w:szCs w:val="19"/>
+        </w:rPr>
+        <w:t xml:space="preserve"> </w:t>
+      </w:r>
+      <w:r>
+        <w:t>change la couleur de l’item sélectionné en bleu foncé. Et le deuxième change la couleur de l’item sur lequel la souris passe.</w:t>
+      </w:r>
+    </w:p>
+    <w:p>
+      <w:r>
+        <w:t>Remarque : comme l’application final</w:t>
+      </w:r>
+      <w:r>
+        <w:t xml:space="preserve"> est sur un écran tactile, le trigger pour le passage de la souris n’a pas vraiment lieu d’être mis à part dans le cas où l’on glisserait le doigt sur l’écran.</w:t>
+      </w:r>
+    </w:p>
+    <w:p>
+      <w:pPr>
+        <w:pStyle w:val="Titre3"/>
+      </w:pPr>
+      <w:bookmarkStart w:id="34" w:name="_Toc454143225"/>
+      <w:r>
+        <w:t>Visuel final</w:t>
+      </w:r>
       <w:bookmarkEnd w:id="34"/>
     </w:p>
     <w:p>
+      <w:r>
+        <w:t xml:space="preserve">Au final, le visuel de l’application correspond bien au prototype hors mis quelques modifications apportées pour le principe d’utilisation. </w:t>
+      </w:r>
+    </w:p>
+    <w:p>
+      <w:r>
+        <w:t>Par conséquent, nous sommes satisfaits du résultat obtenu.</w:t>
+      </w:r>
+    </w:p>
+    <w:p>
+      <w:pPr>
+        <w:pStyle w:val="Titre2"/>
+      </w:pPr>
+      <w:bookmarkStart w:id="35" w:name="_Toc454143226"/>
+      <w:r>
+        <w:t>Serveur WEB</w:t>
+      </w:r>
+      <w:bookmarkEnd w:id="35"/>
+    </w:p>
+    <w:p>
       <w:pPr>
         <w:pStyle w:val="Titre3"/>
       </w:pPr>
-      <w:bookmarkStart w:id="35" w:name="_Toc454143225"/>
-      <w:r>
-        <w:t>Visuel final</w:t>
-      </w:r>
-      <w:bookmarkEnd w:id="35"/>
+      <w:r>
+        <w:t>Concept</w:t>
+      </w:r>
+      <w:r>
+        <w:t>Web</w:t>
+      </w:r>
+    </w:p>
+    <w:p>
+      <w:pPr>
+        <w:pStyle w:val="Titre4"/>
+      </w:pPr>
+      <w:r>
+        <w:t>Qu’est-ce que c’est ?</w:t>
+      </w:r>
+    </w:p>
+    <w:p>
+      <w:r>
+        <w:t>Concept</w:t>
+      </w:r>
+      <w:r>
+        <w:t xml:space="preserve">Web est le travail de bachelor d’un collègue de la heig-vd. Il a pour but la simplification du développement de </w:t>
+      </w:r>
+      <w:r>
+        <w:t>site web. Il est développé grâce à Woopsa et a pour but d’être open source.</w:t>
+      </w:r>
+    </w:p>
+    <w:p>
+      <w:pPr>
+        <w:pStyle w:val="Titre4"/>
+      </w:pPr>
+      <w:r>
+        <w:t>Utilité</w:t>
+      </w:r>
+    </w:p>
+    <w:p>
+      <w:r>
+        <w:t>Pour la partie web du Vituoso, il a une grande utilité car il nous évite pas mal d’heures d’apprentissage pour le développement</w:t>
+      </w:r>
+      <w:r>
+        <w:t xml:space="preserve"> web.</w:t>
+      </w:r>
+    </w:p>
+    <w:p>
+      <w:r>
+        <w:t>Il a aussi l’avantage d’avoir un style plus orienté pour les smartphones, ce qui nous est bien pratique car le serveur web du Virtuoso cible les smartphones.</w:t>
+      </w:r>
+    </w:p>
+    <w:p>
+      <w:pPr>
+        <w:pStyle w:val="Titre3"/>
+      </w:pPr>
+      <w:r>
+        <w:t>Problème</w:t>
+      </w:r>
+    </w:p>
+    <w:p>
+      <w:r>
+        <w:t>Dans le cahier des charges, il a été défini la création d’un serveur web.</w:t>
+      </w:r>
+      <w:r>
+        <w:t xml:space="preserve"> Permettant à une tierce personne d’interagir avec le Virtuoso en voyant la partition en cours de lecture ainsi que sa progression et de faire une demande pour l’ajout d’une musique.</w:t>
+      </w:r>
+    </w:p>
+    <w:p>
+      <w:pPr>
+        <w:pStyle w:val="Titre3"/>
+      </w:pPr>
+      <w:r>
+        <w:t>Démarche</w:t>
+      </w:r>
+    </w:p>
+    <w:p>
+      <w:r>
+        <w:t>Pour la création du serveur web, nous avons décidé d’utiliser ConceptWeb afin de gagner du temps.</w:t>
+      </w:r>
+      <w:r>
+        <w:t xml:space="preserve"> Comme il n’implémentait pas encore la gestion pour les listes, nous avons commencé par l’affichage </w:t>
+      </w:r>
+      <w:r>
+        <w:lastRenderedPageBreak/>
+        <w:t>de la partition courante et sa progression. Puis nous nous sommes attaqué à la partie des listes en affichant d’abord la liste de lecture du Virtuoso puis en affichant une liste pour la requête d’ajout.</w:t>
+      </w:r>
+    </w:p>
+    <w:p>
+      <w:pPr>
+        <w:pStyle w:val="Titre4"/>
+      </w:pPr>
+      <w:r>
+        <w:t>Implémentation du serveur en C#</w:t>
+      </w:r>
+    </w:p>
+    <w:p>
+      <w:r>
+        <w:t>Grâce à ConceptWeb, l’implémentation au niveau taille du code est assez simple.</w:t>
+      </w:r>
+    </w:p>
+    <w:p>
+      <w:r>
+        <w:t xml:space="preserve">Nous avons, tout d’abord, une classe </w:t>
+      </w:r>
+      <w:r>
+        <w:t>VirtuosoWebServer :</w:t>
+      </w:r>
+    </w:p>
+    <w:p>
+      <w:pPr>
+        <w:jc w:val="center"/>
+      </w:pPr>
+      <w:r>
+        <w:rPr>
+          <w:noProof/>
+          <w:lang w:eastAsia="fr-CH"/>
+        </w:rPr>
+        <w:drawing>
+          <wp:inline distT="0" distB="0" distL="0" distR="0" wp14:anchorId="740F67BD" wp14:editId="53EACD83">
+            <wp:extent cx="5760720" cy="3359150"/>
+            <wp:effectExtent l="0" t="0" r="0" b="0"/>
+            <wp:docPr id="91" name="Image 91"/>
+            <wp:cNvGraphicFramePr>
+              <a:graphicFrameLocks xmlns:a="http://schemas.openxmlformats.org/drawingml/2006/main" noChangeAspect="1"/>
+            </wp:cNvGraphicFramePr>
+            <a:graphic xmlns:a="http://schemas.openxmlformats.org/drawingml/2006/main">
+              <a:graphicData uri="http://schemas.openxmlformats.org/drawingml/2006/picture">
+                <pic:pic xmlns:pic="http://schemas.openxmlformats.org/drawingml/2006/picture">
+                  <pic:nvPicPr>
+                    <pic:cNvPr id="1" name=""/>
+                    <pic:cNvPicPr/>
+                  </pic:nvPicPr>
+                  <pic:blipFill>
+                    <a:blip r:embed="rId79"/>
+                    <a:stretch>
+                      <a:fillRect/>
+                    </a:stretch>
+                  </pic:blipFill>
+                  <pic:spPr>
+                    <a:xfrm>
+                      <a:off x="0" y="0"/>
+                      <a:ext cx="5760720" cy="3359150"/>
+                    </a:xfrm>
+                    <a:prstGeom prst="rect">
+                      <a:avLst/>
+                    </a:prstGeom>
+                  </pic:spPr>
+                </pic:pic>
+              </a:graphicData>
+            </a:graphic>
+          </wp:inline>
+        </w:drawing>
+      </w:r>
+    </w:p>
+    <w:p>
+      <w:r>
+        <w:t>Cette classe prend en paramètres, pour son constructeur, les objets utiles au serveur. Dans notre cas la playlist principale permettant de savoir la liste des partitions qui vont être jouées ainsi que le séquenceur qui est là pour connaître la partition courante avec sa progression.</w:t>
+      </w:r>
+    </w:p>
+    <w:p>
+      <w:r>
+        <w:t>Ces deux instances sont passée au contrôleur (</w:t>
+      </w:r>
+      <w:r>
+        <w:rPr>
+          <w:rFonts w:ascii="Consolas" w:hAnsi="Consolas" w:cs="Consolas"/>
+          <w:color w:val="2B91AF"/>
+          <w:sz w:val="19"/>
+          <w:szCs w:val="19"/>
+          <w:highlight w:val="white"/>
+        </w:rPr>
+        <w:t>VirutosoWebController</w:t>
+      </w:r>
+      <w:r>
+        <w:t>) qui sert à gérer les propriétés qui seront affichées ainsi que la communication avec le serveur.</w:t>
+      </w:r>
+    </w:p>
+    <w:p>
+      <w:r>
+        <w:t xml:space="preserve">Le </w:t>
+      </w:r>
+      <w:r>
+        <w:t>constructeur</w:t>
+      </w:r>
+      <w:r>
+        <w:t xml:space="preserve"> crée ensuite le </w:t>
+      </w:r>
+      <w:r>
+        <w:rPr>
+          <w:rFonts w:ascii="Consolas" w:hAnsi="Consolas" w:cs="Consolas"/>
+          <w:color w:val="2B91AF"/>
+          <w:sz w:val="19"/>
+          <w:szCs w:val="19"/>
+          <w:highlight w:val="white"/>
+        </w:rPr>
+        <w:t>ConceptWebServer</w:t>
+      </w:r>
+      <w:r>
+        <w:rPr>
+          <w:rFonts w:ascii="Consolas" w:hAnsi="Consolas" w:cs="Consolas"/>
+          <w:color w:val="2B91AF"/>
+          <w:sz w:val="19"/>
+          <w:szCs w:val="19"/>
+        </w:rPr>
+        <w:t xml:space="preserve"> </w:t>
+      </w:r>
+      <w:r>
+        <w:t xml:space="preserve">et lui enregistre une vue à l’aide du contrôleur. </w:t>
+      </w:r>
+    </w:p>
+    <w:p>
+      <w:r>
+        <w:t xml:space="preserve">Et pour finir, on crée une redirection depuis le chemin de base du server vers la page avec notre contrôleur. Exemple en local : </w:t>
+      </w:r>
+      <w:hyperlink r:id="rId80" w:history="1">
+        <w:r>
+          <w:rPr>
+            <w:rStyle w:val="Lienhypertexte"/>
+          </w:rPr>
+          <w:t>http://localhost/</w:t>
+        </w:r>
+      </w:hyperlink>
+      <w:r>
+        <w:t xml:space="preserve"> </w:t>
+      </w:r>
+      <w:r>
+        <w:sym w:font="Wingdings" w:char="F0E8"/>
+      </w:r>
+      <w:r>
+        <w:t xml:space="preserve"> </w:t>
+      </w:r>
+      <w:hyperlink r:id="rId81" w:history="1">
+        <w:r>
+          <w:rPr>
+            <w:rStyle w:val="Lienhypertexte"/>
+          </w:rPr>
+          <w:t>http://localhost/Web/Virtuoso</w:t>
+        </w:r>
+      </w:hyperlink>
+      <w:r>
+        <w:t>.</w:t>
+      </w:r>
+    </w:p>
+    <w:p>
+      <w:pPr>
+        <w:pStyle w:val="Titre4"/>
+      </w:pPr>
+      <w:r>
+        <w:t>Fonctionnement du contrôleur</w:t>
+      </w:r>
+    </w:p>
+    <w:p>
+      <w:r>
+        <w:t xml:space="preserve">Lors de la création d’un </w:t>
+      </w:r>
+      <w:r>
+        <w:rPr>
+          <w:rFonts w:ascii="Consolas" w:hAnsi="Consolas" w:cs="Consolas"/>
+          <w:color w:val="2B91AF"/>
+          <w:sz w:val="19"/>
+          <w:szCs w:val="19"/>
+          <w:highlight w:val="white"/>
+        </w:rPr>
+        <w:t>VirtuosoWebServer</w:t>
+      </w:r>
+      <w:r>
+        <w:t xml:space="preserve">, nous avons instancié une vue avec notre contrôleur. Par conséquent, grâce au principe de ConceptWeb, toutes les propriétés et fonctions </w:t>
+      </w:r>
+      <w:r>
+        <w:rPr>
+          <w:rFonts w:ascii="Consolas" w:hAnsi="Consolas" w:cs="Consolas"/>
+          <w:color w:val="0000FF"/>
+          <w:sz w:val="19"/>
+          <w:szCs w:val="19"/>
+          <w:highlight w:val="white"/>
+        </w:rPr>
+        <w:t>public</w:t>
+      </w:r>
+      <w:r>
+        <w:rPr>
+          <w:rFonts w:ascii="Consolas" w:hAnsi="Consolas" w:cs="Consolas"/>
+          <w:color w:val="0000FF"/>
+          <w:sz w:val="19"/>
+          <w:szCs w:val="19"/>
+        </w:rPr>
+        <w:t xml:space="preserve"> </w:t>
+      </w:r>
+      <w:r>
+        <w:t xml:space="preserve">de notre contrôleur seront affichés sur la vue. </w:t>
+      </w:r>
+    </w:p>
+    <w:p>
+      <w:r>
+        <w:t>C’est aussi l’une des raisons pour laquelle le contrôleur existe, permettant ainsi de faire le tri des propriétés et fonctions de objets qui lui sont donnés.</w:t>
+      </w:r>
+    </w:p>
+    <w:p>
+      <w:r>
+        <w:t>Les propriétés du contrôleur seront définies plus tard, mise à part celle de la progression qui a une petite particularité.</w:t>
+      </w:r>
+    </w:p>
+    <w:p>
+      <w:pPr>
+        <w:pStyle w:val="Titre4"/>
+      </w:pPr>
+      <w:bookmarkStart w:id="36" w:name="_Ref457163350"/>
+      <w:r>
+        <w:lastRenderedPageBreak/>
+        <w:t>Fonctionnement de la vue</w:t>
+      </w:r>
+      <w:bookmarkEnd w:id="36"/>
+    </w:p>
+    <w:p>
+      <w:r>
+        <w:t xml:space="preserve">Comme la vue par défaut de ConeptWeb utilise </w:t>
+      </w:r>
+      <w:r>
+        <w:t>s</w:t>
+      </w:r>
+      <w:r>
+        <w:t xml:space="preserve">es </w:t>
+      </w:r>
+      <w:r>
+        <w:t>rendus</w:t>
+      </w:r>
+      <w:r>
+        <w:t xml:space="preserve"> et que nous voulons les modifier par d’autres </w:t>
+      </w:r>
+      <w:r>
+        <w:t>rendus</w:t>
+      </w:r>
+      <w:r>
+        <w:t>, il faut crée une « custom » vue. Cette vue permet par exemple de voir la progression qui est un double sous la forme d’une ProgressBar.</w:t>
+      </w:r>
+    </w:p>
+    <w:p>
+      <w:r>
+        <w:t xml:space="preserve">Pour faire cela, c’est très simple, nous avons créé une classe qui hérite de </w:t>
+      </w:r>
+      <w:r>
+        <w:rPr>
+          <w:rFonts w:ascii="Consolas" w:hAnsi="Consolas" w:cs="Consolas"/>
+          <w:color w:val="2B91AF"/>
+          <w:sz w:val="19"/>
+          <w:szCs w:val="19"/>
+          <w:highlight w:val="white"/>
+        </w:rPr>
+        <w:t>WebMaterialView</w:t>
+      </w:r>
+      <w:r>
+        <w:rPr>
+          <w:rFonts w:ascii="Consolas" w:hAnsi="Consolas" w:cs="Consolas"/>
+          <w:color w:val="2B91AF"/>
+          <w:sz w:val="19"/>
+          <w:szCs w:val="19"/>
+        </w:rPr>
+        <w:t xml:space="preserve"> </w:t>
+      </w:r>
+      <w:r>
+        <w:t xml:space="preserve">et qui redéfini les </w:t>
+      </w:r>
+      <w:r>
+        <w:t>rendus</w:t>
+      </w:r>
+      <w:r>
+        <w:t xml:space="preserve"> utilisé</w:t>
+      </w:r>
+      <w:r>
+        <w:t>s</w:t>
+      </w:r>
+      <w:r>
+        <w:t>.</w:t>
+      </w:r>
+    </w:p>
+    <w:p>
+      <w:pPr>
+        <w:jc w:val="center"/>
+      </w:pPr>
+      <w:r>
+        <w:rPr>
+          <w:noProof/>
+          <w:lang w:eastAsia="fr-CH"/>
+        </w:rPr>
+        <w:drawing>
+          <wp:inline distT="0" distB="0" distL="0" distR="0" wp14:anchorId="5C2BD3C9" wp14:editId="60BDF59C">
+            <wp:extent cx="6222635" cy="2456953"/>
+            <wp:effectExtent l="0" t="0" r="6985" b="635"/>
+            <wp:docPr id="95" name="Image 95"/>
+            <wp:cNvGraphicFramePr>
+              <a:graphicFrameLocks xmlns:a="http://schemas.openxmlformats.org/drawingml/2006/main" noChangeAspect="1"/>
+            </wp:cNvGraphicFramePr>
+            <a:graphic xmlns:a="http://schemas.openxmlformats.org/drawingml/2006/main">
+              <a:graphicData uri="http://schemas.openxmlformats.org/drawingml/2006/picture">
+                <pic:pic xmlns:pic="http://schemas.openxmlformats.org/drawingml/2006/picture">
+                  <pic:nvPicPr>
+                    <pic:cNvPr id="1" name=""/>
+                    <pic:cNvPicPr/>
+                  </pic:nvPicPr>
+                  <pic:blipFill>
+                    <a:blip r:embed="rId82"/>
+                    <a:stretch>
+                      <a:fillRect/>
+                    </a:stretch>
+                  </pic:blipFill>
+                  <pic:spPr>
+                    <a:xfrm>
+                      <a:off x="0" y="0"/>
+                      <a:ext cx="6239749" cy="2463710"/>
+                    </a:xfrm>
+                    <a:prstGeom prst="rect">
+                      <a:avLst/>
+                    </a:prstGeom>
+                  </pic:spPr>
+                </pic:pic>
+              </a:graphicData>
+            </a:graphic>
+          </wp:inline>
+        </w:drawing>
+      </w:r>
+    </w:p>
+    <w:p>
+      <w:r>
+        <w:t xml:space="preserve">Les rendus pour nos propriétés sont modifiés grâce au balises </w:t>
+      </w:r>
+      <w:r>
+        <w:rPr>
+          <w:rFonts w:ascii="Consolas" w:hAnsi="Consolas" w:cs="Consolas"/>
+          <w:color w:val="2B91AF"/>
+          <w:sz w:val="19"/>
+          <w:szCs w:val="19"/>
+          <w:highlight w:val="white"/>
+        </w:rPr>
+        <w:t>WebRenderCustom</w:t>
+      </w:r>
+      <w:r>
+        <w:t xml:space="preserve">. </w:t>
+      </w:r>
+    </w:p>
+    <w:p>
+      <w:r>
+        <w:t xml:space="preserve"> Comme certain rendu sont paramétrable, la vue permet aussi de les paramétrer. Comme par exemple, dans le code ci-dessus, la couleur et les bornes de la ProgressBar sont redéfinies.</w:t>
+      </w:r>
     </w:p>
     <w:p/>
     <w:p>
-      <w:pPr>
-        <w:pStyle w:val="Titre2"/>
-      </w:pPr>
-      <w:bookmarkStart w:id="36" w:name="_Toc454143226"/>
-      <w:r>
-        <w:t>Serveur WEB</w:t>
-      </w:r>
-      <w:bookmarkEnd w:id="36"/>
+      <w:r>
+        <w:t xml:space="preserve">Pour finir, notre vue customisée est appliquée dans le constructeur de notre </w:t>
+      </w:r>
+      <w:r>
+        <w:rPr>
+          <w:rFonts w:ascii="Consolas" w:hAnsi="Consolas" w:cs="Consolas"/>
+          <w:color w:val="2B91AF"/>
+          <w:sz w:val="19"/>
+          <w:szCs w:val="19"/>
+          <w:highlight w:val="white"/>
+        </w:rPr>
+        <w:t>VirtuosoWebServer</w:t>
+      </w:r>
+      <w:r>
+        <w:t>.</w:t>
+      </w:r>
+    </w:p>
+    <w:p>
+      <w:pPr>
+        <w:jc w:val="center"/>
+      </w:pPr>
+      <w:r>
+        <w:rPr>
+          <w:noProof/>
+          <w:lang w:eastAsia="fr-CH"/>
+        </w:rPr>
+        <mc:AlternateContent>
+          <mc:Choice Requires="wps">
+            <w:drawing>
+              <wp:anchor distT="0" distB="0" distL="114300" distR="114300" simplePos="0" relativeHeight="251662336" behindDoc="0" locked="0" layoutInCell="1" allowOverlap="1">
+                <wp:simplePos x="0" y="0"/>
+                <wp:positionH relativeFrom="column">
+                  <wp:posOffset>2073993</wp:posOffset>
+                </wp:positionH>
+                <wp:positionV relativeFrom="paragraph">
+                  <wp:posOffset>966001</wp:posOffset>
+                </wp:positionV>
+                <wp:extent cx="3076934" cy="142571"/>
+                <wp:effectExtent l="0" t="0" r="28575" b="10160"/>
+                <wp:wrapNone/>
+                <wp:docPr id="97" name="Rectangle 97"/>
+                <wp:cNvGraphicFramePr/>
+                <a:graphic xmlns:a="http://schemas.openxmlformats.org/drawingml/2006/main">
+                  <a:graphicData uri="http://schemas.microsoft.com/office/word/2010/wordprocessingShape">
+                    <wps:wsp>
+                      <wps:cNvSpPr/>
+                      <wps:spPr>
+                        <a:xfrm>
+                          <a:off x="0" y="0"/>
+                          <a:ext cx="3076934" cy="142571"/>
+                        </a:xfrm>
+                        <a:prstGeom prst="rect">
+                          <a:avLst/>
+                        </a:prstGeom>
+                        <a:noFill/>
+                        <a:ln>
+                          <a:solidFill>
+                            <a:srgbClr val="FF0000"/>
+                          </a:solidFill>
+                        </a:ln>
+                      </wps:spPr>
+                      <wps:style>
+                        <a:lnRef idx="2">
+                          <a:schemeClr val="accent1">
+                            <a:shade val="50000"/>
+                          </a:schemeClr>
+                        </a:lnRef>
+                        <a:fillRef idx="1">
+                          <a:schemeClr val="accent1"/>
+                        </a:fillRef>
+                        <a:effectRef idx="0">
+                          <a:schemeClr val="accent1"/>
+                        </a:effectRef>
+                        <a:fontRef idx="minor">
+                          <a:schemeClr val="lt1"/>
+                        </a:fontRef>
+                      </wps:style>
+                      <wps:bodyPr rot="0" spcFirstLastPara="0" vertOverflow="overflow" horzOverflow="overflow" vert="horz" wrap="square" lIns="91440" tIns="45720" rIns="91440" bIns="45720" numCol="1" spcCol="0" rtlCol="0" fromWordArt="0" anchor="ctr" anchorCtr="0" forceAA="0" compatLnSpc="1">
+                        <a:prstTxWarp prst="textNoShape">
+                          <a:avLst/>
+                        </a:prstTxWarp>
+                        <a:noAutofit/>
+                      </wps:bodyPr>
+                    </wps:wsp>
+                  </a:graphicData>
+                </a:graphic>
+                <wp14:sizeRelH relativeFrom="margin">
+                  <wp14:pctWidth>0</wp14:pctWidth>
+                </wp14:sizeRelH>
+                <wp14:sizeRelV relativeFrom="margin">
+                  <wp14:pctHeight>0</wp14:pctHeight>
+                </wp14:sizeRelV>
+              </wp:anchor>
+            </w:drawing>
+          </mc:Choice>
+          <mc:Fallback>
+            <w:pict>
+              <v:rect w14:anchorId="6719E3A6" id="Rectangle 97" o:spid="_x0000_s1026" style="position:absolute;margin-left:163.3pt;margin-top:76.05pt;width:242.3pt;height:11.25pt;z-index:251662336;visibility:visible;mso-wrap-style:square;mso-width-percent:0;mso-height-percent:0;mso-wrap-distance-left:9pt;mso-wrap-distance-top:0;mso-wrap-distance-right:9pt;mso-wrap-distance-bottom:0;mso-position-horizontal:absolute;mso-position-horizontal-relative:text;mso-position-vertical:absolute;mso-position-vertical-relative:text;mso-width-percent:0;mso-height-percent:0;mso-width-relative:margin;mso-height-relative:margin;v-text-anchor:middle" o:gfxdata="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" filled="f" strokecolor="red" strokeweight="1pt"/>
+            </w:pict>
+          </mc:Fallback>
+        </mc:AlternateContent>
+      </w:r>
+      <w:r>
+        <w:rPr>
+          <w:noProof/>
+          <w:lang w:eastAsia="fr-CH"/>
+        </w:rPr>
+        <w:drawing>
+          <wp:inline distT="0" distB="0" distL="0" distR="0" wp14:anchorId="3B7949EF" wp14:editId="2FA22E84">
+            <wp:extent cx="5760720" cy="1753235"/>
+            <wp:effectExtent l="0" t="0" r="0" b="0"/>
+            <wp:docPr id="96" name="Image 96"/>
+            <wp:cNvGraphicFramePr>
+              <a:graphicFrameLocks xmlns:a="http://schemas.openxmlformats.org/drawingml/2006/main" noChangeAspect="1"/>
+            </wp:cNvGraphicFramePr>
+            <a:graphic xmlns:a="http://schemas.openxmlformats.org/drawingml/2006/main">
+              <a:graphicData uri="http://schemas.openxmlformats.org/drawingml/2006/picture">
+                <pic:pic xmlns:pic="http://schemas.openxmlformats.org/drawingml/2006/picture">
+                  <pic:nvPicPr>
+                    <pic:cNvPr id="1" name=""/>
+                    <pic:cNvPicPr/>
+                  </pic:nvPicPr>
+                  <pic:blipFill>
+                    <a:blip r:embed="rId83"/>
+                    <a:stretch>
+                      <a:fillRect/>
+                    </a:stretch>
+                  </pic:blipFill>
+                  <pic:spPr>
+                    <a:xfrm>
+                      <a:off x="0" y="0"/>
+                      <a:ext cx="5760720" cy="1753235"/>
+                    </a:xfrm>
+                    <a:prstGeom prst="rect">
+                      <a:avLst/>
+                    </a:prstGeom>
+                  </pic:spPr>
+                </pic:pic>
+              </a:graphicData>
+            </a:graphic>
+          </wp:inline>
+        </w:drawing>
+      </w:r>
     </w:p>
     <w:p/>
+    <w:p>
+      <w:pPr>
+        <w:pStyle w:val="Titre4"/>
+      </w:pPr>
+      <w:r>
+        <w:t>Partition courante et progression</w:t>
+      </w:r>
+    </w:p>
+    <w:p>
+      <w:r>
+        <w:t>La partition courante avec sa progression a été le point les plus facile à implémenter car les rendus avaient déjà été créé. Une seule subtilité pour le rafraichissement de la progression.</w:t>
+      </w:r>
+    </w:p>
+    <w:p>
+      <w:r>
+        <w:t xml:space="preserve">Comme la progression de la partition courante est mise à jour trop souvent dans le séquenceur et qu’en conséquence la progress bar n’avançait pas assez vite, il a fallu adapté le temps de rafraichissement de la propriété dans le contrôleur. </w:t>
+      </w:r>
+    </w:p>
+    <w:p>
+      <w:r>
+        <w:lastRenderedPageBreak/>
+        <w:t>Nous avons donc en premier lieu une propriété standard :</w:t>
+      </w:r>
+    </w:p>
+    <w:p>
+      <w:pPr>
+        <w:jc w:val="center"/>
+      </w:pPr>
+      <w:r>
+        <w:rPr>
+          <w:noProof/>
+          <w:lang w:eastAsia="fr-CH"/>
+        </w:rPr>
+        <w:drawing>
+          <wp:inline distT="0" distB="0" distL="0" distR="0" wp14:anchorId="3A0B511D" wp14:editId="5F338D8A">
+            <wp:extent cx="2587252" cy="2083242"/>
+            <wp:effectExtent l="0" t="0" r="3810" b="0"/>
+            <wp:docPr id="92" name="Image 92"/>
+            <wp:cNvGraphicFramePr>
+              <a:graphicFrameLocks xmlns:a="http://schemas.openxmlformats.org/drawingml/2006/main" noChangeAspect="1"/>
+            </wp:cNvGraphicFramePr>
+            <a:graphic xmlns:a="http://schemas.openxmlformats.org/drawingml/2006/main">
+              <a:graphicData uri="http://schemas.openxmlformats.org/drawingml/2006/picture">
+                <pic:pic xmlns:pic="http://schemas.openxmlformats.org/drawingml/2006/picture">
+                  <pic:nvPicPr>
+                    <pic:cNvPr id="1" name=""/>
+                    <pic:cNvPicPr/>
+                  </pic:nvPicPr>
+                  <pic:blipFill>
+                    <a:blip r:embed="rId84"/>
+                    <a:stretch>
+                      <a:fillRect/>
+                    </a:stretch>
+                  </pic:blipFill>
+                  <pic:spPr>
+                    <a:xfrm>
+                      <a:off x="0" y="0"/>
+                      <a:ext cx="2596730" cy="2090874"/>
+                    </a:xfrm>
+                    <a:prstGeom prst="rect">
+                      <a:avLst/>
+                    </a:prstGeom>
+                  </pic:spPr>
+                </pic:pic>
+              </a:graphicData>
+            </a:graphic>
+          </wp:inline>
+        </w:drawing>
+      </w:r>
+    </w:p>
+    <w:p>
+      <w:r>
+        <w:t>Mais qui est mise à jour par l’intermédiaire d’un de la fonction Elapsed d’un timer :</w:t>
+      </w:r>
+    </w:p>
+    <w:p>
+      <w:pPr>
+        <w:jc w:val="center"/>
+      </w:pPr>
+      <w:r>
+        <w:rPr>
+          <w:noProof/>
+          <w:lang w:eastAsia="fr-CH"/>
+        </w:rPr>
+        <w:drawing>
+          <wp:inline distT="0" distB="0" distL="0" distR="0" wp14:anchorId="57C9D653" wp14:editId="75301D45">
+            <wp:extent cx="4333461" cy="679434"/>
+            <wp:effectExtent l="0" t="0" r="0" b="6985"/>
+            <wp:docPr id="93" name="Image 93"/>
+            <wp:cNvGraphicFramePr>
+              <a:graphicFrameLocks xmlns:a="http://schemas.openxmlformats.org/drawingml/2006/main" noChangeAspect="1"/>
+            </wp:cNvGraphicFramePr>
+            <a:graphic xmlns:a="http://schemas.openxmlformats.org/drawingml/2006/main">
+              <a:graphicData uri="http://schemas.openxmlformats.org/drawingml/2006/picture">
+                <pic:pic xmlns:pic="http://schemas.openxmlformats.org/drawingml/2006/picture">
+                  <pic:nvPicPr>
+                    <pic:cNvPr id="1" name=""/>
+                    <pic:cNvPicPr/>
+                  </pic:nvPicPr>
+                  <pic:blipFill>
+                    <a:blip r:embed="rId85"/>
+                    <a:stretch>
+                      <a:fillRect/>
+                    </a:stretch>
+                  </pic:blipFill>
+                  <pic:spPr>
+                    <a:xfrm>
+                      <a:off x="0" y="0"/>
+                      <a:ext cx="4400626" cy="689965"/>
+                    </a:xfrm>
+                    <a:prstGeom prst="rect">
+                      <a:avLst/>
+                    </a:prstGeom>
+                  </pic:spPr>
+                </pic:pic>
+              </a:graphicData>
+            </a:graphic>
+          </wp:inline>
+        </w:drawing>
+      </w:r>
+    </w:p>
+    <w:p>
+      <w:r>
+        <w:t>Ce timer est une variable ce qui permet de ne pas la voir dans la vue et qui est initialisé dans le constructeur.</w:t>
+      </w:r>
+    </w:p>
+    <w:p>
+      <w:pPr>
+        <w:jc w:val="center"/>
+      </w:pPr>
+      <w:r>
+        <w:rPr>
+          <w:noProof/>
+          <w:lang w:eastAsia="fr-CH"/>
+        </w:rPr>
+        <w:drawing>
+          <wp:inline distT="0" distB="0" distL="0" distR="0" wp14:anchorId="51DFC837" wp14:editId="1110D268">
+            <wp:extent cx="5590263" cy="1566407"/>
+            <wp:effectExtent l="0" t="0" r="0" b="0"/>
+            <wp:docPr id="94" name="Image 94"/>
+            <wp:cNvGraphicFramePr>
+              <a:graphicFrameLocks xmlns:a="http://schemas.openxmlformats.org/drawingml/2006/main" noChangeAspect="1"/>
+            </wp:cNvGraphicFramePr>
+            <a:graphic xmlns:a="http://schemas.openxmlformats.org/drawingml/2006/main">
+              <a:graphicData uri="http://schemas.openxmlformats.org/drawingml/2006/picture">
+                <pic:pic xmlns:pic="http://schemas.openxmlformats.org/drawingml/2006/picture">
+                  <pic:nvPicPr>
+                    <pic:cNvPr id="1" name=""/>
+                    <pic:cNvPicPr/>
+                  </pic:nvPicPr>
+                  <pic:blipFill>
+                    <a:blip r:embed="rId86"/>
+                    <a:stretch>
+                      <a:fillRect/>
+                    </a:stretch>
+                  </pic:blipFill>
+                  <pic:spPr>
+                    <a:xfrm>
+                      <a:off x="0" y="0"/>
+                      <a:ext cx="5656893" cy="1585077"/>
+                    </a:xfrm>
+                    <a:prstGeom prst="rect">
+                      <a:avLst/>
+                    </a:prstGeom>
+                  </pic:spPr>
+                </pic:pic>
+              </a:graphicData>
+            </a:graphic>
+          </wp:inline>
+        </w:drawing>
+      </w:r>
+    </w:p>
+    <w:p>
+      <w:r>
+        <w:t xml:space="preserve">Comme il n’est pas nécessaire d’avoir un rafraîchissement très rapide pour la progression d’une partition qui habituellement de l’ordre de quelques minutes, nous avons choisi d’actualisé la propriété toutes les 500 millisecondes. </w:t>
+      </w:r>
+      <w:r>
+        <w:t xml:space="preserve"> </w:t>
+      </w:r>
+    </w:p>
+    <w:p>
+      <w:r>
+        <w:t>Comme les rendus étaient déjà implémenté dans les dll, pour afficher comme les faut des deux propriétés sur la vue, il suffit de mettre la commande montrée dans le « </w:t>
+      </w:r>
+      <w:r>
+        <w:fldChar w:fldCharType="begin"/>
+      </w:r>
+      <w:r>
+        <w:instrText xml:space="preserve"> REF _Ref457163350 \h </w:instrText>
+      </w:r>
+      <w:r>
+        <w:fldChar w:fldCharType="separate"/>
+      </w:r>
+      <w:r>
+        <w:t>Fonctionnement</w:t>
+      </w:r>
+      <w:r>
+        <w:t xml:space="preserve"> </w:t>
+      </w:r>
+      <w:r>
+        <w:t>de la vue</w:t>
+      </w:r>
+      <w:r>
+        <w:fldChar w:fldCharType="end"/>
+      </w:r>
+      <w:r>
+        <w:t xml:space="preserve"> » (Chapitre précèdent)</w:t>
+      </w:r>
+      <w:r>
+        <w:t> :</w:t>
+      </w:r>
+    </w:p>
+    <w:p>
+      <w:pPr>
+        <w:jc w:val="center"/>
+      </w:pPr>
+      <w:r>
+        <w:rPr>
+          <w:noProof/>
+          <w:lang w:eastAsia="fr-CH"/>
+        </w:rPr>
+        <w:drawing>
+          <wp:inline distT="0" distB="0" distL="0" distR="0" wp14:anchorId="0FA4C41F" wp14:editId="3710A1EC">
+            <wp:extent cx="6011186" cy="282271"/>
+            <wp:effectExtent l="0" t="0" r="0" b="3810"/>
+            <wp:docPr id="103" name="Image 103"/>
+            <wp:cNvGraphicFramePr>
+              <a:graphicFrameLocks xmlns:a="http://schemas.openxmlformats.org/drawingml/2006/main" noChangeAspect="1"/>
+            </wp:cNvGraphicFramePr>
+            <a:graphic xmlns:a="http://schemas.openxmlformats.org/drawingml/2006/main">
+              <a:graphicData uri="http://schemas.openxmlformats.org/drawingml/2006/picture">
+                <pic:pic xmlns:pic="http://schemas.openxmlformats.org/drawingml/2006/picture">
+                  <pic:nvPicPr>
+                    <pic:cNvPr id="1" name=""/>
+                    <pic:cNvPicPr/>
+                  </pic:nvPicPr>
+                  <pic:blipFill>
+                    <a:blip r:embed="rId87"/>
+                    <a:stretch>
+                      <a:fillRect/>
+                    </a:stretch>
+                  </pic:blipFill>
+                  <pic:spPr>
+                    <a:xfrm>
+                      <a:off x="0" y="0"/>
+                      <a:ext cx="6760186" cy="317442"/>
+                    </a:xfrm>
+                    <a:prstGeom prst="rect">
+                      <a:avLst/>
+                    </a:prstGeom>
+                  </pic:spPr>
+                </pic:pic>
+              </a:graphicData>
+            </a:graphic>
+          </wp:inline>
+        </w:drawing>
+      </w:r>
+    </w:p>
+    <w:p>
+      <w:r>
+        <w:t>Nous obtenons ainsi (sur la page web) :</w:t>
+      </w:r>
+    </w:p>
+    <w:p>
+      <w:pPr>
+        <w:jc w:val="center"/>
+      </w:pPr>
+      <w:r>
+        <w:rPr>
+          <w:noProof/>
+          <w:lang w:eastAsia="fr-CH"/>
+        </w:rPr>
+        <w:lastRenderedPageBreak/>
+        <w:drawing>
+          <wp:inline distT="0" distB="0" distL="0" distR="0" wp14:anchorId="1822CBE5" wp14:editId="07AC5BB0">
+            <wp:extent cx="2366643" cy="3570136"/>
+            <wp:effectExtent l="0" t="0" r="0" b="0"/>
+            <wp:docPr id="104" name="Image 104"/>
+            <wp:cNvGraphicFramePr>
+              <a:graphicFrameLocks xmlns:a="http://schemas.openxmlformats.org/drawingml/2006/main" noChangeAspect="1"/>
+            </wp:cNvGraphicFramePr>
+            <a:graphic xmlns:a="http://schemas.openxmlformats.org/drawingml/2006/main">
+              <a:graphicData uri="http://schemas.openxmlformats.org/drawingml/2006/picture">
+                <pic:pic xmlns:pic="http://schemas.openxmlformats.org/drawingml/2006/picture">
+                  <pic:nvPicPr>
+                    <pic:cNvPr id="1" name=""/>
+                    <pic:cNvPicPr/>
+                  </pic:nvPicPr>
+                  <pic:blipFill>
+                    <a:blip r:embed="rId88"/>
+                    <a:stretch>
+                      <a:fillRect/>
+                    </a:stretch>
+                  </pic:blipFill>
+                  <pic:spPr>
+                    <a:xfrm>
+                      <a:off x="0" y="0"/>
+                      <a:ext cx="2375625" cy="3583686"/>
+                    </a:xfrm>
+                    <a:prstGeom prst="rect">
+                      <a:avLst/>
+                    </a:prstGeom>
+                  </pic:spPr>
+                </pic:pic>
+              </a:graphicData>
+            </a:graphic>
+          </wp:inline>
+        </w:drawing>
+      </w:r>
+    </w:p>
+    <w:p>
+      <w:pPr>
+        <w:pStyle w:val="Titre4"/>
+      </w:pPr>
+      <w:r>
+        <w:t>Développement des listes Web</w:t>
+      </w:r>
+    </w:p>
+    <w:p>
+      <w:bookmarkStart w:id="37" w:name="_GoBack"/>
+      <w:bookmarkEnd w:id="37"/>
+    </w:p>
+    <w:p>
+      <w:pPr>
+        <w:pStyle w:val="Titre4"/>
+      </w:pPr>
+      <w:r>
+        <w:t>Développement</w:t>
+      </w:r>
+      <w:r>
+        <w:t xml:space="preserve"> de la demande d’ajout de musique</w:t>
+      </w:r>
+    </w:p>
     <w:p/>
     <w:p>
       <w:pPr>
+        <w:pStyle w:val="Titre3"/>
+      </w:pPr>
+      <w:r>
+        <w:t>Rendu final</w:t>
+      </w:r>
+    </w:p>
+    <w:p/>
+    <w:p>
+      <w:pPr>
         <w:pStyle w:val="Titre1"/>
       </w:pPr>
-      <w:bookmarkStart w:id="37" w:name="_Toc454143227"/>
+      <w:bookmarkStart w:id="38" w:name="_Toc454143227"/>
       <w:r>
         <w:t>Conclusion</w:t>
       </w:r>
-      <w:bookmarkEnd w:id="37"/>
+      <w:bookmarkEnd w:id="38"/>
     </w:p>
     <w:p/>
     <w:p>
       <w:pPr>
         <w:pStyle w:val="Titre1"/>
       </w:pPr>
-      <w:bookmarkStart w:id="38" w:name="_Toc454143228"/>
+      <w:bookmarkStart w:id="39" w:name="_Toc454143228"/>
       <w:r>
         <w:t>Liste des références</w:t>
       </w:r>
-      <w:bookmarkEnd w:id="38"/>
+      <w:bookmarkEnd w:id="39"/>
     </w:p>
     <w:p/>
     <w:p>
       <w:pPr>
         <w:pStyle w:val="Titre1"/>
       </w:pPr>
-      <w:bookmarkStart w:id="39" w:name="_Toc454143229"/>
+      <w:bookmarkStart w:id="40" w:name="_Toc454143229"/>
       <w:r>
         <w:t>Dictionnaire de symboles et abréviations</w:t>
       </w:r>
-      <w:bookmarkEnd w:id="39"/>
+      <w:bookmarkEnd w:id="40"/>
     </w:p>
     <w:p>
       <w:r>
@@ -13825,11 +15883,11 @@
       <w:pPr>
         <w:pStyle w:val="Titre1"/>
       </w:pPr>
-      <w:bookmarkStart w:id="40" w:name="_Toc454143230"/>
+      <w:bookmarkStart w:id="41" w:name="_Toc454143230"/>
       <w:r>
         <w:t>Figures</w:t>
       </w:r>
-      <w:bookmarkEnd w:id="40"/>
+      <w:bookmarkEnd w:id="41"/>
     </w:p>
     <w:p>
       <w:r>
@@ -13840,33 +15898,33 @@
       <w:pPr>
         <w:pStyle w:val="Titre1"/>
       </w:pPr>
-      <w:bookmarkStart w:id="41" w:name="_Toc454143231"/>
+      <w:bookmarkStart w:id="42" w:name="_Toc454143231"/>
       <w:r>
         <w:t>Journal de travail</w:t>
       </w:r>
-      <w:bookmarkEnd w:id="41"/>
+      <w:bookmarkEnd w:id="42"/>
     </w:p>
     <w:p/>
     <w:p>
       <w:pPr>
         <w:pStyle w:val="Titre1"/>
       </w:pPr>
-      <w:bookmarkStart w:id="42" w:name="_Toc454143232"/>
+      <w:bookmarkStart w:id="43" w:name="_Toc454143232"/>
       <w:r>
         <w:lastRenderedPageBreak/>
         <w:t>Annexes</w:t>
       </w:r>
-      <w:bookmarkEnd w:id="42"/>
+      <w:bookmarkEnd w:id="43"/>
     </w:p>
     <w:p>
       <w:pPr>
         <w:pStyle w:val="Titre2"/>
       </w:pPr>
-      <w:bookmarkStart w:id="43" w:name="_Ref456777850"/>
+      <w:bookmarkStart w:id="44" w:name="_Ref456777850"/>
       <w:r>
         <w:t>Prototypes Visuel</w:t>
       </w:r>
-      <w:bookmarkEnd w:id="43"/>
+      <w:bookmarkEnd w:id="44"/>
     </w:p>
     <w:p>
       <w:r>
@@ -13890,7 +15948,7 @@
                     <pic:cNvPicPr/>
                   </pic:nvPicPr>
                   <pic:blipFill rotWithShape="1">
-                    <a:blip r:embed="rId67" cstate="print">
+                    <a:blip r:embed="rId89" cstate="print">
                       <a:extLst>
                         <a:ext uri="{28A0092B-C50C-407E-A947-70E740481C1C}">
                           <a14:useLocalDpi xmlns:a14="http://schemas.microsoft.com/office/drawing/2010/main" val="0"/>
@@ -13951,7 +16009,7 @@
                     <pic:cNvPicPr/>
                   </pic:nvPicPr>
                   <pic:blipFill rotWithShape="1">
-                    <a:blip r:embed="rId68" cstate="print">
+                    <a:blip r:embed="rId90" cstate="print">
                       <a:extLst>
                         <a:ext uri="{28A0092B-C50C-407E-A947-70E740481C1C}">
                           <a14:useLocalDpi xmlns:a14="http://schemas.microsoft.com/office/drawing/2010/main" val="0"/>
@@ -14010,7 +16068,7 @@
                     <pic:cNvPicPr/>
                   </pic:nvPicPr>
                   <pic:blipFill rotWithShape="1">
-                    <a:blip r:embed="rId69" cstate="print">
+                    <a:blip r:embed="rId91" cstate="print">
                       <a:extLst>
                         <a:ext uri="{28A0092B-C50C-407E-A947-70E740481C1C}">
                           <a14:useLocalDpi xmlns:a14="http://schemas.microsoft.com/office/drawing/2010/main" val="0"/>
@@ -14064,7 +16122,7 @@
                     <pic:cNvPicPr/>
                   </pic:nvPicPr>
                   <pic:blipFill rotWithShape="1">
-                    <a:blip r:embed="rId70" cstate="print">
+                    <a:blip r:embed="rId92" cstate="print">
                       <a:extLst>
                         <a:ext uri="{28A0092B-C50C-407E-A947-70E740481C1C}">
                           <a14:useLocalDpi xmlns:a14="http://schemas.microsoft.com/office/drawing/2010/main" val="0"/>
@@ -14121,7 +16179,7 @@
                     <pic:cNvPicPr/>
                   </pic:nvPicPr>
                   <pic:blipFill rotWithShape="1">
-                    <a:blip r:embed="rId71" cstate="print">
+                    <a:blip r:embed="rId93" cstate="print">
                       <a:extLst>
                         <a:ext uri="{28A0092B-C50C-407E-A947-70E740481C1C}">
                           <a14:useLocalDpi xmlns:a14="http://schemas.microsoft.com/office/drawing/2010/main" val="0"/>
@@ -14155,6 +16213,15 @@
         </w:drawing>
       </w:r>
     </w:p>
+    <w:p>
+      <w:pPr>
+        <w:pStyle w:val="Titre2"/>
+      </w:pPr>
+      <w:r>
+        <w:t>Visuels de l’application</w:t>
+      </w:r>
+    </w:p>
+    <w:p/>
     <w:sectPr>
       <w:pgSz w:w="11906" w:h="16838"/>
       <w:pgMar w:top="1417" w:right="1417" w:bottom="1417" w:left="1417" w:header="708" w:footer="708" w:gutter="0"/>
@@ -15738,7 +17805,7 @@
 </file>
 
 <file path=customXml/itemProps2.xml><?xml version="1.0" encoding="utf-8"?>
-<ds:datastoreItem xmlns:ds="http://schemas.openxmlformats.org/officeDocument/2006/customXml" ds:itemID="{9B415C19-82C2-48BF-8D7C-98380E91650F}">
+<ds:datastoreItem xmlns:ds="http://schemas.openxmlformats.org/officeDocument/2006/customXml" ds:itemID="{E0DB90AC-21D2-49B3-B7DF-FBC82515D998}">
   <ds:schemaRefs>
     <ds:schemaRef ds:uri="http://schemas.openxmlformats.org/officeDocument/2006/bibliography"/>
   </ds:schemaRefs>

</xml_diff>